<commit_message>
Began work on WG2 Changes. Issues #370, #371, #372, and #379.
</commit_message>
<xml_diff>
--- a/MTC_Part_3_Streams.docx
+++ b/MTC_Part_3_Streams.docx
@@ -194,7 +194,7 @@
                       <w:rFonts w:ascii="Times New Roman" w:hAnsi="Times New Roman"/>
                       <w:noProof/>
                     </w:rPr>
-                    <w:t>October 15, 2009</w:t>
+                    <w:t>October 28, 2009</w:t>
                   </w:r>
                   <w:r>
                     <w:fldChar w:fldCharType="end"/>
@@ -4188,3039 +4188,264 @@
         <w:ind w:hanging="648"/>
       </w:pPr>
       <w:bookmarkStart w:id="7" w:name="_TOC8603"/>
-      <w:bookmarkStart w:id="8" w:name="_Toc106015118"/>
+      <w:bookmarkStart w:id="8" w:name="_Toc103011090"/>
       <w:bookmarkEnd w:id="7"/>
       <w:r>
-        <w:t>XML Terminology</w:t>
+        <w:t>Terminology</w:t>
       </w:r>
       <w:bookmarkEnd w:id="8"/>
+      <w:r>
+        <w:t xml:space="preserve"> and Conventions</w:t>
+      </w:r>
     </w:p>
     <w:p>
       <w:pPr>
         <w:pStyle w:val="BodyA"/>
       </w:pPr>
       <w:r>
-        <w:t xml:space="preserve">In the document there will be references to XML constructs, including elements, attributes, CDATA, and  more. XML consists of a hierarchy of elements. The elements can contain sub-elements, CDATA, or both. For this specification, however, an element never contains mixed content or both sub-elements and CDATA. Attributes are additional information associated with an </w:t>
+        <w:t xml:space="preserve">Please refer to Part 1 “Overview and Protocol” Section 2 for XML Terminology and Documentation </w:t>
+      </w:r>
+      <w:r>
+        <w:t>conven</w:t>
+      </w:r>
+      <w:r>
+        <w:t>tions</w:t>
+      </w:r>
+      <w:r>
+        <w:t>.</w:t>
+      </w:r>
+    </w:p>
+    <w:p>
+      <w:pPr>
+        <w:pStyle w:val="Heading1"/>
+      </w:pPr>
+      <w:bookmarkStart w:id="9" w:name="_Ref77086146"/>
+      <w:bookmarkStart w:id="10" w:name="_Toc89966162"/>
+      <w:bookmarkStart w:id="11" w:name="_Toc106015123"/>
+      <w:bookmarkStart w:id="12" w:name="_Toc89966180"/>
+      <w:bookmarkStart w:id="13" w:name="_Ref89787999"/>
+      <w:bookmarkStart w:id="14" w:name="_Ref89788104"/>
+      <w:bookmarkStart w:id="15" w:name="_Ref89788265"/>
+      <w:r>
+        <w:lastRenderedPageBreak/>
+        <w:t>Streams, Samples and Events</w:t>
+      </w:r>
+      <w:bookmarkEnd w:id="9"/>
+      <w:bookmarkEnd w:id="10"/>
+      <w:bookmarkEnd w:id="11"/>
+    </w:p>
+    <w:p>
+      <w:pPr>
+        <w:pStyle w:val="BodyA"/>
+      </w:pPr>
+      <w:r>
+        <w:t xml:space="preserve">The MTConnect </w:t>
+      </w:r>
+      <w:r>
+        <w:rPr>
+          <w:rStyle w:val="Italics"/>
+        </w:rPr>
+        <w:t>Agent</w:t>
+      </w:r>
+      <w:r>
+        <w:t xml:space="preserve"> collects data from various sources and delivers it to applications in response to </w:t>
+      </w:r>
+      <w:r>
+        <w:rPr>
+          <w:rStyle w:val="ImbeddedCode"/>
+        </w:rPr>
+        <w:t>sample</w:t>
+      </w:r>
+      <w:r>
+        <w:t xml:space="preserve"> or </w:t>
+      </w:r>
+      <w:r>
+        <w:rPr>
+          <w:rStyle w:val="ImbeddedCode"/>
+        </w:rPr>
+        <w:t>current</w:t>
+      </w:r>
+      <w:r>
+        <w:t xml:space="preserve"> requests. (See </w:t>
       </w:r>
       <w:r>
         <w:rPr>
           <w:i/>
         </w:rPr>
-        <w:t>element</w:t>
-      </w:r>
-      <w:r>
-        <w:t xml:space="preserve">. The textual representation of an element is referred to as a </w:t>
+        <w:t xml:space="preserve">Protocol </w:t>
+      </w:r>
+      <w:r>
+        <w:t>section</w:t>
+      </w:r>
+      <w:r>
+        <w:t xml:space="preserve"> in </w:t>
       </w:r>
       <w:r>
         <w:rPr>
           <w:i/>
         </w:rPr>
-        <w:t>tag</w:t>
-      </w:r>
-      <w:r>
-        <w:t>. In the example:</w:t>
-      </w:r>
-    </w:p>
-    <w:p>
-      <w:pPr>
-        <w:pStyle w:val="Code"/>
-        <w:numPr>
-          <w:ilvl w:val="0"/>
-          <w:numId w:val="5"/>
-        </w:numPr>
-        <w:ind w:left="648" w:hanging="648"/>
-      </w:pPr>
-      <w:r>
-        <w:t>&lt;Foo name=”bob”&gt;Ack!&lt;/Foo&gt;</w:t>
+        <w:t>Part 1</w:t>
+      </w:r>
+      <w:r>
+        <w:t>.) All the data are collected into streams and organized by device and then by component</w:t>
+      </w:r>
+      <w:r>
+        <w:t xml:space="preserve">. </w:t>
+      </w:r>
+      <w:r>
+        <w:t xml:space="preserve">A component stream has two parts: </w:t>
+      </w:r>
+      <w:r>
+        <w:rPr>
+          <w:rStyle w:val="ImbeddedCode"/>
+        </w:rPr>
+        <w:t>Samples</w:t>
+      </w:r>
+      <w:r>
+        <w:t xml:space="preserve"> and </w:t>
+      </w:r>
+      <w:r>
+        <w:rPr>
+          <w:rStyle w:val="ImbeddedCode"/>
+        </w:rPr>
+        <w:t>Events</w:t>
+      </w:r>
+      <w:r>
+        <w:t xml:space="preserve">. </w:t>
+      </w:r>
+      <w:r>
+        <w:rPr>
+          <w:rStyle w:val="ImbeddedCode"/>
+        </w:rPr>
+        <w:t>Samples</w:t>
+      </w:r>
+      <w:r>
+        <w:t xml:space="preserve"> are point-in-time readings from a component reporting what the value is at that instant. For an example, refer to the Device in Figure 2 below.</w:t>
       </w:r>
     </w:p>
     <w:p>
       <w:pPr>
         <w:pStyle w:val="BodyA"/>
-        <w:spacing w:before="180"/>
-      </w:pPr>
-      <w:r>
-        <w:rPr>
-          <w:rStyle w:val="DefaultParagraphFont1"/>
-        </w:rPr>
-        <w:t xml:space="preserve">an </w:t>
-      </w:r>
-      <w:r>
-        <w:rPr>
-          <w:rStyle w:val="DefaultParagraphFont1"/>
+      </w:pPr>
+      <w:r>
+        <w:t xml:space="preserve">An </w:t>
+      </w:r>
+      <w:r>
+        <w:rPr>
+          <w:rStyle w:val="ImbeddedCode"/>
+        </w:rPr>
+        <w:t>Event</w:t>
+      </w:r>
+      <w:r>
+        <w:t xml:space="preserve"> changes state to a limited set of values. It is assumed that an event remains at a state until the next event occurs; it cannot have any intermediate values between the reported values. Alarms are classified as events. The following are examples of </w:t>
+      </w:r>
+      <w:r>
+        <w:rPr>
+          <w:rStyle w:val="ImbeddedCode"/>
+        </w:rPr>
+        <w:t>Events</w:t>
+      </w:r>
+      <w:r>
+        <w:t xml:space="preserve">: </w:t>
+      </w:r>
+      <w:r>
+        <w:rPr>
+          <w:rStyle w:val="ImbeddedCode"/>
+        </w:rPr>
+        <w:t>Block</w:t>
+      </w:r>
+      <w:r>
+        <w:t xml:space="preserve">, </w:t>
+      </w:r>
+      <w:r>
+        <w:rPr>
+          <w:rStyle w:val="ImbeddedCode"/>
+        </w:rPr>
+        <w:t>Code</w:t>
+      </w:r>
+      <w:r>
+        <w:t xml:space="preserve">, </w:t>
+      </w:r>
+      <w:r>
+        <w:rPr>
+          <w:rStyle w:val="ImbeddedCode"/>
+        </w:rPr>
+        <w:t>Execution</w:t>
+      </w:r>
+      <w:r>
+        <w:t xml:space="preserve">, </w:t>
+      </w:r>
+      <w:r>
+        <w:rPr>
+          <w:rStyle w:val="ImbeddedCode"/>
+        </w:rPr>
+        <w:t>PowerStatus</w:t>
+      </w:r>
+      <w:r>
+        <w:t>, etc.</w:t>
+      </w:r>
+    </w:p>
+    <w:p>
+      <w:pPr>
+        <w:pStyle w:val="BodyA"/>
+        <w:rPr>
           <w:i/>
         </w:rPr>
-        <w:t>element</w:t>
-      </w:r>
-      <w:r>
-        <w:rPr>
-          <w:rStyle w:val="DefaultParagraphFont1"/>
-        </w:rPr>
-        <w:t xml:space="preserve"> consists of a named opening and closing tag. In the above example, </w:t>
+      </w:pPr>
+      <w:r>
+        <w:t xml:space="preserve">If two adjacent samples for the same component and data item have the same value, the second sample </w:t>
+      </w:r>
+      <w:r>
+        <w:rPr>
+          <w:b/>
+        </w:rPr>
+        <w:t xml:space="preserve">MUST NOT </w:t>
+      </w:r>
+      <w:r>
+        <w:t xml:space="preserve">be sent to the client application and does not need to be retained by the MTConnect </w:t>
+      </w:r>
+      <w:r>
+        <w:rPr>
+          <w:rStyle w:val="Italics"/>
+        </w:rPr>
+        <w:t>Agent</w:t>
+      </w:r>
+      <w:r>
+        <w:t xml:space="preserve">. This will greatly reduce the amount of information sent to the application. The application can always assume that if the sample is not present, it has the previous value. If the application needs the present value, it can always ask for the </w:t>
       </w:r>
       <w:r>
         <w:rPr>
           <w:rStyle w:val="ImbeddedCode"/>
         </w:rPr>
-        <w:t>&lt;Foo...&gt;</w:t>
-      </w:r>
-      <w:r>
-        <w:t xml:space="preserve"> is referred to as the opening tag and </w:t>
-      </w:r>
-      <w:r>
-        <w:rPr>
-          <w:rStyle w:val="ImbeddedCode"/>
-        </w:rPr>
-        <w:t>&lt;/Foo&gt;</w:t>
-      </w:r>
-      <w:r>
-        <w:t xml:space="preserve"> is referred to as the closing tag. The text </w:t>
-      </w:r>
-      <w:r>
-        <w:rPr>
-          <w:rStyle w:val="ImbeddedCode"/>
-        </w:rPr>
-        <w:t>Ack!</w:t>
-      </w:r>
-      <w:r>
-        <w:rPr>
-          <w:rStyle w:val="DefaultParagraphFont1"/>
-        </w:rPr>
-        <w:t xml:space="preserve"> in between the opening and closing tags is called the </w:t>
-      </w:r>
-      <w:r>
-        <w:rPr>
-          <w:rStyle w:val="ImbeddedCode"/>
-        </w:rPr>
-        <w:t>CDATA</w:t>
-      </w:r>
-      <w:r>
-        <w:rPr>
-          <w:rStyle w:val="DefaultParagraphFont1"/>
-        </w:rPr>
-        <w:t xml:space="preserve">. </w:t>
-      </w:r>
-      <w:r>
-        <w:rPr>
-          <w:rStyle w:val="ImbeddedCode"/>
-        </w:rPr>
-        <w:t>CDATA</w:t>
-      </w:r>
-      <w:r>
-        <w:rPr>
-          <w:rStyle w:val="DefaultParagraphFont1"/>
-        </w:rPr>
-        <w:t xml:space="preserve"> can be restricted to certain formats, patterns, or words. In the document when it refers to an element having CDATA, it indicates that the element has no sub-elements and only contains data. </w:t>
-      </w:r>
-    </w:p>
-    <w:p>
-      <w:pPr>
-        <w:pStyle w:val="BodyA"/>
-      </w:pPr>
-      <w:r>
-        <w:t>When one looks at an XML Document there are two parts. The first part is typically referred to as an XML declaration and is only a single line. It looks something like this:</w:t>
-      </w:r>
-    </w:p>
-    <w:p>
-      <w:pPr>
-        <w:pStyle w:val="Code"/>
-        <w:numPr>
-          <w:ilvl w:val="0"/>
-          <w:numId w:val="6"/>
-        </w:numPr>
-        <w:ind w:left="648" w:hanging="648"/>
-      </w:pPr>
-      <w:r>
-        <w:t>&lt;?xml version="1.0" encoding="UTF-8"?&gt;</w:t>
-      </w:r>
-    </w:p>
-    <w:p>
-      <w:pPr>
-        <w:pStyle w:val="BodyA"/>
-        <w:spacing w:before="180"/>
-      </w:pPr>
-      <w:r>
-        <w:t>This line indicates the XML version being used and the character encoding. Though it is possible to leave this line off, it is usually considered good form to include this line in the beginning of the document. The second part contains the XML document and consists of the rest of the document.</w:t>
-      </w:r>
-    </w:p>
-    <w:p>
-      <w:pPr>
-        <w:pStyle w:val="BodyA"/>
-      </w:pPr>
-      <w:r>
-        <w:lastRenderedPageBreak/>
-        <w:t xml:space="preserve">Every XML Document contains one and only one root element. In the case of MTConnect, it is the </w:t>
-      </w:r>
-      <w:r>
-        <w:rPr>
-          <w:rFonts w:ascii="Courier" w:hAnsi="Courier"/>
-        </w:rPr>
-        <w:t>MTConnectDevices</w:t>
-      </w:r>
-      <w:r>
-        <w:t xml:space="preserve">, </w:t>
-      </w:r>
-      <w:r>
-        <w:rPr>
-          <w:rFonts w:ascii="Courier" w:hAnsi="Courier"/>
-        </w:rPr>
-        <w:t>MTConnectStreams</w:t>
-      </w:r>
-      <w:r>
-        <w:t xml:space="preserve">, or </w:t>
-      </w:r>
-      <w:r>
-        <w:rPr>
-          <w:rFonts w:ascii="Courier" w:hAnsi="Courier"/>
-        </w:rPr>
-        <w:t>MTConnectError</w:t>
-      </w:r>
-      <w:r>
-        <w:t xml:space="preserve"> element. When these root elements are used in the examples, you will sometimes notice that it is prefixed with </w:t>
-      </w:r>
-      <w:r>
-        <w:rPr>
-          <w:rStyle w:val="ImbeddedCode"/>
-        </w:rPr>
-        <w:t>mt:</w:t>
-      </w:r>
-      <w:r>
-        <w:t xml:space="preserve"> as in </w:t>
-      </w:r>
-      <w:r>
-        <w:rPr>
-          <w:rStyle w:val="ImbeddedCode"/>
-        </w:rPr>
-        <w:t>mt:MTConnectDevices</w:t>
-      </w:r>
-      <w:r>
-        <w:t xml:space="preserve">. The </w:t>
-      </w:r>
-      <w:r>
-        <w:rPr>
-          <w:rStyle w:val="ImbeddedCode"/>
-        </w:rPr>
-        <w:t>mt:</w:t>
-      </w:r>
-      <w:r>
-        <w:rPr>
-          <w:rStyle w:val="DefaultParagraphFont1"/>
-        </w:rPr>
-        <w:t xml:space="preserve"> is what is referred to as a namespace. In XML, to allow for multiple XML Schemas to be used within the same XML Document, a namespace will indicate which XML Schema is in effect for this section of the document. </w:t>
-      </w:r>
-      <w:r>
-        <w:t>This convention allows for multiple XML Schemas to be used within the same XML Document, even if they have the same element names. The namespace is optional and is only required if multiple schemas are required.</w:t>
-      </w:r>
-    </w:p>
-    <w:p>
-      <w:pPr>
-        <w:pStyle w:val="BodyA"/>
-      </w:pPr>
-      <w:r>
-        <w:t xml:space="preserve">An </w:t>
+        <w:t>current</w:t>
+      </w:r>
+      <w:r>
+        <w:t xml:space="preserve"> values (see </w:t>
       </w:r>
       <w:r>
         <w:rPr>
           <w:i/>
         </w:rPr>
-        <w:t>attribute</w:t>
-      </w:r>
-      <w:r>
-        <w:t xml:space="preserve"> is additional data that can be included in each XML element. For example, in the following MTConnect </w:t>
-      </w:r>
-      <w:r>
-        <w:rPr>
-          <w:rStyle w:val="ImbeddedCode"/>
-        </w:rPr>
-        <w:t>DataItem</w:t>
-      </w:r>
-      <w:r>
-        <w:rPr>
-          <w:rStyle w:val="DefaultParagraphFont1"/>
-        </w:rPr>
-        <w:t>,</w:t>
-      </w:r>
-      <w:r>
-        <w:t xml:space="preserve">  there are several attributes describing the data item:</w:t>
-      </w:r>
-    </w:p>
-    <w:p>
-      <w:pPr>
-        <w:pStyle w:val="Code"/>
-        <w:numPr>
-          <w:ilvl w:val="0"/>
-          <w:numId w:val="7"/>
-        </w:numPr>
-        <w:ind w:left="648" w:hanging="648"/>
-      </w:pPr>
-      <w:r>
-        <w:t>&lt;DataItem name=”Xpos” type=”POSITION” subType=”ACTUAL” category=”SAMPLE” /&gt;</w:t>
-      </w:r>
-    </w:p>
-    <w:p>
-      <w:pPr>
-        <w:pStyle w:val="BodyA"/>
-      </w:pPr>
-      <w:r>
-        <w:t xml:space="preserve">The </w:t>
-      </w:r>
-      <w:r>
-        <w:rPr>
-          <w:rStyle w:val="ImbeddedCode"/>
-        </w:rPr>
-        <w:t>name</w:t>
-      </w:r>
-      <w:r>
-        <w:t xml:space="preserve">, </w:t>
-      </w:r>
-      <w:r>
-        <w:rPr>
-          <w:rStyle w:val="ImbeddedCode"/>
-        </w:rPr>
-        <w:t>type</w:t>
-      </w:r>
-      <w:r>
-        <w:t xml:space="preserve">, </w:t>
-      </w:r>
-      <w:r>
-        <w:rPr>
-          <w:rStyle w:val="ImbeddedCode"/>
-        </w:rPr>
-        <w:t>subType</w:t>
-      </w:r>
-      <w:r>
-        <w:t xml:space="preserve">, and </w:t>
-      </w:r>
-      <w:r>
-        <w:rPr>
-          <w:rStyle w:val="ImbeddedCode"/>
-        </w:rPr>
-        <w:t>category</w:t>
-      </w:r>
-      <w:r>
-        <w:t xml:space="preserve"> are attributes of the element. Each attribute can only occur once within an element declaration, and it can either be required or optional. </w:t>
-      </w:r>
-    </w:p>
-    <w:p>
-      <w:pPr>
-        <w:pStyle w:val="BodyA"/>
-      </w:pPr>
-      <w:r>
-        <w:t>An element can have any number of sub-elements. The XML Schema specifies which sub-elements and how many times a given sub-element can occur. Here’s an example:</w:t>
-      </w:r>
-    </w:p>
-    <w:p>
-      <w:pPr>
-        <w:pStyle w:val="Code"/>
-        <w:numPr>
-          <w:ilvl w:val="0"/>
-          <w:numId w:val="8"/>
-        </w:numPr>
-        <w:ind w:left="648" w:hanging="648"/>
-      </w:pPr>
-      <w:r>
-        <w:t>&lt;TopLevel&gt;</w:t>
-      </w:r>
-    </w:p>
-    <w:p>
-      <w:pPr>
-        <w:pStyle w:val="Code"/>
-        <w:numPr>
-          <w:ilvl w:val="0"/>
-          <w:numId w:val="8"/>
-        </w:numPr>
-        <w:ind w:left="648" w:hanging="648"/>
-      </w:pPr>
-      <w:r>
-        <w:t xml:space="preserve">  &lt;FirstLevel&gt;</w:t>
-      </w:r>
-    </w:p>
-    <w:p>
-      <w:pPr>
-        <w:pStyle w:val="Code"/>
-        <w:numPr>
-          <w:ilvl w:val="0"/>
-          <w:numId w:val="8"/>
-        </w:numPr>
-        <w:ind w:left="648" w:hanging="648"/>
-      </w:pPr>
-      <w:r>
-        <w:t xml:space="preserve">    &lt;SecondLevel&gt;</w:t>
-      </w:r>
-    </w:p>
-    <w:p>
-      <w:pPr>
-        <w:pStyle w:val="Code"/>
-        <w:numPr>
-          <w:ilvl w:val="0"/>
-          <w:numId w:val="8"/>
-        </w:numPr>
-        <w:ind w:left="648" w:hanging="648"/>
-      </w:pPr>
-      <w:r>
-        <w:t xml:space="preserve">      &lt;ThirdLevel name=”first”&gt;&lt;/ThirdLevel&gt;</w:t>
-      </w:r>
-    </w:p>
-    <w:p>
-      <w:pPr>
-        <w:pStyle w:val="Code"/>
-        <w:numPr>
-          <w:ilvl w:val="0"/>
-          <w:numId w:val="8"/>
-        </w:numPr>
-        <w:ind w:left="648" w:hanging="648"/>
-      </w:pPr>
-      <w:r>
-        <w:t xml:space="preserve">      &lt;ThirdLevel name=”second”&gt;&lt;/ThirdLevel&gt;</w:t>
-      </w:r>
-    </w:p>
-    <w:p>
-      <w:pPr>
-        <w:pStyle w:val="Code"/>
-        <w:numPr>
-          <w:ilvl w:val="0"/>
-          <w:numId w:val="8"/>
-        </w:numPr>
-        <w:ind w:left="648" w:hanging="648"/>
-      </w:pPr>
-      <w:r>
-        <w:t xml:space="preserve">    &lt;/SecondLevel&gt;</w:t>
-      </w:r>
-    </w:p>
-    <w:p>
-      <w:pPr>
-        <w:pStyle w:val="Code"/>
-        <w:numPr>
-          <w:ilvl w:val="0"/>
-          <w:numId w:val="8"/>
-        </w:numPr>
-        <w:ind w:left="648" w:hanging="648"/>
-      </w:pPr>
-      <w:r>
-        <w:t xml:space="preserve">  &lt;/FirstLevel&gt;</w:t>
-      </w:r>
-    </w:p>
-    <w:p>
-      <w:pPr>
-        <w:pStyle w:val="Code"/>
-        <w:numPr>
-          <w:ilvl w:val="0"/>
-          <w:numId w:val="8"/>
-        </w:numPr>
-        <w:ind w:left="648" w:hanging="648"/>
-      </w:pPr>
-      <w:r>
-        <w:t>&lt;/TopLevel&gt;</w:t>
-      </w:r>
-    </w:p>
-    <w:p>
-      <w:pPr>
-        <w:pStyle w:val="BodyA"/>
-        <w:spacing w:before="180"/>
-      </w:pPr>
-      <w:r>
-        <w:t xml:space="preserve">In the above example, the </w:t>
-      </w:r>
-      <w:r>
-        <w:rPr>
-          <w:rStyle w:val="ImbeddedCode"/>
-        </w:rPr>
-        <w:t>FirstLevel</w:t>
-      </w:r>
-      <w:r>
-        <w:t xml:space="preserve"> has a sub-element </w:t>
-      </w:r>
-      <w:r>
-        <w:rPr>
-          <w:rStyle w:val="ImbeddedCode"/>
-        </w:rPr>
-        <w:t>SecondLevel</w:t>
-      </w:r>
-      <w:r>
-        <w:t xml:space="preserve"> which in turn has two sub-elements, </w:t>
-      </w:r>
-      <w:r>
-        <w:rPr>
-          <w:rStyle w:val="ImbeddedCode"/>
-        </w:rPr>
-        <w:t>ThirdLevel</w:t>
-      </w:r>
-      <w:r>
-        <w:rPr>
-          <w:rStyle w:val="DefaultParagraphFont1"/>
-        </w:rPr>
-        <w:t>,</w:t>
-      </w:r>
-      <w:r>
-        <w:t xml:space="preserve"> with different names. Each level is an element and its children are its sub-elements and so forth.</w:t>
-      </w:r>
-    </w:p>
-    <w:p>
-      <w:pPr>
-        <w:pStyle w:val="BodyA"/>
-      </w:pPr>
-      <w:r>
-        <w:t xml:space="preserve"> An XML Document can be validated. The most basic check is to make sure it is well-formed, meaning that each element has a closing tag, as in </w:t>
-      </w:r>
-      <w:r>
-        <w:rPr>
-          <w:rStyle w:val="ImbeddedCode"/>
-        </w:rPr>
-        <w:t>&lt;foo&gt;...&lt;/foo&gt;</w:t>
-      </w:r>
-      <w:r>
-        <w:rPr>
-          <w:rStyle w:val="DefaultParagraphFont1"/>
-        </w:rPr>
-        <w:t xml:space="preserve"> and the document does not contain any illegal characters (</w:t>
-      </w:r>
-      <w:r>
-        <w:rPr>
-          <w:rStyle w:val="ImbeddedCode"/>
-        </w:rPr>
-        <w:t>&lt;&gt;</w:t>
-      </w:r>
-      <w:r>
-        <w:rPr>
-          <w:rStyle w:val="DefaultParagraphFont1"/>
-        </w:rPr>
-        <w:t>) when not specifying a tag</w:t>
-      </w:r>
-      <w:r>
-        <w:t xml:space="preserve">. If the closing </w:t>
-      </w:r>
-      <w:r>
-        <w:rPr>
-          <w:rStyle w:val="ImbeddedCode"/>
-        </w:rPr>
-        <w:t>&lt;/foo&gt;</w:t>
-      </w:r>
-      <w:r>
-        <w:t xml:space="preserve"> was left off or an extra </w:t>
-      </w:r>
-      <w:r>
-        <w:rPr>
-          <w:rStyle w:val="ImbeddedCode"/>
-        </w:rPr>
-        <w:t>&gt;</w:t>
-      </w:r>
-      <w:r>
-        <w:t xml:space="preserve"> was in the document, the document would not be well-formed and may be rejected by the receiver. The document can also be validated against a schema to ensure it is valid. This second level of analysis checks to make sure that required elements and attributes are present and only occur the correct number of times. A valid document must be well-formed.</w:t>
-      </w:r>
-    </w:p>
-    <w:p>
-      <w:pPr>
-        <w:pStyle w:val="BodyA"/>
-      </w:pPr>
-      <w:r>
-        <w:t>All MTConnect documents must be valid and conform to the XML Schema provided along with this specification. The schema will be versioned along with this specification. The greatest possible care will be taken to make sure that the schema is backward compatible.</w:t>
-      </w:r>
-    </w:p>
-    <w:p>
-      <w:pPr>
-        <w:pStyle w:val="BodyA"/>
-      </w:pPr>
-      <w:r>
-        <w:t xml:space="preserve">For more information, visit the w3c website for the XML Standards documentation: </w:t>
-      </w:r>
-      <w:hyperlink r:id="rId23" w:history="1">
-        <w:r>
-          <w:rPr>
-            <w:color w:val="000099"/>
-            <w:u w:val="single"/>
-          </w:rPr>
-          <w:t>http://www.w3.org/XML/</w:t>
-        </w:r>
-      </w:hyperlink>
+        <w:t>Protocol).</w:t>
+      </w:r>
     </w:p>
     <w:p>
       <w:pPr>
         <w:pStyle w:val="Heading2"/>
         <w:ind w:hanging="648"/>
       </w:pPr>
-      <w:bookmarkStart w:id="9" w:name="_TOC12676"/>
-      <w:bookmarkStart w:id="10" w:name="_Toc106015119"/>
-      <w:bookmarkEnd w:id="9"/>
-      <w:r>
-        <w:lastRenderedPageBreak/>
-        <w:t>Markup Conventions</w:t>
-      </w:r>
-      <w:bookmarkEnd w:id="10"/>
-    </w:p>
-    <w:p>
-      <w:pPr>
-        <w:pStyle w:val="BodyA"/>
-      </w:pPr>
-      <w:r>
-        <w:t xml:space="preserve">MTConnect follows industry conventions on tag format and notations when developing the XML schema. The general guidelines are as follows: </w:t>
-      </w:r>
-    </w:p>
-    <w:p>
-      <w:pPr>
-        <w:pStyle w:val="Default"/>
-        <w:numPr>
-          <w:ilvl w:val="0"/>
-          <w:numId w:val="10"/>
-        </w:numPr>
-        <w:tabs>
-          <w:tab w:val="clear" w:pos="360"/>
-          <w:tab w:val="num" w:pos="720"/>
-        </w:tabs>
-        <w:spacing w:after="60"/>
-        <w:ind w:left="720" w:hanging="360"/>
-      </w:pPr>
-      <w:r>
-        <w:t>All tag names will be specified in Pascal case (first letter of each word is capitalized). For example: &lt;ComponentEvents /&gt;</w:t>
-      </w:r>
-    </w:p>
-    <w:p>
-      <w:pPr>
-        <w:pStyle w:val="Default"/>
-        <w:numPr>
-          <w:ilvl w:val="0"/>
-          <w:numId w:val="10"/>
-        </w:numPr>
-        <w:tabs>
-          <w:tab w:val="clear" w:pos="360"/>
-          <w:tab w:val="num" w:pos="720"/>
-        </w:tabs>
-        <w:spacing w:after="60"/>
-        <w:ind w:left="720" w:hanging="360"/>
-      </w:pPr>
-      <w:r>
-        <w:t>Attribute names will also be camel case, similar to Pascal case, but the first letter will be lower case. For example: &lt;MyElement attributeName=”bob”/&gt;</w:t>
-      </w:r>
-    </w:p>
-    <w:p>
-      <w:pPr>
-        <w:pStyle w:val="Default"/>
-        <w:numPr>
-          <w:ilvl w:val="0"/>
-          <w:numId w:val="10"/>
-        </w:numPr>
-        <w:tabs>
-          <w:tab w:val="clear" w:pos="360"/>
-          <w:tab w:val="num" w:pos="720"/>
-        </w:tabs>
-        <w:spacing w:after="60"/>
-        <w:ind w:left="720" w:hanging="360"/>
-      </w:pPr>
-      <w:r>
-        <w:t xml:space="preserve">All values that are part of a limited or controlled vocabulary will be in upper case. For example: </w:t>
-      </w:r>
-      <w:r>
-        <w:rPr>
-          <w:rStyle w:val="ImbeddedCode"/>
-        </w:rPr>
-        <w:t>ON</w:t>
-      </w:r>
-      <w:r>
-        <w:t xml:space="preserve">, </w:t>
-      </w:r>
-      <w:r>
-        <w:rPr>
-          <w:rStyle w:val="ImbeddedCode"/>
-        </w:rPr>
-        <w:t>OFF</w:t>
-      </w:r>
-      <w:r>
-        <w:t xml:space="preserve">, </w:t>
-      </w:r>
-      <w:r>
-        <w:rPr>
-          <w:rStyle w:val="ImbeddedCode"/>
-        </w:rPr>
-        <w:t>ACTUAL</w:t>
-      </w:r>
-      <w:r>
-        <w:t>, etc…</w:t>
-      </w:r>
-    </w:p>
-    <w:p>
-      <w:pPr>
-        <w:pStyle w:val="Default"/>
-        <w:numPr>
-          <w:ilvl w:val="0"/>
-          <w:numId w:val="10"/>
-        </w:numPr>
-        <w:tabs>
-          <w:tab w:val="clear" w:pos="360"/>
-          <w:tab w:val="num" w:pos="720"/>
-        </w:tabs>
-        <w:spacing w:after="60"/>
-        <w:ind w:left="720" w:hanging="360"/>
-      </w:pPr>
-      <w:r>
-        <w:t xml:space="preserve">Dates and times will follow the W3C ISO 8601 format with arbitrary fractions of a second allowed. Refer to the following specification for details: </w:t>
-      </w:r>
-      <w:hyperlink r:id="rId24" w:history="1">
-        <w:r>
-          <w:rPr>
-            <w:rStyle w:val="InternetLink"/>
-          </w:rPr>
-          <w:t>http://www.w3.org/TR/NOTE-datetime</w:t>
-        </w:r>
-      </w:hyperlink>
-      <w:r>
-        <w:t xml:space="preserve"> The format will be YYYY-MM-DDThh:mm:ss.ffff, for example 2007-09-13T13:01.213415. The accuracy and number of fractional digits of the timestamp is determined by the capabilities of the device collec</w:t>
-      </w:r>
-      <w:r>
-        <w:t>t</w:t>
-      </w:r>
-      <w:r>
-        <w:t>ing the data. All times will be given in UTC (GMT).</w:t>
-      </w:r>
-    </w:p>
-    <w:p>
-      <w:pPr>
-        <w:pStyle w:val="Default"/>
-        <w:numPr>
-          <w:ilvl w:val="0"/>
-          <w:numId w:val="10"/>
-        </w:numPr>
-        <w:tabs>
-          <w:tab w:val="clear" w:pos="360"/>
-          <w:tab w:val="num" w:pos="720"/>
-        </w:tabs>
-        <w:suppressAutoHyphens/>
-        <w:spacing w:after="60"/>
-        <w:ind w:left="720" w:hanging="360"/>
-      </w:pPr>
-      <w:r>
-        <w:t xml:space="preserve">Element names will be spelled-out and abbreviations will be avoided. The one exception is the word </w:t>
-      </w:r>
-      <w:r>
-        <w:rPr>
-          <w:rStyle w:val="ImbeddedCode"/>
-        </w:rPr>
-        <w:t>identifier</w:t>
-      </w:r>
-      <w:r>
-        <w:t xml:space="preserve"> that will be abbreviated </w:t>
-      </w:r>
-      <w:r>
-        <w:rPr>
-          <w:rStyle w:val="ImbeddedCode"/>
-        </w:rPr>
-        <w:t>Id</w:t>
-      </w:r>
-      <w:r>
-        <w:t xml:space="preserve">. For example: </w:t>
-      </w:r>
-      <w:r>
-        <w:rPr>
-          <w:rStyle w:val="ImbeddedCode"/>
-        </w:rPr>
-        <w:t>SequenceNumber</w:t>
-      </w:r>
-      <w:r>
-        <w:t xml:space="preserve"> will be used instead of </w:t>
-      </w:r>
-      <w:r>
-        <w:rPr>
-          <w:rStyle w:val="ImbeddedCode"/>
-        </w:rPr>
-        <w:t>SeqNum</w:t>
-      </w:r>
-      <w:r>
-        <w:t>.</w:t>
-      </w:r>
-    </w:p>
-    <w:p>
-      <w:pPr>
-        <w:pStyle w:val="Heading2"/>
-        <w:ind w:hanging="648"/>
-      </w:pPr>
-      <w:bookmarkStart w:id="11" w:name="_TOC13821"/>
-      <w:bookmarkStart w:id="12" w:name="_Toc106015120"/>
-      <w:bookmarkEnd w:id="11"/>
-      <w:r>
-        <w:t>Document Conventions</w:t>
-      </w:r>
-      <w:bookmarkEnd w:id="12"/>
-    </w:p>
-    <w:p>
-      <w:pPr>
-        <w:pStyle w:val="BodyA"/>
-        <w:spacing w:after="0"/>
-      </w:pPr>
-      <w:r>
-        <w:t>The following documentation conventions will be used in the text:</w:t>
-      </w:r>
-    </w:p>
-    <w:p>
-      <w:pPr>
-        <w:pStyle w:val="BodyBullet"/>
-        <w:numPr>
-          <w:ilvl w:val="0"/>
-          <w:numId w:val="4"/>
-        </w:numPr>
-        <w:ind w:hanging="180"/>
-        <w:rPr>
-          <w:position w:val="-2"/>
-        </w:rPr>
-      </w:pPr>
-      <w:r>
-        <w:t xml:space="preserve">The word </w:t>
-      </w:r>
-      <w:r>
-        <w:rPr>
-          <w:b/>
-        </w:rPr>
-        <w:t>MUST</w:t>
-      </w:r>
-      <w:r>
-        <w:t xml:space="preserve"> is used to indicate provisions that are mandatory. Any deviation from those provisions will not be permitted. </w:t>
-      </w:r>
-    </w:p>
-    <w:p>
-      <w:pPr>
-        <w:pStyle w:val="BodyBullet"/>
-        <w:numPr>
-          <w:ilvl w:val="0"/>
-          <w:numId w:val="4"/>
-        </w:numPr>
-        <w:ind w:hanging="180"/>
-        <w:rPr>
-          <w:position w:val="-2"/>
-        </w:rPr>
-      </w:pPr>
-      <w:r>
-        <w:t xml:space="preserve">The word </w:t>
-      </w:r>
-      <w:r>
-        <w:rPr>
-          <w:b/>
-        </w:rPr>
-        <w:t>SHOULD</w:t>
-      </w:r>
-      <w:r>
-        <w:t xml:space="preserve"> is used to indicate a provision that is recommended but the exclusion of which will not invalidate the implementation. </w:t>
-      </w:r>
-    </w:p>
-    <w:p>
-      <w:pPr>
-        <w:pStyle w:val="BodyBullet"/>
-        <w:numPr>
-          <w:ilvl w:val="0"/>
-          <w:numId w:val="4"/>
-        </w:numPr>
-        <w:spacing w:after="180"/>
-        <w:ind w:hanging="180"/>
-      </w:pPr>
-      <w:r>
-        <w:t xml:space="preserve">The word </w:t>
-      </w:r>
-      <w:r>
-        <w:rPr>
-          <w:b/>
-        </w:rPr>
-        <w:t>MAY</w:t>
-      </w:r>
-      <w:r>
-        <w:t xml:space="preserve"> will be used to indicate provisions that are optional and are up to the impl</w:t>
-      </w:r>
-      <w:r>
-        <w:t>e</w:t>
-      </w:r>
-      <w:r>
-        <w:t>mentor to decide if they are relevant to their device.</w:t>
-      </w:r>
-    </w:p>
-    <w:p>
-      <w:pPr>
-        <w:pStyle w:val="BodyA"/>
-      </w:pPr>
-      <w:r>
-        <w:t xml:space="preserve">In the tables where elements are described, the Occurrence column indicates if the attribute or sub-elements are required by the specification. </w:t>
-      </w:r>
-    </w:p>
-    <w:p>
-      <w:pPr>
-        <w:pStyle w:val="BodyA"/>
-      </w:pPr>
-      <w:r>
-        <w:t>For attributes:</w:t>
-      </w:r>
-    </w:p>
-    <w:p>
-      <w:pPr>
-        <w:pStyle w:val="Default"/>
-        <w:numPr>
-          <w:ilvl w:val="0"/>
-          <w:numId w:val="11"/>
-        </w:numPr>
-        <w:tabs>
-          <w:tab w:val="clear" w:pos="360"/>
-          <w:tab w:val="num" w:pos="720"/>
-        </w:tabs>
-        <w:ind w:left="720" w:hanging="360"/>
-      </w:pPr>
-      <w:r>
-        <w:t xml:space="preserve">If the Occurrence is 1, the attribute </w:t>
-      </w:r>
-      <w:r>
-        <w:rPr>
-          <w:b/>
-        </w:rPr>
-        <w:t xml:space="preserve">MUST </w:t>
-      </w:r>
-      <w:r>
-        <w:t>be provided.</w:t>
-      </w:r>
-    </w:p>
-    <w:p>
-      <w:pPr>
-        <w:pStyle w:val="Default"/>
-        <w:numPr>
-          <w:ilvl w:val="0"/>
-          <w:numId w:val="11"/>
-        </w:numPr>
-        <w:tabs>
-          <w:tab w:val="clear" w:pos="360"/>
-          <w:tab w:val="num" w:pos="720"/>
-        </w:tabs>
-        <w:ind w:left="720" w:hanging="360"/>
-      </w:pPr>
-      <w:r>
-        <w:t xml:space="preserve">If the Occurrence is 0..1, the attribute </w:t>
-      </w:r>
-      <w:r>
-        <w:rPr>
-          <w:b/>
-        </w:rPr>
-        <w:t xml:space="preserve">MAY </w:t>
-      </w:r>
-      <w:r>
-        <w:t>be provided, and at most one occurrence of the attribute may be given.</w:t>
-      </w:r>
-      <w:r>
-        <w:cr/>
-      </w:r>
-    </w:p>
-    <w:p>
-      <w:pPr>
-        <w:pStyle w:val="BodyA"/>
-      </w:pPr>
-      <w:r>
-        <w:t>For elements:</w:t>
-      </w:r>
-    </w:p>
-    <w:p>
-      <w:pPr>
-        <w:pStyle w:val="Default"/>
-        <w:numPr>
-          <w:ilvl w:val="0"/>
-          <w:numId w:val="12"/>
-        </w:numPr>
-        <w:tabs>
-          <w:tab w:val="clear" w:pos="360"/>
-          <w:tab w:val="num" w:pos="720"/>
-        </w:tabs>
-        <w:ind w:left="720" w:hanging="360"/>
-      </w:pPr>
-      <w:r>
-        <w:t xml:space="preserve">If the Occurrence is 1, the element </w:t>
-      </w:r>
-      <w:r>
-        <w:rPr>
-          <w:b/>
-        </w:rPr>
-        <w:t xml:space="preserve">MUST </w:t>
-      </w:r>
-      <w:r>
-        <w:t>be provided.</w:t>
-      </w:r>
-    </w:p>
-    <w:p>
-      <w:pPr>
-        <w:pStyle w:val="Default"/>
-        <w:numPr>
-          <w:ilvl w:val="0"/>
-          <w:numId w:val="12"/>
-        </w:numPr>
-        <w:tabs>
-          <w:tab w:val="clear" w:pos="360"/>
-          <w:tab w:val="num" w:pos="720"/>
-        </w:tabs>
-        <w:ind w:left="720" w:hanging="360"/>
-      </w:pPr>
-      <w:r>
-        <w:t xml:space="preserve">If the Occurrence is 0..1, the element </w:t>
-      </w:r>
-      <w:r>
-        <w:rPr>
-          <w:b/>
-        </w:rPr>
-        <w:t xml:space="preserve">MAY </w:t>
-      </w:r>
-      <w:r>
-        <w:t>be provided, and at most one occurrence of the element may be given.</w:t>
-      </w:r>
-    </w:p>
-    <w:p>
-      <w:pPr>
-        <w:pStyle w:val="Default"/>
-        <w:numPr>
-          <w:ilvl w:val="0"/>
-          <w:numId w:val="12"/>
-        </w:numPr>
-        <w:tabs>
-          <w:tab w:val="clear" w:pos="360"/>
-          <w:tab w:val="num" w:pos="720"/>
-        </w:tabs>
-        <w:ind w:left="720" w:hanging="360"/>
-      </w:pPr>
-      <w:r>
-        <w:t xml:space="preserve">If the Occurrence is 1..INF, one or more elements </w:t>
-      </w:r>
-      <w:r>
-        <w:rPr>
-          <w:b/>
-        </w:rPr>
-        <w:t xml:space="preserve">MUST </w:t>
-      </w:r>
-      <w:r>
-        <w:t>be provided.</w:t>
-      </w:r>
-    </w:p>
-    <w:p>
-      <w:pPr>
-        <w:pStyle w:val="Default"/>
-        <w:numPr>
-          <w:ilvl w:val="0"/>
-          <w:numId w:val="12"/>
-        </w:numPr>
-        <w:tabs>
-          <w:tab w:val="clear" w:pos="360"/>
-          <w:tab w:val="num" w:pos="720"/>
-        </w:tabs>
-        <w:ind w:left="720" w:hanging="360"/>
-      </w:pPr>
-      <w:r>
-        <w:lastRenderedPageBreak/>
-        <w:t xml:space="preserve">If the Occurrence is a number, e.g. 2, exactly that number of elements </w:t>
-      </w:r>
-      <w:r>
-        <w:rPr>
-          <w:b/>
-        </w:rPr>
-        <w:t xml:space="preserve">MUST </w:t>
-      </w:r>
-      <w:r>
-        <w:t>be pr</w:t>
-      </w:r>
-      <w:r>
-        <w:t>o</w:t>
-      </w:r>
-      <w:r>
-        <w:t>vided.</w:t>
-      </w:r>
-      <w:r>
-        <w:cr/>
-      </w:r>
-    </w:p>
-    <w:p>
-      <w:pPr>
-        <w:pStyle w:val="BodyA"/>
-      </w:pPr>
-      <w:r>
-        <w:t>Font styles used:</w:t>
-      </w:r>
-    </w:p>
-    <w:p>
-      <w:pPr>
-        <w:pStyle w:val="BodyA"/>
-        <w:rPr>
-          <w:rStyle w:val="DefaultParagraphFont1"/>
-        </w:rPr>
-      </w:pPr>
-      <w:r>
-        <w:t xml:space="preserve">Code samples as well as any XML elements or attributes will always be given in </w:t>
-      </w:r>
-      <w:r>
-        <w:rPr>
-          <w:rStyle w:val="ImbeddedCode"/>
-        </w:rPr>
-        <w:t>fixed width fonts</w:t>
-      </w:r>
-      <w:r>
-        <w:rPr>
-          <w:rStyle w:val="DefaultParagraphFont1"/>
-        </w:rPr>
-        <w:t xml:space="preserve">. References to other </w:t>
-      </w:r>
-      <w:r>
-        <w:rPr>
-          <w:rStyle w:val="DefaultParagraphFont1"/>
-          <w:i/>
-        </w:rPr>
-        <w:t>Documents</w:t>
-      </w:r>
-      <w:r>
-        <w:rPr>
-          <w:rStyle w:val="DefaultParagraphFont1"/>
-        </w:rPr>
-        <w:t xml:space="preserve"> or </w:t>
-      </w:r>
-      <w:r>
-        <w:rPr>
-          <w:rStyle w:val="DefaultParagraphFont1"/>
-          <w:i/>
-        </w:rPr>
-        <w:t>Sections</w:t>
-      </w:r>
-      <w:r>
-        <w:rPr>
-          <w:rStyle w:val="DefaultParagraphFont1"/>
-        </w:rPr>
-        <w:t xml:space="preserve"> will be presented in italics.</w:t>
-      </w:r>
-    </w:p>
-    <w:p>
-      <w:pPr>
-        <w:pStyle w:val="Heading2"/>
-        <w:ind w:hanging="648"/>
-      </w:pPr>
-      <w:bookmarkStart w:id="13" w:name="_TOC15174"/>
-      <w:bookmarkStart w:id="14" w:name="_Toc106015121"/>
-      <w:bookmarkEnd w:id="13"/>
-      <w:r>
-        <w:t>Units</w:t>
-      </w:r>
-      <w:bookmarkEnd w:id="14"/>
-    </w:p>
-    <w:p>
-      <w:pPr>
-        <w:pStyle w:val="BodyA"/>
-        <w:rPr>
-          <w:rFonts w:ascii="Helvetica" w:hAnsi="Helvetica"/>
-        </w:rPr>
-      </w:pPr>
-      <w:r>
-        <w:t xml:space="preserve">MTConnect will adopt the units common to most standards specifications for exchanging data items. This will allow for greatest interoperability with other specifications. It is assumed that all MTConnect </w:t>
-      </w:r>
-      <w:r>
-        <w:rPr>
-          <w:rStyle w:val="Italics"/>
-        </w:rPr>
-        <w:t>Agents</w:t>
-      </w:r>
-      <w:r>
-        <w:t xml:space="preserve"> will be responsible for converting the units from the native device units.</w:t>
-      </w:r>
-    </w:p>
-    <w:tbl>
-      <w:tblPr>
-        <w:tblW w:w="0" w:type="auto"/>
-        <w:tblInd w:w="108" w:type="dxa"/>
-        <w:shd w:val="clear" w:color="auto" w:fill="FFFFFF"/>
-        <w:tblLayout w:type="fixed"/>
-        <w:tblLook w:val="0000"/>
-      </w:tblPr>
-      <w:tblGrid>
-        <w:gridCol w:w="3071"/>
-        <w:gridCol w:w="1244"/>
-        <w:gridCol w:w="4938"/>
-      </w:tblGrid>
-      <w:tr>
-        <w:trPr>
-          <w:cantSplit/>
-          <w:trHeight w:val="235"/>
-          <w:tblHeader/>
-        </w:trPr>
-        <w:tc>
-          <w:tcPr>
-            <w:tcW w:w="3071" w:type="dxa"/>
-            <w:tcBorders>
-              <w:top w:val="single" w:sz="8" w:space="0" w:color="808080"/>
-              <w:left w:val="single" w:sz="8" w:space="0" w:color="808080"/>
-              <w:bottom w:val="none" w:sz="8" w:space="0" w:color="000000"/>
-              <w:right w:val="single" w:sz="8" w:space="0" w:color="808080"/>
-            </w:tcBorders>
-            <w:shd w:val="clear" w:color="auto" w:fill="008080"/>
-            <w:tcMar>
-              <w:top w:w="0" w:type="dxa"/>
-              <w:left w:w="0" w:type="dxa"/>
-              <w:bottom w:w="0" w:type="dxa"/>
-              <w:right w:w="0" w:type="dxa"/>
-            </w:tcMar>
-          </w:tcPr>
-          <w:p>
-            <w:pPr>
-              <w:pStyle w:val="TableNormalParagraph"/>
-              <w:spacing w:before="180" w:after="180" w:line="312" w:lineRule="auto"/>
-              <w:jc w:val="center"/>
-              <w:rPr>
-                <w:rFonts w:ascii="Helvetica" w:hAnsi="Helvetica"/>
-                <w:b/>
-                <w:color w:val="FFFFFF"/>
-                <w:sz w:val="18"/>
-              </w:rPr>
-            </w:pPr>
-            <w:r>
-              <w:rPr>
-                <w:rFonts w:ascii="Helvetica" w:hAnsi="Helvetica"/>
-                <w:b/>
-                <w:color w:val="FFFFFF"/>
-                <w:sz w:val="18"/>
-              </w:rPr>
-              <w:t>Property</w:t>
-            </w:r>
-          </w:p>
-        </w:tc>
-        <w:tc>
-          <w:tcPr>
-            <w:tcW w:w="1244" w:type="dxa"/>
-            <w:tcBorders>
-              <w:top w:val="single" w:sz="8" w:space="0" w:color="808080"/>
-              <w:left w:val="single" w:sz="8" w:space="0" w:color="808080"/>
-              <w:bottom w:val="none" w:sz="8" w:space="0" w:color="000000"/>
-              <w:right w:val="single" w:sz="8" w:space="0" w:color="808080"/>
-            </w:tcBorders>
-            <w:shd w:val="clear" w:color="auto" w:fill="008080"/>
-            <w:tcMar>
-              <w:top w:w="0" w:type="dxa"/>
-              <w:left w:w="0" w:type="dxa"/>
-              <w:bottom w:w="0" w:type="dxa"/>
-              <w:right w:w="0" w:type="dxa"/>
-            </w:tcMar>
-          </w:tcPr>
-          <w:p>
-            <w:pPr>
-              <w:pStyle w:val="TableNormalParagraph"/>
-              <w:spacing w:before="180" w:after="180" w:line="312" w:lineRule="auto"/>
-              <w:jc w:val="center"/>
-              <w:rPr>
-                <w:rFonts w:ascii="Helvetica" w:hAnsi="Helvetica"/>
-                <w:b/>
-                <w:color w:val="FFFFFF"/>
-                <w:sz w:val="18"/>
-              </w:rPr>
-            </w:pPr>
-            <w:r>
-              <w:rPr>
-                <w:rFonts w:ascii="Helvetica" w:hAnsi="Helvetica"/>
-                <w:b/>
-                <w:color w:val="FFFFFF"/>
-                <w:sz w:val="18"/>
-              </w:rPr>
-              <w:t>Symbol</w:t>
-            </w:r>
-          </w:p>
-        </w:tc>
-        <w:tc>
-          <w:tcPr>
-            <w:tcW w:w="4938" w:type="dxa"/>
-            <w:tcBorders>
-              <w:top w:val="single" w:sz="8" w:space="0" w:color="808080"/>
-              <w:left w:val="single" w:sz="8" w:space="0" w:color="808080"/>
-              <w:bottom w:val="none" w:sz="8" w:space="0" w:color="000000"/>
-              <w:right w:val="single" w:sz="8" w:space="0" w:color="808080"/>
-            </w:tcBorders>
-            <w:shd w:val="clear" w:color="auto" w:fill="008080"/>
-            <w:tcMar>
-              <w:top w:w="0" w:type="dxa"/>
-              <w:left w:w="0" w:type="dxa"/>
-              <w:bottom w:w="0" w:type="dxa"/>
-              <w:right w:w="0" w:type="dxa"/>
-            </w:tcMar>
-          </w:tcPr>
-          <w:p>
-            <w:pPr>
-              <w:pStyle w:val="TableNormalParagraph"/>
-              <w:spacing w:before="180" w:after="180" w:line="312" w:lineRule="auto"/>
-              <w:jc w:val="center"/>
-              <w:rPr>
-                <w:rFonts w:ascii="Helvetica" w:hAnsi="Helvetica"/>
-                <w:b/>
-                <w:color w:val="FFFFFF"/>
-                <w:sz w:val="18"/>
-              </w:rPr>
-            </w:pPr>
-            <w:r>
-              <w:rPr>
-                <w:rFonts w:ascii="Helvetica" w:hAnsi="Helvetica"/>
-                <w:b/>
-                <w:color w:val="FFFFFF"/>
-                <w:sz w:val="18"/>
-              </w:rPr>
-              <w:t>Unit</w:t>
-            </w:r>
-          </w:p>
-        </w:tc>
-      </w:tr>
-      <w:tr>
-        <w:trPr>
-          <w:cantSplit/>
-          <w:trHeight w:val="210"/>
-        </w:trPr>
-        <w:tc>
-          <w:tcPr>
-            <w:tcW w:w="3071" w:type="dxa"/>
-            <w:tcBorders>
-              <w:top w:val="none" w:sz="8" w:space="0" w:color="000000"/>
-              <w:left w:val="single" w:sz="8" w:space="0" w:color="808080"/>
-              <w:bottom w:val="single" w:sz="8" w:space="0" w:color="808080"/>
-              <w:right w:val="single" w:sz="8" w:space="0" w:color="808080"/>
-            </w:tcBorders>
-            <w:shd w:val="clear" w:color="auto" w:fill="FFFFFF"/>
-            <w:tcMar>
-              <w:top w:w="0" w:type="dxa"/>
-              <w:left w:w="0" w:type="dxa"/>
-              <w:bottom w:w="0" w:type="dxa"/>
-              <w:right w:w="0" w:type="dxa"/>
-            </w:tcMar>
-          </w:tcPr>
-          <w:p>
-            <w:pPr>
-              <w:suppressAutoHyphens/>
-              <w:spacing w:before="120" w:line="312" w:lineRule="auto"/>
-              <w:rPr>
-                <w:rFonts w:ascii="Helvetica Neue Light" w:hAnsi="Helvetica Neue Light"/>
-                <w:kern w:val="1"/>
-                <w:sz w:val="20"/>
-              </w:rPr>
-            </w:pPr>
-            <w:r>
-              <w:rPr>
-                <w:rFonts w:ascii="Helvetica Neue Light" w:hAnsi="Helvetica Neue Light"/>
-                <w:kern w:val="1"/>
-                <w:sz w:val="20"/>
-              </w:rPr>
-              <w:t>Angle</w:t>
-            </w:r>
-          </w:p>
-        </w:tc>
-        <w:tc>
-          <w:tcPr>
-            <w:tcW w:w="1244" w:type="dxa"/>
-            <w:tcBorders>
-              <w:top w:val="none" w:sz="8" w:space="0" w:color="000000"/>
-              <w:left w:val="single" w:sz="8" w:space="0" w:color="808080"/>
-              <w:bottom w:val="single" w:sz="8" w:space="0" w:color="808080"/>
-              <w:right w:val="single" w:sz="8" w:space="0" w:color="808080"/>
-            </w:tcBorders>
-            <w:shd w:val="clear" w:color="auto" w:fill="FFFFFF"/>
-            <w:tcMar>
-              <w:top w:w="0" w:type="dxa"/>
-              <w:left w:w="0" w:type="dxa"/>
-              <w:bottom w:w="0" w:type="dxa"/>
-              <w:right w:w="0" w:type="dxa"/>
-            </w:tcMar>
-          </w:tcPr>
-          <w:p>
-            <w:pPr>
-              <w:suppressAutoHyphens/>
-              <w:spacing w:before="120" w:line="312" w:lineRule="auto"/>
-              <w:rPr>
-                <w:rFonts w:ascii="Lucida Grande" w:hAnsi="Symbol" w:hint="eastAsia"/>
-                <w:kern w:val="1"/>
-                <w:sz w:val="20"/>
-              </w:rPr>
-            </w:pPr>
-            <w:r>
-              <w:rPr>
-                <w:rFonts w:ascii="Lucida Grande" w:hAnsi="Symbol"/>
-                <w:kern w:val="1"/>
-                <w:sz w:val="20"/>
-              </w:rPr>
-              <w:t></w:t>
-            </w:r>
-          </w:p>
-        </w:tc>
-        <w:tc>
-          <w:tcPr>
-            <w:tcW w:w="4938" w:type="dxa"/>
-            <w:tcBorders>
-              <w:top w:val="none" w:sz="8" w:space="0" w:color="000000"/>
-              <w:left w:val="single" w:sz="8" w:space="0" w:color="808080"/>
-              <w:bottom w:val="single" w:sz="8" w:space="0" w:color="808080"/>
-              <w:right w:val="single" w:sz="8" w:space="0" w:color="808080"/>
-            </w:tcBorders>
-            <w:shd w:val="clear" w:color="auto" w:fill="FFFFFF"/>
-            <w:tcMar>
-              <w:top w:w="0" w:type="dxa"/>
-              <w:left w:w="0" w:type="dxa"/>
-              <w:bottom w:w="0" w:type="dxa"/>
-              <w:right w:w="0" w:type="dxa"/>
-            </w:tcMar>
-          </w:tcPr>
-          <w:p>
-            <w:pPr>
-              <w:suppressAutoHyphens/>
-              <w:spacing w:before="120" w:line="312" w:lineRule="auto"/>
-              <w:rPr>
-                <w:rFonts w:ascii="Helvetica Neue Light" w:hAnsi="Helvetica Neue Light"/>
-                <w:kern w:val="1"/>
-                <w:sz w:val="20"/>
-              </w:rPr>
-            </w:pPr>
-            <w:r>
-              <w:rPr>
-                <w:rFonts w:ascii="Helvetica Neue Light" w:hAnsi="Helvetica Neue Light"/>
-                <w:kern w:val="1"/>
-                <w:sz w:val="20"/>
-              </w:rPr>
-              <w:t>decimal degree</w:t>
-            </w:r>
-          </w:p>
-        </w:tc>
-      </w:tr>
-      <w:tr>
-        <w:trPr>
-          <w:cantSplit/>
-          <w:trHeight w:val="240"/>
-        </w:trPr>
-        <w:tc>
-          <w:tcPr>
-            <w:tcW w:w="3071" w:type="dxa"/>
-            <w:tcBorders>
-              <w:top w:val="single" w:sz="8" w:space="0" w:color="808080"/>
-              <w:left w:val="single" w:sz="8" w:space="0" w:color="808080"/>
-              <w:bottom w:val="single" w:sz="8" w:space="0" w:color="808080"/>
-              <w:right w:val="single" w:sz="8" w:space="0" w:color="808080"/>
-            </w:tcBorders>
-            <w:shd w:val="clear" w:color="auto" w:fill="FFFFFF"/>
-            <w:tcMar>
-              <w:top w:w="0" w:type="dxa"/>
-              <w:left w:w="0" w:type="dxa"/>
-              <w:bottom w:w="0" w:type="dxa"/>
-              <w:right w:w="0" w:type="dxa"/>
-            </w:tcMar>
-          </w:tcPr>
-          <w:p>
-            <w:pPr>
-              <w:suppressAutoHyphens/>
-              <w:spacing w:before="120" w:line="312" w:lineRule="auto"/>
-              <w:rPr>
-                <w:rFonts w:ascii="Helvetica Neue Light" w:hAnsi="Helvetica Neue Light"/>
-                <w:kern w:val="1"/>
-                <w:sz w:val="20"/>
-              </w:rPr>
-            </w:pPr>
-            <w:r>
-              <w:rPr>
-                <w:rFonts w:ascii="Helvetica Neue Light" w:hAnsi="Helvetica Neue Light"/>
-                <w:kern w:val="1"/>
-                <w:sz w:val="20"/>
-              </w:rPr>
-              <w:t>Angular Acceleration</w:t>
-            </w:r>
-          </w:p>
-        </w:tc>
-        <w:tc>
-          <w:tcPr>
-            <w:tcW w:w="1244" w:type="dxa"/>
-            <w:tcBorders>
-              <w:top w:val="single" w:sz="8" w:space="0" w:color="808080"/>
-              <w:left w:val="single" w:sz="8" w:space="0" w:color="808080"/>
-              <w:bottom w:val="single" w:sz="8" w:space="0" w:color="808080"/>
-              <w:right w:val="single" w:sz="8" w:space="0" w:color="808080"/>
-            </w:tcBorders>
-            <w:shd w:val="clear" w:color="auto" w:fill="FFFFFF"/>
-            <w:tcMar>
-              <w:top w:w="0" w:type="dxa"/>
-              <w:left w:w="0" w:type="dxa"/>
-              <w:bottom w:w="0" w:type="dxa"/>
-              <w:right w:w="0" w:type="dxa"/>
-            </w:tcMar>
-          </w:tcPr>
-          <w:p>
-            <w:pPr>
-              <w:suppressAutoHyphens/>
-              <w:spacing w:before="120" w:line="312" w:lineRule="auto"/>
-              <w:rPr>
-                <w:rFonts w:ascii="Helvetica Neue Light" w:hAnsi="Helvetica Neue Light"/>
-                <w:kern w:val="1"/>
-                <w:sz w:val="20"/>
-                <w:vertAlign w:val="superscript"/>
-              </w:rPr>
-            </w:pPr>
-            <w:r>
-              <w:rPr>
-                <w:rFonts w:ascii="Lucida Grande" w:hAnsi="Symbol"/>
-                <w:kern w:val="1"/>
-                <w:sz w:val="20"/>
-              </w:rPr>
-              <w:t></w:t>
-            </w:r>
-            <w:r>
-              <w:rPr>
-                <w:rFonts w:ascii="Helvetica Neue Light" w:hAnsi="Helvetica Neue Light"/>
-                <w:kern w:val="1"/>
-                <w:sz w:val="20"/>
-              </w:rPr>
-              <w:t>/s</w:t>
-            </w:r>
-            <w:r>
-              <w:rPr>
-                <w:rFonts w:ascii="Helvetica Neue Light" w:hAnsi="Helvetica Neue Light"/>
-                <w:kern w:val="1"/>
-                <w:vertAlign w:val="superscript"/>
-              </w:rPr>
-              <w:t>2</w:t>
-            </w:r>
-          </w:p>
-        </w:tc>
-        <w:tc>
-          <w:tcPr>
-            <w:tcW w:w="4938" w:type="dxa"/>
-            <w:tcBorders>
-              <w:top w:val="single" w:sz="8" w:space="0" w:color="808080"/>
-              <w:left w:val="single" w:sz="8" w:space="0" w:color="808080"/>
-              <w:bottom w:val="single" w:sz="8" w:space="0" w:color="808080"/>
-              <w:right w:val="single" w:sz="8" w:space="0" w:color="808080"/>
-            </w:tcBorders>
-            <w:shd w:val="clear" w:color="auto" w:fill="FFFFFF"/>
-            <w:tcMar>
-              <w:top w:w="0" w:type="dxa"/>
-              <w:left w:w="0" w:type="dxa"/>
-              <w:bottom w:w="0" w:type="dxa"/>
-              <w:right w:w="0" w:type="dxa"/>
-            </w:tcMar>
-          </w:tcPr>
-          <w:p>
-            <w:pPr>
-              <w:suppressAutoHyphens/>
-              <w:spacing w:before="120" w:line="312" w:lineRule="auto"/>
-              <w:rPr>
-                <w:rFonts w:ascii="Helvetica Neue Light" w:hAnsi="Helvetica Neue Light"/>
-                <w:kern w:val="1"/>
-                <w:sz w:val="20"/>
-              </w:rPr>
-            </w:pPr>
-            <w:r>
-              <w:rPr>
-                <w:rFonts w:ascii="Helvetica Neue Light" w:hAnsi="Helvetica Neue Light"/>
-                <w:kern w:val="1"/>
-                <w:sz w:val="20"/>
-              </w:rPr>
-              <w:t>degree per second square</w:t>
-            </w:r>
-            <w:r>
-              <w:rPr>
-                <w:rFonts w:ascii="Helvetica Neue Light" w:hAnsi="Helvetica Neue Light"/>
-                <w:kern w:val="1"/>
-                <w:sz w:val="20"/>
-              </w:rPr>
-              <w:t>d</w:t>
-            </w:r>
-          </w:p>
-        </w:tc>
-      </w:tr>
-      <w:tr>
-        <w:trPr>
-          <w:cantSplit/>
-          <w:trHeight w:val="240"/>
-        </w:trPr>
-        <w:tc>
-          <w:tcPr>
-            <w:tcW w:w="3071" w:type="dxa"/>
-            <w:tcBorders>
-              <w:top w:val="single" w:sz="8" w:space="0" w:color="808080"/>
-              <w:left w:val="single" w:sz="8" w:space="0" w:color="808080"/>
-              <w:bottom w:val="single" w:sz="8" w:space="0" w:color="808080"/>
-              <w:right w:val="single" w:sz="8" w:space="0" w:color="808080"/>
-            </w:tcBorders>
-            <w:shd w:val="clear" w:color="auto" w:fill="FFFFFF"/>
-            <w:tcMar>
-              <w:top w:w="0" w:type="dxa"/>
-              <w:left w:w="0" w:type="dxa"/>
-              <w:bottom w:w="0" w:type="dxa"/>
-              <w:right w:w="0" w:type="dxa"/>
-            </w:tcMar>
-          </w:tcPr>
-          <w:p>
-            <w:pPr>
-              <w:suppressAutoHyphens/>
-              <w:spacing w:before="120" w:line="312" w:lineRule="auto"/>
-              <w:rPr>
-                <w:rFonts w:ascii="Helvetica Neue Light" w:hAnsi="Helvetica Neue Light"/>
-                <w:kern w:val="1"/>
-                <w:sz w:val="20"/>
-              </w:rPr>
-            </w:pPr>
-            <w:r>
-              <w:rPr>
-                <w:rFonts w:ascii="Helvetica Neue Light" w:hAnsi="Helvetica Neue Light"/>
-                <w:kern w:val="1"/>
-                <w:sz w:val="20"/>
-              </w:rPr>
-              <w:t>Angular Velocity</w:t>
-            </w:r>
-          </w:p>
-        </w:tc>
-        <w:tc>
-          <w:tcPr>
-            <w:tcW w:w="1244" w:type="dxa"/>
-            <w:tcBorders>
-              <w:top w:val="single" w:sz="8" w:space="0" w:color="808080"/>
-              <w:left w:val="single" w:sz="8" w:space="0" w:color="808080"/>
-              <w:bottom w:val="single" w:sz="8" w:space="0" w:color="808080"/>
-              <w:right w:val="single" w:sz="8" w:space="0" w:color="808080"/>
-            </w:tcBorders>
-            <w:shd w:val="clear" w:color="auto" w:fill="FFFFFF"/>
-            <w:tcMar>
-              <w:top w:w="0" w:type="dxa"/>
-              <w:left w:w="0" w:type="dxa"/>
-              <w:bottom w:w="0" w:type="dxa"/>
-              <w:right w:w="0" w:type="dxa"/>
-            </w:tcMar>
-          </w:tcPr>
-          <w:p>
-            <w:pPr>
-              <w:suppressAutoHyphens/>
-              <w:spacing w:before="120" w:line="312" w:lineRule="auto"/>
-              <w:rPr>
-                <w:rFonts w:ascii="Helvetica Neue Light" w:hAnsi="Helvetica Neue Light"/>
-                <w:kern w:val="1"/>
-                <w:sz w:val="20"/>
-              </w:rPr>
-            </w:pPr>
-            <w:r>
-              <w:rPr>
-                <w:rFonts w:ascii="Lucida Grande" w:hAnsi="Symbol"/>
-                <w:kern w:val="1"/>
-                <w:sz w:val="20"/>
-              </w:rPr>
-              <w:t></w:t>
-            </w:r>
-            <w:r>
-              <w:rPr>
-                <w:rFonts w:ascii="Helvetica Neue Light" w:hAnsi="Helvetica Neue Light"/>
-                <w:kern w:val="1"/>
-                <w:sz w:val="20"/>
-              </w:rPr>
-              <w:t>/s</w:t>
-            </w:r>
-          </w:p>
-        </w:tc>
-        <w:tc>
-          <w:tcPr>
-            <w:tcW w:w="4938" w:type="dxa"/>
-            <w:tcBorders>
-              <w:top w:val="single" w:sz="8" w:space="0" w:color="808080"/>
-              <w:left w:val="single" w:sz="8" w:space="0" w:color="808080"/>
-              <w:bottom w:val="single" w:sz="8" w:space="0" w:color="808080"/>
-              <w:right w:val="single" w:sz="8" w:space="0" w:color="808080"/>
-            </w:tcBorders>
-            <w:shd w:val="clear" w:color="auto" w:fill="FFFFFF"/>
-            <w:tcMar>
-              <w:top w:w="0" w:type="dxa"/>
-              <w:left w:w="0" w:type="dxa"/>
-              <w:bottom w:w="0" w:type="dxa"/>
-              <w:right w:w="0" w:type="dxa"/>
-            </w:tcMar>
-          </w:tcPr>
-          <w:p>
-            <w:pPr>
-              <w:suppressAutoHyphens/>
-              <w:spacing w:before="120" w:line="312" w:lineRule="auto"/>
-              <w:rPr>
-                <w:rFonts w:ascii="Helvetica Neue Light" w:hAnsi="Helvetica Neue Light"/>
-                <w:kern w:val="1"/>
-                <w:sz w:val="20"/>
-              </w:rPr>
-            </w:pPr>
-            <w:r>
-              <w:rPr>
-                <w:rFonts w:ascii="Helvetica Neue Light" w:hAnsi="Helvetica Neue Light"/>
-                <w:kern w:val="1"/>
-                <w:sz w:val="20"/>
-              </w:rPr>
-              <w:t>degrees</w:t>
-            </w:r>
-            <w:r>
-              <w:rPr>
-                <w:rFonts w:ascii="Helvetica Neue Light" w:hAnsi="Helvetica Neue Light"/>
-                <w:kern w:val="1"/>
-                <w:sz w:val="20"/>
-              </w:rPr>
-              <w:t xml:space="preserve"> per second</w:t>
-            </w:r>
-          </w:p>
-        </w:tc>
-      </w:tr>
-      <w:tr>
-        <w:trPr>
-          <w:cantSplit/>
-          <w:trHeight w:val="220"/>
-        </w:trPr>
-        <w:tc>
-          <w:tcPr>
-            <w:tcW w:w="3071" w:type="dxa"/>
-            <w:tcBorders>
-              <w:top w:val="single" w:sz="8" w:space="0" w:color="808080"/>
-              <w:left w:val="single" w:sz="8" w:space="0" w:color="808080"/>
-              <w:bottom w:val="single" w:sz="8" w:space="0" w:color="808080"/>
-              <w:right w:val="single" w:sz="8" w:space="0" w:color="808080"/>
-            </w:tcBorders>
-            <w:shd w:val="clear" w:color="auto" w:fill="FFFFFF"/>
-            <w:tcMar>
-              <w:top w:w="0" w:type="dxa"/>
-              <w:left w:w="0" w:type="dxa"/>
-              <w:bottom w:w="0" w:type="dxa"/>
-              <w:right w:w="0" w:type="dxa"/>
-            </w:tcMar>
-          </w:tcPr>
-          <w:p>
-            <w:pPr>
-              <w:suppressAutoHyphens/>
-              <w:spacing w:before="120" w:line="312" w:lineRule="auto"/>
-              <w:rPr>
-                <w:rFonts w:ascii="Helvetica Neue Light" w:hAnsi="Helvetica Neue Light"/>
-                <w:kern w:val="1"/>
-                <w:sz w:val="20"/>
-              </w:rPr>
-            </w:pPr>
-            <w:r>
-              <w:rPr>
-                <w:rFonts w:ascii="Helvetica Neue Light" w:hAnsi="Helvetica Neue Light"/>
-                <w:kern w:val="1"/>
-                <w:sz w:val="20"/>
-              </w:rPr>
-              <w:t>Elapsed time</w:t>
-            </w:r>
-          </w:p>
-        </w:tc>
-        <w:tc>
-          <w:tcPr>
-            <w:tcW w:w="1244" w:type="dxa"/>
-            <w:tcBorders>
-              <w:top w:val="single" w:sz="8" w:space="0" w:color="808080"/>
-              <w:left w:val="single" w:sz="8" w:space="0" w:color="808080"/>
-              <w:bottom w:val="single" w:sz="8" w:space="0" w:color="808080"/>
-              <w:right w:val="single" w:sz="8" w:space="0" w:color="808080"/>
-            </w:tcBorders>
-            <w:shd w:val="clear" w:color="auto" w:fill="FFFFFF"/>
-            <w:tcMar>
-              <w:top w:w="0" w:type="dxa"/>
-              <w:left w:w="0" w:type="dxa"/>
-              <w:bottom w:w="0" w:type="dxa"/>
-              <w:right w:w="0" w:type="dxa"/>
-            </w:tcMar>
-          </w:tcPr>
-          <w:p>
-            <w:pPr>
-              <w:suppressAutoHyphens/>
-              <w:spacing w:before="120" w:line="312" w:lineRule="auto"/>
-              <w:rPr>
-                <w:rFonts w:ascii="Helvetica Neue Light" w:hAnsi="Helvetica Neue Light"/>
-                <w:kern w:val="1"/>
-                <w:sz w:val="20"/>
-              </w:rPr>
-            </w:pPr>
-            <w:r>
-              <w:rPr>
-                <w:rFonts w:ascii="Helvetica Neue Light" w:hAnsi="Helvetica Neue Light"/>
-                <w:kern w:val="1"/>
-                <w:sz w:val="20"/>
-              </w:rPr>
-              <w:t>s</w:t>
-            </w:r>
-          </w:p>
-        </w:tc>
-        <w:tc>
-          <w:tcPr>
-            <w:tcW w:w="4938" w:type="dxa"/>
-            <w:tcBorders>
-              <w:top w:val="single" w:sz="8" w:space="0" w:color="808080"/>
-              <w:left w:val="single" w:sz="8" w:space="0" w:color="808080"/>
-              <w:bottom w:val="single" w:sz="8" w:space="0" w:color="808080"/>
-              <w:right w:val="single" w:sz="8" w:space="0" w:color="808080"/>
-            </w:tcBorders>
-            <w:shd w:val="clear" w:color="auto" w:fill="FFFFFF"/>
-            <w:tcMar>
-              <w:top w:w="0" w:type="dxa"/>
-              <w:left w:w="0" w:type="dxa"/>
-              <w:bottom w:w="0" w:type="dxa"/>
-              <w:right w:w="0" w:type="dxa"/>
-            </w:tcMar>
-          </w:tcPr>
-          <w:p>
-            <w:pPr>
-              <w:suppressAutoHyphens/>
-              <w:spacing w:before="120" w:line="312" w:lineRule="auto"/>
-              <w:rPr>
-                <w:rFonts w:ascii="Helvetica Neue Light" w:hAnsi="Helvetica Neue Light"/>
-                <w:kern w:val="1"/>
-                <w:sz w:val="20"/>
-              </w:rPr>
-            </w:pPr>
-            <w:r>
-              <w:rPr>
-                <w:rFonts w:ascii="Helvetica Neue Light" w:hAnsi="Helvetica Neue Light"/>
-                <w:kern w:val="1"/>
-                <w:sz w:val="20"/>
-              </w:rPr>
-              <w:t>seconds with fractions</w:t>
-            </w:r>
-          </w:p>
-        </w:tc>
-      </w:tr>
-      <w:tr>
-        <w:trPr>
-          <w:cantSplit/>
-          <w:trHeight w:val="220"/>
-        </w:trPr>
-        <w:tc>
-          <w:tcPr>
-            <w:tcW w:w="3071" w:type="dxa"/>
-            <w:tcBorders>
-              <w:top w:val="single" w:sz="8" w:space="0" w:color="808080"/>
-              <w:left w:val="single" w:sz="8" w:space="0" w:color="808080"/>
-              <w:bottom w:val="single" w:sz="8" w:space="0" w:color="808080"/>
-              <w:right w:val="single" w:sz="8" w:space="0" w:color="808080"/>
-            </w:tcBorders>
-            <w:shd w:val="clear" w:color="auto" w:fill="FFFFFF"/>
-            <w:tcMar>
-              <w:top w:w="0" w:type="dxa"/>
-              <w:left w:w="0" w:type="dxa"/>
-              <w:bottom w:w="0" w:type="dxa"/>
-              <w:right w:w="0" w:type="dxa"/>
-            </w:tcMar>
-          </w:tcPr>
-          <w:p>
-            <w:pPr>
-              <w:suppressAutoHyphens/>
-              <w:spacing w:before="120" w:line="312" w:lineRule="auto"/>
-              <w:rPr>
-                <w:rFonts w:ascii="Helvetica Neue Light" w:hAnsi="Helvetica Neue Light"/>
-                <w:kern w:val="1"/>
-                <w:sz w:val="20"/>
-              </w:rPr>
-            </w:pPr>
-            <w:r>
-              <w:rPr>
-                <w:rFonts w:ascii="Helvetica Neue Light" w:hAnsi="Helvetica Neue Light"/>
-                <w:kern w:val="1"/>
-                <w:sz w:val="20"/>
-              </w:rPr>
-              <w:t>Force</w:t>
-            </w:r>
-          </w:p>
-        </w:tc>
-        <w:tc>
-          <w:tcPr>
-            <w:tcW w:w="1244" w:type="dxa"/>
-            <w:tcBorders>
-              <w:top w:val="single" w:sz="8" w:space="0" w:color="808080"/>
-              <w:left w:val="single" w:sz="8" w:space="0" w:color="808080"/>
-              <w:bottom w:val="single" w:sz="8" w:space="0" w:color="808080"/>
-              <w:right w:val="single" w:sz="8" w:space="0" w:color="808080"/>
-            </w:tcBorders>
-            <w:shd w:val="clear" w:color="auto" w:fill="FFFFFF"/>
-            <w:tcMar>
-              <w:top w:w="0" w:type="dxa"/>
-              <w:left w:w="0" w:type="dxa"/>
-              <w:bottom w:w="0" w:type="dxa"/>
-              <w:right w:w="0" w:type="dxa"/>
-            </w:tcMar>
-          </w:tcPr>
-          <w:p>
-            <w:pPr>
-              <w:suppressAutoHyphens/>
-              <w:spacing w:before="120" w:line="312" w:lineRule="auto"/>
-              <w:rPr>
-                <w:rFonts w:ascii="Helvetica Neue Light" w:hAnsi="Helvetica Neue Light"/>
-                <w:kern w:val="1"/>
-                <w:sz w:val="20"/>
-              </w:rPr>
-            </w:pPr>
-            <w:r>
-              <w:rPr>
-                <w:rFonts w:ascii="Helvetica Neue Light" w:hAnsi="Helvetica Neue Light"/>
-                <w:kern w:val="1"/>
-                <w:sz w:val="20"/>
-              </w:rPr>
-              <w:t>N</w:t>
-            </w:r>
-          </w:p>
-        </w:tc>
-        <w:tc>
-          <w:tcPr>
-            <w:tcW w:w="4938" w:type="dxa"/>
-            <w:tcBorders>
-              <w:top w:val="single" w:sz="8" w:space="0" w:color="808080"/>
-              <w:left w:val="single" w:sz="8" w:space="0" w:color="808080"/>
-              <w:bottom w:val="single" w:sz="8" w:space="0" w:color="808080"/>
-              <w:right w:val="single" w:sz="8" w:space="0" w:color="808080"/>
-            </w:tcBorders>
-            <w:shd w:val="clear" w:color="auto" w:fill="FFFFFF"/>
-            <w:tcMar>
-              <w:top w:w="0" w:type="dxa"/>
-              <w:left w:w="0" w:type="dxa"/>
-              <w:bottom w:w="0" w:type="dxa"/>
-              <w:right w:w="0" w:type="dxa"/>
-            </w:tcMar>
-          </w:tcPr>
-          <w:p>
-            <w:pPr>
-              <w:suppressAutoHyphens/>
-              <w:spacing w:before="120" w:line="312" w:lineRule="auto"/>
-              <w:rPr>
-                <w:rFonts w:ascii="Helvetica Neue Light" w:hAnsi="Helvetica Neue Light"/>
-                <w:kern w:val="1"/>
-                <w:sz w:val="20"/>
-              </w:rPr>
-            </w:pPr>
-            <w:r>
-              <w:rPr>
-                <w:rFonts w:ascii="Helvetica Neue Light" w:hAnsi="Helvetica Neue Light"/>
-                <w:kern w:val="1"/>
-                <w:sz w:val="20"/>
-              </w:rPr>
-              <w:t>newtons</w:t>
-            </w:r>
-          </w:p>
-        </w:tc>
-      </w:tr>
-      <w:tr>
-        <w:trPr>
-          <w:cantSplit/>
-          <w:trHeight w:val="220"/>
-        </w:trPr>
-        <w:tc>
-          <w:tcPr>
-            <w:tcW w:w="3071" w:type="dxa"/>
-            <w:tcBorders>
-              <w:top w:val="single" w:sz="8" w:space="0" w:color="808080"/>
-              <w:left w:val="single" w:sz="8" w:space="0" w:color="808080"/>
-              <w:bottom w:val="single" w:sz="8" w:space="0" w:color="808080"/>
-              <w:right w:val="single" w:sz="8" w:space="0" w:color="808080"/>
-            </w:tcBorders>
-            <w:shd w:val="clear" w:color="auto" w:fill="FFFFFF"/>
-            <w:tcMar>
-              <w:top w:w="0" w:type="dxa"/>
-              <w:left w:w="0" w:type="dxa"/>
-              <w:bottom w:w="0" w:type="dxa"/>
-              <w:right w:w="0" w:type="dxa"/>
-            </w:tcMar>
-          </w:tcPr>
-          <w:p>
-            <w:pPr>
-              <w:suppressAutoHyphens/>
-              <w:spacing w:before="120" w:line="312" w:lineRule="auto"/>
-              <w:rPr>
-                <w:rFonts w:ascii="Helvetica Neue Light" w:hAnsi="Helvetica Neue Light"/>
-                <w:kern w:val="1"/>
-                <w:sz w:val="20"/>
-              </w:rPr>
-            </w:pPr>
-            <w:r>
-              <w:rPr>
-                <w:rFonts w:ascii="Helvetica Neue Light" w:hAnsi="Helvetica Neue Light"/>
-                <w:kern w:val="1"/>
-                <w:sz w:val="20"/>
-              </w:rPr>
-              <w:t>Length</w:t>
-            </w:r>
-          </w:p>
-        </w:tc>
-        <w:tc>
-          <w:tcPr>
-            <w:tcW w:w="1244" w:type="dxa"/>
-            <w:tcBorders>
-              <w:top w:val="single" w:sz="8" w:space="0" w:color="808080"/>
-              <w:left w:val="single" w:sz="8" w:space="0" w:color="808080"/>
-              <w:bottom w:val="single" w:sz="8" w:space="0" w:color="808080"/>
-              <w:right w:val="single" w:sz="8" w:space="0" w:color="808080"/>
-            </w:tcBorders>
-            <w:shd w:val="clear" w:color="auto" w:fill="FFFFFF"/>
-            <w:tcMar>
-              <w:top w:w="0" w:type="dxa"/>
-              <w:left w:w="0" w:type="dxa"/>
-              <w:bottom w:w="0" w:type="dxa"/>
-              <w:right w:w="0" w:type="dxa"/>
-            </w:tcMar>
-          </w:tcPr>
-          <w:p>
-            <w:pPr>
-              <w:suppressAutoHyphens/>
-              <w:spacing w:before="120" w:line="312" w:lineRule="auto"/>
-              <w:rPr>
-                <w:rFonts w:ascii="Helvetica Neue Light" w:hAnsi="Helvetica Neue Light"/>
-                <w:kern w:val="1"/>
-                <w:sz w:val="20"/>
-              </w:rPr>
-            </w:pPr>
-            <w:r>
-              <w:rPr>
-                <w:rFonts w:ascii="Helvetica Neue Light" w:hAnsi="Helvetica Neue Light"/>
-                <w:kern w:val="1"/>
-                <w:sz w:val="20"/>
-              </w:rPr>
-              <w:t>mm</w:t>
-            </w:r>
-          </w:p>
-        </w:tc>
-        <w:tc>
-          <w:tcPr>
-            <w:tcW w:w="4938" w:type="dxa"/>
-            <w:tcBorders>
-              <w:top w:val="single" w:sz="8" w:space="0" w:color="808080"/>
-              <w:left w:val="single" w:sz="8" w:space="0" w:color="808080"/>
-              <w:bottom w:val="single" w:sz="8" w:space="0" w:color="808080"/>
-              <w:right w:val="single" w:sz="8" w:space="0" w:color="808080"/>
-            </w:tcBorders>
-            <w:shd w:val="clear" w:color="auto" w:fill="FFFFFF"/>
-            <w:tcMar>
-              <w:top w:w="0" w:type="dxa"/>
-              <w:left w:w="0" w:type="dxa"/>
-              <w:bottom w:w="0" w:type="dxa"/>
-              <w:right w:w="0" w:type="dxa"/>
-            </w:tcMar>
-          </w:tcPr>
-          <w:p>
-            <w:pPr>
-              <w:suppressAutoHyphens/>
-              <w:spacing w:before="120" w:line="312" w:lineRule="auto"/>
-              <w:rPr>
-                <w:rFonts w:ascii="Helvetica Neue Light" w:hAnsi="Helvetica Neue Light"/>
-                <w:kern w:val="1"/>
-                <w:sz w:val="20"/>
-              </w:rPr>
-            </w:pPr>
-            <w:r>
-              <w:rPr>
-                <w:rFonts w:ascii="Helvetica Neue Light" w:hAnsi="Helvetica Neue Light"/>
-                <w:kern w:val="1"/>
-                <w:sz w:val="20"/>
-              </w:rPr>
-              <w:t>millimeters</w:t>
-            </w:r>
-          </w:p>
-        </w:tc>
-      </w:tr>
-      <w:tr>
-        <w:trPr>
-          <w:cantSplit/>
-          <w:trHeight w:val="220"/>
-        </w:trPr>
-        <w:tc>
-          <w:tcPr>
-            <w:tcW w:w="3071" w:type="dxa"/>
-            <w:tcBorders>
-              <w:top w:val="single" w:sz="8" w:space="0" w:color="808080"/>
-              <w:left w:val="single" w:sz="8" w:space="0" w:color="808080"/>
-              <w:bottom w:val="single" w:sz="8" w:space="0" w:color="808080"/>
-              <w:right w:val="single" w:sz="8" w:space="0" w:color="808080"/>
-            </w:tcBorders>
-            <w:shd w:val="clear" w:color="auto" w:fill="FFFFFF"/>
-            <w:tcMar>
-              <w:top w:w="0" w:type="dxa"/>
-              <w:left w:w="0" w:type="dxa"/>
-              <w:bottom w:w="0" w:type="dxa"/>
-              <w:right w:w="0" w:type="dxa"/>
-            </w:tcMar>
-          </w:tcPr>
-          <w:p>
-            <w:pPr>
-              <w:suppressAutoHyphens/>
-              <w:spacing w:before="120" w:line="312" w:lineRule="auto"/>
-              <w:rPr>
-                <w:rFonts w:ascii="Helvetica Neue Light" w:hAnsi="Helvetica Neue Light"/>
-                <w:kern w:val="1"/>
-                <w:sz w:val="20"/>
-              </w:rPr>
-            </w:pPr>
-            <w:r>
-              <w:rPr>
-                <w:rFonts w:ascii="Helvetica Neue Light" w:hAnsi="Helvetica Neue Light"/>
-                <w:kern w:val="1"/>
-                <w:sz w:val="20"/>
-              </w:rPr>
-              <w:t>Linear Acceleration</w:t>
-            </w:r>
-          </w:p>
-        </w:tc>
-        <w:tc>
-          <w:tcPr>
-            <w:tcW w:w="1244" w:type="dxa"/>
-            <w:tcBorders>
-              <w:top w:val="single" w:sz="8" w:space="0" w:color="808080"/>
-              <w:left w:val="single" w:sz="8" w:space="0" w:color="808080"/>
-              <w:bottom w:val="single" w:sz="8" w:space="0" w:color="808080"/>
-              <w:right w:val="single" w:sz="8" w:space="0" w:color="808080"/>
-            </w:tcBorders>
-            <w:shd w:val="clear" w:color="auto" w:fill="FFFFFF"/>
-            <w:tcMar>
-              <w:top w:w="0" w:type="dxa"/>
-              <w:left w:w="0" w:type="dxa"/>
-              <w:bottom w:w="0" w:type="dxa"/>
-              <w:right w:w="0" w:type="dxa"/>
-            </w:tcMar>
-          </w:tcPr>
-          <w:p>
-            <w:pPr>
-              <w:suppressAutoHyphens/>
-              <w:spacing w:before="120" w:line="312" w:lineRule="auto"/>
-              <w:rPr>
-                <w:rFonts w:ascii="Helvetica Neue Light" w:hAnsi="Helvetica Neue Light"/>
-                <w:kern w:val="1"/>
-                <w:sz w:val="20"/>
-                <w:vertAlign w:val="superscript"/>
-              </w:rPr>
-            </w:pPr>
-            <w:r>
-              <w:rPr>
-                <w:rFonts w:ascii="Helvetica Neue Light" w:hAnsi="Helvetica Neue Light"/>
-                <w:kern w:val="1"/>
-                <w:sz w:val="20"/>
-              </w:rPr>
-              <w:t>mm/s</w:t>
-            </w:r>
-            <w:r>
-              <w:rPr>
-                <w:rFonts w:ascii="Helvetica Neue Light" w:hAnsi="Helvetica Neue Light"/>
-                <w:kern w:val="1"/>
-                <w:vertAlign w:val="superscript"/>
-              </w:rPr>
-              <w:t>2</w:t>
-            </w:r>
-          </w:p>
-        </w:tc>
-        <w:tc>
-          <w:tcPr>
-            <w:tcW w:w="4938" w:type="dxa"/>
-            <w:tcBorders>
-              <w:top w:val="single" w:sz="8" w:space="0" w:color="808080"/>
-              <w:left w:val="single" w:sz="8" w:space="0" w:color="808080"/>
-              <w:bottom w:val="single" w:sz="8" w:space="0" w:color="808080"/>
-              <w:right w:val="single" w:sz="8" w:space="0" w:color="808080"/>
-            </w:tcBorders>
-            <w:shd w:val="clear" w:color="auto" w:fill="FFFFFF"/>
-            <w:tcMar>
-              <w:top w:w="0" w:type="dxa"/>
-              <w:left w:w="0" w:type="dxa"/>
-              <w:bottom w:w="0" w:type="dxa"/>
-              <w:right w:w="0" w:type="dxa"/>
-            </w:tcMar>
-          </w:tcPr>
-          <w:p>
-            <w:pPr>
-              <w:suppressAutoHyphens/>
-              <w:spacing w:before="120" w:line="312" w:lineRule="auto"/>
-              <w:rPr>
-                <w:rFonts w:ascii="Helvetica Neue Light" w:hAnsi="Helvetica Neue Light"/>
-                <w:kern w:val="1"/>
-                <w:sz w:val="20"/>
-              </w:rPr>
-            </w:pPr>
-            <w:r>
-              <w:rPr>
-                <w:rFonts w:ascii="Helvetica Neue Light" w:hAnsi="Helvetica Neue Light"/>
-                <w:kern w:val="1"/>
-                <w:sz w:val="20"/>
-              </w:rPr>
-              <w:t>millimeter per second square</w:t>
-            </w:r>
-            <w:r>
-              <w:rPr>
-                <w:rFonts w:ascii="Helvetica Neue Light" w:hAnsi="Helvetica Neue Light"/>
-                <w:kern w:val="1"/>
-                <w:sz w:val="20"/>
-              </w:rPr>
-              <w:t>d</w:t>
-            </w:r>
-          </w:p>
-        </w:tc>
-      </w:tr>
-      <w:tr>
-        <w:trPr>
-          <w:cantSplit/>
-          <w:trHeight w:val="220"/>
-        </w:trPr>
-        <w:tc>
-          <w:tcPr>
-            <w:tcW w:w="3071" w:type="dxa"/>
-            <w:tcBorders>
-              <w:top w:val="single" w:sz="8" w:space="0" w:color="808080"/>
-              <w:left w:val="single" w:sz="8" w:space="0" w:color="808080"/>
-              <w:bottom w:val="single" w:sz="8" w:space="0" w:color="808080"/>
-              <w:right w:val="single" w:sz="8" w:space="0" w:color="808080"/>
-            </w:tcBorders>
-            <w:shd w:val="clear" w:color="auto" w:fill="FFFFFF"/>
-            <w:tcMar>
-              <w:top w:w="0" w:type="dxa"/>
-              <w:left w:w="0" w:type="dxa"/>
-              <w:bottom w:w="0" w:type="dxa"/>
-              <w:right w:w="0" w:type="dxa"/>
-            </w:tcMar>
-          </w:tcPr>
-          <w:p>
-            <w:pPr>
-              <w:suppressAutoHyphens/>
-              <w:spacing w:before="120" w:line="312" w:lineRule="auto"/>
-              <w:rPr>
-                <w:rFonts w:ascii="Helvetica Neue Light" w:hAnsi="Helvetica Neue Light"/>
-                <w:kern w:val="1"/>
-                <w:sz w:val="20"/>
-              </w:rPr>
-            </w:pPr>
-            <w:r>
-              <w:rPr>
-                <w:rFonts w:ascii="Helvetica Neue Light" w:hAnsi="Helvetica Neue Light"/>
-                <w:kern w:val="1"/>
-                <w:sz w:val="20"/>
-              </w:rPr>
-              <w:t>Linear Velocity</w:t>
-            </w:r>
-          </w:p>
-        </w:tc>
-        <w:tc>
-          <w:tcPr>
-            <w:tcW w:w="1244" w:type="dxa"/>
-            <w:tcBorders>
-              <w:top w:val="single" w:sz="8" w:space="0" w:color="808080"/>
-              <w:left w:val="single" w:sz="8" w:space="0" w:color="808080"/>
-              <w:bottom w:val="single" w:sz="8" w:space="0" w:color="808080"/>
-              <w:right w:val="single" w:sz="8" w:space="0" w:color="808080"/>
-            </w:tcBorders>
-            <w:shd w:val="clear" w:color="auto" w:fill="FFFFFF"/>
-            <w:tcMar>
-              <w:top w:w="0" w:type="dxa"/>
-              <w:left w:w="0" w:type="dxa"/>
-              <w:bottom w:w="0" w:type="dxa"/>
-              <w:right w:w="0" w:type="dxa"/>
-            </w:tcMar>
-          </w:tcPr>
-          <w:p>
-            <w:pPr>
-              <w:suppressAutoHyphens/>
-              <w:spacing w:before="120" w:line="312" w:lineRule="auto"/>
-              <w:rPr>
-                <w:rFonts w:ascii="Helvetica Neue Light" w:hAnsi="Helvetica Neue Light"/>
-                <w:kern w:val="1"/>
-                <w:sz w:val="20"/>
-              </w:rPr>
-            </w:pPr>
-            <w:r>
-              <w:rPr>
-                <w:rFonts w:ascii="Helvetica Neue Light" w:hAnsi="Helvetica Neue Light"/>
-                <w:kern w:val="1"/>
-                <w:sz w:val="20"/>
-              </w:rPr>
-              <w:t>mm/s</w:t>
-            </w:r>
-          </w:p>
-        </w:tc>
-        <w:tc>
-          <w:tcPr>
-            <w:tcW w:w="4938" w:type="dxa"/>
-            <w:tcBorders>
-              <w:top w:val="single" w:sz="8" w:space="0" w:color="808080"/>
-              <w:left w:val="single" w:sz="8" w:space="0" w:color="808080"/>
-              <w:bottom w:val="single" w:sz="8" w:space="0" w:color="808080"/>
-              <w:right w:val="single" w:sz="8" w:space="0" w:color="808080"/>
-            </w:tcBorders>
-            <w:shd w:val="clear" w:color="auto" w:fill="FFFFFF"/>
-            <w:tcMar>
-              <w:top w:w="0" w:type="dxa"/>
-              <w:left w:w="0" w:type="dxa"/>
-              <w:bottom w:w="0" w:type="dxa"/>
-              <w:right w:w="0" w:type="dxa"/>
-            </w:tcMar>
-          </w:tcPr>
-          <w:p>
-            <w:pPr>
-              <w:suppressAutoHyphens/>
-              <w:spacing w:before="120" w:line="312" w:lineRule="auto"/>
-              <w:rPr>
-                <w:rFonts w:ascii="Helvetica Neue Light" w:hAnsi="Helvetica Neue Light"/>
-                <w:kern w:val="1"/>
-                <w:sz w:val="20"/>
-              </w:rPr>
-            </w:pPr>
-            <w:r>
-              <w:rPr>
-                <w:rFonts w:ascii="Helvetica Neue Light" w:hAnsi="Helvetica Neue Light"/>
-                <w:kern w:val="1"/>
-                <w:sz w:val="20"/>
-              </w:rPr>
-              <w:t>millimeter</w:t>
-            </w:r>
-            <w:r>
-              <w:rPr>
-                <w:rFonts w:ascii="Helvetica Neue Light" w:hAnsi="Helvetica Neue Light"/>
-                <w:kern w:val="1"/>
-                <w:sz w:val="20"/>
-              </w:rPr>
-              <w:t xml:space="preserve"> per second</w:t>
-            </w:r>
-          </w:p>
-        </w:tc>
-      </w:tr>
-      <w:tr>
-        <w:trPr>
-          <w:cantSplit/>
-          <w:trHeight w:val="220"/>
-        </w:trPr>
-        <w:tc>
-          <w:tcPr>
-            <w:tcW w:w="3071" w:type="dxa"/>
-            <w:tcBorders>
-              <w:top w:val="single" w:sz="8" w:space="0" w:color="808080"/>
-              <w:left w:val="single" w:sz="8" w:space="0" w:color="808080"/>
-              <w:bottom w:val="single" w:sz="8" w:space="0" w:color="808080"/>
-              <w:right w:val="single" w:sz="8" w:space="0" w:color="808080"/>
-            </w:tcBorders>
-            <w:shd w:val="clear" w:color="auto" w:fill="FFFFFF"/>
-            <w:tcMar>
-              <w:top w:w="0" w:type="dxa"/>
-              <w:left w:w="0" w:type="dxa"/>
-              <w:bottom w:w="0" w:type="dxa"/>
-              <w:right w:w="0" w:type="dxa"/>
-            </w:tcMar>
-          </w:tcPr>
-          <w:p>
-            <w:pPr>
-              <w:suppressAutoHyphens/>
-              <w:spacing w:before="120" w:line="312" w:lineRule="auto"/>
-              <w:rPr>
-                <w:rFonts w:ascii="Helvetica Neue Light" w:hAnsi="Helvetica Neue Light"/>
-                <w:kern w:val="1"/>
-                <w:sz w:val="20"/>
-              </w:rPr>
-            </w:pPr>
-            <w:r>
-              <w:rPr>
-                <w:rFonts w:ascii="Helvetica Neue Light" w:hAnsi="Helvetica Neue Light"/>
-                <w:kern w:val="1"/>
-                <w:sz w:val="20"/>
-              </w:rPr>
-              <w:t>Mass</w:t>
-            </w:r>
-          </w:p>
-        </w:tc>
-        <w:tc>
-          <w:tcPr>
-            <w:tcW w:w="1244" w:type="dxa"/>
-            <w:tcBorders>
-              <w:top w:val="single" w:sz="8" w:space="0" w:color="808080"/>
-              <w:left w:val="single" w:sz="8" w:space="0" w:color="808080"/>
-              <w:bottom w:val="single" w:sz="8" w:space="0" w:color="808080"/>
-              <w:right w:val="single" w:sz="8" w:space="0" w:color="808080"/>
-            </w:tcBorders>
-            <w:shd w:val="clear" w:color="auto" w:fill="FFFFFF"/>
-            <w:tcMar>
-              <w:top w:w="0" w:type="dxa"/>
-              <w:left w:w="0" w:type="dxa"/>
-              <w:bottom w:w="0" w:type="dxa"/>
-              <w:right w:w="0" w:type="dxa"/>
-            </w:tcMar>
-          </w:tcPr>
-          <w:p>
-            <w:pPr>
-              <w:suppressAutoHyphens/>
-              <w:spacing w:before="120" w:line="312" w:lineRule="auto"/>
-              <w:rPr>
-                <w:rFonts w:ascii="Helvetica Neue Light" w:hAnsi="Helvetica Neue Light"/>
-                <w:kern w:val="1"/>
-                <w:sz w:val="20"/>
-              </w:rPr>
-            </w:pPr>
-            <w:r>
-              <w:rPr>
-                <w:rFonts w:ascii="Helvetica Neue Light" w:hAnsi="Helvetica Neue Light"/>
-                <w:kern w:val="1"/>
-                <w:sz w:val="20"/>
-              </w:rPr>
-              <w:t>kg</w:t>
-            </w:r>
-          </w:p>
-        </w:tc>
-        <w:tc>
-          <w:tcPr>
-            <w:tcW w:w="4938" w:type="dxa"/>
-            <w:tcBorders>
-              <w:top w:val="single" w:sz="8" w:space="0" w:color="808080"/>
-              <w:left w:val="single" w:sz="8" w:space="0" w:color="808080"/>
-              <w:bottom w:val="single" w:sz="8" w:space="0" w:color="808080"/>
-              <w:right w:val="single" w:sz="8" w:space="0" w:color="808080"/>
-            </w:tcBorders>
-            <w:shd w:val="clear" w:color="auto" w:fill="FFFFFF"/>
-            <w:tcMar>
-              <w:top w:w="0" w:type="dxa"/>
-              <w:left w:w="0" w:type="dxa"/>
-              <w:bottom w:w="0" w:type="dxa"/>
-              <w:right w:w="0" w:type="dxa"/>
-            </w:tcMar>
-          </w:tcPr>
-          <w:p>
-            <w:pPr>
-              <w:suppressAutoHyphens/>
-              <w:spacing w:before="120" w:line="312" w:lineRule="auto"/>
-              <w:rPr>
-                <w:rFonts w:ascii="Helvetica Neue Light" w:hAnsi="Helvetica Neue Light"/>
-                <w:kern w:val="1"/>
-                <w:sz w:val="20"/>
-              </w:rPr>
-            </w:pPr>
-            <w:r>
-              <w:rPr>
-                <w:rFonts w:ascii="Helvetica Neue Light" w:hAnsi="Helvetica Neue Light"/>
-                <w:kern w:val="1"/>
-                <w:sz w:val="20"/>
-              </w:rPr>
-              <w:t>Kilogram</w:t>
-            </w:r>
-          </w:p>
-        </w:tc>
-      </w:tr>
-      <w:tr>
-        <w:trPr>
-          <w:cantSplit/>
-          <w:trHeight w:val="220"/>
-        </w:trPr>
-        <w:tc>
-          <w:tcPr>
-            <w:tcW w:w="3071" w:type="dxa"/>
-            <w:tcBorders>
-              <w:top w:val="single" w:sz="8" w:space="0" w:color="808080"/>
-              <w:left w:val="single" w:sz="8" w:space="0" w:color="808080"/>
-              <w:bottom w:val="single" w:sz="8" w:space="0" w:color="808080"/>
-              <w:right w:val="single" w:sz="8" w:space="0" w:color="808080"/>
-            </w:tcBorders>
-            <w:shd w:val="clear" w:color="auto" w:fill="FFFFFF"/>
-            <w:tcMar>
-              <w:top w:w="0" w:type="dxa"/>
-              <w:left w:w="0" w:type="dxa"/>
-              <w:bottom w:w="0" w:type="dxa"/>
-              <w:right w:w="0" w:type="dxa"/>
-            </w:tcMar>
-          </w:tcPr>
-          <w:p>
-            <w:pPr>
-              <w:suppressAutoHyphens/>
-              <w:spacing w:before="120" w:line="312" w:lineRule="auto"/>
-              <w:rPr>
-                <w:rFonts w:ascii="Helvetica Neue Light" w:hAnsi="Helvetica Neue Light"/>
-                <w:kern w:val="1"/>
-                <w:sz w:val="20"/>
-              </w:rPr>
-            </w:pPr>
-            <w:r>
-              <w:rPr>
-                <w:rFonts w:ascii="Helvetica Neue Light" w:hAnsi="Helvetica Neue Light"/>
-                <w:kern w:val="1"/>
-                <w:sz w:val="20"/>
-              </w:rPr>
-              <w:t>Spindle Speed</w:t>
-            </w:r>
-          </w:p>
-        </w:tc>
-        <w:tc>
-          <w:tcPr>
-            <w:tcW w:w="1244" w:type="dxa"/>
-            <w:tcBorders>
-              <w:top w:val="single" w:sz="8" w:space="0" w:color="808080"/>
-              <w:left w:val="single" w:sz="8" w:space="0" w:color="808080"/>
-              <w:bottom w:val="single" w:sz="8" w:space="0" w:color="808080"/>
-              <w:right w:val="single" w:sz="8" w:space="0" w:color="808080"/>
-            </w:tcBorders>
-            <w:shd w:val="clear" w:color="auto" w:fill="FFFFFF"/>
-            <w:tcMar>
-              <w:top w:w="0" w:type="dxa"/>
-              <w:left w:w="0" w:type="dxa"/>
-              <w:bottom w:w="0" w:type="dxa"/>
-              <w:right w:w="0" w:type="dxa"/>
-            </w:tcMar>
-          </w:tcPr>
-          <w:p>
-            <w:pPr>
-              <w:suppressAutoHyphens/>
-              <w:spacing w:before="120" w:line="312" w:lineRule="auto"/>
-              <w:rPr>
-                <w:rFonts w:ascii="Helvetica Neue Light" w:hAnsi="Helvetica Neue Light"/>
-                <w:kern w:val="1"/>
-                <w:sz w:val="20"/>
-              </w:rPr>
-            </w:pPr>
-            <w:r>
-              <w:rPr>
-                <w:rFonts w:ascii="Helvetica Neue Light" w:hAnsi="Helvetica Neue Light"/>
-                <w:kern w:val="1"/>
-                <w:sz w:val="20"/>
-              </w:rPr>
-              <w:t>rev/min</w:t>
-            </w:r>
-          </w:p>
-        </w:tc>
-        <w:tc>
-          <w:tcPr>
-            <w:tcW w:w="4938" w:type="dxa"/>
-            <w:tcBorders>
-              <w:top w:val="single" w:sz="8" w:space="0" w:color="808080"/>
-              <w:left w:val="single" w:sz="8" w:space="0" w:color="808080"/>
-              <w:bottom w:val="single" w:sz="8" w:space="0" w:color="808080"/>
-              <w:right w:val="single" w:sz="8" w:space="0" w:color="808080"/>
-            </w:tcBorders>
-            <w:shd w:val="clear" w:color="auto" w:fill="FFFFFF"/>
-            <w:tcMar>
-              <w:top w:w="0" w:type="dxa"/>
-              <w:left w:w="0" w:type="dxa"/>
-              <w:bottom w:w="0" w:type="dxa"/>
-              <w:right w:w="0" w:type="dxa"/>
-            </w:tcMar>
-          </w:tcPr>
-          <w:p>
-            <w:pPr>
-              <w:suppressAutoHyphens/>
-              <w:spacing w:before="120" w:line="312" w:lineRule="auto"/>
-              <w:rPr>
-                <w:rFonts w:ascii="Helvetica Neue Light" w:hAnsi="Helvetica Neue Light"/>
-                <w:kern w:val="1"/>
-                <w:sz w:val="20"/>
-              </w:rPr>
-            </w:pPr>
-            <w:r>
-              <w:rPr>
-                <w:rFonts w:ascii="Helvetica Neue Light" w:hAnsi="Helvetica Neue Light"/>
-                <w:kern w:val="1"/>
-                <w:sz w:val="20"/>
-              </w:rPr>
-              <w:t>revolution</w:t>
-            </w:r>
-            <w:r>
-              <w:rPr>
-                <w:rFonts w:ascii="Helvetica Neue Light" w:hAnsi="Helvetica Neue Light"/>
-                <w:kern w:val="1"/>
-                <w:sz w:val="20"/>
-              </w:rPr>
-              <w:t xml:space="preserve"> per minute</w:t>
-            </w:r>
-          </w:p>
-        </w:tc>
-      </w:tr>
-      <w:tr>
-        <w:trPr>
-          <w:cantSplit/>
-          <w:trHeight w:val="240"/>
-        </w:trPr>
-        <w:tc>
-          <w:tcPr>
-            <w:tcW w:w="3071" w:type="dxa"/>
-            <w:tcBorders>
-              <w:top w:val="single" w:sz="8" w:space="0" w:color="808080"/>
-              <w:left w:val="single" w:sz="8" w:space="0" w:color="808080"/>
-              <w:bottom w:val="single" w:sz="8" w:space="0" w:color="808080"/>
-              <w:right w:val="single" w:sz="8" w:space="0" w:color="808080"/>
-            </w:tcBorders>
-            <w:shd w:val="clear" w:color="auto" w:fill="FFFFFF"/>
-            <w:tcMar>
-              <w:top w:w="0" w:type="dxa"/>
-              <w:left w:w="0" w:type="dxa"/>
-              <w:bottom w:w="0" w:type="dxa"/>
-              <w:right w:w="0" w:type="dxa"/>
-            </w:tcMar>
-          </w:tcPr>
-          <w:p>
-            <w:pPr>
-              <w:suppressAutoHyphens/>
-              <w:spacing w:before="120" w:line="312" w:lineRule="auto"/>
-              <w:rPr>
-                <w:rFonts w:ascii="Helvetica Neue Light" w:hAnsi="Helvetica Neue Light"/>
-                <w:kern w:val="1"/>
-                <w:sz w:val="20"/>
-              </w:rPr>
-            </w:pPr>
-            <w:r>
-              <w:rPr>
-                <w:rFonts w:ascii="Helvetica Neue Light" w:hAnsi="Helvetica Neue Light"/>
-                <w:kern w:val="1"/>
-                <w:sz w:val="20"/>
-              </w:rPr>
-              <w:t>Temperature</w:t>
-            </w:r>
-          </w:p>
-        </w:tc>
-        <w:tc>
-          <w:tcPr>
-            <w:tcW w:w="1244" w:type="dxa"/>
-            <w:tcBorders>
-              <w:top w:val="single" w:sz="8" w:space="0" w:color="808080"/>
-              <w:left w:val="single" w:sz="8" w:space="0" w:color="808080"/>
-              <w:bottom w:val="single" w:sz="8" w:space="0" w:color="808080"/>
-              <w:right w:val="single" w:sz="8" w:space="0" w:color="808080"/>
-            </w:tcBorders>
-            <w:shd w:val="clear" w:color="auto" w:fill="FFFFFF"/>
-            <w:tcMar>
-              <w:top w:w="0" w:type="dxa"/>
-              <w:left w:w="0" w:type="dxa"/>
-              <w:bottom w:w="0" w:type="dxa"/>
-              <w:right w:w="0" w:type="dxa"/>
-            </w:tcMar>
-          </w:tcPr>
-          <w:p>
-            <w:pPr>
-              <w:suppressAutoHyphens/>
-              <w:spacing w:before="120" w:line="312" w:lineRule="auto"/>
-              <w:rPr>
-                <w:rFonts w:ascii="Helvetica Neue Light" w:hAnsi="Helvetica Neue Light"/>
-                <w:kern w:val="1"/>
-                <w:sz w:val="20"/>
-              </w:rPr>
-            </w:pPr>
-            <w:r>
-              <w:rPr>
-                <w:rFonts w:ascii="Lucida Grande" w:hAnsi="Symbol"/>
-                <w:kern w:val="1"/>
-                <w:sz w:val="20"/>
-              </w:rPr>
-              <w:t></w:t>
-            </w:r>
-            <w:r>
-              <w:rPr>
-                <w:rFonts w:ascii="Helvetica Neue Light" w:hAnsi="Helvetica Neue Light"/>
-                <w:kern w:val="1"/>
-                <w:sz w:val="20"/>
-              </w:rPr>
-              <w:t>C</w:t>
-            </w:r>
-          </w:p>
-        </w:tc>
-        <w:tc>
-          <w:tcPr>
-            <w:tcW w:w="4938" w:type="dxa"/>
-            <w:tcBorders>
-              <w:top w:val="single" w:sz="8" w:space="0" w:color="808080"/>
-              <w:left w:val="single" w:sz="8" w:space="0" w:color="808080"/>
-              <w:bottom w:val="single" w:sz="8" w:space="0" w:color="808080"/>
-              <w:right w:val="single" w:sz="8" w:space="0" w:color="808080"/>
-            </w:tcBorders>
-            <w:shd w:val="clear" w:color="auto" w:fill="FFFFFF"/>
-            <w:tcMar>
-              <w:top w:w="0" w:type="dxa"/>
-              <w:left w:w="0" w:type="dxa"/>
-              <w:bottom w:w="0" w:type="dxa"/>
-              <w:right w:w="0" w:type="dxa"/>
-            </w:tcMar>
-          </w:tcPr>
-          <w:p>
-            <w:pPr>
-              <w:suppressAutoHyphens/>
-              <w:spacing w:before="120" w:line="312" w:lineRule="auto"/>
-              <w:rPr>
-                <w:rFonts w:ascii="Helvetica Neue Light" w:hAnsi="Helvetica Neue Light"/>
-                <w:kern w:val="1"/>
-                <w:sz w:val="20"/>
-              </w:rPr>
-            </w:pPr>
-            <w:r>
-              <w:rPr>
-                <w:rFonts w:ascii="Helvetica Neue Light" w:hAnsi="Helvetica Neue Light"/>
-                <w:kern w:val="1"/>
-                <w:sz w:val="20"/>
-              </w:rPr>
-              <w:t>degree Celsius</w:t>
-            </w:r>
-          </w:p>
-        </w:tc>
-      </w:tr>
-      <w:tr>
-        <w:trPr>
-          <w:cantSplit/>
-          <w:trHeight w:val="240"/>
-        </w:trPr>
-        <w:tc>
-          <w:tcPr>
-            <w:tcW w:w="3071" w:type="dxa"/>
-            <w:tcBorders>
-              <w:top w:val="single" w:sz="8" w:space="0" w:color="808080"/>
-              <w:left w:val="single" w:sz="8" w:space="0" w:color="808080"/>
-              <w:bottom w:val="single" w:sz="8" w:space="0" w:color="808080"/>
-              <w:right w:val="single" w:sz="8" w:space="0" w:color="808080"/>
-            </w:tcBorders>
-            <w:shd w:val="clear" w:color="auto" w:fill="FFFFFF"/>
-            <w:tcMar>
-              <w:top w:w="0" w:type="dxa"/>
-              <w:left w:w="0" w:type="dxa"/>
-              <w:bottom w:w="0" w:type="dxa"/>
-              <w:right w:w="0" w:type="dxa"/>
-            </w:tcMar>
-          </w:tcPr>
-          <w:p>
-            <w:pPr>
-              <w:suppressAutoHyphens/>
-              <w:spacing w:before="120" w:line="312" w:lineRule="auto"/>
-              <w:rPr>
-                <w:rFonts w:ascii="Helvetica Neue Light" w:hAnsi="Helvetica Neue Light"/>
-                <w:kern w:val="1"/>
-                <w:sz w:val="20"/>
-              </w:rPr>
-            </w:pPr>
-            <w:r>
-              <w:rPr>
-                <w:rFonts w:ascii="Helvetica Neue Light" w:hAnsi="Helvetica Neue Light"/>
-                <w:kern w:val="1"/>
-                <w:sz w:val="20"/>
-              </w:rPr>
-              <w:t>Time</w:t>
-            </w:r>
-          </w:p>
-        </w:tc>
-        <w:tc>
-          <w:tcPr>
-            <w:tcW w:w="1244" w:type="dxa"/>
-            <w:tcBorders>
-              <w:top w:val="single" w:sz="8" w:space="0" w:color="808080"/>
-              <w:left w:val="single" w:sz="8" w:space="0" w:color="808080"/>
-              <w:bottom w:val="single" w:sz="8" w:space="0" w:color="808080"/>
-              <w:right w:val="single" w:sz="8" w:space="0" w:color="808080"/>
-            </w:tcBorders>
-            <w:shd w:val="clear" w:color="auto" w:fill="FFFFFF"/>
-            <w:tcMar>
-              <w:top w:w="0" w:type="dxa"/>
-              <w:left w:w="0" w:type="dxa"/>
-              <w:bottom w:w="0" w:type="dxa"/>
-              <w:right w:w="0" w:type="dxa"/>
-            </w:tcMar>
-          </w:tcPr>
-          <w:p>
-            <w:pPr>
-              <w:suppressAutoHyphens/>
-              <w:spacing w:before="120" w:line="312" w:lineRule="auto"/>
-              <w:rPr>
-                <w:rFonts w:ascii="Lucida Grande" w:hAnsi="Symbol"/>
-                <w:kern w:val="1"/>
-                <w:sz w:val="20"/>
-              </w:rPr>
-            </w:pPr>
-            <w:r>
-              <w:rPr>
-                <w:rFonts w:ascii="Lucida Grande" w:hAnsi="Symbol" w:hint="eastAsia"/>
-                <w:kern w:val="1"/>
-                <w:sz w:val="20"/>
-              </w:rPr>
-              <w:t>S</w:t>
-            </w:r>
-            <w:r>
-              <w:rPr>
-                <w:rFonts w:ascii="Lucida Grande" w:hAnsi="Symbol"/>
-                <w:kern w:val="1"/>
-                <w:sz w:val="20"/>
-              </w:rPr>
-              <w:t>ec</w:t>
-            </w:r>
-          </w:p>
-        </w:tc>
-        <w:tc>
-          <w:tcPr>
-            <w:tcW w:w="4938" w:type="dxa"/>
-            <w:tcBorders>
-              <w:top w:val="single" w:sz="8" w:space="0" w:color="808080"/>
-              <w:left w:val="single" w:sz="8" w:space="0" w:color="808080"/>
-              <w:bottom w:val="single" w:sz="8" w:space="0" w:color="808080"/>
-              <w:right w:val="single" w:sz="8" w:space="0" w:color="808080"/>
-            </w:tcBorders>
-            <w:shd w:val="clear" w:color="auto" w:fill="FFFFFF"/>
-            <w:tcMar>
-              <w:top w:w="0" w:type="dxa"/>
-              <w:left w:w="0" w:type="dxa"/>
-              <w:bottom w:w="0" w:type="dxa"/>
-              <w:right w:w="0" w:type="dxa"/>
-            </w:tcMar>
-          </w:tcPr>
-          <w:p>
-            <w:pPr>
-              <w:suppressAutoHyphens/>
-              <w:spacing w:before="120" w:line="312" w:lineRule="auto"/>
-              <w:rPr>
-                <w:rFonts w:ascii="Helvetica Neue Light" w:hAnsi="Helvetica Neue Light"/>
-                <w:kern w:val="1"/>
-                <w:sz w:val="20"/>
-              </w:rPr>
-            </w:pPr>
-            <w:r>
-              <w:rPr>
-                <w:rFonts w:ascii="Helvetica Neue Light" w:hAnsi="Helvetica Neue Light"/>
-                <w:kern w:val="1"/>
-                <w:sz w:val="20"/>
-              </w:rPr>
-              <w:t>second</w:t>
-            </w:r>
-          </w:p>
-        </w:tc>
-      </w:tr>
-    </w:tbl>
-    <w:p>
-      <w:pPr>
-        <w:pStyle w:val="BodyA"/>
-        <w:spacing w:before="120"/>
-      </w:pPr>
-      <w:r>
-        <w:t xml:space="preserve">Additional units will be added as needed. The decision to require the </w:t>
-      </w:r>
-      <w:r>
-        <w:rPr>
-          <w:rStyle w:val="Italics"/>
-        </w:rPr>
-        <w:t>Agent</w:t>
-      </w:r>
-      <w:r>
-        <w:t xml:space="preserve"> to convert to the standard simplifies the applications and will provide greater interoperability and accuracy. </w:t>
-      </w:r>
-    </w:p>
-    <w:p>
-      <w:pPr>
-        <w:pStyle w:val="Heading2"/>
-        <w:ind w:hanging="648"/>
-      </w:pPr>
-      <w:bookmarkStart w:id="15" w:name="_TOC15656"/>
-      <w:bookmarkStart w:id="16" w:name="_Toc106015122"/>
-      <w:bookmarkEnd w:id="15"/>
-      <w:r>
-        <w:t>Referenced Standards and Specifications</w:t>
-      </w:r>
+      <w:bookmarkStart w:id="16" w:name="_TOC62497"/>
+      <w:bookmarkStart w:id="17" w:name="_Toc89966163"/>
+      <w:bookmarkStart w:id="18" w:name="_Toc106015124"/>
       <w:bookmarkEnd w:id="16"/>
-    </w:p>
-    <w:p>
-      <w:pPr>
-        <w:pStyle w:val="BodyA"/>
-      </w:pPr>
-      <w:bookmarkStart w:id="17" w:name="_TOC16150"/>
-      <w:bookmarkStart w:id="18" w:name="_TOC48399"/>
-      <w:bookmarkStart w:id="19" w:name="_TOC84486"/>
-      <w:bookmarkStart w:id="20" w:name="_Ref77086146"/>
-      <w:bookmarkStart w:id="21" w:name="_Toc89966162"/>
-      <w:bookmarkStart w:id="22" w:name="_Toc89966180"/>
-      <w:bookmarkStart w:id="23" w:name="_Ref89787999"/>
-      <w:bookmarkStart w:id="24" w:name="_Ref89788104"/>
-      <w:bookmarkStart w:id="25" w:name="_Ref89788265"/>
+      <w:r>
+        <w:rPr>
+          <w:rFonts w:ascii="Courier" w:hAnsi="Courier"/>
+        </w:rPr>
+        <w:t>Streams</w:t>
+      </w:r>
       <w:bookmarkEnd w:id="17"/>
       <w:bookmarkEnd w:id="18"/>
-      <w:bookmarkEnd w:id="19"/>
-      <w:r>
-        <w:t>A large number of specifications are being used to normalize and harmonize the schema and the vocabulary (names of tags and attributes) specified in MTConnect</w:t>
-      </w:r>
-      <w:r>
-        <w:rPr>
-          <w:i/>
-        </w:rPr>
-        <w:t xml:space="preserve"> (See Bibliography for complete references).</w:t>
-      </w:r>
-    </w:p>
-    <w:p>
-      <w:pPr>
-        <w:pStyle w:val="Heading1"/>
-      </w:pPr>
-      <w:bookmarkStart w:id="26" w:name="_Toc106015123"/>
-      <w:r>
-        <w:lastRenderedPageBreak/>
-        <w:t>Streams, Samples and Events</w:t>
-      </w:r>
-      <w:bookmarkEnd w:id="20"/>
-      <w:bookmarkEnd w:id="21"/>
-      <w:bookmarkEnd w:id="26"/>
-    </w:p>
-    <w:p>
-      <w:pPr>
-        <w:pStyle w:val="BodyA"/>
-      </w:pPr>
-      <w:r>
-        <w:t xml:space="preserve">The MTConnect </w:t>
-      </w:r>
-      <w:r>
-        <w:rPr>
-          <w:rStyle w:val="Italics"/>
-        </w:rPr>
-        <w:t>Agent</w:t>
-      </w:r>
-      <w:r>
-        <w:t xml:space="preserve"> collects data from various sources and delivers it to applications in response to </w:t>
-      </w:r>
-      <w:r>
-        <w:rPr>
-          <w:rStyle w:val="ImbeddedCode"/>
-        </w:rPr>
-        <w:t>sample</w:t>
-      </w:r>
-      <w:r>
-        <w:t xml:space="preserve"> or </w:t>
-      </w:r>
-      <w:r>
-        <w:rPr>
-          <w:rStyle w:val="ImbeddedCode"/>
-        </w:rPr>
-        <w:t>current</w:t>
-      </w:r>
-      <w:r>
-        <w:t xml:space="preserve"> requests. (See </w:t>
-      </w:r>
-      <w:r>
-        <w:rPr>
-          <w:i/>
-        </w:rPr>
-        <w:t xml:space="preserve">Protocol </w:t>
-      </w:r>
-      <w:r>
-        <w:t>section</w:t>
-      </w:r>
-      <w:r>
-        <w:t xml:space="preserve"> in </w:t>
-      </w:r>
-      <w:r>
-        <w:rPr>
-          <w:i/>
-        </w:rPr>
-        <w:t>Part 1</w:t>
-      </w:r>
-      <w:r>
-        <w:t xml:space="preserve">.) All the data are collected into streams and organized by device and then by componentA component stream has two parts: </w:t>
-      </w:r>
-      <w:r>
-        <w:rPr>
-          <w:rStyle w:val="ImbeddedCode"/>
-        </w:rPr>
-        <w:t>Samples</w:t>
-      </w:r>
-      <w:r>
-        <w:t xml:space="preserve"> and </w:t>
-      </w:r>
-      <w:r>
-        <w:rPr>
-          <w:rStyle w:val="ImbeddedCode"/>
-        </w:rPr>
-        <w:t>Events</w:t>
-      </w:r>
-      <w:r>
-        <w:t xml:space="preserve">. </w:t>
-      </w:r>
-      <w:r>
-        <w:rPr>
-          <w:rStyle w:val="ImbeddedCode"/>
-        </w:rPr>
-        <w:t>Samples</w:t>
-      </w:r>
-      <w:r>
-        <w:t xml:space="preserve"> are point-in-time readings from a component reporting what the value is at that instant. For an example, refer to the Device in Figure 2 below.</w:t>
-      </w:r>
-    </w:p>
-    <w:p>
-      <w:pPr>
-        <w:pStyle w:val="BodyA"/>
-      </w:pPr>
-      <w:r>
-        <w:t xml:space="preserve">An </w:t>
-      </w:r>
-      <w:r>
-        <w:rPr>
-          <w:rStyle w:val="ImbeddedCode"/>
-        </w:rPr>
-        <w:t>Event</w:t>
-      </w:r>
-      <w:r>
-        <w:t xml:space="preserve"> changes state to a limited set of values. It is assumed that an event remains at a state until the next event occurs; it cannot have any intermediate values between the reported values. Alarms are classified as events. The following are examples of </w:t>
-      </w:r>
-      <w:r>
-        <w:rPr>
-          <w:rStyle w:val="ImbeddedCode"/>
-        </w:rPr>
-        <w:t>Events</w:t>
-      </w:r>
-      <w:r>
-        <w:t xml:space="preserve">: </w:t>
-      </w:r>
-      <w:r>
-        <w:rPr>
-          <w:rStyle w:val="ImbeddedCode"/>
-        </w:rPr>
-        <w:t>Block</w:t>
-      </w:r>
-      <w:r>
-        <w:t xml:space="preserve">, </w:t>
-      </w:r>
-      <w:r>
-        <w:rPr>
-          <w:rStyle w:val="ImbeddedCode"/>
-        </w:rPr>
-        <w:t>Code</w:t>
-      </w:r>
-      <w:r>
-        <w:t xml:space="preserve">, </w:t>
-      </w:r>
-      <w:r>
-        <w:rPr>
-          <w:rStyle w:val="ImbeddedCode"/>
-        </w:rPr>
-        <w:t>Execution</w:t>
-      </w:r>
-      <w:r>
-        <w:t xml:space="preserve">, </w:t>
-      </w:r>
-      <w:r>
-        <w:rPr>
-          <w:rStyle w:val="ImbeddedCode"/>
-        </w:rPr>
-        <w:t>PowerStatus</w:t>
-      </w:r>
-      <w:r>
-        <w:t>, etc.</w:t>
-      </w:r>
-    </w:p>
-    <w:p>
-      <w:pPr>
-        <w:pStyle w:val="BodyA"/>
-        <w:rPr>
-          <w:i/>
-        </w:rPr>
-      </w:pPr>
-      <w:r>
-        <w:t xml:space="preserve">If two adjacent samples for the same component and data item have the same value, the second sample </w:t>
-      </w:r>
-      <w:r>
-        <w:rPr>
-          <w:b/>
-        </w:rPr>
-        <w:t xml:space="preserve">MUST NOT </w:t>
-      </w:r>
-      <w:r>
-        <w:t xml:space="preserve">be sent to the client application and does not need to be retained by the MTConnect </w:t>
-      </w:r>
-      <w:r>
-        <w:rPr>
-          <w:rStyle w:val="Italics"/>
-        </w:rPr>
-        <w:t>Agent</w:t>
-      </w:r>
-      <w:r>
-        <w:t xml:space="preserve">. This will greatly reduce the amount of information sent to the application. The application can always assume that if the sample is not present, it has the previous value. If the application needs the present value, it can always ask for the </w:t>
-      </w:r>
-      <w:r>
-        <w:rPr>
-          <w:rStyle w:val="ImbeddedCode"/>
-        </w:rPr>
-        <w:t>current</w:t>
-      </w:r>
-      <w:r>
-        <w:t xml:space="preserve"> values (see </w:t>
-      </w:r>
-      <w:r>
-        <w:rPr>
-          <w:i/>
-        </w:rPr>
-        <w:t>Protocol).</w:t>
-      </w:r>
-    </w:p>
-    <w:p>
-      <w:pPr>
-        <w:pStyle w:val="Heading2"/>
-        <w:ind w:hanging="648"/>
-      </w:pPr>
-      <w:bookmarkStart w:id="27" w:name="_TOC62497"/>
-      <w:bookmarkStart w:id="28" w:name="_Toc89966163"/>
-      <w:bookmarkStart w:id="29" w:name="_Toc106015124"/>
-      <w:bookmarkEnd w:id="27"/>
-      <w:r>
-        <w:rPr>
-          <w:rFonts w:ascii="Courier" w:hAnsi="Courier"/>
-        </w:rPr>
-        <w:t>Streams</w:t>
-      </w:r>
-      <w:bookmarkEnd w:id="28"/>
-      <w:bookmarkEnd w:id="29"/>
     </w:p>
     <w:p>
       <w:pPr>
@@ -7285,7 +4510,7 @@
                     </pic:cNvPicPr>
                   </pic:nvPicPr>
                   <pic:blipFill>
-                    <a:blip r:embed="rId25"/>
+                    <a:blip r:embed="rId23"/>
                     <a:srcRect/>
                     <a:stretch>
                       <a:fillRect/>
@@ -7326,8 +4551,8 @@
       <w:pPr>
         <w:pStyle w:val="Caption"/>
       </w:pPr>
-      <w:bookmarkStart w:id="30" w:name="_Toc76926787"/>
-      <w:bookmarkStart w:id="31" w:name="_Toc100766046"/>
+      <w:bookmarkStart w:id="19" w:name="_Toc76926787"/>
+      <w:bookmarkStart w:id="20" w:name="_Toc100766046"/>
       <w:r>
         <w:t xml:space="preserve">Figure </w:t>
       </w:r>
@@ -7352,8 +4577,8 @@
       <w:r>
         <w:t>: Streams Schema Diagram</w:t>
       </w:r>
-      <w:bookmarkEnd w:id="30"/>
-      <w:bookmarkEnd w:id="31"/>
+      <w:bookmarkEnd w:id="19"/>
+      <w:bookmarkEnd w:id="20"/>
     </w:p>
     <w:p>
       <w:pPr>
@@ -7611,15 +4836,15 @@
         <w:pStyle w:val="Heading2"/>
         <w:ind w:hanging="648"/>
       </w:pPr>
-      <w:bookmarkStart w:id="32" w:name="_TOC62697"/>
-      <w:bookmarkStart w:id="33" w:name="_Toc89966164"/>
-      <w:bookmarkStart w:id="34" w:name="_Toc106015125"/>
-      <w:bookmarkEnd w:id="32"/>
+      <w:bookmarkStart w:id="21" w:name="_TOC62697"/>
+      <w:bookmarkStart w:id="22" w:name="_Toc89966164"/>
+      <w:bookmarkStart w:id="23" w:name="_Toc106015125"/>
+      <w:bookmarkEnd w:id="21"/>
       <w:r>
         <w:t>Structure</w:t>
       </w:r>
-      <w:bookmarkEnd w:id="33"/>
-      <w:bookmarkEnd w:id="34"/>
+      <w:bookmarkEnd w:id="22"/>
+      <w:bookmarkEnd w:id="23"/>
     </w:p>
     <w:p>
       <w:pPr>
@@ -7633,8 +4858,8 @@
       <w:pPr>
         <w:pStyle w:val="Caption"/>
       </w:pPr>
-      <w:bookmarkStart w:id="35" w:name="_Toc76926788"/>
-      <w:bookmarkStart w:id="36" w:name="_Toc100766047"/>
+      <w:bookmarkStart w:id="24" w:name="_Toc76926788"/>
+      <w:bookmarkStart w:id="25" w:name="_Toc100766047"/>
       <w:r>
         <w:rPr>
           <w:noProof/>
@@ -7658,7 +4883,7 @@
                     </pic:cNvPicPr>
                   </pic:nvPicPr>
                   <pic:blipFill>
-                    <a:blip r:embed="rId26"/>
+                    <a:blip r:embed="rId24"/>
                     <a:srcRect/>
                     <a:stretch>
                       <a:fillRect/>
@@ -7714,8 +4939,8 @@
       <w:r>
         <w:t>: Streams Example Structure</w:t>
       </w:r>
-      <w:bookmarkEnd w:id="35"/>
-      <w:bookmarkEnd w:id="36"/>
+      <w:bookmarkEnd w:id="24"/>
+      <w:bookmarkEnd w:id="25"/>
     </w:p>
     <w:p>
       <w:pPr>
@@ -7816,7 +5041,13 @@
         <w:t>MUST NOT</w:t>
       </w:r>
       <w:r>
-        <w:t xml:space="preserve"> assume that the event and sample sequence numbers are strictly in sequence. The sequence numbers </w:t>
+        <w:t xml:space="preserve"> assume that the event and sample sequence numbe</w:t>
+      </w:r>
+      <w:r>
+        <w:t>rs are strictly in sequence. All</w:t>
+      </w:r>
+      <w:r>
+        <w:t xml:space="preserve"> sequence numbers </w:t>
       </w:r>
       <w:r>
         <w:rPr>
@@ -7825,7 +5056,43 @@
         <w:t>MAY</w:t>
       </w:r>
       <w:r>
-        <w:t xml:space="preserve"> skip due to filtering.</w:t>
+        <w:t xml:space="preserve"> </w:t>
+      </w:r>
+      <w:r>
+        <w:t xml:space="preserve">not be included, for example </w:t>
+      </w:r>
+      <w:r>
+        <w:t xml:space="preserve">when a </w:t>
+      </w:r>
+      <w:r>
+        <w:rPr>
+          <w:rStyle w:val="ImbeddedCode"/>
+        </w:rPr>
+        <w:t>path</w:t>
+      </w:r>
+      <w:r>
+        <w:t xml:space="preserve"> argument is provided and all the Samples and Events are not</w:t>
+      </w:r>
+      <w:r>
+        <w:t xml:space="preserve"> selected</w:t>
+      </w:r>
+      <w:r>
+        <w:t xml:space="preserve"> or when the </w:t>
+      </w:r>
+      <w:r>
+        <w:rPr>
+          <w:i/>
+        </w:rPr>
+        <w:t xml:space="preserve">Agent </w:t>
+      </w:r>
+      <w:r>
+        <w:t>is supporting more than one device</w:t>
+      </w:r>
+      <w:r>
+        <w:t xml:space="preserve"> and data from only one device is requested</w:t>
+      </w:r>
+      <w:r>
+        <w:t>.</w:t>
       </w:r>
     </w:p>
     <w:p>
@@ -7994,6 +5261,7 @@
         <w:ind w:left="648" w:hanging="648"/>
       </w:pPr>
       <w:r>
+        <w:lastRenderedPageBreak/>
         <w:t xml:space="preserve">      &lt;ComponentStream componentId="3" name="power" component="Power"&gt;</w:t>
       </w:r>
     </w:p>
@@ -8020,7 +5288,6 @@
         <w:ind w:left="648" w:hanging="648"/>
       </w:pPr>
       <w:r>
-        <w:lastRenderedPageBreak/>
         <w:t xml:space="preserve">          &lt;PowerStatus name="power" dataItemId="10" sequence="52162" timestamp="2008-06-11T10:17:33.291"&gt;ON&lt;/PowerStatus&gt;</w:t>
       </w:r>
     </w:p>
@@ -8094,18 +5361,18 @@
         <w:pStyle w:val="Heading2"/>
         <w:ind w:hanging="648"/>
       </w:pPr>
-      <w:bookmarkStart w:id="37" w:name="_TOC64065"/>
-      <w:bookmarkStart w:id="38" w:name="_Toc89966165"/>
-      <w:bookmarkStart w:id="39" w:name="_Toc106015126"/>
-      <w:bookmarkEnd w:id="37"/>
+      <w:bookmarkStart w:id="26" w:name="_TOC64065"/>
+      <w:bookmarkStart w:id="27" w:name="_Toc89966165"/>
+      <w:bookmarkStart w:id="28" w:name="_Toc106015126"/>
+      <w:bookmarkEnd w:id="26"/>
       <w:r>
         <w:rPr>
           <w:rFonts w:ascii="Courier" w:hAnsi="Courier"/>
         </w:rPr>
         <w:t>DeviceStream</w:t>
       </w:r>
-      <w:bookmarkEnd w:id="38"/>
-      <w:bookmarkEnd w:id="39"/>
+      <w:bookmarkEnd w:id="27"/>
+      <w:bookmarkEnd w:id="28"/>
     </w:p>
     <w:p>
       <w:pPr>
@@ -8177,8 +5444,8 @@
         </w:tabs>
         <w:ind w:left="648" w:hanging="648"/>
       </w:pPr>
-      <w:bookmarkStart w:id="40" w:name="_Toc89966166"/>
-      <w:bookmarkStart w:id="41" w:name="_Toc106015127"/>
+      <w:bookmarkStart w:id="29" w:name="_Toc89966166"/>
+      <w:bookmarkStart w:id="30" w:name="_Toc106015127"/>
       <w:r>
         <w:rPr>
           <w:rFonts w:ascii="Courier" w:hAnsi="Courier"/>
@@ -8188,8 +5455,8 @@
       <w:r>
         <w:t xml:space="preserve"> Attributes</w:t>
       </w:r>
-      <w:bookmarkEnd w:id="40"/>
-      <w:bookmarkEnd w:id="41"/>
+      <w:bookmarkEnd w:id="29"/>
+      <w:bookmarkEnd w:id="30"/>
     </w:p>
     <w:tbl>
       <w:tblPr>
@@ -8519,8 +5786,8 @@
         </w:tabs>
         <w:ind w:left="648" w:hanging="648"/>
       </w:pPr>
-      <w:bookmarkStart w:id="42" w:name="_Toc89966167"/>
-      <w:bookmarkStart w:id="43" w:name="_Toc106015128"/>
+      <w:bookmarkStart w:id="31" w:name="_Toc89966167"/>
+      <w:bookmarkStart w:id="32" w:name="_Toc106015128"/>
       <w:r>
         <w:rPr>
           <w:rFonts w:ascii="Courier" w:hAnsi="Courier"/>
@@ -8530,8 +5797,8 @@
       <w:r>
         <w:t xml:space="preserve"> Elements</w:t>
       </w:r>
-      <w:bookmarkEnd w:id="42"/>
-      <w:bookmarkEnd w:id="43"/>
+      <w:bookmarkEnd w:id="31"/>
+      <w:bookmarkEnd w:id="32"/>
     </w:p>
     <w:tbl>
       <w:tblPr>
@@ -8778,18 +6045,18 @@
         <w:pStyle w:val="Heading2"/>
         <w:ind w:hanging="648"/>
       </w:pPr>
-      <w:bookmarkStart w:id="44" w:name="_TOC64637"/>
-      <w:bookmarkStart w:id="45" w:name="_Toc89966168"/>
-      <w:bookmarkStart w:id="46" w:name="_Toc106015129"/>
-      <w:bookmarkEnd w:id="44"/>
+      <w:bookmarkStart w:id="33" w:name="_TOC64637"/>
+      <w:bookmarkStart w:id="34" w:name="_Toc89966168"/>
+      <w:bookmarkStart w:id="35" w:name="_Toc106015129"/>
+      <w:bookmarkEnd w:id="33"/>
       <w:r>
         <w:rPr>
           <w:rFonts w:ascii="Courier" w:hAnsi="Courier"/>
         </w:rPr>
         <w:t>ComponentStream</w:t>
       </w:r>
-      <w:bookmarkEnd w:id="45"/>
-      <w:bookmarkEnd w:id="46"/>
+      <w:bookmarkEnd w:id="34"/>
+      <w:bookmarkEnd w:id="35"/>
     </w:p>
     <w:p>
       <w:pPr>
@@ -8864,8 +6131,8 @@
         </w:tabs>
         <w:ind w:left="648" w:hanging="648"/>
       </w:pPr>
-      <w:bookmarkStart w:id="47" w:name="_Toc89966169"/>
-      <w:bookmarkStart w:id="48" w:name="_Toc106015130"/>
+      <w:bookmarkStart w:id="36" w:name="_Toc89966169"/>
+      <w:bookmarkStart w:id="37" w:name="_Toc106015130"/>
       <w:r>
         <w:rPr>
           <w:rFonts w:ascii="Courier" w:hAnsi="Courier"/>
@@ -8875,8 +6142,8 @@
       <w:r>
         <w:t xml:space="preserve"> Attributes</w:t>
       </w:r>
-      <w:bookmarkEnd w:id="47"/>
-      <w:bookmarkEnd w:id="48"/>
+      <w:bookmarkEnd w:id="36"/>
+      <w:bookmarkEnd w:id="37"/>
     </w:p>
     <w:tbl>
       <w:tblPr>
@@ -9063,7 +6330,13 @@
               <w:pStyle w:val="TableNormalParagraph"/>
             </w:pPr>
             <w:r>
-              <w:t>This components name within the device</w:t>
+              <w:t>This component</w:t>
+            </w:r>
+            <w:r>
+              <w:t>’</w:t>
+            </w:r>
+            <w:r>
+              <w:t>s name within the device</w:t>
             </w:r>
             <w:r>
               <w:t>. An NMTOKEN XML type.</w:t>
@@ -9346,7 +6619,13 @@
               <w:pStyle w:val="TableNormalParagraph"/>
             </w:pPr>
             <w:r>
-              <w:t>Corresponds to the id attribute of the component in the probe request (Refer Probe in Part 1).</w:t>
+              <w:t xml:space="preserve">Corresponds to the id attribute of the component in the probe request (Refer </w:t>
+            </w:r>
+            <w:r>
+              <w:t xml:space="preserve">to </w:t>
+            </w:r>
+            <w:r>
+              <w:t>Probe in Part 1).</w:t>
             </w:r>
           </w:p>
         </w:tc>
@@ -9515,8 +6794,8 @@
         </w:tabs>
         <w:ind w:left="648" w:hanging="648"/>
       </w:pPr>
-      <w:bookmarkStart w:id="49" w:name="_Toc89966170"/>
-      <w:bookmarkStart w:id="50" w:name="_Toc106015131"/>
+      <w:bookmarkStart w:id="38" w:name="_Toc89966170"/>
+      <w:bookmarkStart w:id="39" w:name="_Toc106015131"/>
       <w:r>
         <w:rPr>
           <w:rFonts w:ascii="Courier" w:hAnsi="Courier"/>
@@ -9526,8 +6805,8 @@
       <w:r>
         <w:t xml:space="preserve"> Elements</w:t>
       </w:r>
-      <w:bookmarkEnd w:id="49"/>
-      <w:bookmarkEnd w:id="50"/>
+      <w:bookmarkEnd w:id="38"/>
+      <w:bookmarkEnd w:id="39"/>
     </w:p>
     <w:tbl>
       <w:tblPr>
@@ -9868,20 +7147,20 @@
         <w:pStyle w:val="Heading2"/>
         <w:ind w:hanging="648"/>
       </w:pPr>
-      <w:bookmarkStart w:id="51" w:name="_TOC65201"/>
-      <w:bookmarkStart w:id="52" w:name="_Ref89789984"/>
-      <w:bookmarkStart w:id="53" w:name="_Toc89966171"/>
-      <w:bookmarkStart w:id="54" w:name="_Toc106015132"/>
-      <w:bookmarkEnd w:id="51"/>
+      <w:bookmarkStart w:id="40" w:name="_TOC65201"/>
+      <w:bookmarkStart w:id="41" w:name="_Ref89789984"/>
+      <w:bookmarkStart w:id="42" w:name="_Toc89966171"/>
+      <w:bookmarkStart w:id="43" w:name="_Toc106015132"/>
+      <w:bookmarkEnd w:id="40"/>
       <w:r>
         <w:rPr>
           <w:rFonts w:ascii="Courier" w:hAnsi="Courier"/>
         </w:rPr>
         <w:t>Samples</w:t>
       </w:r>
-      <w:bookmarkEnd w:id="52"/>
-      <w:bookmarkEnd w:id="53"/>
-      <w:bookmarkEnd w:id="54"/>
+      <w:bookmarkEnd w:id="41"/>
+      <w:bookmarkEnd w:id="42"/>
+      <w:bookmarkEnd w:id="43"/>
     </w:p>
     <w:p>
       <w:pPr>
@@ -10184,18 +7463,18 @@
           <w:rFonts w:ascii="Courier" w:hAnsi="Courier"/>
         </w:rPr>
       </w:pPr>
-      <w:bookmarkStart w:id="55" w:name="_TOC65383"/>
-      <w:bookmarkStart w:id="56" w:name="_Toc89966172"/>
-      <w:bookmarkStart w:id="57" w:name="_Toc106015133"/>
-      <w:bookmarkEnd w:id="55"/>
+      <w:bookmarkStart w:id="44" w:name="_TOC65383"/>
+      <w:bookmarkStart w:id="45" w:name="_Toc89966172"/>
+      <w:bookmarkStart w:id="46" w:name="_Toc106015133"/>
+      <w:bookmarkEnd w:id="44"/>
       <w:r>
         <w:rPr>
           <w:rFonts w:ascii="Courier" w:hAnsi="Courier"/>
         </w:rPr>
         <w:t>Sample</w:t>
       </w:r>
-      <w:bookmarkEnd w:id="56"/>
-      <w:bookmarkEnd w:id="57"/>
+      <w:bookmarkEnd w:id="45"/>
+      <w:bookmarkEnd w:id="46"/>
     </w:p>
     <w:p>
       <w:pPr>
@@ -10285,13 +7564,13 @@
         </w:tabs>
         <w:ind w:left="648" w:hanging="648"/>
       </w:pPr>
-      <w:bookmarkStart w:id="58" w:name="_Toc89966173"/>
-      <w:bookmarkStart w:id="59" w:name="_Toc106015134"/>
+      <w:bookmarkStart w:id="47" w:name="_Toc89966173"/>
+      <w:bookmarkStart w:id="48" w:name="_Toc106015134"/>
       <w:r>
         <w:t>Sample attributes:</w:t>
       </w:r>
-      <w:bookmarkEnd w:id="58"/>
-      <w:bookmarkEnd w:id="59"/>
+      <w:bookmarkEnd w:id="47"/>
+      <w:bookmarkEnd w:id="48"/>
     </w:p>
     <w:tbl>
       <w:tblPr>
@@ -10933,13 +8212,13 @@
         </w:tabs>
         <w:ind w:left="648" w:hanging="648"/>
       </w:pPr>
-      <w:bookmarkStart w:id="60" w:name="_Toc89966174"/>
-      <w:bookmarkStart w:id="61" w:name="_Toc106015135"/>
+      <w:bookmarkStart w:id="49" w:name="_Toc89966174"/>
+      <w:bookmarkStart w:id="50" w:name="_Toc106015135"/>
       <w:r>
         <w:t>Sample Elements</w:t>
       </w:r>
-      <w:bookmarkEnd w:id="60"/>
-      <w:bookmarkEnd w:id="61"/>
+      <w:bookmarkEnd w:id="49"/>
+      <w:bookmarkEnd w:id="50"/>
     </w:p>
     <w:p>
       <w:pPr>
@@ -11867,13 +9146,13 @@
         </w:tabs>
         <w:ind w:left="648" w:hanging="648"/>
       </w:pPr>
-      <w:bookmarkStart w:id="62" w:name="_Toc89966175"/>
-      <w:bookmarkStart w:id="63" w:name="_Toc106015136"/>
+      <w:bookmarkStart w:id="51" w:name="_Toc89966175"/>
+      <w:bookmarkStart w:id="52" w:name="_Toc106015136"/>
       <w:r>
         <w:t>Extensibility</w:t>
       </w:r>
-      <w:bookmarkEnd w:id="62"/>
-      <w:bookmarkEnd w:id="63"/>
+      <w:bookmarkEnd w:id="51"/>
+      <w:bookmarkEnd w:id="52"/>
     </w:p>
     <w:p>
       <w:pPr>
@@ -11906,11 +9185,11 @@
         <w:pStyle w:val="Heading2"/>
         <w:ind w:hanging="648"/>
       </w:pPr>
-      <w:bookmarkStart w:id="64" w:name="_TOC69293"/>
-      <w:bookmarkStart w:id="65" w:name="_Ref89789990"/>
-      <w:bookmarkStart w:id="66" w:name="_Toc89966176"/>
-      <w:bookmarkStart w:id="67" w:name="_Toc106015137"/>
-      <w:bookmarkEnd w:id="64"/>
+      <w:bookmarkStart w:id="53" w:name="_TOC69293"/>
+      <w:bookmarkStart w:id="54" w:name="_Ref89789990"/>
+      <w:bookmarkStart w:id="55" w:name="_Toc89966176"/>
+      <w:bookmarkStart w:id="56" w:name="_Toc106015137"/>
+      <w:bookmarkEnd w:id="53"/>
       <w:r>
         <w:rPr>
           <w:rFonts w:ascii="Courier" w:hAnsi="Courier"/>
@@ -11918,9 +9197,9 @@
         <w:lastRenderedPageBreak/>
         <w:t>Events</w:t>
       </w:r>
-      <w:bookmarkEnd w:id="65"/>
-      <w:bookmarkEnd w:id="66"/>
-      <w:bookmarkEnd w:id="67"/>
+      <w:bookmarkEnd w:id="54"/>
+      <w:bookmarkEnd w:id="55"/>
+      <w:bookmarkEnd w:id="56"/>
     </w:p>
     <w:p>
       <w:pPr>
@@ -12223,18 +9502,18 @@
           <w:rFonts w:ascii="Courier" w:hAnsi="Courier"/>
         </w:rPr>
       </w:pPr>
-      <w:bookmarkStart w:id="68" w:name="_TOC69471"/>
-      <w:bookmarkStart w:id="69" w:name="_Toc89966177"/>
-      <w:bookmarkStart w:id="70" w:name="_Toc106015138"/>
-      <w:bookmarkEnd w:id="68"/>
+      <w:bookmarkStart w:id="57" w:name="_TOC69471"/>
+      <w:bookmarkStart w:id="58" w:name="_Toc89966177"/>
+      <w:bookmarkStart w:id="59" w:name="_Toc106015138"/>
+      <w:bookmarkEnd w:id="57"/>
       <w:r>
         <w:rPr>
           <w:rFonts w:ascii="Courier" w:hAnsi="Courier"/>
         </w:rPr>
         <w:t>Event</w:t>
       </w:r>
-      <w:bookmarkEnd w:id="69"/>
-      <w:bookmarkEnd w:id="70"/>
+      <w:bookmarkEnd w:id="58"/>
+      <w:bookmarkEnd w:id="59"/>
     </w:p>
     <w:p>
       <w:pPr>
@@ -12501,22 +9780,10 @@
               <w:rPr>
                 <w:b/>
               </w:rPr>
-              <w:t xml:space="preserve">MUST </w:t>
-            </w:r>
-            <w:r>
-              <w:t xml:space="preserve">match the name of the </w:t>
-            </w:r>
-            <w:r>
-              <w:rPr>
-                <w:rStyle w:val="ImbeddedCode"/>
-              </w:rPr>
-              <w:t>DataItem</w:t>
-            </w:r>
-            <w:r>
-              <w:rPr>
-                <w:rStyle w:val="DefaultParagraphFont1"/>
-              </w:rPr>
-              <w:t xml:space="preserve"> this event is associated with</w:t>
+              <w:t>MUST</w:t>
+            </w:r>
+            <w:r>
+              <w:t xml:space="preserve"> match the name of the event's associated DataItem</w:t>
             </w:r>
             <w:r>
               <w:rPr>
@@ -12907,13 +10174,13 @@
         </w:tabs>
         <w:ind w:left="648" w:hanging="648"/>
       </w:pPr>
-      <w:bookmarkStart w:id="71" w:name="_Toc89966178"/>
-      <w:bookmarkStart w:id="72" w:name="_Toc106015139"/>
+      <w:bookmarkStart w:id="60" w:name="_Toc89966178"/>
+      <w:bookmarkStart w:id="61" w:name="_Toc106015139"/>
       <w:r>
         <w:t>Event Elements</w:t>
       </w:r>
-      <w:bookmarkEnd w:id="71"/>
-      <w:bookmarkEnd w:id="72"/>
+      <w:bookmarkEnd w:id="60"/>
+      <w:bookmarkEnd w:id="61"/>
     </w:p>
     <w:p>
       <w:pPr>
@@ -13381,9 +10648,6 @@
     <w:p>
       <w:pPr>
         <w:pStyle w:val="GlossaryEntry"/>
-        <w:rPr>
-          <w:rStyle w:val="ImbeddedCode"/>
-        </w:rPr>
       </w:pPr>
       <w:r>
         <w:rPr>
@@ -13412,26 +10676,263 @@
         <w:t>MUST</w:t>
       </w:r>
       <w:r>
-        <w:t xml:space="preserve"> be either </w:t>
-      </w:r>
-      <w:r>
+        <w:t xml:space="preserve"> be </w:t>
+      </w:r>
+      <w:r>
+        <w:t>as follows:</w:t>
+      </w:r>
+      <w:r>
+        <w:t xml:space="preserve"> </w:t>
+      </w:r>
+    </w:p>
+    <w:tbl>
+      <w:tblPr>
+        <w:tblW w:w="0" w:type="auto"/>
+        <w:tblInd w:w="1445" w:type="dxa"/>
+        <w:shd w:val="clear" w:color="auto" w:fill="FFFFFF"/>
+        <w:tblLayout w:type="fixed"/>
+        <w:tblLook w:val="0000"/>
+      </w:tblPr>
+      <w:tblGrid>
+        <w:gridCol w:w="2340"/>
+        <w:gridCol w:w="5580"/>
+      </w:tblGrid>
+      <w:tr>
+        <w:trPr>
+          <w:cantSplit/>
+          <w:trHeight w:val="373"/>
+          <w:tblHeader/>
+        </w:trPr>
+        <w:tc>
+          <w:tcPr>
+            <w:tcW w:w="2340" w:type="dxa"/>
+            <w:tcBorders>
+              <w:top w:val="single" w:sz="4" w:space="0" w:color="000000"/>
+              <w:left w:val="single" w:sz="4" w:space="0" w:color="000000"/>
+              <w:bottom w:val="single" w:sz="4" w:space="0" w:color="000000"/>
+              <w:right w:val="single" w:sz="4" w:space="0" w:color="000000"/>
+            </w:tcBorders>
+            <w:shd w:val="clear" w:color="auto" w:fill="008080"/>
+            <w:tcMar>
+              <w:top w:w="0" w:type="dxa"/>
+              <w:left w:w="0" w:type="dxa"/>
+              <w:bottom w:w="0" w:type="dxa"/>
+              <w:right w:w="0" w:type="dxa"/>
+            </w:tcMar>
+          </w:tcPr>
+          <w:p>
+            <w:pPr>
+              <w:pStyle w:val="TableNormalParagraph"/>
+              <w:jc w:val="center"/>
+              <w:rPr>
+                <w:b/>
+                <w:color w:val="FFFFFF"/>
+              </w:rPr>
+            </w:pPr>
+            <w:r>
+              <w:rPr>
+                <w:b/>
+                <w:color w:val="FFFFFF"/>
+              </w:rPr>
+              <w:t>Value</w:t>
+            </w:r>
+          </w:p>
+        </w:tc>
+        <w:tc>
+          <w:tcPr>
+            <w:tcW w:w="5580" w:type="dxa"/>
+            <w:tcBorders>
+              <w:top w:val="single" w:sz="4" w:space="0" w:color="000000"/>
+              <w:left w:val="single" w:sz="4" w:space="0" w:color="000000"/>
+              <w:bottom w:val="single" w:sz="4" w:space="0" w:color="000000"/>
+              <w:right w:val="single" w:sz="4" w:space="0" w:color="000000"/>
+            </w:tcBorders>
+            <w:shd w:val="clear" w:color="auto" w:fill="008080"/>
+            <w:tcMar>
+              <w:top w:w="0" w:type="dxa"/>
+              <w:left w:w="0" w:type="dxa"/>
+              <w:bottom w:w="0" w:type="dxa"/>
+              <w:right w:w="0" w:type="dxa"/>
+            </w:tcMar>
+          </w:tcPr>
+          <w:p>
+            <w:pPr>
+              <w:pStyle w:val="TableNormalParagraph"/>
+              <w:jc w:val="center"/>
+              <w:rPr>
+                <w:b/>
+                <w:color w:val="FFFFFF"/>
+              </w:rPr>
+            </w:pPr>
+            <w:r>
+              <w:rPr>
+                <w:b/>
+                <w:color w:val="FFFFFF"/>
+              </w:rPr>
+              <w:t>Description</w:t>
+            </w:r>
+          </w:p>
+        </w:tc>
+      </w:tr>
+      <w:tr>
+        <w:trPr>
+          <w:cantSplit/>
+          <w:trHeight w:val="600"/>
+        </w:trPr>
+        <w:tc>
+          <w:tcPr>
+            <w:tcW w:w="2340" w:type="dxa"/>
+            <w:tcBorders>
+              <w:top w:val="single" w:sz="4" w:space="0" w:color="000000"/>
+              <w:left w:val="single" w:sz="4" w:space="0" w:color="000000"/>
+              <w:bottom w:val="single" w:sz="4" w:space="0" w:color="000000"/>
+              <w:right w:val="single" w:sz="4" w:space="0" w:color="000000"/>
+            </w:tcBorders>
+            <w:shd w:val="clear" w:color="auto" w:fill="FFFFFF"/>
+            <w:tcMar>
+              <w:top w:w="0" w:type="dxa"/>
+              <w:left w:w="0" w:type="dxa"/>
+              <w:bottom w:w="0" w:type="dxa"/>
+              <w:right w:w="0" w:type="dxa"/>
+            </w:tcMar>
+          </w:tcPr>
+          <w:p>
+            <w:pPr>
+              <w:pStyle w:val="TableNormalParagraph"/>
+              <w:spacing w:line="312" w:lineRule="auto"/>
+              <w:ind w:left="720" w:hanging="720"/>
+              <w:rPr>
+                <w:rStyle w:val="ImbeddedCode"/>
+                <w:sz w:val="22"/>
+              </w:rPr>
+            </w:pPr>
+            <w:r>
+              <w:rPr>
+                <w:rStyle w:val="ImbeddedCode"/>
+                <w:sz w:val="22"/>
+                <w:shd w:val="clear" w:color="auto" w:fill="FFFFFF"/>
+              </w:rPr>
+              <w:t>CLOCKWISE</w:t>
+            </w:r>
+          </w:p>
+        </w:tc>
+        <w:tc>
+          <w:tcPr>
+            <w:tcW w:w="5580" w:type="dxa"/>
+            <w:tcBorders>
+              <w:top w:val="single" w:sz="4" w:space="0" w:color="000000"/>
+              <w:left w:val="single" w:sz="4" w:space="0" w:color="000000"/>
+              <w:bottom w:val="single" w:sz="4" w:space="0" w:color="000000"/>
+              <w:right w:val="single" w:sz="4" w:space="0" w:color="000000"/>
+            </w:tcBorders>
+            <w:shd w:val="clear" w:color="auto" w:fill="FFFFFF"/>
+            <w:tcMar>
+              <w:top w:w="0" w:type="dxa"/>
+              <w:left w:w="0" w:type="dxa"/>
+              <w:bottom w:w="0" w:type="dxa"/>
+              <w:right w:w="0" w:type="dxa"/>
+            </w:tcMar>
+          </w:tcPr>
+          <w:p>
+            <w:pPr>
+              <w:pStyle w:val="TableNormalParagraph"/>
+              <w:rPr>
+                <w:rStyle w:val="DefaultParagraphFont1"/>
+              </w:rPr>
+            </w:pPr>
+            <w:r>
+              <w:rPr>
+                <w:rStyle w:val="DefaultParagraphFont1"/>
+              </w:rPr>
+              <w:t>The component is rotating in a clockwise fashion using the right hand rule.</w:t>
+            </w:r>
+          </w:p>
+        </w:tc>
+      </w:tr>
+      <w:tr>
+        <w:trPr>
+          <w:cantSplit/>
+          <w:trHeight w:val="600"/>
+        </w:trPr>
+        <w:tc>
+          <w:tcPr>
+            <w:tcW w:w="2340" w:type="dxa"/>
+            <w:tcBorders>
+              <w:top w:val="single" w:sz="4" w:space="0" w:color="000000"/>
+              <w:left w:val="single" w:sz="4" w:space="0" w:color="000000"/>
+              <w:bottom w:val="single" w:sz="4" w:space="0" w:color="000000"/>
+              <w:right w:val="single" w:sz="4" w:space="0" w:color="000000"/>
+            </w:tcBorders>
+            <w:shd w:val="clear" w:color="auto" w:fill="FFFFFF"/>
+            <w:tcMar>
+              <w:top w:w="0" w:type="dxa"/>
+              <w:left w:w="0" w:type="dxa"/>
+              <w:bottom w:w="0" w:type="dxa"/>
+              <w:right w:w="0" w:type="dxa"/>
+            </w:tcMar>
+          </w:tcPr>
+          <w:p>
+            <w:pPr>
+              <w:pStyle w:val="TableNormalParagraph"/>
+              <w:spacing w:line="312" w:lineRule="auto"/>
+              <w:ind w:left="720" w:hanging="720"/>
+              <w:rPr>
+                <w:rStyle w:val="ImbeddedCode"/>
+                <w:sz w:val="22"/>
+              </w:rPr>
+            </w:pPr>
+            <w:r>
+              <w:rPr>
+                <w:rStyle w:val="ImbeddedCode"/>
+                <w:sz w:val="22"/>
+                <w:shd w:val="clear" w:color="auto" w:fill="FFFFFF"/>
+              </w:rPr>
+              <w:t>COUNTER_CLOCKWISE</w:t>
+            </w:r>
+          </w:p>
+        </w:tc>
+        <w:tc>
+          <w:tcPr>
+            <w:tcW w:w="5580" w:type="dxa"/>
+            <w:tcBorders>
+              <w:top w:val="single" w:sz="4" w:space="0" w:color="000000"/>
+              <w:left w:val="single" w:sz="4" w:space="0" w:color="000000"/>
+              <w:bottom w:val="single" w:sz="4" w:space="0" w:color="000000"/>
+              <w:right w:val="single" w:sz="4" w:space="0" w:color="000000"/>
+            </w:tcBorders>
+            <w:shd w:val="clear" w:color="auto" w:fill="FFFFFF"/>
+            <w:tcMar>
+              <w:top w:w="0" w:type="dxa"/>
+              <w:left w:w="0" w:type="dxa"/>
+              <w:bottom w:w="0" w:type="dxa"/>
+              <w:right w:w="0" w:type="dxa"/>
+            </w:tcMar>
+          </w:tcPr>
+          <w:p>
+            <w:pPr>
+              <w:pStyle w:val="TableNormalParagraph"/>
+              <w:rPr>
+                <w:rStyle w:val="DefaultParagraphFont1"/>
+              </w:rPr>
+            </w:pPr>
+            <w:r>
+              <w:rPr>
+                <w:rStyle w:val="DefaultParagraphFont1"/>
+              </w:rPr>
+              <w:t>The component is rotating in a clockwise fashion using the right hand rule.</w:t>
+            </w:r>
+          </w:p>
+        </w:tc>
+      </w:tr>
+    </w:tbl>
+    <w:p>
+      <w:pPr>
+        <w:pStyle w:val="GlossaryEntry"/>
+        <w:ind w:left="0" w:firstLine="0"/>
         <w:rPr>
           <w:rStyle w:val="ImbeddedCode"/>
         </w:rPr>
-        <w:t>CLOCKWISE</w:t>
-      </w:r>
-      <w:r>
-        <w:t xml:space="preserve"> or </w:t>
-      </w:r>
-      <w:r>
-        <w:rPr>
-          <w:rStyle w:val="ImbeddedCode"/>
-        </w:rPr>
-        <w:t>COUNTER_CLOCKWISE</w:t>
-      </w:r>
-      <w:r>
-        <w:t xml:space="preserve">. </w:t>
-      </w:r>
+      </w:pPr>
     </w:p>
     <w:p>
       <w:pPr>
@@ -13899,7 +11400,31 @@
         <w:rPr>
           <w:rStyle w:val="DefaultParagraphFont1"/>
         </w:rPr>
-        <w:t xml:space="preserve"> be a numeric value.</w:t>
+        <w:t xml:space="preserve"> be a</w:t>
+      </w:r>
+      <w:r>
+        <w:rPr>
+          <w:rStyle w:val="DefaultParagraphFont1"/>
+        </w:rPr>
+        <w:t>n integer</w:t>
+      </w:r>
+      <w:r>
+        <w:rPr>
+          <w:rStyle w:val="DefaultParagraphFont1"/>
+        </w:rPr>
+        <w:t xml:space="preserve"> numeric value</w:t>
+      </w:r>
+      <w:r>
+        <w:rPr>
+          <w:rStyle w:val="DefaultParagraphFont1"/>
+        </w:rPr>
+        <w:t xml:space="preserve"> from 0 to 2^31</w:t>
+      </w:r>
+      <w:r>
+        <w:rPr>
+          <w:rStyle w:val="DefaultParagraphFont1"/>
+        </w:rPr>
+        <w:t>.</w:t>
       </w:r>
     </w:p>
     <w:p>
@@ -13986,6 +11511,253 @@
         <w:t xml:space="preserve">. </w:t>
       </w:r>
     </w:p>
+    <w:tbl>
+      <w:tblPr>
+        <w:tblW w:w="0" w:type="auto"/>
+        <w:tblInd w:w="1445" w:type="dxa"/>
+        <w:shd w:val="clear" w:color="auto" w:fill="FFFFFF"/>
+        <w:tblLayout w:type="fixed"/>
+        <w:tblLook w:val="0000"/>
+      </w:tblPr>
+      <w:tblGrid>
+        <w:gridCol w:w="2340"/>
+        <w:gridCol w:w="5580"/>
+      </w:tblGrid>
+      <w:tr>
+        <w:trPr>
+          <w:cantSplit/>
+          <w:trHeight w:val="373"/>
+          <w:tblHeader/>
+        </w:trPr>
+        <w:tc>
+          <w:tcPr>
+            <w:tcW w:w="2340" w:type="dxa"/>
+            <w:tcBorders>
+              <w:top w:val="single" w:sz="4" w:space="0" w:color="000000"/>
+              <w:left w:val="single" w:sz="4" w:space="0" w:color="000000"/>
+              <w:bottom w:val="single" w:sz="4" w:space="0" w:color="000000"/>
+              <w:right w:val="single" w:sz="4" w:space="0" w:color="000000"/>
+            </w:tcBorders>
+            <w:shd w:val="clear" w:color="auto" w:fill="008080"/>
+            <w:tcMar>
+              <w:top w:w="0" w:type="dxa"/>
+              <w:left w:w="0" w:type="dxa"/>
+              <w:bottom w:w="0" w:type="dxa"/>
+              <w:right w:w="0" w:type="dxa"/>
+            </w:tcMar>
+          </w:tcPr>
+          <w:p>
+            <w:pPr>
+              <w:pStyle w:val="TableNormalParagraph"/>
+              <w:jc w:val="center"/>
+              <w:rPr>
+                <w:b/>
+                <w:color w:val="FFFFFF"/>
+              </w:rPr>
+            </w:pPr>
+            <w:r>
+              <w:rPr>
+                <w:b/>
+                <w:color w:val="FFFFFF"/>
+              </w:rPr>
+              <w:t>Value</w:t>
+            </w:r>
+          </w:p>
+        </w:tc>
+        <w:tc>
+          <w:tcPr>
+            <w:tcW w:w="5580" w:type="dxa"/>
+            <w:tcBorders>
+              <w:top w:val="single" w:sz="4" w:space="0" w:color="000000"/>
+              <w:left w:val="single" w:sz="4" w:space="0" w:color="000000"/>
+              <w:bottom w:val="single" w:sz="4" w:space="0" w:color="000000"/>
+              <w:right w:val="single" w:sz="4" w:space="0" w:color="000000"/>
+            </w:tcBorders>
+            <w:shd w:val="clear" w:color="auto" w:fill="008080"/>
+            <w:tcMar>
+              <w:top w:w="0" w:type="dxa"/>
+              <w:left w:w="0" w:type="dxa"/>
+              <w:bottom w:w="0" w:type="dxa"/>
+              <w:right w:w="0" w:type="dxa"/>
+            </w:tcMar>
+          </w:tcPr>
+          <w:p>
+            <w:pPr>
+              <w:pStyle w:val="TableNormalParagraph"/>
+              <w:jc w:val="center"/>
+              <w:rPr>
+                <w:b/>
+                <w:color w:val="FFFFFF"/>
+              </w:rPr>
+            </w:pPr>
+            <w:r>
+              <w:rPr>
+                <w:b/>
+                <w:color w:val="FFFFFF"/>
+              </w:rPr>
+              <w:t>Description</w:t>
+            </w:r>
+          </w:p>
+        </w:tc>
+      </w:tr>
+      <w:tr>
+        <w:trPr>
+          <w:cantSplit/>
+          <w:trHeight w:val="600"/>
+        </w:trPr>
+        <w:tc>
+          <w:tcPr>
+            <w:tcW w:w="2340" w:type="dxa"/>
+            <w:tcBorders>
+              <w:top w:val="single" w:sz="4" w:space="0" w:color="000000"/>
+              <w:left w:val="single" w:sz="4" w:space="0" w:color="000000"/>
+              <w:bottom w:val="single" w:sz="4" w:space="0" w:color="000000"/>
+              <w:right w:val="single" w:sz="4" w:space="0" w:color="000000"/>
+            </w:tcBorders>
+            <w:shd w:val="clear" w:color="auto" w:fill="FFFFFF"/>
+            <w:tcMar>
+              <w:top w:w="0" w:type="dxa"/>
+              <w:left w:w="0" w:type="dxa"/>
+              <w:bottom w:w="0" w:type="dxa"/>
+              <w:right w:w="0" w:type="dxa"/>
+            </w:tcMar>
+          </w:tcPr>
+          <w:p>
+            <w:pPr>
+              <w:pStyle w:val="TableNormalParagraph"/>
+              <w:spacing w:line="312" w:lineRule="auto"/>
+              <w:ind w:left="720" w:hanging="720"/>
+              <w:rPr>
+                <w:rStyle w:val="ImbeddedCode"/>
+                <w:sz w:val="22"/>
+              </w:rPr>
+            </w:pPr>
+            <w:r>
+              <w:rPr>
+                <w:rStyle w:val="ImbeddedCode"/>
+                <w:sz w:val="22"/>
+                <w:shd w:val="clear" w:color="auto" w:fill="FFFFFF"/>
+              </w:rPr>
+              <w:t>ON</w:t>
+            </w:r>
+          </w:p>
+        </w:tc>
+        <w:tc>
+          <w:tcPr>
+            <w:tcW w:w="5580" w:type="dxa"/>
+            <w:tcBorders>
+              <w:top w:val="single" w:sz="4" w:space="0" w:color="000000"/>
+              <w:left w:val="single" w:sz="4" w:space="0" w:color="000000"/>
+              <w:bottom w:val="single" w:sz="4" w:space="0" w:color="000000"/>
+              <w:right w:val="single" w:sz="4" w:space="0" w:color="000000"/>
+            </w:tcBorders>
+            <w:shd w:val="clear" w:color="auto" w:fill="FFFFFF"/>
+            <w:tcMar>
+              <w:top w:w="0" w:type="dxa"/>
+              <w:left w:w="0" w:type="dxa"/>
+              <w:bottom w:w="0" w:type="dxa"/>
+              <w:right w:w="0" w:type="dxa"/>
+            </w:tcMar>
+          </w:tcPr>
+          <w:p>
+            <w:pPr>
+              <w:pStyle w:val="TableNormalParagraph"/>
+              <w:rPr>
+                <w:rStyle w:val="DefaultParagraphFont1"/>
+              </w:rPr>
+            </w:pPr>
+            <w:r>
+              <w:rPr>
+                <w:rStyle w:val="DefaultParagraphFont1"/>
+              </w:rPr>
+              <w:t>The power to the component is ON.</w:t>
+            </w:r>
+          </w:p>
+        </w:tc>
+      </w:tr>
+      <w:tr>
+        <w:trPr>
+          <w:cantSplit/>
+          <w:trHeight w:val="600"/>
+        </w:trPr>
+        <w:tc>
+          <w:tcPr>
+            <w:tcW w:w="2340" w:type="dxa"/>
+            <w:tcBorders>
+              <w:top w:val="single" w:sz="4" w:space="0" w:color="000000"/>
+              <w:left w:val="single" w:sz="4" w:space="0" w:color="000000"/>
+              <w:bottom w:val="single" w:sz="4" w:space="0" w:color="000000"/>
+              <w:right w:val="single" w:sz="4" w:space="0" w:color="000000"/>
+            </w:tcBorders>
+            <w:shd w:val="clear" w:color="auto" w:fill="FFFFFF"/>
+            <w:tcMar>
+              <w:top w:w="0" w:type="dxa"/>
+              <w:left w:w="0" w:type="dxa"/>
+              <w:bottom w:w="0" w:type="dxa"/>
+              <w:right w:w="0" w:type="dxa"/>
+            </w:tcMar>
+          </w:tcPr>
+          <w:p>
+            <w:pPr>
+              <w:pStyle w:val="TableNormalParagraph"/>
+              <w:spacing w:line="312" w:lineRule="auto"/>
+              <w:ind w:left="720" w:hanging="720"/>
+              <w:rPr>
+                <w:rStyle w:val="ImbeddedCode"/>
+                <w:sz w:val="22"/>
+              </w:rPr>
+            </w:pPr>
+            <w:r>
+              <w:rPr>
+                <w:rStyle w:val="ImbeddedCode"/>
+                <w:sz w:val="22"/>
+                <w:shd w:val="clear" w:color="auto" w:fill="FFFFFF"/>
+              </w:rPr>
+              <w:lastRenderedPageBreak/>
+              <w:t>OFF</w:t>
+            </w:r>
+          </w:p>
+        </w:tc>
+        <w:tc>
+          <w:tcPr>
+            <w:tcW w:w="5580" w:type="dxa"/>
+            <w:tcBorders>
+              <w:top w:val="single" w:sz="4" w:space="0" w:color="000000"/>
+              <w:left w:val="single" w:sz="4" w:space="0" w:color="000000"/>
+              <w:bottom w:val="single" w:sz="4" w:space="0" w:color="000000"/>
+              <w:right w:val="single" w:sz="4" w:space="0" w:color="000000"/>
+            </w:tcBorders>
+            <w:shd w:val="clear" w:color="auto" w:fill="FFFFFF"/>
+            <w:tcMar>
+              <w:top w:w="0" w:type="dxa"/>
+              <w:left w:w="0" w:type="dxa"/>
+              <w:bottom w:w="0" w:type="dxa"/>
+              <w:right w:w="0" w:type="dxa"/>
+            </w:tcMar>
+          </w:tcPr>
+          <w:p>
+            <w:pPr>
+              <w:pStyle w:val="TableNormalParagraph"/>
+              <w:rPr>
+                <w:rStyle w:val="DefaultParagraphFont1"/>
+              </w:rPr>
+            </w:pPr>
+            <w:r>
+              <w:rPr>
+                <w:rStyle w:val="DefaultParagraphFont1"/>
+              </w:rPr>
+              <w:t>The power to the component is OFF.</w:t>
+            </w:r>
+          </w:p>
+        </w:tc>
+      </w:tr>
+    </w:tbl>
+    <w:p>
+      <w:pPr>
+        <w:pStyle w:val="GlossaryEntry"/>
+        <w:ind w:left="0" w:firstLine="0"/>
+      </w:pPr>
+    </w:p>
     <w:p>
       <w:pPr>
         <w:pStyle w:val="GlossaryEntry"/>
@@ -14020,17 +11792,17 @@
         <w:pStyle w:val="Heading2"/>
         <w:ind w:hanging="648"/>
       </w:pPr>
-      <w:bookmarkStart w:id="73" w:name="_TOC71192"/>
-      <w:bookmarkStart w:id="74" w:name="_Ref89789996"/>
-      <w:bookmarkStart w:id="75" w:name="_Toc89966179"/>
-      <w:bookmarkStart w:id="76" w:name="_Toc106015140"/>
-      <w:bookmarkEnd w:id="73"/>
+      <w:bookmarkStart w:id="62" w:name="_TOC71192"/>
+      <w:bookmarkStart w:id="63" w:name="_Ref89789996"/>
+      <w:bookmarkStart w:id="64" w:name="_Toc89966179"/>
+      <w:bookmarkStart w:id="65" w:name="_Toc106015140"/>
+      <w:bookmarkEnd w:id="62"/>
       <w:r>
         <w:t>Alarms</w:t>
       </w:r>
-      <w:bookmarkEnd w:id="74"/>
-      <w:bookmarkEnd w:id="75"/>
-      <w:bookmarkEnd w:id="76"/>
+      <w:bookmarkEnd w:id="63"/>
+      <w:bookmarkEnd w:id="64"/>
+      <w:bookmarkEnd w:id="65"/>
     </w:p>
     <w:p>
       <w:pPr>
@@ -14434,7 +12206,6 @@
               <w:rPr>
                 <w:rFonts w:ascii="Courier" w:hAnsi="Courier"/>
               </w:rPr>
-              <w:lastRenderedPageBreak/>
               <w:t>nativeCode</w:t>
             </w:r>
           </w:p>
@@ -15343,6 +13114,7 @@
               <w:rPr>
                 <w:rFonts w:ascii="Courier" w:hAnsi="Courier"/>
               </w:rPr>
+              <w:lastRenderedPageBreak/>
               <w:t>MATERIAL</w:t>
             </w:r>
           </w:p>
@@ -15530,21 +13302,21 @@
       <w:pPr>
         <w:pStyle w:val="Heading1"/>
       </w:pPr>
-      <w:bookmarkStart w:id="77" w:name="_Toc106015141"/>
+      <w:bookmarkStart w:id="66" w:name="_Toc106015141"/>
       <w:r>
         <w:lastRenderedPageBreak/>
         <w:t>Annotated XML Examples</w:t>
       </w:r>
-      <w:bookmarkEnd w:id="22"/>
-      <w:bookmarkEnd w:id="77"/>
+      <w:bookmarkEnd w:id="12"/>
+      <w:bookmarkEnd w:id="66"/>
     </w:p>
     <w:p>
       <w:pPr>
         <w:pStyle w:val="Heading2"/>
         <w:ind w:hanging="648"/>
       </w:pPr>
-      <w:bookmarkStart w:id="78" w:name="_Toc89966183"/>
-      <w:bookmarkStart w:id="79" w:name="_Toc106015142"/>
+      <w:bookmarkStart w:id="67" w:name="_Toc89966183"/>
+      <w:bookmarkStart w:id="68" w:name="_Toc106015142"/>
       <w:r>
         <w:t xml:space="preserve">Example of a </w:t>
       </w:r>
@@ -15557,8 +13329,8 @@
       <w:r>
         <w:t xml:space="preserve"> Request</w:t>
       </w:r>
-      <w:bookmarkEnd w:id="78"/>
-      <w:bookmarkEnd w:id="79"/>
+      <w:bookmarkEnd w:id="67"/>
+      <w:bookmarkEnd w:id="68"/>
     </w:p>
     <w:p>
       <w:pPr>
@@ -16010,19 +13782,19 @@
       <w:pPr>
         <w:pStyle w:val="Heading1"/>
       </w:pPr>
-      <w:bookmarkStart w:id="80" w:name="_TOC71559"/>
-      <w:bookmarkStart w:id="81" w:name="_TOC78007"/>
-      <w:bookmarkStart w:id="82" w:name="_Toc106015143"/>
-      <w:bookmarkEnd w:id="80"/>
-      <w:bookmarkEnd w:id="81"/>
+      <w:bookmarkStart w:id="69" w:name="_TOC71559"/>
+      <w:bookmarkStart w:id="70" w:name="_TOC78007"/>
+      <w:bookmarkStart w:id="71" w:name="_Toc106015143"/>
+      <w:bookmarkEnd w:id="69"/>
+      <w:bookmarkEnd w:id="70"/>
       <w:r>
         <w:lastRenderedPageBreak/>
         <w:t>Bibliography</w:t>
       </w:r>
-      <w:bookmarkEnd w:id="23"/>
-      <w:bookmarkEnd w:id="24"/>
-      <w:bookmarkEnd w:id="25"/>
-      <w:bookmarkEnd w:id="82"/>
+      <w:bookmarkEnd w:id="13"/>
+      <w:bookmarkEnd w:id="14"/>
+      <w:bookmarkEnd w:id="15"/>
+      <w:bookmarkEnd w:id="71"/>
     </w:p>
     <w:p>
       <w:pPr>
@@ -16384,9 +14156,9 @@
       </w:r>
     </w:p>
     <w:sectPr>
-      <w:headerReference w:type="even" r:id="rId27"/>
-      <w:footerReference w:type="even" r:id="rId28"/>
-      <w:footerReference w:type="default" r:id="rId29"/>
+      <w:headerReference w:type="even" r:id="rId25"/>
+      <w:footerReference w:type="even" r:id="rId26"/>
+      <w:footerReference w:type="default" r:id="rId27"/>
       <w:pgSz w:w="12240" w:h="15840"/>
       <w:pgMar w:top="1440" w:right="1440" w:bottom="1440" w:left="1440" w:header="720" w:footer="864" w:gutter="0"/>
       <w:lnNumType w:countBy="1" w:restart="newSection"/>
@@ -16805,7 +14577,7 @@
       <w:rPr>
         <w:noProof/>
       </w:rPr>
-      <w:t>18</w:t>
+      <w:t>7</w:t>
     </w:r>
     <w:r>
       <w:fldChar w:fldCharType="end"/>
@@ -17008,7 +14780,7 @@
         <w:sz w:val="18"/>
         <w:szCs w:val="20"/>
       </w:rPr>
-      <w:t>October 15, 2009</w:t>
+      <w:t>October 28, 2009</w:t>
     </w:r>
     <w:r>
       <w:rPr>
@@ -18913,15 +16685,15 @@
   </w:docDefaults>
   <w:latentStyles w:defLockedState="0" w:defUIPriority="99" w:defSemiHidden="1" w:defUnhideWhenUsed="1" w:defQFormat="0" w:count="267">
     <w:lsdException w:name="Normal" w:semiHidden="0" w:uiPriority="0" w:unhideWhenUsed="0" w:qFormat="1"/>
-    <w:lsdException w:name="heading 1" w:semiHidden="0" w:uiPriority="9" w:unhideWhenUsed="0" w:qFormat="1"/>
-    <w:lsdException w:name="heading 2" w:semiHidden="0" w:uiPriority="9" w:unhideWhenUsed="0" w:qFormat="1"/>
-    <w:lsdException w:name="heading 3" w:semiHidden="0" w:uiPriority="9" w:unhideWhenUsed="0" w:qFormat="1"/>
-    <w:lsdException w:name="heading 4" w:semiHidden="0" w:uiPriority="9" w:unhideWhenUsed="0" w:qFormat="1"/>
-    <w:lsdException w:name="heading 5" w:semiHidden="0" w:uiPriority="9" w:unhideWhenUsed="0" w:qFormat="1"/>
-    <w:lsdException w:name="heading 6" w:semiHidden="0" w:uiPriority="9" w:unhideWhenUsed="0" w:qFormat="1"/>
-    <w:lsdException w:name="heading 7" w:semiHidden="0" w:uiPriority="9" w:unhideWhenUsed="0" w:qFormat="1"/>
-    <w:lsdException w:name="heading 8" w:semiHidden="0" w:uiPriority="9" w:unhideWhenUsed="0" w:qFormat="1"/>
-    <w:lsdException w:name="heading 9" w:semiHidden="0" w:uiPriority="9" w:unhideWhenUsed="0" w:qFormat="1"/>
+    <w:lsdException w:name="heading 1" w:semiHidden="0" w:uiPriority="0" w:unhideWhenUsed="0" w:qFormat="1"/>
+    <w:lsdException w:name="heading 2" w:semiHidden="0" w:uiPriority="0" w:unhideWhenUsed="0" w:qFormat="1"/>
+    <w:lsdException w:name="heading 3" w:semiHidden="0" w:uiPriority="0" w:unhideWhenUsed="0" w:qFormat="1"/>
+    <w:lsdException w:name="heading 4" w:semiHidden="0" w:uiPriority="0" w:unhideWhenUsed="0" w:qFormat="1"/>
+    <w:lsdException w:name="heading 5" w:semiHidden="0" w:uiPriority="0" w:unhideWhenUsed="0" w:qFormat="1"/>
+    <w:lsdException w:name="heading 6" w:semiHidden="0" w:uiPriority="0" w:unhideWhenUsed="0" w:qFormat="1"/>
+    <w:lsdException w:name="heading 7" w:semiHidden="0" w:uiPriority="0" w:unhideWhenUsed="0" w:qFormat="1"/>
+    <w:lsdException w:name="heading 8" w:semiHidden="0" w:uiPriority="0" w:unhideWhenUsed="0" w:qFormat="1"/>
+    <w:lsdException w:name="heading 9" w:semiHidden="0" w:uiPriority="0" w:unhideWhenUsed="0" w:qFormat="1"/>
     <w:lsdException w:name="toc 1" w:uiPriority="39"/>
     <w:lsdException w:name="toc 2" w:uiPriority="39"/>
     <w:lsdException w:name="toc 3" w:uiPriority="39"/>

</xml_diff>

<commit_message>
Resolved issues #383, #380, #379, #378, #374, #373, #372, #371, #370
</commit_message>
<xml_diff>
--- a/MTC_Part_3_Streams.docx
+++ b/MTC_Part_3_Streams.docx
@@ -21,9 +21,9 @@
         </w:rPr>
         <w:drawing>
           <wp:inline distT="0" distB="0" distL="0" distR="0">
-            <wp:extent cx="3881120" cy="775970"/>
-            <wp:effectExtent l="19050" t="0" r="5080" b="0"/>
-            <wp:docPr id="3" name="Picture 17" descr="\\.psf\Host\Users\will\Desktop\Logo_MTConnect_colorSM.jpg"/>
+            <wp:extent cx="3124200" cy="1063990"/>
+            <wp:effectExtent l="19050" t="0" r="0" b="0"/>
+            <wp:docPr id="9" name="Picture 13" descr="\\.psf\Host\Volumes\Secure\Documents\Secure\MTConnect\Logos\Logo_MTConnect_Institute_R_.jpg"/>
             <wp:cNvGraphicFramePr>
               <a:graphicFrameLocks xmlns:a="http://schemas.openxmlformats.org/drawingml/2006/main" noChangeAspect="1"/>
             </wp:cNvGraphicFramePr>
@@ -31,13 +31,13 @@
               <a:graphicData uri="http://schemas.openxmlformats.org/drawingml/2006/picture">
                 <pic:pic xmlns:pic="http://schemas.openxmlformats.org/drawingml/2006/picture">
                   <pic:nvPicPr>
-                    <pic:cNvPr id="0" name="Picture 17" descr="\\.psf\Host\Users\will\Desktop\Logo_MTConnect_colorSM.jpg"/>
+                    <pic:cNvPr id="0" name="Picture 13" descr="\\.psf\Host\Volumes\Secure\Documents\Secure\MTConnect\Logos\Logo_MTConnect_Institute_R_.jpg"/>
                     <pic:cNvPicPr>
                       <a:picLocks noChangeAspect="1" noChangeArrowheads="1"/>
                     </pic:cNvPicPr>
                   </pic:nvPicPr>
                   <pic:blipFill>
-                    <a:blip r:embed="rId10"/>
+                    <a:blip r:embed="rId10" cstate="print"/>
                     <a:srcRect/>
                     <a:stretch>
                       <a:fillRect/>
@@ -46,7 +46,7 @@
                   <pic:spPr bwMode="auto">
                     <a:xfrm>
                       <a:off x="0" y="0"/>
-                      <a:ext cx="3881120" cy="775970"/>
+                      <a:ext cx="3132387" cy="1066778"/>
                     </a:xfrm>
                     <a:prstGeom prst="rect">
                       <a:avLst/>
@@ -83,11 +83,19 @@
                       <w:rFonts w:ascii="Times New Roman" w:hAnsi="Times New Roman"/>
                     </w:rPr>
                   </w:pPr>
+                  <w:proofErr w:type="spellStart"/>
                   <w:r>
                     <w:rPr>
                       <w:rFonts w:ascii="Times New Roman" w:hAnsi="Times New Roman"/>
                     </w:rPr>
-                    <w:t>MTConnect Standard</w:t>
+                    <w:t>MTConnect</w:t>
+                  </w:r>
+                  <w:proofErr w:type="spellEnd"/>
+                  <w:r>
+                    <w:rPr>
+                      <w:rFonts w:ascii="Times New Roman" w:hAnsi="Times New Roman"/>
+                    </w:rPr>
+                    <w:t xml:space="preserve"> Standard</w:t>
                   </w:r>
                 </w:p>
                 <w:p>
@@ -149,7 +157,21 @@
                     <w:rPr>
                       <w:rFonts w:ascii="Times New Roman" w:hAnsi="Times New Roman"/>
                     </w:rPr>
-                    <w:t>Prepared for: MTConnect Institute</w:t>
+                    <w:t xml:space="preserve">Prepared for: </w:t>
+                  </w:r>
+                  <w:proofErr w:type="spellStart"/>
+                  <w:r>
+                    <w:rPr>
+                      <w:rFonts w:ascii="Times New Roman" w:hAnsi="Times New Roman"/>
+                    </w:rPr>
+                    <w:t>MTConnect</w:t>
+                  </w:r>
+                  <w:proofErr w:type="spellEnd"/>
+                  <w:r>
+                    <w:rPr>
+                      <w:rFonts w:ascii="Times New Roman" w:hAnsi="Times New Roman"/>
+                    </w:rPr>
+                    <w:t xml:space="preserve"> Institute</w:t>
                   </w:r>
                 </w:p>
                 <w:p>
@@ -162,8 +184,16 @@
                     <w:rPr>
                       <w:rFonts w:ascii="Times New Roman" w:hAnsi="Times New Roman"/>
                     </w:rPr>
-                    <w:t>Prepared by: William Sobel</w:t>
+                    <w:t xml:space="preserve">Prepared by: William </w:t>
                   </w:r>
+                  <w:proofErr w:type="spellStart"/>
+                  <w:r>
+                    <w:rPr>
+                      <w:rFonts w:ascii="Times New Roman" w:hAnsi="Times New Roman"/>
+                    </w:rPr>
+                    <w:t>Sobel</w:t>
+                  </w:r>
+                  <w:proofErr w:type="spellEnd"/>
                 </w:p>
                 <w:p>
                   <w:pPr>
@@ -194,7 +224,7 @@
                       <w:rFonts w:ascii="Times New Roman" w:hAnsi="Times New Roman"/>
                       <w:noProof/>
                     </w:rPr>
-                    <w:t>October 28, 2009</w:t>
+                    <w:t>February 4, 2010</w:t>
                   </w:r>
                   <w:r>
                     <w:fldChar w:fldCharType="end"/>
@@ -210,6 +240,8 @@
       <w:pPr>
         <w:pStyle w:val="BodyA"/>
       </w:pPr>
+      <w:proofErr w:type="spellStart"/>
+      <w:proofErr w:type="gramStart"/>
       <w:r>
         <w:rPr>
           <w:rFonts w:ascii="Times New Roman Bold" w:hAnsi="Times New Roman Bold"/>
@@ -218,15 +250,74 @@
           <w:sz w:val="48"/>
         </w:rPr>
         <w:lastRenderedPageBreak/>
-        <w:t>MTConnect  Specification</w:t>
-      </w:r>
+        <w:t>MTConnect</w:t>
+      </w:r>
+      <w:proofErr w:type="spellEnd"/>
+      <w:r>
+        <w:rPr>
+          <w:rFonts w:ascii="Times New Roman Bold" w:hAnsi="Times New Roman Bold"/>
+          <w:color w:val="2B6991"/>
+          <w:kern w:val="0"/>
+          <w:sz w:val="48"/>
+        </w:rPr>
+        <w:t xml:space="preserve">  Specification</w:t>
+      </w:r>
+      <w:proofErr w:type="gramEnd"/>
     </w:p>
     <w:p>
       <w:pPr>
         <w:pStyle w:val="BodyA"/>
       </w:pPr>
       <w:r>
-        <w:t xml:space="preserve">AMT - The Association For Manufacturing Technology (“AMT”) owns the copyright in this MTConnect Specification.  AMT grants to you a non-exclusive, non- transferable, revocable, non-sublicensable, fully-paid-up copyright license to reproduce, copy and redistribute the MTConnect Specification, provided that you may only copy or redistribute the MTConnect Specification in the form in which you received it, without modifications, and with all copyright notices and other notices and disclaimers contained in the MTConnect Specification. </w:t>
+        <w:t xml:space="preserve">AMT - The Association </w:t>
+      </w:r>
+      <w:proofErr w:type="gramStart"/>
+      <w:r>
+        <w:t>For</w:t>
+      </w:r>
+      <w:proofErr w:type="gramEnd"/>
+      <w:r>
+        <w:t xml:space="preserve"> Manufacturing Technology (“AMT”) owns the copyright in this </w:t>
+      </w:r>
+      <w:proofErr w:type="spellStart"/>
+      <w:r>
+        <w:t>MTConnect</w:t>
+      </w:r>
+      <w:proofErr w:type="spellEnd"/>
+      <w:r>
+        <w:t xml:space="preserve"> Specification.  AMT grants to you a non-exclusive, non- transferable, revocable, non-</w:t>
+      </w:r>
+      <w:proofErr w:type="spellStart"/>
+      <w:r>
+        <w:t>sublicensable</w:t>
+      </w:r>
+      <w:proofErr w:type="spellEnd"/>
+      <w:r>
+        <w:t xml:space="preserve">, fully-paid-up copyright license to reproduce, copy and redistribute the </w:t>
+      </w:r>
+      <w:proofErr w:type="spellStart"/>
+      <w:r>
+        <w:t>MTConnect</w:t>
+      </w:r>
+      <w:proofErr w:type="spellEnd"/>
+      <w:r>
+        <w:t xml:space="preserve"> Specification, provided that you may only copy or redistribute the </w:t>
+      </w:r>
+      <w:proofErr w:type="spellStart"/>
+      <w:r>
+        <w:t>MTConnect</w:t>
+      </w:r>
+      <w:proofErr w:type="spellEnd"/>
+      <w:r>
+        <w:t xml:space="preserve"> Specification in the form in which you received it, without modifications, and with all copyright notices and other notices and disclaimers contained in the </w:t>
+      </w:r>
+      <w:proofErr w:type="spellStart"/>
+      <w:r>
+        <w:t>MTConnect</w:t>
+      </w:r>
+      <w:proofErr w:type="spellEnd"/>
+      <w:r>
+        <w:t xml:space="preserve"> Specification. </w:t>
       </w:r>
     </w:p>
     <w:p>
@@ -234,15 +325,92 @@
         <w:pStyle w:val="BodyA"/>
       </w:pPr>
       <w:r>
-        <w:t>If you intend to adopt or implement this MTConnect Specification in a product, whether hardware, software or firmware, which complies with the MTConnect Specification, you must agree to the MTConnect Specification Implementer License Agreement (“Implementer License”) or to the MTConnect Intellectual Property Policy and Agreement (“IP Policy”).  The Implementer License and IP Policy each sets forth the license terms and other terms of use for MTConnect Implementers to adopt or implement the MTConnect Specifications, including certain license rights covering necessary patent claims for that purpose.  These materials can be found at www.MTConnect.org, or by contacting Paul Warndorf at pwarndorf@amtonline.org.</w:t>
+        <w:t xml:space="preserve">If you intend to adopt or implement this </w:t>
+      </w:r>
+      <w:proofErr w:type="spellStart"/>
+      <w:r>
+        <w:t>MTConnect</w:t>
+      </w:r>
+      <w:proofErr w:type="spellEnd"/>
+      <w:r>
+        <w:t xml:space="preserve"> Specification in a product, whether hardware, software or firmware, which complies with the </w:t>
+      </w:r>
+      <w:proofErr w:type="spellStart"/>
+      <w:r>
+        <w:t>MTConnect</w:t>
+      </w:r>
+      <w:proofErr w:type="spellEnd"/>
+      <w:r>
+        <w:t xml:space="preserve"> Specification, you must agree to the </w:t>
+      </w:r>
+      <w:proofErr w:type="spellStart"/>
+      <w:r>
+        <w:t>MTConnect</w:t>
+      </w:r>
+      <w:proofErr w:type="spellEnd"/>
+      <w:r>
+        <w:t xml:space="preserve"> Specification Implementer License Agreement (“Implementer License”) or to the </w:t>
+      </w:r>
+      <w:proofErr w:type="spellStart"/>
+      <w:r>
+        <w:t>MTConnect</w:t>
+      </w:r>
+      <w:proofErr w:type="spellEnd"/>
+      <w:r>
+        <w:t xml:space="preserve"> Intellectual Property Policy and Agreement (“IP Policy”).  The Implementer License and IP Policy each sets forth the license terms and other terms of use for </w:t>
+      </w:r>
+      <w:proofErr w:type="spellStart"/>
+      <w:r>
+        <w:t>MTConnect</w:t>
+      </w:r>
+      <w:proofErr w:type="spellEnd"/>
+      <w:r>
+        <w:t xml:space="preserve"> Implementers to adopt or implement the </w:t>
+      </w:r>
+      <w:proofErr w:type="spellStart"/>
+      <w:r>
+        <w:t>MTConnect</w:t>
+      </w:r>
+      <w:proofErr w:type="spellEnd"/>
+      <w:r>
+        <w:t xml:space="preserve"> Specifications, including certain license rights covering necessary patent claims for that purpose.  These materials can be found at www.MTConnect.org, or by contacting Paul </w:t>
+      </w:r>
+      <w:proofErr w:type="spellStart"/>
+      <w:r>
+        <w:t>Warndorf</w:t>
+      </w:r>
+      <w:proofErr w:type="spellEnd"/>
+      <w:r>
+        <w:t xml:space="preserve"> at pwarndorf@amtonline.org.</w:t>
       </w:r>
     </w:p>
     <w:p>
       <w:pPr>
         <w:pStyle w:val="BodyA"/>
       </w:pPr>
-      <w:r>
-        <w:t xml:space="preserve">MTConnect Institute and AMT have no responsibility to identify patents, patent claims or patent applications which may relate to or be required to implement a Specification, or to determine the legal validity or scope of any such patent claims brought to their attention.  Each MTConnect Implementer is responsible for securing its own licenses or rights to any patent or other intellectual property rights that may be necessary for such use, and neither AMT nor MTConnect Institute have any obligation to secure any such rights.  </w:t>
+      <w:proofErr w:type="spellStart"/>
+      <w:r>
+        <w:t>MTConnect</w:t>
+      </w:r>
+      <w:proofErr w:type="spellEnd"/>
+      <w:r>
+        <w:t xml:space="preserve"> Institute and AMT have no responsibility to identify patents, patent claims or patent applications which may relate to or be required to implement a Specification, or to determine the legal validity or scope of any such patent claims brought to their attention.  Each </w:t>
+      </w:r>
+      <w:proofErr w:type="spellStart"/>
+      <w:r>
+        <w:t>MTConnect</w:t>
+      </w:r>
+      <w:proofErr w:type="spellEnd"/>
+      <w:r>
+        <w:t xml:space="preserve"> Implementer is responsible for securing its own licenses or rights to any patent or other intellectual property rights that may be necessary for such use, and neither AMT nor </w:t>
+      </w:r>
+      <w:proofErr w:type="spellStart"/>
+      <w:r>
+        <w:t>MTConnect</w:t>
+      </w:r>
+      <w:proofErr w:type="spellEnd"/>
+      <w:r>
+        <w:t xml:space="preserve"> Institute have any obligation to secure any such rights.  </w:t>
       </w:r>
     </w:p>
     <w:p>
@@ -250,7 +418,71 @@
         <w:pStyle w:val="BodyA"/>
       </w:pPr>
       <w:r>
-        <w:t>The MTConnect Specification is provided “as is” and MTConnect Institute and AMT, and each of their respective members, officers, affiliates, sponsors and agents, make no representation or warranty of any kind relating to these materials or to any implementation of the MTConnect Specification in any product, including, without limitation, any express or implied warranty of noninfringement, merchantability, or fitness for particular purpose, or of the accuracy, reliability, or completeness of information contained herein.  In no event shall MTConnect Institute or AMT be liable to any user or implementer of the MTConnect Specification for the cost of procuring substitute goods or services, lost profits, loss of use, loss of data or any incidental, consequential, indirect, special or punitive damages or other direct damages, whether under contract, tort, warranty or otherwise, arising in any way out of access, use or inability to use the MTConnect Specification or other MTConnect Materials, whether or not they had advance notice of the possibility of such damage.</w:t>
+        <w:t xml:space="preserve">The </w:t>
+      </w:r>
+      <w:proofErr w:type="spellStart"/>
+      <w:r>
+        <w:t>MTConnect</w:t>
+      </w:r>
+      <w:proofErr w:type="spellEnd"/>
+      <w:r>
+        <w:t xml:space="preserve"> Specification is provided “as is” and </w:t>
+      </w:r>
+      <w:proofErr w:type="spellStart"/>
+      <w:r>
+        <w:t>MTConnect</w:t>
+      </w:r>
+      <w:proofErr w:type="spellEnd"/>
+      <w:r>
+        <w:t xml:space="preserve"> Institute and AMT, and each of their respective members, officers, affiliates, sponsors and agents, make no representation or warranty of any kind relating to these materials or to any implementation of the </w:t>
+      </w:r>
+      <w:proofErr w:type="spellStart"/>
+      <w:r>
+        <w:t>MTConnect</w:t>
+      </w:r>
+      <w:proofErr w:type="spellEnd"/>
+      <w:r>
+        <w:t xml:space="preserve"> Specification in any product, including, without limitation, any express or implied warranty of </w:t>
+      </w:r>
+      <w:proofErr w:type="spellStart"/>
+      <w:r>
+        <w:t>noninfringement</w:t>
+      </w:r>
+      <w:proofErr w:type="spellEnd"/>
+      <w:r>
+        <w:t xml:space="preserve">, merchantability, or fitness for particular purpose, or of the accuracy, reliability, or completeness of information contained herein.  In no event shall </w:t>
+      </w:r>
+      <w:proofErr w:type="spellStart"/>
+      <w:r>
+        <w:t>MTConnect</w:t>
+      </w:r>
+      <w:proofErr w:type="spellEnd"/>
+      <w:r>
+        <w:t xml:space="preserve"> Institute or AMT be liable to any user or implementer of the </w:t>
+      </w:r>
+      <w:proofErr w:type="spellStart"/>
+      <w:r>
+        <w:t>MTConnect</w:t>
+      </w:r>
+      <w:proofErr w:type="spellEnd"/>
+      <w:r>
+        <w:t xml:space="preserve"> Specification for the cost of procuring substitute goods or services, lost profits, loss of use, loss of data or any incidental, consequential, indirect, special or punitive damages or other direct damages, whether under contract, tort, warranty or otherwise, arising in any way out of access, use or inability to use the </w:t>
+      </w:r>
+      <w:proofErr w:type="spellStart"/>
+      <w:r>
+        <w:t>MTConnect</w:t>
+      </w:r>
+      <w:proofErr w:type="spellEnd"/>
+      <w:r>
+        <w:t xml:space="preserve"> Specification or other </w:t>
+      </w:r>
+      <w:proofErr w:type="spellStart"/>
+      <w:r>
+        <w:t>MTConnect</w:t>
+      </w:r>
+      <w:proofErr w:type="spellEnd"/>
+      <w:r>
+        <w:t xml:space="preserve"> Materials, whether or not they had advance notice of the possibility of such damage.</w:t>
       </w:r>
     </w:p>
     <w:p>
@@ -3006,8 +3238,21 @@
         <w:pStyle w:val="BodyA"/>
         <w:spacing w:after="0"/>
       </w:pPr>
-      <w:r>
-        <w:t>MTConnect is a standard based on an open protocol for data integration. MTConnect is not intended to replace the functionality of existing products, but it strives to enhance the data acquisition capabilities of devices and applications and move toward a plug-and-play environment to reduce the cost of integration.</w:t>
+      <w:proofErr w:type="spellStart"/>
+      <w:r>
+        <w:t>MTConnect</w:t>
+      </w:r>
+      <w:proofErr w:type="spellEnd"/>
+      <w:r>
+        <w:t xml:space="preserve"> is a standard based on an open protocol for data integration. </w:t>
+      </w:r>
+      <w:proofErr w:type="spellStart"/>
+      <w:r>
+        <w:t>MTConnect</w:t>
+      </w:r>
+      <w:proofErr w:type="spellEnd"/>
+      <w:r>
+        <w:t xml:space="preserve"> is not intended to replace the functionality of existing products, but it strives to enhance the data acquisition capabilities of devices and applications and move toward a plug-and-play environment to reduce the cost of integration.</w:t>
       </w:r>
     </w:p>
     <w:p>
@@ -3015,8 +3260,13 @@
         <w:pStyle w:val="BodyA"/>
         <w:spacing w:before="180"/>
       </w:pPr>
-      <w:r>
-        <w:t>MTConnect is built upon the most prevalent standards in the manufacturing and software industry, maximizing the number of tools available for its implementation and providing the highest level of interoperability with other standards and tools in these industries.</w:t>
+      <w:proofErr w:type="spellStart"/>
+      <w:r>
+        <w:t>MTConnect</w:t>
+      </w:r>
+      <w:proofErr w:type="spellEnd"/>
+      <w:r>
+        <w:t xml:space="preserve"> is built upon the most prevalent standards in the manufacturing and software industry, maximizing the number of tools available for its implementation and providing the highest level of interoperability with other standards and tools in these industries.</w:t>
       </w:r>
     </w:p>
     <w:p>
@@ -3129,7 +3379,15 @@
         <w:spacing w:after="0"/>
       </w:pPr>
       <w:r>
-        <w:t>The types of data that may need to be addressed in MTConnect could include:</w:t>
+        <w:t xml:space="preserve">The types of data that may need to be addressed in </w:t>
+      </w:r>
+      <w:proofErr w:type="spellStart"/>
+      <w:r>
+        <w:t>MTConnect</w:t>
+      </w:r>
+      <w:proofErr w:type="spellEnd"/>
+      <w:r>
+        <w:t xml:space="preserve"> could include:</w:t>
       </w:r>
     </w:p>
     <w:p>
@@ -3200,7 +3458,15 @@
         <w:pStyle w:val="BodyA"/>
       </w:pPr>
       <w:r>
-        <w:t xml:space="preserve">To accommodate the vast amount of different types of devices and information that may come into play, MTConnect will provide a common high-level vocabulary and structure. </w:t>
+        <w:t xml:space="preserve">To accommodate the vast amount of different types of devices and information that may come into play, </w:t>
+      </w:r>
+      <w:proofErr w:type="spellStart"/>
+      <w:r>
+        <w:t>MTConnect</w:t>
+      </w:r>
+      <w:proofErr w:type="spellEnd"/>
+      <w:r>
+        <w:t xml:space="preserve"> will provide a common high-level vocabulary and structure. </w:t>
       </w:r>
     </w:p>
     <w:p>
@@ -3208,7 +3474,15 @@
         <w:pStyle w:val="BodyA"/>
       </w:pPr>
       <w:r>
-        <w:t>The first version of MTConnect will focus on a limited set of the characteristics mentioned above that were selected based on the fact that they can have an immediate affect on the efficiency of operations.</w:t>
+        <w:t xml:space="preserve">The first version of </w:t>
+      </w:r>
+      <w:proofErr w:type="spellStart"/>
+      <w:r>
+        <w:t>MTConnect</w:t>
+      </w:r>
+      <w:proofErr w:type="spellEnd"/>
+      <w:r>
+        <w:t xml:space="preserve"> will focus on a limited set of the characteristics mentioned above that were selected based on the fact that they can have an immediate affect on the efficiency of operations.</w:t>
       </w:r>
     </w:p>
     <w:p>
@@ -3216,8 +3490,13 @@
         <w:pStyle w:val="Heading2"/>
       </w:pPr>
       <w:bookmarkStart w:id="2" w:name="_Toc106015115"/>
-      <w:r>
-        <w:t>MTConnect Document Structure</w:t>
+      <w:proofErr w:type="spellStart"/>
+      <w:r>
+        <w:t>MTConnect</w:t>
+      </w:r>
+      <w:proofErr w:type="spellEnd"/>
+      <w:r>
+        <w:t xml:space="preserve"> Document Structure</w:t>
       </w:r>
       <w:bookmarkEnd w:id="2"/>
     </w:p>
@@ -3226,7 +3505,15 @@
         <w:pStyle w:val="BodyA"/>
       </w:pPr>
       <w:r>
-        <w:t>The MTConnect specification is subdivided using the following scheme:</w:t>
+        <w:t xml:space="preserve">The </w:t>
+      </w:r>
+      <w:proofErr w:type="spellStart"/>
+      <w:r>
+        <w:t>MTConnect</w:t>
+      </w:r>
+      <w:proofErr w:type="spellEnd"/>
+      <w:r>
+        <w:t xml:space="preserve"> specification is subdivided using the following scheme:</w:t>
       </w:r>
     </w:p>
     <w:p>
@@ -3274,7 +3561,15 @@
       <w:bookmarkStart w:id="3" w:name="_TOC3188"/>
       <w:bookmarkEnd w:id="3"/>
       <w:r>
-        <w:t>Extensions to the standard will be made according to this scheme and new sections will be added as new areas are addressed. Documents will be named as follows: MTC_Part_&lt;Number&gt;_&lt;Description&gt;.doc. All documents will be developed in Microsoft® Word format and released in Adobe® PDF format. For example, this document is MTC_Part_1_Overview.doc.</w:t>
+        <w:t xml:space="preserve">Extensions to the standard will be made according to this scheme and new sections will be added as new areas are addressed. Documents will be named as follows: </w:t>
+      </w:r>
+      <w:proofErr w:type="spellStart"/>
+      <w:r>
+        <w:t>MTC_Part</w:t>
+      </w:r>
+      <w:proofErr w:type="spellEnd"/>
+      <w:r>
+        <w:t>_&lt;Number&gt;_&lt;Description&gt;.doc. All documents will be developed in Microsoft® Word format and released in Adobe® PDF format. For example, this document is MTC_Part_1_Overview.doc.</w:t>
       </w:r>
     </w:p>
     <w:p>
@@ -3310,7 +3605,15 @@
         </w:rPr>
       </w:pPr>
       <w:r>
-        <w:t>define the MTConnect standard;</w:t>
+        <w:t xml:space="preserve">define the </w:t>
+      </w:r>
+      <w:proofErr w:type="spellStart"/>
+      <w:r>
+        <w:t>MTConnect</w:t>
+      </w:r>
+      <w:proofErr w:type="spellEnd"/>
+      <w:r>
+        <w:t xml:space="preserve"> standard;</w:t>
       </w:r>
     </w:p>
     <w:p>
@@ -3326,7 +3629,15 @@
         </w:rPr>
       </w:pPr>
       <w:r>
-        <w:t>specify the requirements for compliance with the MTConnect standard;</w:t>
+        <w:t xml:space="preserve">specify the requirements for compliance with the </w:t>
+      </w:r>
+      <w:proofErr w:type="spellStart"/>
+      <w:r>
+        <w:t>MTConnect</w:t>
+      </w:r>
+      <w:proofErr w:type="spellEnd"/>
+      <w:r>
+        <w:t xml:space="preserve"> standard;</w:t>
       </w:r>
     </w:p>
     <w:p>
@@ -3368,11 +3679,19 @@
           <w:position w:val="-2"/>
         </w:rPr>
       </w:pPr>
+      <w:proofErr w:type="gramStart"/>
       <w:r>
         <w:rPr>
           <w:kern w:val="1"/>
         </w:rPr>
-        <w:t>provide developers with the necessary guidelines to use the standard to develop applications.</w:t>
+        <w:t>provide</w:t>
+      </w:r>
+      <w:proofErr w:type="gramEnd"/>
+      <w:r>
+        <w:rPr>
+          <w:kern w:val="1"/>
+        </w:rPr>
+        <w:t xml:space="preserve"> developers with the necessary guidelines to use the standard to develop applications.</w:t>
       </w:r>
     </w:p>
     <w:p>
@@ -3407,6 +3726,7 @@
       <w:pPr>
         <w:pStyle w:val="GlossaryEntry"/>
       </w:pPr>
+      <w:proofErr w:type="gramStart"/>
       <w:r>
         <w:rPr>
           <w:b/>
@@ -3417,11 +3737,13 @@
         <w:tab/>
         <w:t>An optional software component that connects the Agent to the Device.</w:t>
       </w:r>
+      <w:proofErr w:type="gramEnd"/>
     </w:p>
     <w:p>
       <w:pPr>
         <w:pStyle w:val="GlossaryEntry"/>
       </w:pPr>
+      <w:proofErr w:type="gramStart"/>
       <w:r>
         <w:rPr>
           <w:b/>
@@ -3430,8 +3752,17 @@
       </w:r>
       <w:r>
         <w:tab/>
-        <w:t>A process that implements the MTConnect specification, acting as an interface to the device.</w:t>
-      </w:r>
+        <w:t xml:space="preserve">A process that implements the </w:t>
+      </w:r>
+      <w:proofErr w:type="spellStart"/>
+      <w:r>
+        <w:t>MTConnect</w:t>
+      </w:r>
+      <w:proofErr w:type="spellEnd"/>
+      <w:r>
+        <w:t xml:space="preserve"> specification, acting as an interface to the device.</w:t>
+      </w:r>
+      <w:proofErr w:type="gramEnd"/>
     </w:p>
     <w:p>
       <w:pPr>
@@ -3460,7 +3791,15 @@
       </w:r>
       <w:r>
         <w:tab/>
-        <w:t xml:space="preserve">A process or set of processes that access the MTConnect </w:t>
+        <w:t xml:space="preserve">A process or set of processes that access the </w:t>
+      </w:r>
+      <w:proofErr w:type="spellStart"/>
+      <w:r>
+        <w:t>MTConnect</w:t>
+      </w:r>
+      <w:proofErr w:type="spellEnd"/>
+      <w:r>
+        <w:t xml:space="preserve"> </w:t>
       </w:r>
       <w:r>
         <w:rPr>
@@ -3531,6 +3870,7 @@
       <w:pPr>
         <w:pStyle w:val="GlossaryEntry"/>
       </w:pPr>
+      <w:proofErr w:type="gramStart"/>
       <w:r>
         <w:rPr>
           <w:b/>
@@ -3539,7 +3879,11 @@
       </w:r>
       <w:r>
         <w:tab/>
-        <w:t xml:space="preserve">The text in a simple content element. For example, </w:t>
+        <w:t>The text in a simple content element.</w:t>
+      </w:r>
+      <w:proofErr w:type="gramEnd"/>
+      <w:r>
+        <w:t xml:space="preserve"> For example, </w:t>
       </w:r>
       <w:r>
         <w:rPr>
@@ -3573,7 +3917,43 @@
         <w:rPr>
           <w:rStyle w:val="ImbeddedCode"/>
         </w:rPr>
-        <w:t>&lt;mt:Alarm ...&gt;This is some text&lt;/mt:Alarm&gt;</w:t>
+        <w:t>&lt;</w:t>
+      </w:r>
+      <w:proofErr w:type="spellStart"/>
+      <w:r>
+        <w:rPr>
+          <w:rStyle w:val="ImbeddedCode"/>
+        </w:rPr>
+        <w:t>mt</w:t>
+      </w:r>
+      <w:proofErr w:type="gramStart"/>
+      <w:r>
+        <w:rPr>
+          <w:rStyle w:val="ImbeddedCode"/>
+        </w:rPr>
+        <w:t>:Alarm</w:t>
+      </w:r>
+      <w:proofErr w:type="spellEnd"/>
+      <w:proofErr w:type="gramEnd"/>
+      <w:r>
+        <w:rPr>
+          <w:rStyle w:val="ImbeddedCode"/>
+        </w:rPr>
+        <w:t xml:space="preserve"> ...&gt;This is some text&lt;/</w:t>
+      </w:r>
+      <w:proofErr w:type="spellStart"/>
+      <w:r>
+        <w:rPr>
+          <w:rStyle w:val="ImbeddedCode"/>
+        </w:rPr>
+        <w:t>mt:Alarm</w:t>
+      </w:r>
+      <w:proofErr w:type="spellEnd"/>
+      <w:r>
+        <w:rPr>
+          <w:rStyle w:val="ImbeddedCode"/>
+        </w:rPr>
+        <w:t>&gt;</w:t>
       </w:r>
       <w:r>
         <w:t>.</w:t>
@@ -3583,6 +3963,7 @@
       <w:pPr>
         <w:pStyle w:val="GlossaryEntry"/>
       </w:pPr>
+      <w:proofErr w:type="gramStart"/>
       <w:r>
         <w:rPr>
           <w:b/>
@@ -3591,7 +3972,11 @@
       </w:r>
       <w:r>
         <w:tab/>
-        <w:t>A part of a device that can have sub-components and data items. A component is a basic building block of a device.</w:t>
+        <w:t>A part of a device that can have sub-components and data items.</w:t>
+      </w:r>
+      <w:proofErr w:type="gramEnd"/>
+      <w:r>
+        <w:t xml:space="preserve"> A component is a basic building block of a device.</w:t>
       </w:r>
     </w:p>
     <w:p>
@@ -3666,6 +4051,7 @@
       <w:pPr>
         <w:pStyle w:val="GlossaryEntry"/>
       </w:pPr>
+      <w:proofErr w:type="gramStart"/>
       <w:r>
         <w:rPr>
           <w:b/>
@@ -3674,7 +4060,11 @@
       </w:r>
       <w:r>
         <w:tab/>
-        <w:t>A piece of equipment capable of performing an operation. A device is composed of a set of components that provide data to the application. The device is a separate entity with at least one Controller managing its operation.</w:t>
+        <w:t>A piece of equipment capable of performing an operation.</w:t>
+      </w:r>
+      <w:proofErr w:type="gramEnd"/>
+      <w:r>
+        <w:t xml:space="preserve"> A device is composed of a set of components that provide data to the application. The device is a separate entity with at least one Controller managing its operation.</w:t>
       </w:r>
     </w:p>
     <w:p>
@@ -3734,7 +4124,15 @@
       </w:r>
       <w:r>
         <w:tab/>
-        <w:t xml:space="preserve">An XML element is the central building block of any XML Document. For example, in MTConnect the Device element is specified as </w:t>
+        <w:t xml:space="preserve">An XML element is the central building block of any XML Document. For example, in </w:t>
+      </w:r>
+      <w:proofErr w:type="spellStart"/>
+      <w:r>
+        <w:t>MTConnect</w:t>
+      </w:r>
+      <w:proofErr w:type="spellEnd"/>
+      <w:r>
+        <w:t xml:space="preserve"> the Device element is specified as </w:t>
       </w:r>
       <w:r>
         <w:rPr>
@@ -3788,6 +4186,7 @@
       <w:pPr>
         <w:pStyle w:val="GlossaryEntry"/>
       </w:pPr>
+      <w:proofErr w:type="gramStart"/>
       <w:r>
         <w:rPr>
           <w:b/>
@@ -3796,7 +4195,11 @@
       </w:r>
       <w:r>
         <w:tab/>
-        <w:t>Hyper-Text Transport Protocol. The protocol used by all web browsers and web applications.</w:t>
+        <w:t>Hyper-Text Transport Protocol.</w:t>
+      </w:r>
+      <w:proofErr w:type="gramEnd"/>
+      <w:r>
+        <w:t xml:space="preserve"> The protocol used by all web browsers and web applications.</w:t>
       </w:r>
     </w:p>
     <w:p>
@@ -3885,7 +4288,14 @@
       </w:r>
       <w:r>
         <w:tab/>
-        <w:t>REpresentational State Transfer. A software architecture where the client and server move through a series of state transitions based solely on the request from the client and the response from the server.</w:t>
+      </w:r>
+      <w:proofErr w:type="spellStart"/>
+      <w:r>
+        <w:t>REpresentational</w:t>
+      </w:r>
+      <w:proofErr w:type="spellEnd"/>
+      <w:r>
+        <w:t xml:space="preserve"> State Transfer. A software architecture where the client and server move through a series of state transitions based solely on the request from the client and the response from the server.</w:t>
       </w:r>
     </w:p>
     <w:p>
@@ -3925,12 +4335,14 @@
       <w:r>
         <w:t xml:space="preserve"> contained in a </w:t>
       </w:r>
+      <w:proofErr w:type="spellStart"/>
       <w:r>
         <w:rPr>
           <w:rStyle w:val="ImbeddedCode"/>
         </w:rPr>
         <w:t>ComponentStream</w:t>
       </w:r>
+      <w:proofErr w:type="spellEnd"/>
       <w:r>
         <w:t xml:space="preserve"> as a response from a </w:t>
       </w:r>
@@ -3980,7 +4392,15 @@
       </w:r>
       <w:r>
         <w:tab/>
-        <w:t>When used concerning interprocess communication, it refers to a connection between two end-points (usually processes). Socket communication most often uses TCP/IP as the underlying protocol.</w:t>
+        <w:t xml:space="preserve">When used concerning </w:t>
+      </w:r>
+      <w:proofErr w:type="spellStart"/>
+      <w:r>
+        <w:t>interprocess</w:t>
+      </w:r>
+      <w:proofErr w:type="spellEnd"/>
+      <w:r>
+        <w:t xml:space="preserve"> communication, it refers to a connection between two end-points (usually processes). Socket communication most often uses TCP/IP as the underlying protocol.</w:t>
       </w:r>
     </w:p>
     <w:p>
@@ -4051,13 +4471,22 @@
       </w:r>
       <w:r>
         <w:tab/>
-        <w:t>TCP/IP is the most prevalent stream-based protocol for interprocess communication. It is based on the IP stack (Internet Protocol) and provides the flow-control and reliable transmission layer on top of the IP routing infrastructure.</w:t>
+        <w:t xml:space="preserve">TCP/IP is the most prevalent stream-based protocol for </w:t>
+      </w:r>
+      <w:proofErr w:type="spellStart"/>
+      <w:r>
+        <w:t>interprocess</w:t>
+      </w:r>
+      <w:proofErr w:type="spellEnd"/>
+      <w:r>
+        <w:t xml:space="preserve"> communication. It is based on the IP stack (Internet Protocol) and provides the flow-control and reliable transmission layer on top of the IP routing infrastructure.</w:t>
       </w:r>
     </w:p>
     <w:p>
       <w:pPr>
         <w:pStyle w:val="GlossaryEntry"/>
       </w:pPr>
+      <w:proofErr w:type="gramStart"/>
       <w:r>
         <w:rPr>
           <w:b/>
@@ -4071,13 +4500,18 @@
         <w:tab/>
       </w:r>
       <w:r>
-        <w:t>Universal Resource Identifier. This is the official name for a web address as seen in the address bar of a browser.</w:t>
+        <w:t>Universal Resource Identifier.</w:t>
+      </w:r>
+      <w:proofErr w:type="gramEnd"/>
+      <w:r>
+        <w:t xml:space="preserve"> This is the official name for a web address as seen in the address bar of a browser.</w:t>
       </w:r>
     </w:p>
     <w:p>
       <w:pPr>
         <w:pStyle w:val="GlossaryEntry"/>
       </w:pPr>
+      <w:proofErr w:type="gramStart"/>
       <w:r>
         <w:rPr>
           <w:b/>
@@ -4093,25 +4527,41 @@
       <w:r>
         <w:t>Universally unique identifier.</w:t>
       </w:r>
+      <w:proofErr w:type="gramEnd"/>
     </w:p>
     <w:p>
       <w:pPr>
         <w:pStyle w:val="GlossaryEntry"/>
       </w:pPr>
+      <w:proofErr w:type="spellStart"/>
       <w:r>
         <w:rPr>
           <w:b/>
         </w:rPr>
         <w:t>XPath</w:t>
       </w:r>
+      <w:proofErr w:type="spellEnd"/>
       <w:r>
         <w:rPr>
           <w:b/>
         </w:rPr>
         <w:tab/>
       </w:r>
-      <w:r>
-        <w:t xml:space="preserve">XPath is a language for addressing parts of an XML Document. See the XPath specification for more information. </w:t>
+      <w:proofErr w:type="spellStart"/>
+      <w:r>
+        <w:t>XPath</w:t>
+      </w:r>
+      <w:proofErr w:type="spellEnd"/>
+      <w:r>
+        <w:t xml:space="preserve"> is a language for addressing parts of an XML Document. See the </w:t>
+      </w:r>
+      <w:proofErr w:type="spellStart"/>
+      <w:r>
+        <w:t>XPath</w:t>
+      </w:r>
+      <w:proofErr w:type="spellEnd"/>
+      <w:r>
+        <w:t xml:space="preserve"> specification for more information. </w:t>
       </w:r>
       <w:hyperlink r:id="rId21" w:history="1">
         <w:r>
@@ -4127,6 +4577,7 @@
       <w:pPr>
         <w:pStyle w:val="GlossaryEntry"/>
       </w:pPr>
+      <w:proofErr w:type="gramStart"/>
       <w:r>
         <w:rPr>
           <w:b/>
@@ -4135,7 +4586,11 @@
       </w:r>
       <w:r>
         <w:tab/>
-        <w:t xml:space="preserve">Extensible Markup Language. </w:t>
+        <w:t>Extensible Markup Language.</w:t>
+      </w:r>
+      <w:proofErr w:type="gramEnd"/>
+      <w:r>
+        <w:t xml:space="preserve"> </w:t>
       </w:r>
       <w:hyperlink r:id="rId22" w:history="1">
         <w:r>
@@ -4239,7 +4694,15 @@
         <w:pStyle w:val="BodyA"/>
       </w:pPr>
       <w:r>
-        <w:t xml:space="preserve">The MTConnect </w:t>
+        <w:t xml:space="preserve">The </w:t>
+      </w:r>
+      <w:proofErr w:type="spellStart"/>
+      <w:r>
+        <w:t>MTConnect</w:t>
+      </w:r>
+      <w:proofErr w:type="spellEnd"/>
+      <w:r>
+        <w:t xml:space="preserve"> </w:t>
       </w:r>
       <w:r>
         <w:rPr>
@@ -4266,7 +4729,11 @@
         <w:t>current</w:t>
       </w:r>
       <w:r>
-        <w:t xml:space="preserve"> requests. (See </w:t>
+        <w:t xml:space="preserve"> requests. </w:t>
+      </w:r>
+      <w:proofErr w:type="gramStart"/>
+      <w:r>
+        <w:t xml:space="preserve">(See </w:t>
       </w:r>
       <w:r>
         <w:rPr>
@@ -4287,7 +4754,11 @@
         <w:t>Part 1</w:t>
       </w:r>
       <w:r>
-        <w:t>.) All the data are collected into streams and organized by device and then by component</w:t>
+        <w:t>.)</w:t>
+      </w:r>
+      <w:proofErr w:type="gramEnd"/>
+      <w:r>
+        <w:t xml:space="preserve"> All the data are collected into streams and organized by device and then by component</w:t>
       </w:r>
       <w:r>
         <w:t xml:space="preserve">. </w:t>
@@ -4375,12 +4846,14 @@
       <w:r>
         <w:t xml:space="preserve">, </w:t>
       </w:r>
+      <w:proofErr w:type="spellStart"/>
       <w:r>
         <w:rPr>
           <w:rStyle w:val="ImbeddedCode"/>
         </w:rPr>
         <w:t>PowerStatus</w:t>
       </w:r>
+      <w:proofErr w:type="spellEnd"/>
       <w:r>
         <w:t>, etc.</w:t>
       </w:r>
@@ -4402,7 +4875,15 @@
         <w:t xml:space="preserve">MUST NOT </w:t>
       </w:r>
       <w:r>
-        <w:t xml:space="preserve">be sent to the client application and does not need to be retained by the MTConnect </w:t>
+        <w:t xml:space="preserve">be sent to the client application and does not need to be retained by the </w:t>
+      </w:r>
+      <w:proofErr w:type="spellStart"/>
+      <w:r>
+        <w:t>MTConnect</w:t>
+      </w:r>
+      <w:proofErr w:type="spellEnd"/>
+      <w:r>
+        <w:t xml:space="preserve"> </w:t>
       </w:r>
       <w:r>
         <w:rPr>
@@ -4463,12 +4944,14 @@
       <w:r>
         <w:t xml:space="preserve"> element is the high level container for all device streams. It serves no other purpose than to have </w:t>
       </w:r>
+      <w:proofErr w:type="spellStart"/>
       <w:r>
         <w:rPr>
           <w:rStyle w:val="ImbeddedCode"/>
         </w:rPr>
         <w:t>DeviceStream</w:t>
       </w:r>
+      <w:proofErr w:type="spellEnd"/>
       <w:r>
         <w:t xml:space="preserve"> sub-elements. There </w:t>
       </w:r>
@@ -4510,7 +4993,7 @@
                     </pic:cNvPicPr>
                   </pic:nvPicPr>
                   <pic:blipFill>
-                    <a:blip r:embed="rId23"/>
+                    <a:blip r:embed="rId23" cstate="print"/>
                     <a:srcRect/>
                     <a:stretch>
                       <a:fillRect/>
@@ -4757,6 +5240,7 @@
                 <w:sz w:val="22"/>
               </w:rPr>
             </w:pPr>
+            <w:proofErr w:type="spellStart"/>
             <w:r>
               <w:rPr>
                 <w:rFonts w:ascii="Courier" w:hAnsi="Courier"/>
@@ -4764,6 +5248,7 @@
               </w:rPr>
               <w:t>DeviceStream</w:t>
             </w:r>
+            <w:proofErr w:type="spellEnd"/>
           </w:p>
         </w:tc>
         <w:tc>
@@ -4883,7 +5368,7 @@
                     </pic:cNvPicPr>
                   </pic:nvPicPr>
                   <pic:blipFill>
-                    <a:blip r:embed="rId24"/>
+                    <a:blip r:embed="rId24" cstate="print"/>
                     <a:srcRect/>
                     <a:stretch>
                       <a:fillRect/>
@@ -4972,21 +5457,25 @@
       <w:r>
         <w:t xml:space="preserve">have at least one </w:t>
       </w:r>
+      <w:proofErr w:type="spellStart"/>
       <w:r>
         <w:rPr>
           <w:rStyle w:val="ImbeddedCode"/>
         </w:rPr>
         <w:t>DeviceStream</w:t>
       </w:r>
+      <w:proofErr w:type="spellEnd"/>
       <w:r>
         <w:t xml:space="preserve"> and the </w:t>
       </w:r>
+      <w:proofErr w:type="spellStart"/>
       <w:r>
         <w:rPr>
           <w:rStyle w:val="ImbeddedCode"/>
         </w:rPr>
         <w:t>DeviceStream</w:t>
       </w:r>
+      <w:proofErr w:type="spellEnd"/>
       <w:r>
         <w:t xml:space="preserve"> </w:t>
       </w:r>
@@ -4999,21 +5488,25 @@
       <w:r>
         <w:t xml:space="preserve"> have one or more </w:t>
       </w:r>
+      <w:proofErr w:type="spellStart"/>
       <w:r>
         <w:rPr>
           <w:rStyle w:val="ImbeddedCode"/>
         </w:rPr>
         <w:t>ComponentStream</w:t>
       </w:r>
+      <w:proofErr w:type="spellEnd"/>
       <w:r>
         <w:t xml:space="preserve"> elements, depending on whether there are events or samples available for the component. If there are no </w:t>
       </w:r>
+      <w:proofErr w:type="spellStart"/>
       <w:r>
         <w:rPr>
           <w:rStyle w:val="ImbeddedCode"/>
         </w:rPr>
         <w:t>ComponentStream</w:t>
       </w:r>
+      <w:proofErr w:type="spellEnd"/>
       <w:r>
         <w:t xml:space="preserve"> elements, then no data will be delivered for this request.</w:t>
       </w:r>
@@ -5104,8 +5597,13 @@
         </w:numPr>
         <w:ind w:left="648" w:hanging="648"/>
       </w:pPr>
-      <w:r>
-        <w:t>&lt;?xml version="1.0" encoding="UTF-8"?&gt;</w:t>
+      <w:proofErr w:type="gramStart"/>
+      <w:r>
+        <w:t>&lt;?xml</w:t>
+      </w:r>
+      <w:proofErr w:type="gramEnd"/>
+      <w:r>
+        <w:t xml:space="preserve"> version="1.0" encoding="UTF-8"?&gt;</w:t>
       </w:r>
     </w:p>
     <w:p>
@@ -5118,7 +5616,15 @@
         <w:ind w:left="648" w:hanging="648"/>
       </w:pPr>
       <w:r>
-        <w:t>&lt;MTConnectStreams ...&gt;</w:t>
+        <w:t>&lt;</w:t>
+      </w:r>
+      <w:proofErr w:type="spellStart"/>
+      <w:r>
+        <w:t>MTConnectStreams</w:t>
+      </w:r>
+      <w:proofErr w:type="spellEnd"/>
+      <w:r>
+        <w:t xml:space="preserve"> ...&gt;</w:t>
       </w:r>
     </w:p>
     <w:p>
@@ -5157,7 +5663,23 @@
         <w:ind w:left="648" w:hanging="648"/>
       </w:pPr>
       <w:r>
-        <w:t xml:space="preserve">    &lt;DeviceStream uuid="1" name="mill-1"&gt;</w:t>
+        <w:t xml:space="preserve">    &lt;</w:t>
+      </w:r>
+      <w:proofErr w:type="spellStart"/>
+      <w:r>
+        <w:t>DeviceStream</w:t>
+      </w:r>
+      <w:proofErr w:type="spellEnd"/>
+      <w:r>
+        <w:t xml:space="preserve"> </w:t>
+      </w:r>
+      <w:proofErr w:type="spellStart"/>
+      <w:r>
+        <w:t>uuid</w:t>
+      </w:r>
+      <w:proofErr w:type="spellEnd"/>
+      <w:r>
+        <w:t>="1" name="mill-1"&gt;</w:t>
       </w:r>
     </w:p>
     <w:p>
@@ -5170,7 +5692,23 @@
         <w:ind w:left="648" w:hanging="648"/>
       </w:pPr>
       <w:r>
-        <w:t xml:space="preserve">      &lt;ComponentStream componentId="2" name="power" component="Power"&gt;</w:t>
+        <w:t xml:space="preserve">      &lt;</w:t>
+      </w:r>
+      <w:proofErr w:type="spellStart"/>
+      <w:r>
+        <w:t>ComponentStream</w:t>
+      </w:r>
+      <w:proofErr w:type="spellEnd"/>
+      <w:r>
+        <w:t xml:space="preserve"> </w:t>
+      </w:r>
+      <w:proofErr w:type="spellStart"/>
+      <w:r>
+        <w:t>componentId</w:t>
+      </w:r>
+      <w:proofErr w:type="spellEnd"/>
+      <w:r>
+        <w:t>="2" name="power" component="Power"&gt;</w:t>
       </w:r>
     </w:p>
     <w:p>
@@ -5196,7 +5734,31 @@
         <w:ind w:left="648" w:hanging="648"/>
       </w:pPr>
       <w:r>
-        <w:t xml:space="preserve">          &lt;PowerStatus name="power" dataItemId="9" sequence="30055111" timestamp="2008-07-07T14:27:59.591"&gt;ON&lt;/PowerStatus&gt;</w:t>
+        <w:t xml:space="preserve">          &lt;</w:t>
+      </w:r>
+      <w:proofErr w:type="spellStart"/>
+      <w:r>
+        <w:t>PowerStatus</w:t>
+      </w:r>
+      <w:proofErr w:type="spellEnd"/>
+      <w:r>
+        <w:t xml:space="preserve"> name="power" </w:t>
+      </w:r>
+      <w:proofErr w:type="spellStart"/>
+      <w:r>
+        <w:t>dataItemId</w:t>
+      </w:r>
+      <w:proofErr w:type="spellEnd"/>
+      <w:r>
+        <w:t>="9" sequence="30055111" timestamp="2008-07-07T14:27:59.591"&gt;ON&lt;/</w:t>
+      </w:r>
+      <w:proofErr w:type="spellStart"/>
+      <w:r>
+        <w:t>PowerStatus</w:t>
+      </w:r>
+      <w:proofErr w:type="spellEnd"/>
+      <w:r>
+        <w:t>&gt;</w:t>
       </w:r>
     </w:p>
     <w:p>
@@ -5222,7 +5784,15 @@
         <w:ind w:left="648" w:hanging="648"/>
       </w:pPr>
       <w:r>
-        <w:t xml:space="preserve">      &lt;/ComponentStream&gt;</w:t>
+        <w:t xml:space="preserve">      &lt;/</w:t>
+      </w:r>
+      <w:proofErr w:type="spellStart"/>
+      <w:r>
+        <w:t>ComponentStream</w:t>
+      </w:r>
+      <w:proofErr w:type="spellEnd"/>
+      <w:r>
+        <w:t>&gt;</w:t>
       </w:r>
     </w:p>
     <w:p>
@@ -5235,7 +5805,15 @@
         <w:ind w:left="648" w:hanging="648"/>
       </w:pPr>
       <w:r>
-        <w:t xml:space="preserve">    &lt;/DeviceStream&gt;</w:t>
+        <w:t xml:space="preserve">    &lt;/</w:t>
+      </w:r>
+      <w:proofErr w:type="spellStart"/>
+      <w:r>
+        <w:t>DeviceStream</w:t>
+      </w:r>
+      <w:proofErr w:type="spellEnd"/>
+      <w:r>
+        <w:t>&gt;</w:t>
       </w:r>
     </w:p>
     <w:p>
@@ -5248,7 +5826,23 @@
         <w:ind w:left="648" w:hanging="648"/>
       </w:pPr>
       <w:r>
-        <w:t xml:space="preserve">    &lt;DeviceStream uuid="2" name="mill-2"&gt;</w:t>
+        <w:t xml:space="preserve">    &lt;</w:t>
+      </w:r>
+      <w:proofErr w:type="spellStart"/>
+      <w:r>
+        <w:t>DeviceStream</w:t>
+      </w:r>
+      <w:proofErr w:type="spellEnd"/>
+      <w:r>
+        <w:t xml:space="preserve"> </w:t>
+      </w:r>
+      <w:proofErr w:type="spellStart"/>
+      <w:r>
+        <w:t>uuid</w:t>
+      </w:r>
+      <w:proofErr w:type="spellEnd"/>
+      <w:r>
+        <w:t>="2" name="mill-2"&gt;</w:t>
       </w:r>
     </w:p>
     <w:p>
@@ -5262,7 +5856,23 @@
       </w:pPr>
       <w:r>
         <w:lastRenderedPageBreak/>
-        <w:t xml:space="preserve">      &lt;ComponentStream componentId="3" name="power" component="Power"&gt;</w:t>
+        <w:t xml:space="preserve">      &lt;</w:t>
+      </w:r>
+      <w:proofErr w:type="spellStart"/>
+      <w:r>
+        <w:t>ComponentStream</w:t>
+      </w:r>
+      <w:proofErr w:type="spellEnd"/>
+      <w:r>
+        <w:t xml:space="preserve"> </w:t>
+      </w:r>
+      <w:proofErr w:type="spellStart"/>
+      <w:r>
+        <w:t>componentId</w:t>
+      </w:r>
+      <w:proofErr w:type="spellEnd"/>
+      <w:r>
+        <w:t>="3" name="power" component="Power"&gt;</w:t>
       </w:r>
     </w:p>
     <w:p>
@@ -5288,7 +5898,31 @@
         <w:ind w:left="648" w:hanging="648"/>
       </w:pPr>
       <w:r>
-        <w:t xml:space="preserve">          &lt;PowerStatus name="power" dataItemId="10" sequence="52162" timestamp="2008-06-11T10:17:33.291"&gt;ON&lt;/PowerStatus&gt;</w:t>
+        <w:t xml:space="preserve">          &lt;</w:t>
+      </w:r>
+      <w:proofErr w:type="spellStart"/>
+      <w:r>
+        <w:t>PowerStatus</w:t>
+      </w:r>
+      <w:proofErr w:type="spellEnd"/>
+      <w:r>
+        <w:t xml:space="preserve"> name="power" </w:t>
+      </w:r>
+      <w:proofErr w:type="spellStart"/>
+      <w:r>
+        <w:t>dataItemId</w:t>
+      </w:r>
+      <w:proofErr w:type="spellEnd"/>
+      <w:r>
+        <w:t>="10" sequence="52162" timestamp="2008-06-11T10:17:33.291"&gt;ON&lt;/</w:t>
+      </w:r>
+      <w:proofErr w:type="spellStart"/>
+      <w:r>
+        <w:t>PowerStatus</w:t>
+      </w:r>
+      <w:proofErr w:type="spellEnd"/>
+      <w:r>
+        <w:t>&gt;</w:t>
       </w:r>
     </w:p>
     <w:p>
@@ -5314,7 +5948,15 @@
         <w:ind w:left="648" w:hanging="648"/>
       </w:pPr>
       <w:r>
-        <w:t xml:space="preserve">      &lt;/ComponentStream&gt;</w:t>
+        <w:t xml:space="preserve">      &lt;/</w:t>
+      </w:r>
+      <w:proofErr w:type="spellStart"/>
+      <w:r>
+        <w:t>ComponentStream</w:t>
+      </w:r>
+      <w:proofErr w:type="spellEnd"/>
+      <w:r>
+        <w:t>&gt;</w:t>
       </w:r>
     </w:p>
     <w:p>
@@ -5327,7 +5969,15 @@
         <w:ind w:left="648" w:hanging="648"/>
       </w:pPr>
       <w:r>
-        <w:t xml:space="preserve">    &lt;/DeviceStream&gt;</w:t>
+        <w:t xml:space="preserve">    &lt;/</w:t>
+      </w:r>
+      <w:proofErr w:type="spellStart"/>
+      <w:r>
+        <w:t>DeviceStream</w:t>
+      </w:r>
+      <w:proofErr w:type="spellEnd"/>
+      <w:r>
+        <w:t>&gt;</w:t>
       </w:r>
     </w:p>
     <w:p>
@@ -5353,7 +6003,15 @@
         <w:ind w:left="648" w:hanging="648"/>
       </w:pPr>
       <w:r>
-        <w:t>&lt;/MTConnectStreams&gt;</w:t>
+        <w:t>&lt;/</w:t>
+      </w:r>
+      <w:proofErr w:type="spellStart"/>
+      <w:r>
+        <w:t>MTConnectStreams</w:t>
+      </w:r>
+      <w:proofErr w:type="spellEnd"/>
+      <w:r>
+        <w:t>&gt;</w:t>
       </w:r>
     </w:p>
     <w:p>
@@ -5365,6 +6023,7 @@
       <w:bookmarkStart w:id="27" w:name="_Toc89966165"/>
       <w:bookmarkStart w:id="28" w:name="_Toc106015126"/>
       <w:bookmarkEnd w:id="26"/>
+      <w:proofErr w:type="spellStart"/>
       <w:r>
         <w:rPr>
           <w:rFonts w:ascii="Courier" w:hAnsi="Courier"/>
@@ -5373,6 +6032,7 @@
       </w:r>
       <w:bookmarkEnd w:id="27"/>
       <w:bookmarkEnd w:id="28"/>
+      <w:proofErr w:type="spellEnd"/>
     </w:p>
     <w:p>
       <w:pPr>
@@ -5381,21 +6041,25 @@
       <w:r>
         <w:t xml:space="preserve">A </w:t>
       </w:r>
+      <w:proofErr w:type="spellStart"/>
       <w:r>
         <w:rPr>
           <w:rStyle w:val="ImbeddedCode"/>
         </w:rPr>
         <w:t>DeviceStream</w:t>
       </w:r>
+      <w:proofErr w:type="spellEnd"/>
       <w:r>
         <w:t xml:space="preserve"> is created to hold the device-specific information so it does not need to be repeated for every event and sample. This is done to reduce the size of each event and sample so they only carry the information that is being reported. A </w:t>
       </w:r>
+      <w:proofErr w:type="spellStart"/>
       <w:r>
         <w:rPr>
           <w:rStyle w:val="ImbeddedCode"/>
         </w:rPr>
         <w:t>DeviceStream</w:t>
       </w:r>
+      <w:proofErr w:type="spellEnd"/>
       <w:r>
         <w:t xml:space="preserve"> </w:t>
       </w:r>
@@ -5408,21 +6072,25 @@
       <w:r>
         <w:t xml:space="preserve">contain one or more </w:t>
       </w:r>
+      <w:proofErr w:type="spellStart"/>
       <w:r>
         <w:rPr>
           <w:rStyle w:val="ImbeddedCode"/>
         </w:rPr>
         <w:t>ComponentStream</w:t>
       </w:r>
+      <w:proofErr w:type="spellEnd"/>
       <w:r>
         <w:t xml:space="preserve"> elements. If the request is valid and there are no events or samples that match the criteria, an empty </w:t>
       </w:r>
+      <w:proofErr w:type="spellStart"/>
       <w:r>
         <w:rPr>
           <w:rStyle w:val="ImbeddedCode"/>
         </w:rPr>
         <w:t>DeviceStream</w:t>
       </w:r>
+      <w:proofErr w:type="spellEnd"/>
       <w:r>
         <w:t xml:space="preserve"> element </w:t>
       </w:r>
@@ -5446,12 +6114,14 @@
       </w:pPr>
       <w:bookmarkStart w:id="29" w:name="_Toc89966166"/>
       <w:bookmarkStart w:id="30" w:name="_Toc106015127"/>
+      <w:proofErr w:type="spellStart"/>
       <w:r>
         <w:rPr>
           <w:rFonts w:ascii="Courier" w:hAnsi="Courier"/>
         </w:rPr>
         <w:t>DeviceStream</w:t>
       </w:r>
+      <w:proofErr w:type="spellEnd"/>
       <w:r>
         <w:t xml:space="preserve"> Attributes</w:t>
       </w:r>
@@ -5709,12 +6379,14 @@
                 <w:rStyle w:val="ImbeddedCode"/>
               </w:rPr>
             </w:pPr>
+            <w:proofErr w:type="spellStart"/>
             <w:r>
               <w:rPr>
                 <w:rStyle w:val="ImbeddedCode"/>
               </w:rPr>
               <w:t>uuid</w:t>
             </w:r>
+            <w:proofErr w:type="spellEnd"/>
           </w:p>
         </w:tc>
         <w:tc>
@@ -5788,12 +6460,14 @@
       </w:pPr>
       <w:bookmarkStart w:id="31" w:name="_Toc89966167"/>
       <w:bookmarkStart w:id="32" w:name="_Toc106015128"/>
+      <w:proofErr w:type="spellStart"/>
       <w:r>
         <w:rPr>
           <w:rFonts w:ascii="Courier" w:hAnsi="Courier"/>
         </w:rPr>
         <w:t>DeviceStream</w:t>
       </w:r>
+      <w:proofErr w:type="spellEnd"/>
       <w:r>
         <w:t xml:space="preserve"> Elements</w:t>
       </w:r>
@@ -5971,6 +6645,7 @@
                 <w:sz w:val="22"/>
               </w:rPr>
             </w:pPr>
+            <w:proofErr w:type="spellStart"/>
             <w:r>
               <w:rPr>
                 <w:rFonts w:ascii="Courier" w:hAnsi="Courier"/>
@@ -5978,6 +6653,7 @@
               </w:rPr>
               <w:t>ComponentStream</w:t>
             </w:r>
+            <w:proofErr w:type="spellEnd"/>
           </w:p>
         </w:tc>
         <w:tc>
@@ -6049,6 +6725,7 @@
       <w:bookmarkStart w:id="34" w:name="_Toc89966168"/>
       <w:bookmarkStart w:id="35" w:name="_Toc106015129"/>
       <w:bookmarkEnd w:id="33"/>
+      <w:proofErr w:type="spellStart"/>
       <w:r>
         <w:rPr>
           <w:rFonts w:ascii="Courier" w:hAnsi="Courier"/>
@@ -6057,6 +6734,7 @@
       </w:r>
       <w:bookmarkEnd w:id="34"/>
       <w:bookmarkEnd w:id="35"/>
+      <w:proofErr w:type="spellEnd"/>
     </w:p>
     <w:p>
       <w:pPr>
@@ -6068,21 +6746,25 @@
       <w:r>
         <w:t xml:space="preserve">A </w:t>
       </w:r>
+      <w:proofErr w:type="spellStart"/>
       <w:r>
         <w:rPr>
           <w:rStyle w:val="ImbeddedCode"/>
         </w:rPr>
         <w:t>ComponentStream</w:t>
       </w:r>
+      <w:proofErr w:type="spellEnd"/>
       <w:r>
         <w:t xml:space="preserve"> is similar to the </w:t>
       </w:r>
+      <w:proofErr w:type="spellStart"/>
       <w:r>
         <w:rPr>
           <w:rStyle w:val="ImbeddedCode"/>
         </w:rPr>
         <w:t>DeviceStream</w:t>
       </w:r>
+      <w:proofErr w:type="spellEnd"/>
       <w:r>
         <w:t xml:space="preserve">. It contains the information specific to the component within the </w:t>
       </w:r>
@@ -6098,24 +6780,28 @@
         </w:rPr>
         <w:t xml:space="preserve">. The </w:t>
       </w:r>
+      <w:proofErr w:type="spellStart"/>
       <w:r>
         <w:rPr>
           <w:rStyle w:val="ImbeddedCode"/>
         </w:rPr>
         <w:t>uuid</w:t>
       </w:r>
+      <w:proofErr w:type="spellEnd"/>
       <w:r>
         <w:rPr>
           <w:rStyle w:val="DefaultParagraphFont1"/>
         </w:rPr>
         <w:t xml:space="preserve"> only needs to be specified if the Component has a </w:t>
       </w:r>
+      <w:proofErr w:type="spellStart"/>
       <w:r>
         <w:rPr>
           <w:rStyle w:val="ImbeddedCode"/>
         </w:rPr>
         <w:t>uuid</w:t>
       </w:r>
+      <w:proofErr w:type="spellEnd"/>
       <w:r>
         <w:rPr>
           <w:rStyle w:val="DefaultParagraphFont1"/>
@@ -6133,12 +6819,14 @@
       </w:pPr>
       <w:bookmarkStart w:id="36" w:name="_Toc89966169"/>
       <w:bookmarkStart w:id="37" w:name="_Toc106015130"/>
+      <w:proofErr w:type="spellStart"/>
       <w:r>
         <w:rPr>
           <w:rFonts w:ascii="Courier" w:hAnsi="Courier"/>
         </w:rPr>
         <w:t>ComponentStream</w:t>
       </w:r>
+      <w:proofErr w:type="spellEnd"/>
       <w:r>
         <w:t xml:space="preserve"> Attributes</w:t>
       </w:r>
@@ -6495,12 +7183,14 @@
                 <w:rStyle w:val="ImbeddedCode"/>
               </w:rPr>
             </w:pPr>
+            <w:proofErr w:type="spellStart"/>
             <w:r>
               <w:rPr>
                 <w:rStyle w:val="ImbeddedCode"/>
               </w:rPr>
               <w:t>uuid</w:t>
             </w:r>
+            <w:proofErr w:type="spellEnd"/>
           </w:p>
         </w:tc>
         <w:tc>
@@ -6588,6 +7278,7 @@
                 <w:rStyle w:val="ImbeddedCode"/>
               </w:rPr>
             </w:pPr>
+            <w:proofErr w:type="spellStart"/>
             <w:r>
               <w:rPr>
                 <w:rStyle w:val="ImbeddedCode"/>
@@ -6595,6 +7286,7 @@
               <w:lastRenderedPageBreak/>
               <w:t>componentId</w:t>
             </w:r>
+            <w:proofErr w:type="spellEnd"/>
           </w:p>
         </w:tc>
         <w:tc>
@@ -6674,12 +7366,14 @@
       <w:r>
         <w:t xml:space="preserve">The Elements of the </w:t>
       </w:r>
+      <w:proofErr w:type="spellStart"/>
       <w:r>
         <w:rPr>
           <w:rStyle w:val="ImbeddedCode"/>
         </w:rPr>
         <w:t>ComponentStream</w:t>
       </w:r>
+      <w:proofErr w:type="spellEnd"/>
       <w:r>
         <w:rPr>
           <w:rStyle w:val="DefaultParagraphFont1"/>
@@ -6723,12 +7417,14 @@
         </w:rPr>
         <w:t xml:space="preserve">. The </w:t>
       </w:r>
+      <w:proofErr w:type="spellStart"/>
       <w:r>
         <w:rPr>
           <w:rStyle w:val="ImbeddedCode"/>
         </w:rPr>
         <w:t>ComponentStream</w:t>
       </w:r>
+      <w:proofErr w:type="spellEnd"/>
       <w:r>
         <w:rPr>
           <w:rStyle w:val="DefaultParagraphFont1"/>
@@ -6742,11 +7438,19 @@
         </w:rPr>
         <w:t xml:space="preserve">MUST NOT </w:t>
       </w:r>
+      <w:proofErr w:type="gramStart"/>
       <w:r>
         <w:rPr>
           <w:rStyle w:val="DefaultParagraphFont1"/>
         </w:rPr>
-        <w:t xml:space="preserve">be empty. It </w:t>
+        <w:t>be</w:t>
+      </w:r>
+      <w:proofErr w:type="gramEnd"/>
+      <w:r>
+        <w:rPr>
+          <w:rStyle w:val="DefaultParagraphFont1"/>
+        </w:rPr>
+        <w:t xml:space="preserve"> empty. It </w:t>
       </w:r>
       <w:r>
         <w:rPr>
@@ -6796,12 +7500,14 @@
       </w:pPr>
       <w:bookmarkStart w:id="38" w:name="_Toc89966170"/>
       <w:bookmarkStart w:id="39" w:name="_Toc106015131"/>
+      <w:proofErr w:type="spellStart"/>
       <w:r>
         <w:rPr>
           <w:rFonts w:ascii="Courier" w:hAnsi="Courier"/>
         </w:rPr>
         <w:t>ComponentStream</w:t>
       </w:r>
+      <w:proofErr w:type="spellEnd"/>
       <w:r>
         <w:t xml:space="preserve"> Elements</w:t>
       </w:r>
@@ -7768,12 +8474,14 @@
             <w:r>
               <w:t xml:space="preserve">match the name of the </w:t>
             </w:r>
+            <w:proofErr w:type="spellStart"/>
             <w:r>
               <w:rPr>
                 <w:rStyle w:val="ImbeddedCode"/>
               </w:rPr>
               <w:t>DataItem</w:t>
             </w:r>
+            <w:proofErr w:type="spellEnd"/>
             <w:r>
               <w:rPr>
                 <w:rStyle w:val="DefaultParagraphFont1"/>
@@ -8051,12 +8759,14 @@
                 <w:rStyle w:val="ImbeddedCode"/>
               </w:rPr>
             </w:pPr>
+            <w:proofErr w:type="spellStart"/>
             <w:r>
               <w:rPr>
                 <w:rStyle w:val="ImbeddedCode"/>
               </w:rPr>
               <w:t>dataItemID</w:t>
             </w:r>
+            <w:proofErr w:type="spellEnd"/>
           </w:p>
         </w:tc>
         <w:tc>
@@ -8161,7 +8871,23 @@
         <w:ind w:left="648" w:hanging="648"/>
       </w:pPr>
       <w:r>
-        <w:t>&lt;Position sequence=”112” timestamp=”2007-08-09T12:32:45.1232” name=”Xabs” dataItemId=”10”&gt;123.3333&lt;/Position&gt;</w:t>
+        <w:t>&lt;Position sequence=”112” timestamp=”2007-08-09T12:32:45.1232” name=”</w:t>
+      </w:r>
+      <w:proofErr w:type="spellStart"/>
+      <w:r>
+        <w:t>Xabs</w:t>
+      </w:r>
+      <w:proofErr w:type="spellEnd"/>
+      <w:r>
+        <w:t xml:space="preserve">” </w:t>
+      </w:r>
+      <w:proofErr w:type="spellStart"/>
+      <w:r>
+        <w:t>dataItemId</w:t>
+      </w:r>
+      <w:proofErr w:type="spellEnd"/>
+      <w:r>
+        <w:t>=”10”&gt;123.3333&lt;/Position&gt;</w:t>
       </w:r>
     </w:p>
     <w:p>
@@ -8242,7 +8968,15 @@
         <w:t>MILLIMETER/SECOND^2</w:t>
       </w:r>
       <w:r>
-        <w:t xml:space="preserve">. An acceleration </w:t>
+        <w:t xml:space="preserve">. </w:t>
+      </w:r>
+      <w:proofErr w:type="gramStart"/>
+      <w:r>
+        <w:t>An acceleration</w:t>
+      </w:r>
+      <w:proofErr w:type="gramEnd"/>
+      <w:r>
+        <w:t xml:space="preserve"> </w:t>
       </w:r>
       <w:r>
         <w:rPr>
@@ -8258,6 +8992,7 @@
       <w:pPr>
         <w:pStyle w:val="GlossaryEntry"/>
       </w:pPr>
+      <w:proofErr w:type="gramStart"/>
       <w:r>
         <w:rPr>
           <w:rStyle w:val="ImbeddedCode"/>
@@ -8267,7 +9002,11 @@
       </w:r>
       <w:r>
         <w:tab/>
-        <w:t xml:space="preserve">The current in an electrical circuit. The amperage </w:t>
+        <w:t>The current in an electrical circuit.</w:t>
+      </w:r>
+      <w:proofErr w:type="gramEnd"/>
+      <w:r>
+        <w:t xml:space="preserve"> The amperage </w:t>
       </w:r>
       <w:r>
         <w:rPr>
@@ -8347,6 +9086,7 @@
       <w:pPr>
         <w:pStyle w:val="GlossaryEntry"/>
       </w:pPr>
+      <w:proofErr w:type="spellStart"/>
       <w:r>
         <w:rPr>
           <w:rStyle w:val="ImbeddedCode"/>
@@ -8354,6 +9094,7 @@
         </w:rPr>
         <w:t>AngularAcceleration</w:t>
       </w:r>
+      <w:proofErr w:type="spellEnd"/>
       <w:r>
         <w:t xml:space="preserve"> The angular acceleration of the component as measured in </w:t>
       </w:r>
@@ -8364,7 +9105,15 @@
         <w:t>DEGREE/SECOND^2</w:t>
       </w:r>
       <w:r>
-        <w:t xml:space="preserve">. An acceleration </w:t>
+        <w:t xml:space="preserve">. </w:t>
+      </w:r>
+      <w:proofErr w:type="gramStart"/>
+      <w:r>
+        <w:t>An acceleration</w:t>
+      </w:r>
+      <w:proofErr w:type="gramEnd"/>
+      <w:r>
+        <w:t xml:space="preserve"> </w:t>
       </w:r>
       <w:r>
         <w:rPr>
@@ -8380,6 +9129,7 @@
       <w:pPr>
         <w:pStyle w:val="GlossaryEntry"/>
       </w:pPr>
+      <w:proofErr w:type="spellStart"/>
       <w:r>
         <w:rPr>
           <w:rStyle w:val="ImbeddedCode"/>
@@ -8387,6 +9137,7 @@
         </w:rPr>
         <w:t>AngularVelocity</w:t>
       </w:r>
+      <w:proofErr w:type="spellEnd"/>
       <w:r>
         <w:t xml:space="preserve"> A angular velocity represents the rate of change in angle. An angular velocity </w:t>
       </w:r>
@@ -8422,6 +9173,7 @@
       <w:pPr>
         <w:pStyle w:val="GlossaryEntry"/>
       </w:pPr>
+      <w:proofErr w:type="spellStart"/>
       <w:r>
         <w:rPr>
           <w:rStyle w:val="ImbeddedCode"/>
@@ -8429,18 +9181,40 @@
         </w:rPr>
         <w:t>AxisFeedrate</w:t>
       </w:r>
+      <w:proofErr w:type="spellEnd"/>
       <w:r>
         <w:tab/>
-        <w:t>Axis Feedrate is defined as the rate of motion of the feed axis of the tool relative to the workpiece</w:t>
-      </w:r>
+        <w:t xml:space="preserve">Axis </w:t>
+      </w:r>
+      <w:proofErr w:type="spellStart"/>
+      <w:r>
+        <w:t>Feedrate</w:t>
+      </w:r>
+      <w:proofErr w:type="spellEnd"/>
+      <w:r>
+        <w:t xml:space="preserve"> is defined as the rate of motion of the feed axis of the tool relative to the </w:t>
+      </w:r>
+      <w:proofErr w:type="spellStart"/>
+      <w:r>
+        <w:t>workpiece</w:t>
+      </w:r>
+      <w:proofErr w:type="spellEnd"/>
       <w:r>
         <w:rPr>
           <w:vertAlign w:val="superscript"/>
         </w:rPr>
-        <w:footnoteReference w:id="2"/>
-      </w:r>
-      <w:r>
-        <w:t xml:space="preserve">.  An axis feedrate </w:t>
+        <w:footnoteReference w:id="1"/>
+      </w:r>
+      <w:r>
+        <w:t xml:space="preserve">.  An axis </w:t>
+      </w:r>
+      <w:proofErr w:type="spellStart"/>
+      <w:r>
+        <w:t>feedrate</w:t>
+      </w:r>
+      <w:proofErr w:type="spellEnd"/>
+      <w:r>
+        <w:t xml:space="preserve"> </w:t>
       </w:r>
       <w:r>
         <w:rPr>
@@ -8483,6 +9257,7 @@
       <w:pPr>
         <w:pStyle w:val="GlossaryEntry"/>
       </w:pPr>
+      <w:proofErr w:type="spellStart"/>
       <w:r>
         <w:rPr>
           <w:rStyle w:val="ImbeddedCode"/>
@@ -8490,18 +9265,40 @@
         </w:rPr>
         <w:t>PathFeedrate</w:t>
       </w:r>
+      <w:proofErr w:type="spellEnd"/>
       <w:r>
         <w:tab/>
-        <w:t>Path Feedrate is defined as the rate of motion of the feed path of the tool relative to the workpiece</w:t>
-      </w:r>
+        <w:t xml:space="preserve">Path </w:t>
+      </w:r>
+      <w:proofErr w:type="spellStart"/>
+      <w:r>
+        <w:t>Feedrate</w:t>
+      </w:r>
+      <w:proofErr w:type="spellEnd"/>
+      <w:r>
+        <w:t xml:space="preserve"> is defined as the rate of motion of the feed path of the tool relative to the </w:t>
+      </w:r>
+      <w:proofErr w:type="spellStart"/>
+      <w:r>
+        <w:t>workpiece</w:t>
+      </w:r>
+      <w:proofErr w:type="spellEnd"/>
       <w:r>
         <w:rPr>
           <w:vertAlign w:val="superscript"/>
         </w:rPr>
-        <w:footnoteReference w:id="3"/>
-      </w:r>
-      <w:r>
-        <w:t xml:space="preserve">.  A path feedrate </w:t>
+        <w:footnoteReference w:id="2"/>
+      </w:r>
+      <w:r>
+        <w:t xml:space="preserve">.  A path </w:t>
+      </w:r>
+      <w:proofErr w:type="spellStart"/>
+      <w:r>
+        <w:t>feedrate</w:t>
+      </w:r>
+      <w:proofErr w:type="spellEnd"/>
+      <w:r>
+        <w:t xml:space="preserve"> </w:t>
       </w:r>
       <w:r>
         <w:rPr>
@@ -8627,6 +9424,7 @@
       <w:pPr>
         <w:pStyle w:val="GlossaryEntry"/>
       </w:pPr>
+      <w:proofErr w:type="spellStart"/>
       <w:r>
         <w:rPr>
           <w:rStyle w:val="ImbeddedCode"/>
@@ -8635,8 +9433,17 @@
         <w:lastRenderedPageBreak/>
         <w:t>GlobalPosition</w:t>
       </w:r>
-      <w:r>
-        <w:t xml:space="preserve"> The global position is the three space coordinate of the tool. A global position </w:t>
+      <w:proofErr w:type="spellEnd"/>
+      <w:r>
+        <w:t xml:space="preserve"> The global position is the three </w:t>
+      </w:r>
+      <w:proofErr w:type="gramStart"/>
+      <w:r>
+        <w:t>space</w:t>
+      </w:r>
+      <w:proofErr w:type="gramEnd"/>
+      <w:r>
+        <w:t xml:space="preserve"> coordinate of the tool. A global position </w:t>
       </w:r>
       <w:r>
         <w:rPr>
@@ -8843,6 +9650,7 @@
           <w:rStyle w:val="ImbeddedCode"/>
         </w:rPr>
       </w:pPr>
+      <w:proofErr w:type="spellStart"/>
       <w:r>
         <w:rPr>
           <w:rStyle w:val="ImbeddedCode"/>
@@ -8850,15 +9658,21 @@
         </w:rPr>
         <w:t>SpindleSpeed</w:t>
       </w:r>
+      <w:proofErr w:type="spellEnd"/>
       <w:r>
         <w:tab/>
-        <w:t xml:space="preserve">The rate of rotation of a machine spindle </w:t>
-      </w:r>
+        <w:t xml:space="preserve">The rate of rotation of a machine </w:t>
+      </w:r>
+      <w:proofErr w:type="gramStart"/>
+      <w:r>
+        <w:t xml:space="preserve">spindle </w:t>
+      </w:r>
+      <w:proofErr w:type="gramEnd"/>
       <w:r>
         <w:rPr>
           <w:vertAlign w:val="superscript"/>
         </w:rPr>
-        <w:footnoteReference w:id="4"/>
+        <w:footnoteReference w:id="3"/>
       </w:r>
       <w:r>
         <w:t xml:space="preserve">. A spindle speed </w:t>
@@ -9022,7 +9836,15 @@
         <w:t xml:space="preserve">Axes </w:t>
       </w:r>
       <w:r>
-        <w:t xml:space="preserve">component, it represents the magnitude of the velocity vector for all given axis, similar to a path feedrate. A velocity </w:t>
+        <w:t xml:space="preserve">component, it represents the magnitude of the velocity vector for all given axis, similar to a path </w:t>
+      </w:r>
+      <w:proofErr w:type="spellStart"/>
+      <w:r>
+        <w:t>feedrate</w:t>
+      </w:r>
+      <w:proofErr w:type="spellEnd"/>
+      <w:r>
+        <w:t xml:space="preserve">. A velocity </w:t>
       </w:r>
       <w:r>
         <w:rPr>
@@ -9099,6 +9921,7 @@
       <w:pPr>
         <w:pStyle w:val="GlossaryEntry"/>
       </w:pPr>
+      <w:proofErr w:type="gramStart"/>
       <w:r>
         <w:rPr>
           <w:rStyle w:val="ImbeddedCode"/>
@@ -9108,7 +9931,11 @@
       </w:r>
       <w:r>
         <w:tab/>
-        <w:t xml:space="preserve">The electrical power (volt-amps) of an electrical circuit. The watts </w:t>
+        <w:t>The electrical power (volt-amps) of an electrical circuit.</w:t>
+      </w:r>
+      <w:proofErr w:type="gramEnd"/>
+      <w:r>
+        <w:t xml:space="preserve"> The watts </w:t>
       </w:r>
       <w:r>
         <w:rPr>
@@ -9168,7 +9995,15 @@
         <w:t>Sample</w:t>
       </w:r>
       <w:r>
-        <w:t xml:space="preserve"> type in the XML schema. The samples presented here are the official sample types that will be supported by all MTConnect </w:t>
+        <w:t xml:space="preserve"> type in the XML schema. The samples presented here are the official sample types that will be supported by all </w:t>
+      </w:r>
+      <w:proofErr w:type="spellStart"/>
+      <w:r>
+        <w:t>MTConnect</w:t>
+      </w:r>
+      <w:proofErr w:type="spellEnd"/>
+      <w:r>
+        <w:t xml:space="preserve"> </w:t>
       </w:r>
       <w:r>
         <w:rPr>
@@ -9519,8 +10354,13 @@
       <w:pPr>
         <w:pStyle w:val="BodyA"/>
       </w:pPr>
-      <w:r>
-        <w:t xml:space="preserve">A </w:t>
+      <w:proofErr w:type="gramStart"/>
+      <w:r>
+        <w:t>A</w:t>
+      </w:r>
+      <w:proofErr w:type="gramEnd"/>
+      <w:r>
+        <w:t xml:space="preserve"> </w:t>
       </w:r>
       <w:r>
         <w:rPr>
@@ -9783,8 +10623,13 @@
               <w:t>MUST</w:t>
             </w:r>
             <w:r>
-              <w:t xml:space="preserve"> match the name of the event's associated DataItem</w:t>
-            </w:r>
+              <w:t xml:space="preserve"> match the name of the event's associated </w:t>
+            </w:r>
+            <w:proofErr w:type="spellStart"/>
+            <w:r>
+              <w:t>DataItem</w:t>
+            </w:r>
+            <w:proofErr w:type="spellEnd"/>
             <w:r>
               <w:rPr>
                 <w:rStyle w:val="DefaultParagraphFont1"/>
@@ -10059,12 +10904,14 @@
                 <w:rStyle w:val="ImbeddedCode"/>
               </w:rPr>
             </w:pPr>
+            <w:proofErr w:type="spellStart"/>
             <w:r>
               <w:rPr>
                 <w:rStyle w:val="ImbeddedCode"/>
               </w:rPr>
               <w:t>dataItemID</w:t>
             </w:r>
+            <w:proofErr w:type="spellEnd"/>
           </w:p>
         </w:tc>
         <w:tc>
@@ -10305,6 +11152,7 @@
       <w:pPr>
         <w:pStyle w:val="GlossaryEntry"/>
       </w:pPr>
+      <w:proofErr w:type="spellStart"/>
       <w:r>
         <w:rPr>
           <w:rStyle w:val="ImbeddedCode"/>
@@ -10312,8 +11160,17 @@
         </w:rPr>
         <w:t>ControllerMode</w:t>
       </w:r>
-      <w:r>
-        <w:t xml:space="preserve"> The </w:t>
+      <w:proofErr w:type="spellEnd"/>
+      <w:r>
+        <w:t xml:space="preserve"> </w:t>
+      </w:r>
+      <w:proofErr w:type="gramStart"/>
+      <w:r>
+        <w:t>The</w:t>
+      </w:r>
+      <w:proofErr w:type="gramEnd"/>
+      <w:r>
+        <w:t xml:space="preserve"> </w:t>
       </w:r>
       <w:r>
         <w:rPr>
@@ -11434,6 +12291,7 @@
           <w:rStyle w:val="DefaultParagraphFont1"/>
         </w:rPr>
       </w:pPr>
+      <w:proofErr w:type="spellStart"/>
       <w:r>
         <w:rPr>
           <w:rStyle w:val="ImbeddedCode"/>
@@ -11441,6 +12299,7 @@
         </w:rPr>
         <w:t>PartCount</w:t>
       </w:r>
+      <w:proofErr w:type="spellEnd"/>
       <w:r>
         <w:rPr>
           <w:rStyle w:val="ImbeddedCode"/>
@@ -11472,6 +12331,7 @@
       <w:pPr>
         <w:pStyle w:val="GlossaryEntry"/>
       </w:pPr>
+      <w:proofErr w:type="spellStart"/>
       <w:r>
         <w:rPr>
           <w:rStyle w:val="ImbeddedCode"/>
@@ -11479,6 +12339,7 @@
         </w:rPr>
         <w:t>PowerStatus</w:t>
       </w:r>
+      <w:proofErr w:type="spellEnd"/>
       <w:r>
         <w:tab/>
         <w:t xml:space="preserve">Power status </w:t>
@@ -12202,12 +13063,14 @@
                 <w:rFonts w:ascii="Courier" w:hAnsi="Courier"/>
               </w:rPr>
             </w:pPr>
+            <w:proofErr w:type="spellStart"/>
             <w:r>
               <w:rPr>
                 <w:rFonts w:ascii="Courier" w:hAnsi="Courier"/>
               </w:rPr>
               <w:t>nativeCode</w:t>
             </w:r>
+            <w:proofErr w:type="spellEnd"/>
           </w:p>
         </w:tc>
         <w:tc>
@@ -12325,6 +13188,7 @@
                 <w:rStyle w:val="DefaultParagraphFont1"/>
               </w:rPr>
             </w:pPr>
+            <w:proofErr w:type="gramStart"/>
             <w:r>
               <w:t xml:space="preserve">Either </w:t>
             </w:r>
@@ -12334,6 +13198,7 @@
               </w:rPr>
               <w:t>INSTANT</w:t>
             </w:r>
+            <w:proofErr w:type="gramEnd"/>
             <w:r>
               <w:rPr>
                 <w:rStyle w:val="DefaultParagraphFont1"/>
@@ -12447,12 +13312,14 @@
                 <w:rFonts w:ascii="Courier" w:hAnsi="Courier"/>
               </w:rPr>
             </w:pPr>
+            <w:proofErr w:type="spellStart"/>
             <w:r>
               <w:rPr>
                 <w:rFonts w:ascii="Courier" w:hAnsi="Courier"/>
               </w:rPr>
               <w:t>lang</w:t>
             </w:r>
+            <w:proofErr w:type="spellEnd"/>
           </w:p>
         </w:tc>
         <w:tc>
@@ -13383,31 +14250,101 @@
         <w:rPr>
           <w:rStyle w:val="DefaultParagraphFont1"/>
         </w:rPr>
-        <w:t>&lt;MTConnectStreams xmlns:m="urn:</w:t>
-      </w:r>
+        <w:t>&lt;</w:t>
+      </w:r>
+      <w:proofErr w:type="spellStart"/>
       <w:r>
         <w:rPr>
           <w:rStyle w:val="DefaultParagraphFont1"/>
         </w:rPr>
+        <w:t>MTConnectStreams</w:t>
+      </w:r>
+      <w:proofErr w:type="spellEnd"/>
+      <w:r>
+        <w:rPr>
+          <w:rStyle w:val="DefaultParagraphFont1"/>
+        </w:rPr>
+        <w:t xml:space="preserve"> </w:t>
+      </w:r>
+      <w:proofErr w:type="spellStart"/>
+      <w:r>
+        <w:rPr>
+          <w:rStyle w:val="DefaultParagraphFont1"/>
+        </w:rPr>
+        <w:t>xmlns:m</w:t>
+      </w:r>
+      <w:proofErr w:type="spellEnd"/>
+      <w:r>
+        <w:rPr>
+          <w:rStyle w:val="DefaultParagraphFont1"/>
+        </w:rPr>
+        <w:t>="urn:</w:t>
+      </w:r>
+      <w:r>
+        <w:rPr>
+          <w:rStyle w:val="DefaultParagraphFont1"/>
+        </w:rPr>
         <w:t>mtconnect.com:MTConnectStreams:1.1</w:t>
       </w:r>
       <w:r>
         <w:rPr>
           <w:rStyle w:val="DefaultParagraphFont1"/>
         </w:rPr>
-        <w:t>" xmlns:xsi="http://www.w3.org/2001/XMLSchema-instance" xmlns="urn:mt</w:t>
-      </w:r>
+        <w:t xml:space="preserve">" </w:t>
+      </w:r>
+      <w:proofErr w:type="spellStart"/>
       <w:r>
         <w:rPr>
           <w:rStyle w:val="DefaultParagraphFont1"/>
         </w:rPr>
+        <w:t>xmlns:xsi</w:t>
+      </w:r>
+      <w:proofErr w:type="spellEnd"/>
+      <w:r>
+        <w:rPr>
+          <w:rStyle w:val="DefaultParagraphFont1"/>
+        </w:rPr>
+        <w:t xml:space="preserve">="http://www.w3.org/2001/XMLSchema-instance" </w:t>
+      </w:r>
+      <w:proofErr w:type="spellStart"/>
+      <w:r>
+        <w:rPr>
+          <w:rStyle w:val="DefaultParagraphFont1"/>
+        </w:rPr>
+        <w:t>xmlns</w:t>
+      </w:r>
+      <w:proofErr w:type="spellEnd"/>
+      <w:r>
+        <w:rPr>
+          <w:rStyle w:val="DefaultParagraphFont1"/>
+        </w:rPr>
+        <w:t>="urn:mt</w:t>
+      </w:r>
+      <w:r>
+        <w:rPr>
+          <w:rStyle w:val="DefaultParagraphFont1"/>
+        </w:rPr>
         <w:t>connect.com:MTConnectStreams:1.1</w:t>
       </w:r>
       <w:r>
         <w:rPr>
           <w:rStyle w:val="DefaultParagraphFont1"/>
         </w:rPr>
-        <w:t>" xsi:schemaLocation="urn:mt</w:t>
+        <w:t xml:space="preserve">" </w:t>
+      </w:r>
+      <w:proofErr w:type="spellStart"/>
+      <w:r>
+        <w:rPr>
+          <w:rStyle w:val="DefaultParagraphFont1"/>
+        </w:rPr>
+        <w:t>xsi:schemaLocation</w:t>
+      </w:r>
+      <w:proofErr w:type="spellEnd"/>
+      <w:r>
+        <w:rPr>
+          <w:rStyle w:val="DefaultParagraphFont1"/>
+        </w:rPr>
+        <w:t>="urn:mt</w:t>
       </w:r>
       <w:r>
         <w:rPr>
@@ -13454,13 +14391,45 @@
         <w:t>10.1.23.5</w:t>
       </w:r>
       <w:r>
-        <w:t>" bufferSize="100000" creationTime="2008-07-07T23:22:40-07:00" nextSequence="31088439" version=</w:t>
+        <w:t xml:space="preserve">" </w:t>
+      </w:r>
+      <w:proofErr w:type="spellStart"/>
+      <w:r>
+        <w:t>bufferSize</w:t>
+      </w:r>
+      <w:proofErr w:type="spellEnd"/>
+      <w:r>
+        <w:t xml:space="preserve">="100000" </w:t>
+      </w:r>
+      <w:proofErr w:type="spellStart"/>
+      <w:r>
+        <w:t>creationTime</w:t>
+      </w:r>
+      <w:proofErr w:type="spellEnd"/>
+      <w:r>
+        <w:t xml:space="preserve">="2008-07-07T23:22:40-07:00" </w:t>
+      </w:r>
+      <w:proofErr w:type="spellStart"/>
+      <w:r>
+        <w:t>nextSequence</w:t>
+      </w:r>
+      <w:proofErr w:type="spellEnd"/>
+      <w:r>
+        <w:t>="31088439" version=</w:t>
       </w:r>
       <w:r>
         <w:t>"1.1</w:t>
       </w:r>
       <w:r>
-        <w:t>" instanceId="1214527986"/&gt;</w:t>
+        <w:t xml:space="preserve">" </w:t>
+      </w:r>
+      <w:proofErr w:type="spellStart"/>
+      <w:r>
+        <w:t>instanceId</w:t>
+      </w:r>
+      <w:proofErr w:type="spellEnd"/>
+      <w:r>
+        <w:t>="1214527986"/&gt;</w:t>
       </w:r>
     </w:p>
     <w:p>
@@ -13502,7 +14471,31 @@
         <w:ind w:left="648" w:hanging="648"/>
       </w:pPr>
       <w:r>
-        <w:t xml:space="preserve">    &lt;DeviceStream uuid="linux-01" name="LinuxCNC"&gt;</w:t>
+        <w:t xml:space="preserve">    &lt;</w:t>
+      </w:r>
+      <w:proofErr w:type="spellStart"/>
+      <w:r>
+        <w:t>DeviceStream</w:t>
+      </w:r>
+      <w:proofErr w:type="spellEnd"/>
+      <w:r>
+        <w:t xml:space="preserve"> </w:t>
+      </w:r>
+      <w:proofErr w:type="spellStart"/>
+      <w:r>
+        <w:t>uuid</w:t>
+      </w:r>
+      <w:proofErr w:type="spellEnd"/>
+      <w:r>
+        <w:t>="linux-01" name="</w:t>
+      </w:r>
+      <w:proofErr w:type="spellStart"/>
+      <w:r>
+        <w:t>LinuxCNC</w:t>
+      </w:r>
+      <w:proofErr w:type="spellEnd"/>
+      <w:r>
+        <w:t>"&gt;</w:t>
       </w:r>
     </w:p>
     <w:p>
@@ -13518,7 +14511,15 @@
         <w:pStyle w:val="BodyA"/>
       </w:pPr>
       <w:r>
-        <w:t xml:space="preserve">All the events are then grouped by components. The path includes the most relevant parts of the xpath with only the </w:t>
+        <w:t xml:space="preserve">All the events are then grouped by components. The path includes the most relevant parts of the </w:t>
+      </w:r>
+      <w:proofErr w:type="spellStart"/>
+      <w:r>
+        <w:t>xpath</w:t>
+      </w:r>
+      <w:proofErr w:type="spellEnd"/>
+      <w:r>
+        <w:t xml:space="preserve"> with only the </w:t>
       </w:r>
       <w:r>
         <w:rPr>
@@ -13567,7 +14568,23 @@
         <w:ind w:left="648" w:hanging="648"/>
       </w:pPr>
       <w:r>
-        <w:t>&lt;ComponentStream componentId="2" name="power" component="Power"&gt;</w:t>
+        <w:t>&lt;</w:t>
+      </w:r>
+      <w:proofErr w:type="spellStart"/>
+      <w:r>
+        <w:t>ComponentStream</w:t>
+      </w:r>
+      <w:proofErr w:type="spellEnd"/>
+      <w:r>
+        <w:t xml:space="preserve"> </w:t>
+      </w:r>
+      <w:proofErr w:type="spellStart"/>
+      <w:r>
+        <w:t>componentId</w:t>
+      </w:r>
+      <w:proofErr w:type="spellEnd"/>
+      <w:r>
+        <w:t>="2" name="power" component="Power"&gt;</w:t>
       </w:r>
     </w:p>
     <w:p>
@@ -13593,7 +14610,31 @@
         <w:ind w:left="648" w:hanging="648"/>
       </w:pPr>
       <w:r>
-        <w:t xml:space="preserve">          &lt;PowerStatus name="power" dataItemId="9" sequence="30055111" timestamp="2008-07-10T10:27:59.591"&gt;ON&lt;/PowerStatus&gt;</w:t>
+        <w:t xml:space="preserve">          &lt;</w:t>
+      </w:r>
+      <w:proofErr w:type="spellStart"/>
+      <w:r>
+        <w:t>PowerStatus</w:t>
+      </w:r>
+      <w:proofErr w:type="spellEnd"/>
+      <w:r>
+        <w:t xml:space="preserve"> name="power" </w:t>
+      </w:r>
+      <w:proofErr w:type="spellStart"/>
+      <w:r>
+        <w:t>dataItemId</w:t>
+      </w:r>
+      <w:proofErr w:type="spellEnd"/>
+      <w:r>
+        <w:t>="9" sequence="30055111" timestamp="2008-07-10T10:27:59.591"&gt;ON&lt;/</w:t>
+      </w:r>
+      <w:proofErr w:type="spellStart"/>
+      <w:r>
+        <w:t>PowerStatus</w:t>
+      </w:r>
+      <w:proofErr w:type="spellEnd"/>
+      <w:r>
+        <w:t>&gt;</w:t>
       </w:r>
     </w:p>
     <w:p>
@@ -13619,7 +14660,15 @@
         <w:ind w:left="648" w:hanging="648"/>
       </w:pPr>
       <w:r>
-        <w:t xml:space="preserve">     &lt;/ComponentStream&gt;</w:t>
+        <w:t xml:space="preserve">     &lt;/</w:t>
+      </w:r>
+      <w:proofErr w:type="spellStart"/>
+      <w:r>
+        <w:t>ComponentStream</w:t>
+      </w:r>
+      <w:proofErr w:type="spellEnd"/>
+      <w:r>
+        <w:t>&gt;</w:t>
       </w:r>
     </w:p>
     <w:p>
@@ -13648,7 +14697,23 @@
         <w:ind w:left="648" w:hanging="648"/>
       </w:pPr>
       <w:r>
-        <w:t xml:space="preserve">      &lt;ComponentStream componentId="8" name="Controller" component="Controller"&gt;</w:t>
+        <w:t xml:space="preserve">      &lt;</w:t>
+      </w:r>
+      <w:proofErr w:type="spellStart"/>
+      <w:r>
+        <w:t>ComponentStream</w:t>
+      </w:r>
+      <w:proofErr w:type="spellEnd"/>
+      <w:r>
+        <w:t xml:space="preserve"> </w:t>
+      </w:r>
+      <w:proofErr w:type="spellStart"/>
+      <w:r>
+        <w:t>componentId</w:t>
+      </w:r>
+      <w:proofErr w:type="spellEnd"/>
+      <w:r>
+        <w:t>="8" name="Controller" component="Controller"&gt;</w:t>
       </w:r>
     </w:p>
     <w:p>
@@ -13674,7 +14739,15 @@
         <w:ind w:left="648" w:hanging="648"/>
       </w:pPr>
       <w:r>
-        <w:t xml:space="preserve">          &lt;Execution name="execution" dataItemId="22" sequence="38148653" timestamp="2008-07-10T12:34:00.615"&gt;IDLE&lt;/Execution&gt;</w:t>
+        <w:t xml:space="preserve">          &lt;Execution name="execution" </w:t>
+      </w:r>
+      <w:proofErr w:type="spellStart"/>
+      <w:r>
+        <w:t>dataItemId</w:t>
+      </w:r>
+      <w:proofErr w:type="spellEnd"/>
+      <w:r>
+        <w:t>="22" sequence="38148653" timestamp="2008-07-10T12:34:00.615"&gt;IDLE&lt;/Execution&gt;</w:t>
       </w:r>
     </w:p>
     <w:p>
@@ -13704,7 +14777,15 @@
       </w:pPr>
       <w:r>
         <w:lastRenderedPageBreak/>
-        <w:t xml:space="preserve">          &lt;Execution name="execution" dataItemId="22" sequence="38148753" timestamp="2008-07-10T12:35:00.615"&gt;</w:t>
+        <w:t xml:space="preserve">          &lt;Execution name="execution" </w:t>
+      </w:r>
+      <w:proofErr w:type="spellStart"/>
+      <w:r>
+        <w:t>dataItemId</w:t>
+      </w:r>
+      <w:proofErr w:type="spellEnd"/>
+      <w:r>
+        <w:t>="22" sequence="38148753" timestamp="2008-07-10T12:35:00.615"&gt;</w:t>
       </w:r>
       <w:r>
         <w:t xml:space="preserve">EXECUTING </w:t>
@@ -13736,7 +14817,15 @@
         <w:ind w:left="648" w:hanging="648"/>
       </w:pPr>
       <w:r>
-        <w:t xml:space="preserve">      &lt;/ComponentStream&gt;</w:t>
+        <w:t xml:space="preserve">      &lt;/</w:t>
+      </w:r>
+      <w:proofErr w:type="spellStart"/>
+      <w:r>
+        <w:t>ComponentStream</w:t>
+      </w:r>
+      <w:proofErr w:type="spellEnd"/>
+      <w:r>
+        <w:t>&gt;</w:t>
       </w:r>
     </w:p>
     <w:p>
@@ -13749,7 +14838,15 @@
         <w:ind w:left="648" w:hanging="648"/>
       </w:pPr>
       <w:r>
-        <w:t xml:space="preserve">    &lt;/DeviceStream&gt;</w:t>
+        <w:t xml:space="preserve">    &lt;/</w:t>
+      </w:r>
+      <w:proofErr w:type="spellStart"/>
+      <w:r>
+        <w:t>DeviceStream</w:t>
+      </w:r>
+      <w:proofErr w:type="spellEnd"/>
+      <w:r>
+        <w:t>&gt;</w:t>
       </w:r>
     </w:p>
     <w:p>
@@ -13775,7 +14872,15 @@
         <w:ind w:left="648" w:hanging="648"/>
       </w:pPr>
       <w:r>
-        <w:t>&lt;/MTConnectStreams&gt;</w:t>
+        <w:t>&lt;/</w:t>
+      </w:r>
+      <w:proofErr w:type="spellStart"/>
+      <w:r>
+        <w:t>MTConnectStreams</w:t>
+      </w:r>
+      <w:proofErr w:type="spellEnd"/>
+      <w:r>
+        <w:t>&gt;</w:t>
       </w:r>
     </w:p>
     <w:p>
@@ -13845,7 +14950,15 @@
         <w:t>ISO/DIS 10303-238</w:t>
       </w:r>
       <w:r>
-        <w:t>: Industrial automation systems and integration  Product data representation and exchange  Part 238: Application Protocols: Application interpreted model for computerized numerical controllers. Geneva, Switzerland, 2004.</w:t>
+        <w:t xml:space="preserve">: Industrial automation systems and </w:t>
+      </w:r>
+      <w:proofErr w:type="gramStart"/>
+      <w:r>
+        <w:t>integration  Product</w:t>
+      </w:r>
+      <w:proofErr w:type="gramEnd"/>
+      <w:r>
+        <w:t xml:space="preserve"> data representation and exchange  Part 238: Application Protocols: Application interpreted model for computerized numerical controllers. Geneva, Switzerland, 2004.</w:t>
       </w:r>
     </w:p>
     <w:p>
@@ -14010,7 +15123,15 @@
         <w:t>ISO 10303-11</w:t>
       </w:r>
       <w:r>
-        <w:t>: 1994, Industrial automation systems and integration  Product data representation and exchange  Part 11: Description methods: The EXPRESS language reference manual. Geneva, Switzerland, 1994.</w:t>
+        <w:t xml:space="preserve">: 1994, Industrial automation systems and </w:t>
+      </w:r>
+      <w:proofErr w:type="gramStart"/>
+      <w:r>
+        <w:t>integration  Product</w:t>
+      </w:r>
+      <w:proofErr w:type="gramEnd"/>
+      <w:r>
+        <w:t xml:space="preserve"> data representation and exchange  Part 11: Description methods: The EXPRESS language reference manual. Geneva, Switzerland, 1994.</w:t>
       </w:r>
     </w:p>
     <w:p>
@@ -14164,6 +15285,7 @@
       <w:lnNumType w:countBy="1" w:restart="newSection"/>
       <w:pgNumType w:start="1"/>
       <w:cols w:space="720"/>
+      <w:docGrid w:linePitch="360"/>
     </w:sectPr>
   </w:body>
 </w:document>
@@ -14171,14 +15293,14 @@
 
 <file path=word/endnotes.xml><?xml version="1.0" encoding="utf-8"?>
 <w:endnotes xmlns:ve="http://schemas.openxmlformats.org/markup-compatibility/2006" xmlns:o="urn:schemas-microsoft-com:office:office" xmlns:r="http://schemas.openxmlformats.org/officeDocument/2006/relationships" xmlns:m="http://schemas.openxmlformats.org/officeDocument/2006/math" xmlns:v="urn:schemas-microsoft-com:vml" xmlns:wp="http://schemas.openxmlformats.org/drawingml/2006/wordprocessingDrawing" xmlns:w10="urn:schemas-microsoft-com:office:word" xmlns:w="http://schemas.openxmlformats.org/wordprocessingml/2006/main" xmlns:wne="http://schemas.microsoft.com/office/word/2006/wordml">
-  <w:endnote w:type="separator" w:id="0">
+  <w:endnote w:type="separator" w:id="-1">
     <w:p>
       <w:r>
         <w:separator/>
       </w:r>
     </w:p>
   </w:endnote>
-  <w:endnote w:type="continuationSeparator" w:id="1">
+  <w:endnote w:type="continuationSeparator" w:id="0">
     <w:p>
       <w:r>
         <w:continuationSeparator/>
@@ -14204,8 +15326,21 @@
         <w:sz w:val="20"/>
       </w:rPr>
     </w:pPr>
+    <w:proofErr w:type="spellStart"/>
     <w:r>
-      <w:t xml:space="preserve">MTConnect is a service mark of AMT - The Association For Manufacturing Technology. Use of MTConnect is limited to use as specified on </w:t>
+      <w:t>MTConnect</w:t>
+    </w:r>
+    <w:proofErr w:type="spellEnd"/>
+    <w:r>
+      <w:t xml:space="preserve"> is a service mark of AMT - The Association For Manufacturing Technology. Use of </w:t>
+    </w:r>
+    <w:proofErr w:type="spellStart"/>
+    <w:r>
+      <w:t>MTConnect</w:t>
+    </w:r>
+    <w:proofErr w:type="spellEnd"/>
+    <w:r>
+      <w:t xml:space="preserve"> is limited to use as specified on </w:t>
     </w:r>
     <w:hyperlink r:id="rId1" w:history="1">
       <w:r>
@@ -14238,8 +15373,13 @@
         <w:sz w:val="20"/>
       </w:rPr>
     </w:pPr>
+    <w:proofErr w:type="spellStart"/>
     <w:r>
-      <w:t>MTConnect version 0.9</w:t>
+      <w:t>MTConnect</w:t>
+    </w:r>
+    <w:proofErr w:type="spellEnd"/>
+    <w:r>
+      <w:t xml:space="preserve"> version 0.9</w:t>
     </w:r>
     <w:r>
       <w:tab/>
@@ -14253,9 +15393,11 @@
     <w:r>
       <w:fldChar w:fldCharType="separate"/>
     </w:r>
+    <w:proofErr w:type="spellStart"/>
     <w:r>
       <w:t>i</w:t>
     </w:r>
+    <w:proofErr w:type="spellEnd"/>
     <w:r>
       <w:fldChar w:fldCharType="end"/>
     </w:r>
@@ -14278,8 +15420,13 @@
         <w:sz w:val="20"/>
       </w:rPr>
     </w:pPr>
+    <w:proofErr w:type="spellStart"/>
     <w:r>
-      <w:t xml:space="preserve">MTConnect </w:t>
+      <w:t>MTConnect</w:t>
+    </w:r>
+    <w:proofErr w:type="spellEnd"/>
+    <w:r>
+      <w:t xml:space="preserve"> </w:t>
     </w:r>
     <w:r>
       <w:t>Part 3 - Streams - Version 1.0.</w:t>
@@ -14303,7 +15450,7 @@
       <w:rPr>
         <w:noProof/>
       </w:rPr>
-      <w:t>ii</w:t>
+      <w:t>i</w:t>
     </w:r>
     <w:r>
       <w:fldChar w:fldCharType="end"/>
@@ -14327,8 +15474,13 @@
         <w:sz w:val="20"/>
       </w:rPr>
     </w:pPr>
+    <w:proofErr w:type="spellStart"/>
     <w:r>
-      <w:t>MTConnect version 0.9</w:t>
+      <w:t>MTConnect</w:t>
+    </w:r>
+    <w:proofErr w:type="spellEnd"/>
+    <w:r>
+      <w:t xml:space="preserve"> version 0.9</w:t>
     </w:r>
     <w:r>
       <w:tab/>
@@ -14371,8 +15523,13 @@
         <w:sz w:val="20"/>
       </w:rPr>
     </w:pPr>
+    <w:proofErr w:type="spellStart"/>
     <w:r>
-      <w:t>MTConnect version 1.0.1</w:t>
+      <w:t>MTConnect</w:t>
+    </w:r>
+    <w:proofErr w:type="spellEnd"/>
+    <w:r>
+      <w:t xml:space="preserve"> version 1.0.1</w:t>
     </w:r>
     <w:r>
       <w:tab/>
@@ -14417,8 +15574,13 @@
         <w:sz w:val="20"/>
       </w:rPr>
     </w:pPr>
+    <w:proofErr w:type="spellStart"/>
     <w:r>
-      <w:t>MTConnect version 0.9</w:t>
+      <w:t>MTConnect</w:t>
+    </w:r>
+    <w:proofErr w:type="spellEnd"/>
+    <w:r>
+      <w:t xml:space="preserve"> version 0.9</w:t>
     </w:r>
     <w:r>
       <w:tab/>
@@ -14460,8 +15622,13 @@
         <w:sz w:val="20"/>
       </w:rPr>
     </w:pPr>
+    <w:proofErr w:type="spellStart"/>
     <w:r>
-      <w:t>MTConnect Part 3 - Stre</w:t>
+      <w:t>MTConnect</w:t>
+    </w:r>
+    <w:proofErr w:type="spellEnd"/>
+    <w:r>
+      <w:t xml:space="preserve"> Part 3 - Stre</w:t>
     </w:r>
     <w:r>
       <w:t>ams - Version 1.0.</w:t>
@@ -14509,8 +15676,13 @@
         <w:sz w:val="20"/>
       </w:rPr>
     </w:pPr>
+    <w:proofErr w:type="spellStart"/>
     <w:r>
-      <w:t>MTConnect version 0.9</w:t>
+      <w:t>MTConnect</w:t>
+    </w:r>
+    <w:proofErr w:type="spellEnd"/>
+    <w:r>
+      <w:t xml:space="preserve"> version 0.9</w:t>
     </w:r>
     <w:r>
       <w:tab/>
@@ -14552,8 +15724,13 @@
         <w:sz w:val="20"/>
       </w:rPr>
     </w:pPr>
+    <w:proofErr w:type="spellStart"/>
     <w:r>
-      <w:t xml:space="preserve">MTConnect </w:t>
+      <w:t>MTConnect</w:t>
+    </w:r>
+    <w:proofErr w:type="spellEnd"/>
+    <w:r>
+      <w:t xml:space="preserve"> </w:t>
     </w:r>
     <w:r>
       <w:t>Part 3 - Streams - Version 1.0.</w:t>
@@ -14577,7 +15754,7 @@
       <w:rPr>
         <w:noProof/>
       </w:rPr>
-      <w:t>7</w:t>
+      <w:t>1</w:t>
     </w:r>
     <w:r>
       <w:fldChar w:fldCharType="end"/>
@@ -14588,17 +15765,37 @@
 
 <file path=word/footnotes.xml><?xml version="1.0" encoding="utf-8"?>
 <w:footnotes xmlns:ve="http://schemas.openxmlformats.org/markup-compatibility/2006" xmlns:o="urn:schemas-microsoft-com:office:office" xmlns:r="http://schemas.openxmlformats.org/officeDocument/2006/relationships" xmlns:m="http://schemas.openxmlformats.org/officeDocument/2006/math" xmlns:v="urn:schemas-microsoft-com:vml" xmlns:wp="http://schemas.openxmlformats.org/drawingml/2006/wordprocessingDrawing" xmlns:w10="urn:schemas-microsoft-com:office:word" xmlns:w="http://schemas.openxmlformats.org/wordprocessingml/2006/main" xmlns:wne="http://schemas.microsoft.com/office/word/2006/wordml">
-  <w:footnote w:type="separator" w:id="0">
+  <w:footnote w:type="separator" w:id="-1">
     <w:p>
       <w:r>
         <w:separator/>
       </w:r>
     </w:p>
   </w:footnote>
-  <w:footnote w:type="continuationSeparator" w:id="1">
+  <w:footnote w:type="continuationSeparator" w:id="0">
     <w:p>
       <w:r>
         <w:continuationSeparator/>
+      </w:r>
+    </w:p>
+  </w:footnote>
+  <w:footnote w:id="1">
+    <w:p>
+      <w:pPr>
+        <w:pStyle w:val="FootnoteText"/>
+        <w:rPr>
+          <w:rFonts w:ascii="Times New Roman" w:eastAsia="Times New Roman" w:hAnsi="Times New Roman"/>
+          <w:color w:val="auto"/>
+        </w:rPr>
+      </w:pPr>
+      <w:r>
+        <w:rPr>
+          <w:vertAlign w:val="superscript"/>
+        </w:rPr>
+        <w:footnoteRef/>
+      </w:r>
+      <w:r>
+        <w:t xml:space="preserve"> From ASME B5.54 - 2005</w:t>
       </w:r>
     </w:p>
   </w:footnote>
@@ -14623,26 +15820,6 @@
     </w:p>
   </w:footnote>
   <w:footnote w:id="3">
-    <w:p>
-      <w:pPr>
-        <w:pStyle w:val="FootnoteText"/>
-        <w:rPr>
-          <w:rFonts w:ascii="Times New Roman" w:eastAsia="Times New Roman" w:hAnsi="Times New Roman"/>
-          <w:color w:val="auto"/>
-        </w:rPr>
-      </w:pPr>
-      <w:r>
-        <w:rPr>
-          <w:vertAlign w:val="superscript"/>
-        </w:rPr>
-        <w:footnoteRef/>
-      </w:r>
-      <w:r>
-        <w:t xml:space="preserve"> From ASME B5.54 - 2005</w:t>
-      </w:r>
-    </w:p>
-  </w:footnote>
-  <w:footnote w:id="4">
     <w:p>
       <w:pPr>
         <w:pStyle w:val="FootnoteText"/>
@@ -14780,7 +15957,7 @@
         <w:sz w:val="18"/>
         <w:szCs w:val="20"/>
       </w:rPr>
-      <w:t>October 28, 2009</w:t>
+      <w:t>February 4, 2010</w:t>
     </w:r>
     <w:r>
       <w:rPr>

</xml_diff>

<commit_message>
Changes for 1.1: Issues #389 and #219
</commit_message>
<xml_diff>
--- a/MTC_Part_3_Streams.docx
+++ b/MTC_Part_3_Streams.docx
@@ -83,11 +83,19 @@
                       <w:rFonts w:ascii="Times New Roman" w:hAnsi="Times New Roman"/>
                     </w:rPr>
                   </w:pPr>
+                  <w:proofErr w:type="spellStart"/>
                   <w:r>
                     <w:rPr>
                       <w:rFonts w:ascii="Times New Roman" w:hAnsi="Times New Roman"/>
                     </w:rPr>
-                    <w:t>MTConnect Standard</w:t>
+                    <w:t>MTConnect</w:t>
+                  </w:r>
+                  <w:proofErr w:type="spellEnd"/>
+                  <w:r>
+                    <w:rPr>
+                      <w:rFonts w:ascii="Times New Roman" w:hAnsi="Times New Roman"/>
+                    </w:rPr>
+                    <w:t xml:space="preserve"> Standard</w:t>
                   </w:r>
                 </w:p>
                 <w:p>
@@ -149,7 +157,21 @@
                     <w:rPr>
                       <w:rFonts w:ascii="Times New Roman" w:hAnsi="Times New Roman"/>
                     </w:rPr>
-                    <w:t>Prepared for: MTConnect Institute</w:t>
+                    <w:t xml:space="preserve">Prepared for: </w:t>
+                  </w:r>
+                  <w:proofErr w:type="spellStart"/>
+                  <w:r>
+                    <w:rPr>
+                      <w:rFonts w:ascii="Times New Roman" w:hAnsi="Times New Roman"/>
+                    </w:rPr>
+                    <w:t>MTConnect</w:t>
+                  </w:r>
+                  <w:proofErr w:type="spellEnd"/>
+                  <w:r>
+                    <w:rPr>
+                      <w:rFonts w:ascii="Times New Roman" w:hAnsi="Times New Roman"/>
+                    </w:rPr>
+                    <w:t xml:space="preserve"> Institute</w:t>
                   </w:r>
                 </w:p>
                 <w:p>
@@ -162,8 +184,16 @@
                     <w:rPr>
                       <w:rFonts w:ascii="Times New Roman" w:hAnsi="Times New Roman"/>
                     </w:rPr>
-                    <w:t>Prepared by: William Sobel</w:t>
+                    <w:t xml:space="preserve">Prepared by: William </w:t>
                   </w:r>
+                  <w:proofErr w:type="spellStart"/>
+                  <w:r>
+                    <w:rPr>
+                      <w:rFonts w:ascii="Times New Roman" w:hAnsi="Times New Roman"/>
+                    </w:rPr>
+                    <w:t>Sobel</w:t>
+                  </w:r>
+                  <w:proofErr w:type="spellEnd"/>
                 </w:p>
                 <w:p>
                   <w:pPr>
@@ -210,6 +240,8 @@
       <w:pPr>
         <w:pStyle w:val="BodyA"/>
       </w:pPr>
+      <w:proofErr w:type="spellStart"/>
+      <w:proofErr w:type="gramStart"/>
       <w:r>
         <w:rPr>
           <w:rFonts w:ascii="Times New Roman Bold" w:hAnsi="Times New Roman Bold"/>
@@ -218,15 +250,74 @@
           <w:sz w:val="48"/>
         </w:rPr>
         <w:lastRenderedPageBreak/>
-        <w:t>MTConnect  Specification</w:t>
-      </w:r>
+        <w:t>MTConnect</w:t>
+      </w:r>
+      <w:proofErr w:type="spellEnd"/>
+      <w:r>
+        <w:rPr>
+          <w:rFonts w:ascii="Times New Roman Bold" w:hAnsi="Times New Roman Bold"/>
+          <w:color w:val="2B6991"/>
+          <w:kern w:val="0"/>
+          <w:sz w:val="48"/>
+        </w:rPr>
+        <w:t xml:space="preserve">  Specification</w:t>
+      </w:r>
+      <w:proofErr w:type="gramEnd"/>
     </w:p>
     <w:p>
       <w:pPr>
         <w:pStyle w:val="BodyA"/>
       </w:pPr>
       <w:r>
-        <w:t xml:space="preserve">AMT - The Association For Manufacturing Technology (“AMT”) owns the copyright in this MTConnect Specification.  AMT grants to you a non-exclusive, non- transferable, revocable, non-sublicensable, fully-paid-up copyright license to reproduce, copy and redistribute the MTConnect Specification, provided that you may only copy or redistribute the MTConnect Specification in the form in which you received it, without modifications, and with all copyright notices and other notices and disclaimers contained in the MTConnect Specification. </w:t>
+        <w:t xml:space="preserve">AMT - The Association </w:t>
+      </w:r>
+      <w:proofErr w:type="gramStart"/>
+      <w:r>
+        <w:t>For</w:t>
+      </w:r>
+      <w:proofErr w:type="gramEnd"/>
+      <w:r>
+        <w:t xml:space="preserve"> Manufacturing Technology (“AMT”) owns the copyright in this </w:t>
+      </w:r>
+      <w:proofErr w:type="spellStart"/>
+      <w:r>
+        <w:t>MTConnect</w:t>
+      </w:r>
+      <w:proofErr w:type="spellEnd"/>
+      <w:r>
+        <w:t xml:space="preserve"> Specification.  AMT grants to you a non-exclusive, non- transferable, revocable, non-</w:t>
+      </w:r>
+      <w:proofErr w:type="spellStart"/>
+      <w:r>
+        <w:t>sublicensable</w:t>
+      </w:r>
+      <w:proofErr w:type="spellEnd"/>
+      <w:r>
+        <w:t xml:space="preserve">, fully-paid-up copyright license to reproduce, copy and redistribute the </w:t>
+      </w:r>
+      <w:proofErr w:type="spellStart"/>
+      <w:r>
+        <w:t>MTConnect</w:t>
+      </w:r>
+      <w:proofErr w:type="spellEnd"/>
+      <w:r>
+        <w:t xml:space="preserve"> Specification, provided that you may only copy or redistribute the </w:t>
+      </w:r>
+      <w:proofErr w:type="spellStart"/>
+      <w:r>
+        <w:t>MTConnect</w:t>
+      </w:r>
+      <w:proofErr w:type="spellEnd"/>
+      <w:r>
+        <w:t xml:space="preserve"> Specification in the form in which you received it, without modifications, and with all copyright notices and other notices and disclaimers contained in the </w:t>
+      </w:r>
+      <w:proofErr w:type="spellStart"/>
+      <w:r>
+        <w:t>MTConnect</w:t>
+      </w:r>
+      <w:proofErr w:type="spellEnd"/>
+      <w:r>
+        <w:t xml:space="preserve"> Specification. </w:t>
       </w:r>
     </w:p>
     <w:p>
@@ -234,15 +325,92 @@
         <w:pStyle w:val="BodyA"/>
       </w:pPr>
       <w:r>
-        <w:t>If you intend to adopt or implement this MTConnect Specification in a product, whether hardware, software or firmware, which complies with the MTConnect Specification, you must agree to the MTConnect Specification Implementer License Agreement (“Implementer License”) or to the MTConnect Intellectual Property Policy and Agreement (“IP Policy”).  The Implementer License and IP Policy each sets forth the license terms and other terms of use for MTConnect Implementers to adopt or implement the MTConnect Specifications, including certain license rights covering necessary patent claims for that purpose.  These materials can be found at www.MTConnect.org, or by contacting Paul Warndorf at pwarndorf@amtonline.org.</w:t>
+        <w:t xml:space="preserve">If you intend to adopt or implement this </w:t>
+      </w:r>
+      <w:proofErr w:type="spellStart"/>
+      <w:r>
+        <w:t>MTConnect</w:t>
+      </w:r>
+      <w:proofErr w:type="spellEnd"/>
+      <w:r>
+        <w:t xml:space="preserve"> Specification in a product, whether hardware, software or firmware, which complies with the </w:t>
+      </w:r>
+      <w:proofErr w:type="spellStart"/>
+      <w:r>
+        <w:t>MTConnect</w:t>
+      </w:r>
+      <w:proofErr w:type="spellEnd"/>
+      <w:r>
+        <w:t xml:space="preserve"> Specification, you must agree to the </w:t>
+      </w:r>
+      <w:proofErr w:type="spellStart"/>
+      <w:r>
+        <w:t>MTConnect</w:t>
+      </w:r>
+      <w:proofErr w:type="spellEnd"/>
+      <w:r>
+        <w:t xml:space="preserve"> Specification Implementer License Agreement (“Implementer License”) or to the </w:t>
+      </w:r>
+      <w:proofErr w:type="spellStart"/>
+      <w:r>
+        <w:t>MTConnect</w:t>
+      </w:r>
+      <w:proofErr w:type="spellEnd"/>
+      <w:r>
+        <w:t xml:space="preserve"> Intellectual Property Policy and Agreement (“IP Policy”).  The Implementer License and IP Policy each sets forth the license terms and other terms of use for </w:t>
+      </w:r>
+      <w:proofErr w:type="spellStart"/>
+      <w:r>
+        <w:t>MTConnect</w:t>
+      </w:r>
+      <w:proofErr w:type="spellEnd"/>
+      <w:r>
+        <w:t xml:space="preserve"> Implementers to adopt or implement the </w:t>
+      </w:r>
+      <w:proofErr w:type="spellStart"/>
+      <w:r>
+        <w:t>MTConnect</w:t>
+      </w:r>
+      <w:proofErr w:type="spellEnd"/>
+      <w:r>
+        <w:t xml:space="preserve"> Specifications, including certain license rights covering necessary patent claims for that purpose.  These materials can be found at www.MTConnect.org, or by contacting Paul </w:t>
+      </w:r>
+      <w:proofErr w:type="spellStart"/>
+      <w:r>
+        <w:t>Warndorf</w:t>
+      </w:r>
+      <w:proofErr w:type="spellEnd"/>
+      <w:r>
+        <w:t xml:space="preserve"> at pwarndorf@amtonline.org.</w:t>
       </w:r>
     </w:p>
     <w:p>
       <w:pPr>
         <w:pStyle w:val="BodyA"/>
       </w:pPr>
-      <w:r>
-        <w:t xml:space="preserve">MTConnect Institute and AMT have no responsibility to identify patents, patent claims or patent applications which may relate to or be required to implement a Specification, or to determine the legal validity or scope of any such patent claims brought to their attention.  Each MTConnect Implementer is responsible for securing its own licenses or rights to any patent or other intellectual property rights that may be necessary for such use, and neither AMT nor MTConnect Institute have any obligation to secure any such rights.  </w:t>
+      <w:proofErr w:type="spellStart"/>
+      <w:r>
+        <w:t>MTConnect</w:t>
+      </w:r>
+      <w:proofErr w:type="spellEnd"/>
+      <w:r>
+        <w:t xml:space="preserve"> Institute and AMT have no responsibility to identify patents, patent claims or patent applications which may relate to or be required to implement a Specification, or to determine the legal validity or scope of any such patent claims brought to their attention.  Each </w:t>
+      </w:r>
+      <w:proofErr w:type="spellStart"/>
+      <w:r>
+        <w:t>MTConnect</w:t>
+      </w:r>
+      <w:proofErr w:type="spellEnd"/>
+      <w:r>
+        <w:t xml:space="preserve"> Implementer is responsible for securing its own licenses or rights to any patent or other intellectual property rights that may be necessary for such use, and neither AMT nor </w:t>
+      </w:r>
+      <w:proofErr w:type="spellStart"/>
+      <w:r>
+        <w:t>MTConnect</w:t>
+      </w:r>
+      <w:proofErr w:type="spellEnd"/>
+      <w:r>
+        <w:t xml:space="preserve"> Institute have any obligation to secure any such rights.  </w:t>
       </w:r>
     </w:p>
     <w:p>
@@ -250,7 +418,71 @@
         <w:pStyle w:val="BodyA"/>
       </w:pPr>
       <w:r>
-        <w:t>The MTConnect Specification is provided “as is” and MTConnect Institute and AMT, and each of their respective members, officers, affiliates, sponsors and agents, make no representation or warranty of any kind relating to these materials or to any implementation of the MTConnect Specification in any product, including, without limitation, any express or implied warranty of noninfringement, merchantability, or fitness for particular purpose, or of the accuracy, reliability, or completeness of information contained herein.  In no event shall MTConnect Institute or AMT be liable to any user or implementer of the MTConnect Specification for the cost of procuring substitute goods or services, lost profits, loss of use, loss of data or any incidental, consequential, indirect, special or punitive damages or other direct damages, whether under contract, tort, warranty or otherwise, arising in any way out of access, use or inability to use the MTConnect Specification or other MTConnect Materials, whether or not they had advance notice of the possibility of such damage.</w:t>
+        <w:t xml:space="preserve">The </w:t>
+      </w:r>
+      <w:proofErr w:type="spellStart"/>
+      <w:r>
+        <w:t>MTConnect</w:t>
+      </w:r>
+      <w:proofErr w:type="spellEnd"/>
+      <w:r>
+        <w:t xml:space="preserve"> Specification is provided “as is” and </w:t>
+      </w:r>
+      <w:proofErr w:type="spellStart"/>
+      <w:r>
+        <w:t>MTConnect</w:t>
+      </w:r>
+      <w:proofErr w:type="spellEnd"/>
+      <w:r>
+        <w:t xml:space="preserve"> Institute and AMT, and each of their respective members, officers, affiliates, sponsors and agents, make no representation or warranty of any kind relating to these materials or to any implementation of the </w:t>
+      </w:r>
+      <w:proofErr w:type="spellStart"/>
+      <w:r>
+        <w:t>MTConnect</w:t>
+      </w:r>
+      <w:proofErr w:type="spellEnd"/>
+      <w:r>
+        <w:t xml:space="preserve"> Specification in any product, including, without limitation, any express or implied warranty of </w:t>
+      </w:r>
+      <w:proofErr w:type="spellStart"/>
+      <w:r>
+        <w:t>noninfringement</w:t>
+      </w:r>
+      <w:proofErr w:type="spellEnd"/>
+      <w:r>
+        <w:t xml:space="preserve">, merchantability, or fitness for particular purpose, or of the accuracy, reliability, or completeness of information contained herein.  In no event shall </w:t>
+      </w:r>
+      <w:proofErr w:type="spellStart"/>
+      <w:r>
+        <w:t>MTConnect</w:t>
+      </w:r>
+      <w:proofErr w:type="spellEnd"/>
+      <w:r>
+        <w:t xml:space="preserve"> Institute or AMT be liable to any user or implementer of the </w:t>
+      </w:r>
+      <w:proofErr w:type="spellStart"/>
+      <w:r>
+        <w:t>MTConnect</w:t>
+      </w:r>
+      <w:proofErr w:type="spellEnd"/>
+      <w:r>
+        <w:t xml:space="preserve"> Specification for the cost of procuring substitute goods or services, lost profits, loss of use, loss of data or any incidental, consequential, indirect, special or punitive damages or other direct damages, whether under contract, tort, warranty or otherwise, arising in any way out of access, use or inability to use the </w:t>
+      </w:r>
+      <w:proofErr w:type="spellStart"/>
+      <w:r>
+        <w:t>MTConnect</w:t>
+      </w:r>
+      <w:proofErr w:type="spellEnd"/>
+      <w:r>
+        <w:t xml:space="preserve"> Specification or other </w:t>
+      </w:r>
+      <w:proofErr w:type="spellStart"/>
+      <w:r>
+        <w:t>MTConnect</w:t>
+      </w:r>
+      <w:proofErr w:type="spellEnd"/>
+      <w:r>
+        <w:t xml:space="preserve"> Materials, whether or not they had advance notice of the possibility of such damage.</w:t>
       </w:r>
     </w:p>
     <w:p>
@@ -3006,8 +3238,21 @@
         <w:pStyle w:val="BodyA"/>
         <w:spacing w:after="0"/>
       </w:pPr>
-      <w:r>
-        <w:t>MTConnect is a standard based on an open protocol for data integration. MTConnect is not intended to replace the functionality of existing products, but it strives to enhance the data acquisition capabilities of devices and applications and move toward a plug-and-play environment to reduce the cost of integration.</w:t>
+      <w:proofErr w:type="spellStart"/>
+      <w:r>
+        <w:t>MTConnect</w:t>
+      </w:r>
+      <w:proofErr w:type="spellEnd"/>
+      <w:r>
+        <w:t xml:space="preserve"> is a standard based on an open protocol for data integration. </w:t>
+      </w:r>
+      <w:proofErr w:type="spellStart"/>
+      <w:r>
+        <w:t>MTConnect</w:t>
+      </w:r>
+      <w:proofErr w:type="spellEnd"/>
+      <w:r>
+        <w:t xml:space="preserve"> is not intended to replace the functionality of existing products, but it strives to enhance the data acquisition capabilities of devices and applications and move toward a plug-and-play environment to reduce the cost of integration.</w:t>
       </w:r>
     </w:p>
     <w:p>
@@ -3015,8 +3260,13 @@
         <w:pStyle w:val="BodyA"/>
         <w:spacing w:before="180"/>
       </w:pPr>
-      <w:r>
-        <w:t>MTConnect is built upon the most prevalent standards in the manufacturing and software industry, maximizing the number of tools available for its implementation and providing the highest level of interoperability with other standards and tools in these industries.</w:t>
+      <w:proofErr w:type="spellStart"/>
+      <w:r>
+        <w:t>MTConnect</w:t>
+      </w:r>
+      <w:proofErr w:type="spellEnd"/>
+      <w:r>
+        <w:t xml:space="preserve"> is built upon the most prevalent standards in the manufacturing and software industry, maximizing the number of tools available for its implementation and providing the highest level of interoperability with other standards and tools in these industries.</w:t>
       </w:r>
     </w:p>
     <w:p>
@@ -3129,7 +3379,15 @@
         <w:spacing w:after="0"/>
       </w:pPr>
       <w:r>
-        <w:t>The types of data that may need to be addressed in MTConnect could include:</w:t>
+        <w:t xml:space="preserve">The types of data that may need to be addressed in </w:t>
+      </w:r>
+      <w:proofErr w:type="spellStart"/>
+      <w:r>
+        <w:t>MTConnect</w:t>
+      </w:r>
+      <w:proofErr w:type="spellEnd"/>
+      <w:r>
+        <w:t xml:space="preserve"> could include:</w:t>
       </w:r>
     </w:p>
     <w:p>
@@ -3200,7 +3458,15 @@
         <w:pStyle w:val="BodyA"/>
       </w:pPr>
       <w:r>
-        <w:t xml:space="preserve">To accommodate the vast amount of different types of devices and information that may come into play, MTConnect will provide a common high-level vocabulary and structure. </w:t>
+        <w:t xml:space="preserve">To accommodate the vast amount of different types of devices and information that may come into play, </w:t>
+      </w:r>
+      <w:proofErr w:type="spellStart"/>
+      <w:r>
+        <w:t>MTConnect</w:t>
+      </w:r>
+      <w:proofErr w:type="spellEnd"/>
+      <w:r>
+        <w:t xml:space="preserve"> will provide a common high-level vocabulary and structure. </w:t>
       </w:r>
     </w:p>
     <w:p>
@@ -3208,7 +3474,15 @@
         <w:pStyle w:val="BodyA"/>
       </w:pPr>
       <w:r>
-        <w:t>The first version of MTConnect will focus on a limited set of the characteristics mentioned above that were selected based on the fact that they can have an immediate affect on the efficiency of operations.</w:t>
+        <w:t xml:space="preserve">The first version of </w:t>
+      </w:r>
+      <w:proofErr w:type="spellStart"/>
+      <w:r>
+        <w:t>MTConnect</w:t>
+      </w:r>
+      <w:proofErr w:type="spellEnd"/>
+      <w:r>
+        <w:t xml:space="preserve"> will focus on a limited set of the characteristics mentioned above that were selected based on the fact that they can have an immediate affect on the efficiency of operations.</w:t>
       </w:r>
     </w:p>
     <w:p>
@@ -3216,8 +3490,13 @@
         <w:pStyle w:val="Heading2"/>
       </w:pPr>
       <w:bookmarkStart w:id="2" w:name="_Toc106015115"/>
-      <w:r>
-        <w:t>MTConnect Document Structure</w:t>
+      <w:proofErr w:type="spellStart"/>
+      <w:r>
+        <w:t>MTConnect</w:t>
+      </w:r>
+      <w:proofErr w:type="spellEnd"/>
+      <w:r>
+        <w:t xml:space="preserve"> Document Structure</w:t>
       </w:r>
       <w:bookmarkEnd w:id="2"/>
     </w:p>
@@ -3226,7 +3505,15 @@
         <w:pStyle w:val="BodyA"/>
       </w:pPr>
       <w:r>
-        <w:t>The MTConnect specification is subdivided using the following scheme:</w:t>
+        <w:t xml:space="preserve">The </w:t>
+      </w:r>
+      <w:proofErr w:type="spellStart"/>
+      <w:r>
+        <w:t>MTConnect</w:t>
+      </w:r>
+      <w:proofErr w:type="spellEnd"/>
+      <w:r>
+        <w:t xml:space="preserve"> specification is subdivided using the following scheme:</w:t>
       </w:r>
     </w:p>
     <w:p>
@@ -3274,7 +3561,15 @@
       <w:bookmarkStart w:id="3" w:name="_TOC3188"/>
       <w:bookmarkEnd w:id="3"/>
       <w:r>
-        <w:t>Extensions to the standard will be made according to this scheme and new sections will be added as new areas are addressed. Documents will be named as follows: MTC_Part_&lt;Number&gt;_&lt;Description&gt;.doc. All documents will be developed in Microsoft® Word format and released in Adobe® PDF format. For example, this document is MTC_Part_1_Overview.doc.</w:t>
+        <w:t xml:space="preserve">Extensions to the standard will be made according to this scheme and new sections will be added as new areas are addressed. Documents will be named as follows: </w:t>
+      </w:r>
+      <w:proofErr w:type="spellStart"/>
+      <w:r>
+        <w:t>MTC_Part</w:t>
+      </w:r>
+      <w:proofErr w:type="spellEnd"/>
+      <w:r>
+        <w:t>_&lt;Number&gt;_&lt;Description&gt;.doc. All documents will be developed in Microsoft® Word format and released in Adobe® PDF format. For example, this document is MTC_Part_1_Overview.doc.</w:t>
       </w:r>
     </w:p>
     <w:p>
@@ -3310,7 +3605,15 @@
         </w:rPr>
       </w:pPr>
       <w:r>
-        <w:t>define the MTConnect standard;</w:t>
+        <w:t xml:space="preserve">define the </w:t>
+      </w:r>
+      <w:proofErr w:type="spellStart"/>
+      <w:r>
+        <w:t>MTConnect</w:t>
+      </w:r>
+      <w:proofErr w:type="spellEnd"/>
+      <w:r>
+        <w:t xml:space="preserve"> standard;</w:t>
       </w:r>
     </w:p>
     <w:p>
@@ -3326,7 +3629,15 @@
         </w:rPr>
       </w:pPr>
       <w:r>
-        <w:t>specify the requirements for compliance with the MTConnect standard;</w:t>
+        <w:t xml:space="preserve">specify the requirements for compliance with the </w:t>
+      </w:r>
+      <w:proofErr w:type="spellStart"/>
+      <w:r>
+        <w:t>MTConnect</w:t>
+      </w:r>
+      <w:proofErr w:type="spellEnd"/>
+      <w:r>
+        <w:t xml:space="preserve"> standard;</w:t>
       </w:r>
     </w:p>
     <w:p>
@@ -3368,11 +3679,19 @@
           <w:position w:val="-2"/>
         </w:rPr>
       </w:pPr>
+      <w:proofErr w:type="gramStart"/>
       <w:r>
         <w:rPr>
           <w:kern w:val="1"/>
         </w:rPr>
-        <w:t>provide developers with the necessary guidelines to use the standard to develop applications.</w:t>
+        <w:t>provide</w:t>
+      </w:r>
+      <w:proofErr w:type="gramEnd"/>
+      <w:r>
+        <w:rPr>
+          <w:kern w:val="1"/>
+        </w:rPr>
+        <w:t xml:space="preserve"> developers with the necessary guidelines to use the standard to develop applications.</w:t>
       </w:r>
     </w:p>
     <w:p>
@@ -3407,6 +3726,7 @@
       <w:pPr>
         <w:pStyle w:val="GlossaryEntry"/>
       </w:pPr>
+      <w:proofErr w:type="gramStart"/>
       <w:r>
         <w:rPr>
           <w:b/>
@@ -3417,11 +3737,13 @@
         <w:tab/>
         <w:t>An optional software component that connects the Agent to the Device.</w:t>
       </w:r>
+      <w:proofErr w:type="gramEnd"/>
     </w:p>
     <w:p>
       <w:pPr>
         <w:pStyle w:val="GlossaryEntry"/>
       </w:pPr>
+      <w:proofErr w:type="gramStart"/>
       <w:r>
         <w:rPr>
           <w:b/>
@@ -3430,8 +3752,17 @@
       </w:r>
       <w:r>
         <w:tab/>
-        <w:t>A process that implements the MTConnect specification, acting as an interface to the device.</w:t>
-      </w:r>
+        <w:t xml:space="preserve">A process that implements the </w:t>
+      </w:r>
+      <w:proofErr w:type="spellStart"/>
+      <w:r>
+        <w:t>MTConnect</w:t>
+      </w:r>
+      <w:proofErr w:type="spellEnd"/>
+      <w:r>
+        <w:t xml:space="preserve"> specification, acting as an interface to the device.</w:t>
+      </w:r>
+      <w:proofErr w:type="gramEnd"/>
     </w:p>
     <w:p>
       <w:pPr>
@@ -3460,7 +3791,15 @@
       </w:r>
       <w:r>
         <w:tab/>
-        <w:t xml:space="preserve">A process or set of processes that access the MTConnect </w:t>
+        <w:t xml:space="preserve">A process or set of processes that access the </w:t>
+      </w:r>
+      <w:proofErr w:type="spellStart"/>
+      <w:r>
+        <w:t>MTConnect</w:t>
+      </w:r>
+      <w:proofErr w:type="spellEnd"/>
+      <w:r>
+        <w:t xml:space="preserve"> </w:t>
       </w:r>
       <w:r>
         <w:rPr>
@@ -3531,6 +3870,7 @@
       <w:pPr>
         <w:pStyle w:val="GlossaryEntry"/>
       </w:pPr>
+      <w:proofErr w:type="gramStart"/>
       <w:r>
         <w:rPr>
           <w:b/>
@@ -3539,7 +3879,11 @@
       </w:r>
       <w:r>
         <w:tab/>
-        <w:t xml:space="preserve">The text in a simple content element. For example, </w:t>
+        <w:t>The text in a simple content element.</w:t>
+      </w:r>
+      <w:proofErr w:type="gramEnd"/>
+      <w:r>
+        <w:t xml:space="preserve"> For example, </w:t>
       </w:r>
       <w:r>
         <w:rPr>
@@ -3573,7 +3917,43 @@
         <w:rPr>
           <w:rStyle w:val="ImbeddedCode"/>
         </w:rPr>
-        <w:t>&lt;mt:Alarm ...&gt;This is some text&lt;/mt:Alarm&gt;</w:t>
+        <w:t>&lt;</w:t>
+      </w:r>
+      <w:proofErr w:type="spellStart"/>
+      <w:r>
+        <w:rPr>
+          <w:rStyle w:val="ImbeddedCode"/>
+        </w:rPr>
+        <w:t>mt</w:t>
+      </w:r>
+      <w:proofErr w:type="gramStart"/>
+      <w:r>
+        <w:rPr>
+          <w:rStyle w:val="ImbeddedCode"/>
+        </w:rPr>
+        <w:t>:Alarm</w:t>
+      </w:r>
+      <w:proofErr w:type="spellEnd"/>
+      <w:proofErr w:type="gramEnd"/>
+      <w:r>
+        <w:rPr>
+          <w:rStyle w:val="ImbeddedCode"/>
+        </w:rPr>
+        <w:t xml:space="preserve"> ...&gt;This is some text&lt;/</w:t>
+      </w:r>
+      <w:proofErr w:type="spellStart"/>
+      <w:r>
+        <w:rPr>
+          <w:rStyle w:val="ImbeddedCode"/>
+        </w:rPr>
+        <w:t>mt:Alarm</w:t>
+      </w:r>
+      <w:proofErr w:type="spellEnd"/>
+      <w:r>
+        <w:rPr>
+          <w:rStyle w:val="ImbeddedCode"/>
+        </w:rPr>
+        <w:t>&gt;</w:t>
       </w:r>
       <w:r>
         <w:t>.</w:t>
@@ -3583,6 +3963,7 @@
       <w:pPr>
         <w:pStyle w:val="GlossaryEntry"/>
       </w:pPr>
+      <w:proofErr w:type="gramStart"/>
       <w:r>
         <w:rPr>
           <w:b/>
@@ -3591,7 +3972,11 @@
       </w:r>
       <w:r>
         <w:tab/>
-        <w:t>A part of a device that can have sub-components and data items. A component is a basic building block of a device.</w:t>
+        <w:t>A part of a device that can have sub-components and data items.</w:t>
+      </w:r>
+      <w:proofErr w:type="gramEnd"/>
+      <w:r>
+        <w:t xml:space="preserve"> A component is a basic building block of a device.</w:t>
       </w:r>
     </w:p>
     <w:p>
@@ -3666,6 +4051,7 @@
       <w:pPr>
         <w:pStyle w:val="GlossaryEntry"/>
       </w:pPr>
+      <w:proofErr w:type="gramStart"/>
       <w:r>
         <w:rPr>
           <w:b/>
@@ -3674,7 +4060,11 @@
       </w:r>
       <w:r>
         <w:tab/>
-        <w:t>A piece of equipment capable of performing an operation. A device is composed of a set of components that provide data to the application. The device is a separate entity with at least one Controller managing its operation.</w:t>
+        <w:t>A piece of equipment capable of performing an operation.</w:t>
+      </w:r>
+      <w:proofErr w:type="gramEnd"/>
+      <w:r>
+        <w:t xml:space="preserve"> A device is composed of a set of components that provide data to the application. The device is a separate entity with at least one Controller managing its operation.</w:t>
       </w:r>
     </w:p>
     <w:p>
@@ -3734,7 +4124,15 @@
       </w:r>
       <w:r>
         <w:tab/>
-        <w:t xml:space="preserve">An XML element is the central building block of any XML Document. For example, in MTConnect the Device element is specified as </w:t>
+        <w:t xml:space="preserve">An XML element is the central building block of any XML Document. For example, in </w:t>
+      </w:r>
+      <w:proofErr w:type="spellStart"/>
+      <w:r>
+        <w:t>MTConnect</w:t>
+      </w:r>
+      <w:proofErr w:type="spellEnd"/>
+      <w:r>
+        <w:t xml:space="preserve"> the Device element is specified as </w:t>
       </w:r>
       <w:r>
         <w:rPr>
@@ -3788,6 +4186,7 @@
       <w:pPr>
         <w:pStyle w:val="GlossaryEntry"/>
       </w:pPr>
+      <w:proofErr w:type="gramStart"/>
       <w:r>
         <w:rPr>
           <w:b/>
@@ -3796,7 +4195,11 @@
       </w:r>
       <w:r>
         <w:tab/>
-        <w:t>Hyper-Text Transport Protocol. The protocol used by all web browsers and web applications.</w:t>
+        <w:t>Hyper-Text Transport Protocol.</w:t>
+      </w:r>
+      <w:proofErr w:type="gramEnd"/>
+      <w:r>
+        <w:t xml:space="preserve"> The protocol used by all web browsers and web applications.</w:t>
       </w:r>
     </w:p>
     <w:p>
@@ -3885,7 +4288,14 @@
       </w:r>
       <w:r>
         <w:tab/>
-        <w:t>REpresentational State Transfer. A software architecture where the client and server move through a series of state transitions based solely on the request from the client and the response from the server.</w:t>
+      </w:r>
+      <w:proofErr w:type="spellStart"/>
+      <w:r>
+        <w:t>REpresentational</w:t>
+      </w:r>
+      <w:proofErr w:type="spellEnd"/>
+      <w:r>
+        <w:t xml:space="preserve"> State Transfer. A software architecture where the client and server move through a series of state transitions based solely on the request from the client and the response from the server.</w:t>
       </w:r>
     </w:p>
     <w:p>
@@ -3925,12 +4335,14 @@
       <w:r>
         <w:t xml:space="preserve"> contained in a </w:t>
       </w:r>
+      <w:proofErr w:type="spellStart"/>
       <w:r>
         <w:rPr>
           <w:rStyle w:val="ImbeddedCode"/>
         </w:rPr>
         <w:t>ComponentStream</w:t>
       </w:r>
+      <w:proofErr w:type="spellEnd"/>
       <w:r>
         <w:t xml:space="preserve"> as a response from a </w:t>
       </w:r>
@@ -3980,7 +4392,15 @@
       </w:r>
       <w:r>
         <w:tab/>
-        <w:t>When used concerning interprocess communication, it refers to a connection between two end-points (usually processes). Socket communication most often uses TCP/IP as the underlying protocol.</w:t>
+        <w:t xml:space="preserve">When used concerning </w:t>
+      </w:r>
+      <w:proofErr w:type="spellStart"/>
+      <w:r>
+        <w:t>interprocess</w:t>
+      </w:r>
+      <w:proofErr w:type="spellEnd"/>
+      <w:r>
+        <w:t xml:space="preserve"> communication, it refers to a connection between two end-points (usually processes). Socket communication most often uses TCP/IP as the underlying protocol.</w:t>
       </w:r>
     </w:p>
     <w:p>
@@ -4051,13 +4471,22 @@
       </w:r>
       <w:r>
         <w:tab/>
-        <w:t>TCP/IP is the most prevalent stream-based protocol for interprocess communication. It is based on the IP stack (Internet Protocol) and provides the flow-control and reliable transmission layer on top of the IP routing infrastructure.</w:t>
+        <w:t xml:space="preserve">TCP/IP is the most prevalent stream-based protocol for </w:t>
+      </w:r>
+      <w:proofErr w:type="spellStart"/>
+      <w:r>
+        <w:t>interprocess</w:t>
+      </w:r>
+      <w:proofErr w:type="spellEnd"/>
+      <w:r>
+        <w:t xml:space="preserve"> communication. It is based on the IP stack (Internet Protocol) and provides the flow-control and reliable transmission layer on top of the IP routing infrastructure.</w:t>
       </w:r>
     </w:p>
     <w:p>
       <w:pPr>
         <w:pStyle w:val="GlossaryEntry"/>
       </w:pPr>
+      <w:proofErr w:type="gramStart"/>
       <w:r>
         <w:rPr>
           <w:b/>
@@ -4071,13 +4500,18 @@
         <w:tab/>
       </w:r>
       <w:r>
-        <w:t>Universal Resource Identifier. This is the official name for a web address as seen in the address bar of a browser.</w:t>
+        <w:t>Universal Resource Identifier.</w:t>
+      </w:r>
+      <w:proofErr w:type="gramEnd"/>
+      <w:r>
+        <w:t xml:space="preserve"> This is the official name for a web address as seen in the address bar of a browser.</w:t>
       </w:r>
     </w:p>
     <w:p>
       <w:pPr>
         <w:pStyle w:val="GlossaryEntry"/>
       </w:pPr>
+      <w:proofErr w:type="gramStart"/>
       <w:r>
         <w:rPr>
           <w:b/>
@@ -4093,25 +4527,41 @@
       <w:r>
         <w:t>Universally unique identifier.</w:t>
       </w:r>
+      <w:proofErr w:type="gramEnd"/>
     </w:p>
     <w:p>
       <w:pPr>
         <w:pStyle w:val="GlossaryEntry"/>
       </w:pPr>
+      <w:proofErr w:type="spellStart"/>
       <w:r>
         <w:rPr>
           <w:b/>
         </w:rPr>
         <w:t>XPath</w:t>
       </w:r>
+      <w:proofErr w:type="spellEnd"/>
       <w:r>
         <w:rPr>
           <w:b/>
         </w:rPr>
         <w:tab/>
       </w:r>
-      <w:r>
-        <w:t xml:space="preserve">XPath is a language for addressing parts of an XML Document. See the XPath specification for more information. </w:t>
+      <w:proofErr w:type="spellStart"/>
+      <w:r>
+        <w:t>XPath</w:t>
+      </w:r>
+      <w:proofErr w:type="spellEnd"/>
+      <w:r>
+        <w:t xml:space="preserve"> is a language for addressing parts of an XML Document. See the </w:t>
+      </w:r>
+      <w:proofErr w:type="spellStart"/>
+      <w:r>
+        <w:t>XPath</w:t>
+      </w:r>
+      <w:proofErr w:type="spellEnd"/>
+      <w:r>
+        <w:t xml:space="preserve"> specification for more information. </w:t>
       </w:r>
       <w:hyperlink r:id="rId22" w:history="1">
         <w:r>
@@ -4127,6 +4577,7 @@
       <w:pPr>
         <w:pStyle w:val="GlossaryEntry"/>
       </w:pPr>
+      <w:proofErr w:type="gramStart"/>
       <w:r>
         <w:rPr>
           <w:b/>
@@ -4135,7 +4586,11 @@
       </w:r>
       <w:r>
         <w:tab/>
-        <w:t xml:space="preserve">Extensible Markup Language. </w:t>
+        <w:t>Extensible Markup Language.</w:t>
+      </w:r>
+      <w:proofErr w:type="gramEnd"/>
+      <w:r>
+        <w:t xml:space="preserve"> </w:t>
       </w:r>
       <w:hyperlink r:id="rId23" w:history="1">
         <w:r>
@@ -4239,7 +4694,15 @@
         <w:pStyle w:val="BodyA"/>
       </w:pPr>
       <w:r>
-        <w:t xml:space="preserve">The MTConnect </w:t>
+        <w:t xml:space="preserve">The </w:t>
+      </w:r>
+      <w:proofErr w:type="spellStart"/>
+      <w:r>
+        <w:t>MTConnect</w:t>
+      </w:r>
+      <w:proofErr w:type="spellEnd"/>
+      <w:r>
+        <w:t xml:space="preserve"> </w:t>
       </w:r>
       <w:r>
         <w:rPr>
@@ -4266,7 +4729,11 @@
         <w:t>current</w:t>
       </w:r>
       <w:r>
-        <w:t xml:space="preserve"> requests. (See </w:t>
+        <w:t xml:space="preserve"> requests. </w:t>
+      </w:r>
+      <w:proofErr w:type="gramStart"/>
+      <w:r>
+        <w:t xml:space="preserve">(See </w:t>
       </w:r>
       <w:r>
         <w:rPr>
@@ -4287,7 +4754,11 @@
         <w:t>Part 1</w:t>
       </w:r>
       <w:r>
-        <w:t>.) All the data are collected into streams and organized by device and then by component</w:t>
+        <w:t>.)</w:t>
+      </w:r>
+      <w:proofErr w:type="gramEnd"/>
+      <w:r>
+        <w:t xml:space="preserve"> All the data are collected into streams and organized by device and then by component</w:t>
       </w:r>
       <w:r>
         <w:t xml:space="preserve">. </w:t>
@@ -4375,12 +4846,14 @@
       <w:r>
         <w:t xml:space="preserve">, </w:t>
       </w:r>
+      <w:proofErr w:type="spellStart"/>
       <w:r>
         <w:rPr>
           <w:rStyle w:val="ImbeddedCode"/>
         </w:rPr>
         <w:t>PowerStatus</w:t>
       </w:r>
+      <w:proofErr w:type="spellEnd"/>
       <w:r>
         <w:t>, etc.</w:t>
       </w:r>
@@ -4402,7 +4875,15 @@
         <w:t xml:space="preserve">MUST NOT </w:t>
       </w:r>
       <w:r>
-        <w:t xml:space="preserve">be sent to the client application and does not need to be retained by the MTConnect </w:t>
+        <w:t xml:space="preserve">be sent to the client application and does not need to be retained by the </w:t>
+      </w:r>
+      <w:proofErr w:type="spellStart"/>
+      <w:r>
+        <w:t>MTConnect</w:t>
+      </w:r>
+      <w:proofErr w:type="spellEnd"/>
+      <w:r>
+        <w:t xml:space="preserve"> </w:t>
       </w:r>
       <w:r>
         <w:rPr>
@@ -4463,12 +4944,14 @@
       <w:r>
         <w:t xml:space="preserve"> element is the high level container for all device streams. It serves no other purpose than to have </w:t>
       </w:r>
+      <w:proofErr w:type="spellStart"/>
       <w:r>
         <w:rPr>
           <w:rStyle w:val="ImbeddedCode"/>
         </w:rPr>
         <w:t>DeviceStream</w:t>
       </w:r>
+      <w:proofErr w:type="spellEnd"/>
       <w:r>
         <w:t xml:space="preserve"> sub-elements. There </w:t>
       </w:r>
@@ -4757,6 +5240,7 @@
                 <w:sz w:val="22"/>
               </w:rPr>
             </w:pPr>
+            <w:proofErr w:type="spellStart"/>
             <w:r>
               <w:rPr>
                 <w:rFonts w:ascii="Courier" w:hAnsi="Courier"/>
@@ -4764,6 +5248,7 @@
               </w:rPr>
               <w:t>DeviceStream</w:t>
             </w:r>
+            <w:proofErr w:type="spellEnd"/>
           </w:p>
         </w:tc>
         <w:tc>
@@ -4972,21 +5457,25 @@
       <w:r>
         <w:t xml:space="preserve">have at least one </w:t>
       </w:r>
+      <w:proofErr w:type="spellStart"/>
       <w:r>
         <w:rPr>
           <w:rStyle w:val="ImbeddedCode"/>
         </w:rPr>
         <w:t>DeviceStream</w:t>
       </w:r>
+      <w:proofErr w:type="spellEnd"/>
       <w:r>
         <w:t xml:space="preserve"> and the </w:t>
       </w:r>
+      <w:proofErr w:type="spellStart"/>
       <w:r>
         <w:rPr>
           <w:rStyle w:val="ImbeddedCode"/>
         </w:rPr>
         <w:t>DeviceStream</w:t>
       </w:r>
+      <w:proofErr w:type="spellEnd"/>
       <w:r>
         <w:t xml:space="preserve"> </w:t>
       </w:r>
@@ -4999,21 +5488,25 @@
       <w:r>
         <w:t xml:space="preserve"> have one or more </w:t>
       </w:r>
+      <w:proofErr w:type="spellStart"/>
       <w:r>
         <w:rPr>
           <w:rStyle w:val="ImbeddedCode"/>
         </w:rPr>
         <w:t>ComponentStream</w:t>
       </w:r>
+      <w:proofErr w:type="spellEnd"/>
       <w:r>
         <w:t xml:space="preserve"> elements, depending on whether there are events or samples available for the component. If there are no </w:t>
       </w:r>
+      <w:proofErr w:type="spellStart"/>
       <w:r>
         <w:rPr>
           <w:rStyle w:val="ImbeddedCode"/>
         </w:rPr>
         <w:t>ComponentStream</w:t>
       </w:r>
+      <w:proofErr w:type="spellEnd"/>
       <w:r>
         <w:t xml:space="preserve"> elements, then no data will be delivered for this request.</w:t>
       </w:r>
@@ -5104,8 +5597,13 @@
         </w:numPr>
         <w:ind w:left="648" w:hanging="648"/>
       </w:pPr>
-      <w:r>
-        <w:t>&lt;?xml version="1.0" encoding="UTF-8"?&gt;</w:t>
+      <w:proofErr w:type="gramStart"/>
+      <w:r>
+        <w:t>&lt;?xml</w:t>
+      </w:r>
+      <w:proofErr w:type="gramEnd"/>
+      <w:r>
+        <w:t xml:space="preserve"> version="1.0" encoding="UTF-8"?&gt;</w:t>
       </w:r>
     </w:p>
     <w:p>
@@ -5118,7 +5616,15 @@
         <w:ind w:left="648" w:hanging="648"/>
       </w:pPr>
       <w:r>
-        <w:t>&lt;MTConnectStreams ...&gt;</w:t>
+        <w:t>&lt;</w:t>
+      </w:r>
+      <w:proofErr w:type="spellStart"/>
+      <w:r>
+        <w:t>MTConnectStreams</w:t>
+      </w:r>
+      <w:proofErr w:type="spellEnd"/>
+      <w:r>
+        <w:t xml:space="preserve"> ...&gt;</w:t>
       </w:r>
     </w:p>
     <w:p>
@@ -5157,7 +5663,23 @@
         <w:ind w:left="648" w:hanging="648"/>
       </w:pPr>
       <w:r>
-        <w:t xml:space="preserve">    &lt;DeviceStream uuid="1" name="mill-1"&gt;</w:t>
+        <w:t xml:space="preserve">    &lt;</w:t>
+      </w:r>
+      <w:proofErr w:type="spellStart"/>
+      <w:r>
+        <w:t>DeviceStream</w:t>
+      </w:r>
+      <w:proofErr w:type="spellEnd"/>
+      <w:r>
+        <w:t xml:space="preserve"> </w:t>
+      </w:r>
+      <w:proofErr w:type="spellStart"/>
+      <w:r>
+        <w:t>uuid</w:t>
+      </w:r>
+      <w:proofErr w:type="spellEnd"/>
+      <w:r>
+        <w:t>="1" name="mill-1"&gt;</w:t>
       </w:r>
     </w:p>
     <w:p>
@@ -5170,7 +5692,23 @@
         <w:ind w:left="648" w:hanging="648"/>
       </w:pPr>
       <w:r>
-        <w:t xml:space="preserve">      &lt;ComponentStream componentId="2" name="power" component="Power"&gt;</w:t>
+        <w:t xml:space="preserve">      &lt;</w:t>
+      </w:r>
+      <w:proofErr w:type="spellStart"/>
+      <w:r>
+        <w:t>ComponentStream</w:t>
+      </w:r>
+      <w:proofErr w:type="spellEnd"/>
+      <w:r>
+        <w:t xml:space="preserve"> </w:t>
+      </w:r>
+      <w:proofErr w:type="spellStart"/>
+      <w:r>
+        <w:t>componentId</w:t>
+      </w:r>
+      <w:proofErr w:type="spellEnd"/>
+      <w:r>
+        <w:t>="2" name="power" component="Power"&gt;</w:t>
       </w:r>
     </w:p>
     <w:p>
@@ -5196,7 +5734,31 @@
         <w:ind w:left="648" w:hanging="648"/>
       </w:pPr>
       <w:r>
-        <w:t xml:space="preserve">          &lt;PowerStatus name="power" dataItemId="9" sequence="30055111" timestamp="2008-07-07T14:27:59.591"&gt;ON&lt;/PowerStatus&gt;</w:t>
+        <w:t xml:space="preserve">          &lt;</w:t>
+      </w:r>
+      <w:proofErr w:type="spellStart"/>
+      <w:r>
+        <w:t>PowerStatus</w:t>
+      </w:r>
+      <w:proofErr w:type="spellEnd"/>
+      <w:r>
+        <w:t xml:space="preserve"> name="power" </w:t>
+      </w:r>
+      <w:proofErr w:type="spellStart"/>
+      <w:r>
+        <w:t>dataItemId</w:t>
+      </w:r>
+      <w:proofErr w:type="spellEnd"/>
+      <w:r>
+        <w:t>="9" sequence="30055111" timestamp="2008-07-07T14:27:59.591"&gt;ON&lt;/</w:t>
+      </w:r>
+      <w:proofErr w:type="spellStart"/>
+      <w:r>
+        <w:t>PowerStatus</w:t>
+      </w:r>
+      <w:proofErr w:type="spellEnd"/>
+      <w:r>
+        <w:t>&gt;</w:t>
       </w:r>
     </w:p>
     <w:p>
@@ -5222,7 +5784,15 @@
         <w:ind w:left="648" w:hanging="648"/>
       </w:pPr>
       <w:r>
-        <w:t xml:space="preserve">      &lt;/ComponentStream&gt;</w:t>
+        <w:t xml:space="preserve">      &lt;/</w:t>
+      </w:r>
+      <w:proofErr w:type="spellStart"/>
+      <w:r>
+        <w:t>ComponentStream</w:t>
+      </w:r>
+      <w:proofErr w:type="spellEnd"/>
+      <w:r>
+        <w:t>&gt;</w:t>
       </w:r>
     </w:p>
     <w:p>
@@ -5235,7 +5805,15 @@
         <w:ind w:left="648" w:hanging="648"/>
       </w:pPr>
       <w:r>
-        <w:t xml:space="preserve">    &lt;/DeviceStream&gt;</w:t>
+        <w:t xml:space="preserve">    &lt;/</w:t>
+      </w:r>
+      <w:proofErr w:type="spellStart"/>
+      <w:r>
+        <w:t>DeviceStream</w:t>
+      </w:r>
+      <w:proofErr w:type="spellEnd"/>
+      <w:r>
+        <w:t>&gt;</w:t>
       </w:r>
     </w:p>
     <w:p>
@@ -5248,7 +5826,23 @@
         <w:ind w:left="648" w:hanging="648"/>
       </w:pPr>
       <w:r>
-        <w:t xml:space="preserve">    &lt;DeviceStream uuid="2" name="mill-2"&gt;</w:t>
+        <w:t xml:space="preserve">    &lt;</w:t>
+      </w:r>
+      <w:proofErr w:type="spellStart"/>
+      <w:r>
+        <w:t>DeviceStream</w:t>
+      </w:r>
+      <w:proofErr w:type="spellEnd"/>
+      <w:r>
+        <w:t xml:space="preserve"> </w:t>
+      </w:r>
+      <w:proofErr w:type="spellStart"/>
+      <w:r>
+        <w:t>uuid</w:t>
+      </w:r>
+      <w:proofErr w:type="spellEnd"/>
+      <w:r>
+        <w:t>="2" name="mill-2"&gt;</w:t>
       </w:r>
     </w:p>
     <w:p>
@@ -5262,7 +5856,23 @@
       </w:pPr>
       <w:r>
         <w:lastRenderedPageBreak/>
-        <w:t xml:space="preserve">      &lt;ComponentStream componentId="3" name="power" component="Power"&gt;</w:t>
+        <w:t xml:space="preserve">      &lt;</w:t>
+      </w:r>
+      <w:proofErr w:type="spellStart"/>
+      <w:r>
+        <w:t>ComponentStream</w:t>
+      </w:r>
+      <w:proofErr w:type="spellEnd"/>
+      <w:r>
+        <w:t xml:space="preserve"> </w:t>
+      </w:r>
+      <w:proofErr w:type="spellStart"/>
+      <w:r>
+        <w:t>componentId</w:t>
+      </w:r>
+      <w:proofErr w:type="spellEnd"/>
+      <w:r>
+        <w:t>="3" name="power" component="Power"&gt;</w:t>
       </w:r>
     </w:p>
     <w:p>
@@ -5288,7 +5898,31 @@
         <w:ind w:left="648" w:hanging="648"/>
       </w:pPr>
       <w:r>
-        <w:t xml:space="preserve">          &lt;PowerStatus name="power" dataItemId="10" sequence="52162" timestamp="2008-06-11T10:17:33.291"&gt;ON&lt;/PowerStatus&gt;</w:t>
+        <w:t xml:space="preserve">          &lt;</w:t>
+      </w:r>
+      <w:proofErr w:type="spellStart"/>
+      <w:r>
+        <w:t>PowerStatus</w:t>
+      </w:r>
+      <w:proofErr w:type="spellEnd"/>
+      <w:r>
+        <w:t xml:space="preserve"> name="power" </w:t>
+      </w:r>
+      <w:proofErr w:type="spellStart"/>
+      <w:r>
+        <w:t>dataItemId</w:t>
+      </w:r>
+      <w:proofErr w:type="spellEnd"/>
+      <w:r>
+        <w:t>="10" sequence="52162" timestamp="2008-06-11T10:17:33.291"&gt;ON&lt;/</w:t>
+      </w:r>
+      <w:proofErr w:type="spellStart"/>
+      <w:r>
+        <w:t>PowerStatus</w:t>
+      </w:r>
+      <w:proofErr w:type="spellEnd"/>
+      <w:r>
+        <w:t>&gt;</w:t>
       </w:r>
     </w:p>
     <w:p>
@@ -5314,7 +5948,15 @@
         <w:ind w:left="648" w:hanging="648"/>
       </w:pPr>
       <w:r>
-        <w:t xml:space="preserve">      &lt;/ComponentStream&gt;</w:t>
+        <w:t xml:space="preserve">      &lt;/</w:t>
+      </w:r>
+      <w:proofErr w:type="spellStart"/>
+      <w:r>
+        <w:t>ComponentStream</w:t>
+      </w:r>
+      <w:proofErr w:type="spellEnd"/>
+      <w:r>
+        <w:t>&gt;</w:t>
       </w:r>
     </w:p>
     <w:p>
@@ -5327,7 +5969,15 @@
         <w:ind w:left="648" w:hanging="648"/>
       </w:pPr>
       <w:r>
-        <w:t xml:space="preserve">    &lt;/DeviceStream&gt;</w:t>
+        <w:t xml:space="preserve">    &lt;/</w:t>
+      </w:r>
+      <w:proofErr w:type="spellStart"/>
+      <w:r>
+        <w:t>DeviceStream</w:t>
+      </w:r>
+      <w:proofErr w:type="spellEnd"/>
+      <w:r>
+        <w:t>&gt;</w:t>
       </w:r>
     </w:p>
     <w:p>
@@ -5353,7 +6003,15 @@
         <w:ind w:left="648" w:hanging="648"/>
       </w:pPr>
       <w:r>
-        <w:t>&lt;/MTConnectStreams&gt;</w:t>
+        <w:t>&lt;/</w:t>
+      </w:r>
+      <w:proofErr w:type="spellStart"/>
+      <w:r>
+        <w:t>MTConnectStreams</w:t>
+      </w:r>
+      <w:proofErr w:type="spellEnd"/>
+      <w:r>
+        <w:t>&gt;</w:t>
       </w:r>
     </w:p>
     <w:p>
@@ -5365,6 +6023,7 @@
       <w:bookmarkStart w:id="27" w:name="_Toc89966165"/>
       <w:bookmarkStart w:id="28" w:name="_Toc106015126"/>
       <w:bookmarkEnd w:id="26"/>
+      <w:proofErr w:type="spellStart"/>
       <w:r>
         <w:rPr>
           <w:rFonts w:ascii="Courier" w:hAnsi="Courier"/>
@@ -5373,6 +6032,7 @@
       </w:r>
       <w:bookmarkEnd w:id="27"/>
       <w:bookmarkEnd w:id="28"/>
+      <w:proofErr w:type="spellEnd"/>
     </w:p>
     <w:p>
       <w:pPr>
@@ -5381,21 +6041,25 @@
       <w:r>
         <w:t xml:space="preserve">A </w:t>
       </w:r>
+      <w:proofErr w:type="spellStart"/>
       <w:r>
         <w:rPr>
           <w:rStyle w:val="ImbeddedCode"/>
         </w:rPr>
         <w:t>DeviceStream</w:t>
       </w:r>
+      <w:proofErr w:type="spellEnd"/>
       <w:r>
         <w:t xml:space="preserve"> is created to hold the device-specific information so it does not need to be repeated for every event and sample. This is done to reduce the size of each event and sample so they only carry the information that is being reported. A </w:t>
       </w:r>
+      <w:proofErr w:type="spellStart"/>
       <w:r>
         <w:rPr>
           <w:rStyle w:val="ImbeddedCode"/>
         </w:rPr>
         <w:t>DeviceStream</w:t>
       </w:r>
+      <w:proofErr w:type="spellEnd"/>
       <w:r>
         <w:t xml:space="preserve"> </w:t>
       </w:r>
@@ -5408,21 +6072,25 @@
       <w:r>
         <w:t xml:space="preserve">contain one or more </w:t>
       </w:r>
+      <w:proofErr w:type="spellStart"/>
       <w:r>
         <w:rPr>
           <w:rStyle w:val="ImbeddedCode"/>
         </w:rPr>
         <w:t>ComponentStream</w:t>
       </w:r>
+      <w:proofErr w:type="spellEnd"/>
       <w:r>
         <w:t xml:space="preserve"> elements. If the request is valid and there are no events or samples that match the criteria, an empty </w:t>
       </w:r>
+      <w:proofErr w:type="spellStart"/>
       <w:r>
         <w:rPr>
           <w:rStyle w:val="ImbeddedCode"/>
         </w:rPr>
         <w:t>DeviceStream</w:t>
       </w:r>
+      <w:proofErr w:type="spellEnd"/>
       <w:r>
         <w:t xml:space="preserve"> element </w:t>
       </w:r>
@@ -5446,12 +6114,14 @@
       </w:pPr>
       <w:bookmarkStart w:id="29" w:name="_Toc89966166"/>
       <w:bookmarkStart w:id="30" w:name="_Toc106015127"/>
+      <w:proofErr w:type="spellStart"/>
       <w:r>
         <w:rPr>
           <w:rFonts w:ascii="Courier" w:hAnsi="Courier"/>
         </w:rPr>
         <w:t>DeviceStream</w:t>
       </w:r>
+      <w:proofErr w:type="spellEnd"/>
       <w:r>
         <w:t xml:space="preserve"> Attributes</w:t>
       </w:r>
@@ -5709,12 +6379,14 @@
                 <w:rStyle w:val="ImbeddedCode"/>
               </w:rPr>
             </w:pPr>
+            <w:proofErr w:type="spellStart"/>
             <w:r>
               <w:rPr>
                 <w:rStyle w:val="ImbeddedCode"/>
               </w:rPr>
               <w:t>uuid</w:t>
             </w:r>
+            <w:proofErr w:type="spellEnd"/>
           </w:p>
         </w:tc>
         <w:tc>
@@ -5788,12 +6460,14 @@
       </w:pPr>
       <w:bookmarkStart w:id="31" w:name="_Toc89966167"/>
       <w:bookmarkStart w:id="32" w:name="_Toc106015128"/>
+      <w:proofErr w:type="spellStart"/>
       <w:r>
         <w:rPr>
           <w:rFonts w:ascii="Courier" w:hAnsi="Courier"/>
         </w:rPr>
         <w:t>DeviceStream</w:t>
       </w:r>
+      <w:proofErr w:type="spellEnd"/>
       <w:r>
         <w:t xml:space="preserve"> Elements</w:t>
       </w:r>
@@ -5971,6 +6645,7 @@
                 <w:sz w:val="22"/>
               </w:rPr>
             </w:pPr>
+            <w:proofErr w:type="spellStart"/>
             <w:r>
               <w:rPr>
                 <w:rFonts w:ascii="Courier" w:hAnsi="Courier"/>
@@ -5978,6 +6653,7 @@
               </w:rPr>
               <w:t>ComponentStream</w:t>
             </w:r>
+            <w:proofErr w:type="spellEnd"/>
           </w:p>
         </w:tc>
         <w:tc>
@@ -6049,6 +6725,7 @@
       <w:bookmarkStart w:id="34" w:name="_Toc89966168"/>
       <w:bookmarkStart w:id="35" w:name="_Toc106015129"/>
       <w:bookmarkEnd w:id="33"/>
+      <w:proofErr w:type="spellStart"/>
       <w:r>
         <w:rPr>
           <w:rFonts w:ascii="Courier" w:hAnsi="Courier"/>
@@ -6057,6 +6734,7 @@
       </w:r>
       <w:bookmarkEnd w:id="34"/>
       <w:bookmarkEnd w:id="35"/>
+      <w:proofErr w:type="spellEnd"/>
     </w:p>
     <w:p>
       <w:pPr>
@@ -6068,21 +6746,25 @@
       <w:r>
         <w:t xml:space="preserve">A </w:t>
       </w:r>
+      <w:proofErr w:type="spellStart"/>
       <w:r>
         <w:rPr>
           <w:rStyle w:val="ImbeddedCode"/>
         </w:rPr>
         <w:t>ComponentStream</w:t>
       </w:r>
+      <w:proofErr w:type="spellEnd"/>
       <w:r>
         <w:t xml:space="preserve"> is similar to the </w:t>
       </w:r>
+      <w:proofErr w:type="spellStart"/>
       <w:r>
         <w:rPr>
           <w:rStyle w:val="ImbeddedCode"/>
         </w:rPr>
         <w:t>DeviceStream</w:t>
       </w:r>
+      <w:proofErr w:type="spellEnd"/>
       <w:r>
         <w:t xml:space="preserve">. It contains the information specific to the component within the </w:t>
       </w:r>
@@ -6098,24 +6780,28 @@
         </w:rPr>
         <w:t xml:space="preserve">. The </w:t>
       </w:r>
+      <w:proofErr w:type="spellStart"/>
       <w:r>
         <w:rPr>
           <w:rStyle w:val="ImbeddedCode"/>
         </w:rPr>
         <w:t>uuid</w:t>
       </w:r>
+      <w:proofErr w:type="spellEnd"/>
       <w:r>
         <w:rPr>
           <w:rStyle w:val="DefaultParagraphFont1"/>
         </w:rPr>
         <w:t xml:space="preserve"> only needs to be specified if the Component has a </w:t>
       </w:r>
+      <w:proofErr w:type="spellStart"/>
       <w:r>
         <w:rPr>
           <w:rStyle w:val="ImbeddedCode"/>
         </w:rPr>
         <w:t>uuid</w:t>
       </w:r>
+      <w:proofErr w:type="spellEnd"/>
       <w:r>
         <w:rPr>
           <w:rStyle w:val="DefaultParagraphFont1"/>
@@ -6133,12 +6819,14 @@
       </w:pPr>
       <w:bookmarkStart w:id="36" w:name="_Toc89966169"/>
       <w:bookmarkStart w:id="37" w:name="_Toc106015130"/>
+      <w:proofErr w:type="spellStart"/>
       <w:r>
         <w:rPr>
           <w:rFonts w:ascii="Courier" w:hAnsi="Courier"/>
         </w:rPr>
         <w:t>ComponentStream</w:t>
       </w:r>
+      <w:proofErr w:type="spellEnd"/>
       <w:r>
         <w:t xml:space="preserve"> Attributes</w:t>
       </w:r>
@@ -6495,12 +7183,14 @@
                 <w:rStyle w:val="ImbeddedCode"/>
               </w:rPr>
             </w:pPr>
+            <w:proofErr w:type="spellStart"/>
             <w:r>
               <w:rPr>
                 <w:rStyle w:val="ImbeddedCode"/>
               </w:rPr>
               <w:t>uuid</w:t>
             </w:r>
+            <w:proofErr w:type="spellEnd"/>
           </w:p>
         </w:tc>
         <w:tc>
@@ -6588,6 +7278,7 @@
                 <w:rStyle w:val="ImbeddedCode"/>
               </w:rPr>
             </w:pPr>
+            <w:proofErr w:type="spellStart"/>
             <w:r>
               <w:rPr>
                 <w:rStyle w:val="ImbeddedCode"/>
@@ -6595,6 +7286,7 @@
               <w:lastRenderedPageBreak/>
               <w:t>componentId</w:t>
             </w:r>
+            <w:proofErr w:type="spellEnd"/>
           </w:p>
         </w:tc>
         <w:tc>
@@ -6674,12 +7366,14 @@
       <w:r>
         <w:t xml:space="preserve">The Elements of the </w:t>
       </w:r>
+      <w:proofErr w:type="spellStart"/>
       <w:r>
         <w:rPr>
           <w:rStyle w:val="ImbeddedCode"/>
         </w:rPr>
         <w:t>ComponentStream</w:t>
       </w:r>
+      <w:proofErr w:type="spellEnd"/>
       <w:r>
         <w:rPr>
           <w:rStyle w:val="DefaultParagraphFont1"/>
@@ -6723,12 +7417,14 @@
         </w:rPr>
         <w:t xml:space="preserve">. The </w:t>
       </w:r>
+      <w:proofErr w:type="spellStart"/>
       <w:r>
         <w:rPr>
           <w:rStyle w:val="ImbeddedCode"/>
         </w:rPr>
         <w:t>ComponentStream</w:t>
       </w:r>
+      <w:proofErr w:type="spellEnd"/>
       <w:r>
         <w:rPr>
           <w:rStyle w:val="DefaultParagraphFont1"/>
@@ -6742,11 +7438,19 @@
         </w:rPr>
         <w:t xml:space="preserve">MUST NOT </w:t>
       </w:r>
+      <w:proofErr w:type="gramStart"/>
       <w:r>
         <w:rPr>
           <w:rStyle w:val="DefaultParagraphFont1"/>
         </w:rPr>
-        <w:t xml:space="preserve">be empty. It </w:t>
+        <w:t>be</w:t>
+      </w:r>
+      <w:proofErr w:type="gramEnd"/>
+      <w:r>
+        <w:rPr>
+          <w:rStyle w:val="DefaultParagraphFont1"/>
+        </w:rPr>
+        <w:t xml:space="preserve"> empty. It </w:t>
       </w:r>
       <w:r>
         <w:rPr>
@@ -6796,12 +7500,14 @@
       </w:pPr>
       <w:bookmarkStart w:id="38" w:name="_Toc89966170"/>
       <w:bookmarkStart w:id="39" w:name="_Toc106015131"/>
+      <w:proofErr w:type="spellStart"/>
       <w:r>
         <w:rPr>
           <w:rFonts w:ascii="Courier" w:hAnsi="Courier"/>
         </w:rPr>
         <w:t>ComponentStream</w:t>
       </w:r>
+      <w:proofErr w:type="spellEnd"/>
       <w:r>
         <w:t xml:space="preserve"> Elements</w:t>
       </w:r>
@@ -7232,10 +7938,37 @@
         <w:t>Samples</w:t>
       </w:r>
       <w:r>
+        <w:t xml:space="preserve"> element must contain at least one </w:t>
+      </w:r>
+      <w:r>
+        <w:rPr>
+          <w:rStyle w:val="ImbeddedCode"/>
+        </w:rPr>
+        <w:t>Sample</w:t>
+      </w:r>
+      <w:r>
+        <w:t xml:space="preserve"> element. The </w:t>
+      </w:r>
+      <w:r>
+        <w:rPr>
+          <w:rStyle w:val="ImbeddedCode"/>
+        </w:rPr>
+        <w:t>Samples</w:t>
+      </w:r>
+      <w:r>
+        <w:t xml:space="preserve"> element acts only as a </w:t>
+      </w:r>
+      <w:r>
         <w:rPr>
           <w:rStyle w:val="DefaultParagraphFont1"/>
         </w:rPr>
-        <w:t xml:space="preserve"> element must contain at least one </w:t>
+        <w:t xml:space="preserve">container </w:t>
+      </w:r>
+      <w:r>
+        <w:rPr>
+          <w:rStyle w:val="DefaultParagraphFont1"/>
+        </w:rPr>
+        <w:t xml:space="preserve">for all the </w:t>
       </w:r>
       <w:r>
         <w:rPr>
@@ -7247,19 +7980,13 @@
         <w:rPr>
           <w:rStyle w:val="DefaultParagraphFont1"/>
         </w:rPr>
-        <w:t xml:space="preserve"> element. This element acts only as a container for all the </w:t>
-      </w:r>
-      <w:r>
-        <w:rPr>
-          <w:rStyle w:val="ImbeddedCode"/>
-        </w:rPr>
-        <w:t>Samples</w:t>
+        <w:t xml:space="preserve"> elements to provide a logical structure to the XML Document</w:t>
       </w:r>
       <w:r>
         <w:rPr>
           <w:rStyle w:val="DefaultParagraphFont1"/>
         </w:rPr>
-        <w:t xml:space="preserve"> to provide a logical structure to the XML Document.</w:t>
+        <w:t>.</w:t>
       </w:r>
     </w:p>
     <w:tbl>
@@ -7824,12 +8551,14 @@
             <w:r>
               <w:t xml:space="preserve">match the name of the </w:t>
             </w:r>
+            <w:proofErr w:type="spellStart"/>
             <w:r>
               <w:rPr>
                 <w:rStyle w:val="ImbeddedCode"/>
               </w:rPr>
               <w:t>DataItem</w:t>
             </w:r>
+            <w:proofErr w:type="spellEnd"/>
             <w:r>
               <w:rPr>
                 <w:rStyle w:val="DefaultParagraphFont1"/>
@@ -8108,12 +8837,14 @@
                 <w:rStyle w:val="ImbeddedCode"/>
               </w:rPr>
             </w:pPr>
+            <w:proofErr w:type="spellStart"/>
             <w:r>
               <w:rPr>
                 <w:rStyle w:val="ImbeddedCode"/>
               </w:rPr>
               <w:t>dataItemID</w:t>
             </w:r>
+            <w:proofErr w:type="spellEnd"/>
           </w:p>
         </w:tc>
         <w:tc>
@@ -8218,7 +8949,23 @@
         <w:ind w:left="648" w:hanging="648"/>
       </w:pPr>
       <w:r>
-        <w:t>&lt;Position sequence=”112” timestamp=”2007-08-09T12:32:45.1232” name=”Xabs” dataItemId=”10”&gt;123.3333&lt;/Position&gt;</w:t>
+        <w:t>&lt;Position sequence=”112” timestamp=”2007-08-09T12:32:45.1232” name=”</w:t>
+      </w:r>
+      <w:proofErr w:type="spellStart"/>
+      <w:r>
+        <w:t>Xabs</w:t>
+      </w:r>
+      <w:proofErr w:type="spellEnd"/>
+      <w:r>
+        <w:t xml:space="preserve">” </w:t>
+      </w:r>
+      <w:proofErr w:type="spellStart"/>
+      <w:r>
+        <w:t>dataItemId</w:t>
+      </w:r>
+      <w:proofErr w:type="spellEnd"/>
+      <w:r>
+        <w:t>=”10”&gt;123.3333&lt;/Position&gt;</w:t>
       </w:r>
     </w:p>
     <w:p>
@@ -8299,7 +9046,15 @@
         <w:t>MILLIMETER/SECOND^2</w:t>
       </w:r>
       <w:r>
-        <w:t xml:space="preserve">. An acceleration </w:t>
+        <w:t xml:space="preserve">. </w:t>
+      </w:r>
+      <w:proofErr w:type="gramStart"/>
+      <w:r>
+        <w:t>An acceleration</w:t>
+      </w:r>
+      <w:proofErr w:type="gramEnd"/>
+      <w:r>
+        <w:t xml:space="preserve"> </w:t>
       </w:r>
       <w:r>
         <w:rPr>
@@ -8315,6 +9070,7 @@
       <w:pPr>
         <w:pStyle w:val="GlossaryEntry"/>
       </w:pPr>
+      <w:proofErr w:type="gramStart"/>
       <w:r>
         <w:rPr>
           <w:rStyle w:val="ImbeddedCode"/>
@@ -8324,7 +9080,11 @@
       </w:r>
       <w:r>
         <w:tab/>
-        <w:t xml:space="preserve">The current in an electrical circuit. The amperage </w:t>
+        <w:t>The current in an electrical circuit.</w:t>
+      </w:r>
+      <w:proofErr w:type="gramEnd"/>
+      <w:r>
+        <w:t xml:space="preserve"> The amperage </w:t>
       </w:r>
       <w:r>
         <w:rPr>
@@ -8404,6 +9164,7 @@
       <w:pPr>
         <w:pStyle w:val="GlossaryEntry"/>
       </w:pPr>
+      <w:proofErr w:type="spellStart"/>
       <w:r>
         <w:rPr>
           <w:rStyle w:val="ImbeddedCode"/>
@@ -8411,6 +9172,7 @@
         </w:rPr>
         <w:t>AngularAcceleration</w:t>
       </w:r>
+      <w:proofErr w:type="spellEnd"/>
       <w:r>
         <w:t xml:space="preserve"> The angular acceleration of the component as measured in </w:t>
       </w:r>
@@ -8421,7 +9183,15 @@
         <w:t>DEGREE/SECOND^2</w:t>
       </w:r>
       <w:r>
-        <w:t xml:space="preserve">. An acceleration </w:t>
+        <w:t xml:space="preserve">. </w:t>
+      </w:r>
+      <w:proofErr w:type="gramStart"/>
+      <w:r>
+        <w:t>An acceleration</w:t>
+      </w:r>
+      <w:proofErr w:type="gramEnd"/>
+      <w:r>
+        <w:t xml:space="preserve"> </w:t>
       </w:r>
       <w:r>
         <w:rPr>
@@ -8437,6 +9207,7 @@
       <w:pPr>
         <w:pStyle w:val="GlossaryEntry"/>
       </w:pPr>
+      <w:proofErr w:type="spellStart"/>
       <w:r>
         <w:rPr>
           <w:rStyle w:val="ImbeddedCode"/>
@@ -8444,6 +9215,7 @@
         </w:rPr>
         <w:t>AngularVelocity</w:t>
       </w:r>
+      <w:proofErr w:type="spellEnd"/>
       <w:r>
         <w:t xml:space="preserve"> A angular velocity represents the rate of change in angle. An angular velocity </w:t>
       </w:r>
@@ -8479,6 +9251,7 @@
       <w:pPr>
         <w:pStyle w:val="GlossaryEntry"/>
       </w:pPr>
+      <w:proofErr w:type="spellStart"/>
       <w:r>
         <w:rPr>
           <w:rStyle w:val="ImbeddedCode"/>
@@ -8486,10 +9259,24 @@
         </w:rPr>
         <w:t>AxisFeedrate</w:t>
       </w:r>
+      <w:proofErr w:type="spellEnd"/>
       <w:r>
         <w:tab/>
-        <w:t>Axis Feedrate is defined as the rate of motion of the feed axis of the tool relative to the workpiece</w:t>
-      </w:r>
+        <w:t xml:space="preserve">Axis </w:t>
+      </w:r>
+      <w:proofErr w:type="spellStart"/>
+      <w:r>
+        <w:t>Feedrate</w:t>
+      </w:r>
+      <w:proofErr w:type="spellEnd"/>
+      <w:r>
+        <w:t xml:space="preserve"> is defined as the rate of motion of the feed axis of the tool relative to the </w:t>
+      </w:r>
+      <w:proofErr w:type="spellStart"/>
+      <w:r>
+        <w:t>workpiece</w:t>
+      </w:r>
+      <w:proofErr w:type="spellEnd"/>
       <w:r>
         <w:rPr>
           <w:vertAlign w:val="superscript"/>
@@ -8497,7 +9284,15 @@
         <w:footnoteReference w:id="1"/>
       </w:r>
       <w:r>
-        <w:t xml:space="preserve">.  An axis feedrate </w:t>
+        <w:t xml:space="preserve">.  An axis </w:t>
+      </w:r>
+      <w:proofErr w:type="spellStart"/>
+      <w:r>
+        <w:t>feedrate</w:t>
+      </w:r>
+      <w:proofErr w:type="spellEnd"/>
+      <w:r>
+        <w:t xml:space="preserve"> </w:t>
       </w:r>
       <w:r>
         <w:rPr>
@@ -8667,6 +9462,7 @@
       <w:pPr>
         <w:pStyle w:val="GlossaryEntry"/>
       </w:pPr>
+      <w:proofErr w:type="spellStart"/>
       <w:r>
         <w:rPr>
           <w:rStyle w:val="ImbeddedCode"/>
@@ -8674,10 +9470,24 @@
         </w:rPr>
         <w:t>PathFeedrate</w:t>
       </w:r>
+      <w:proofErr w:type="spellEnd"/>
       <w:r>
         <w:tab/>
-        <w:t>Path Feedrate is defined as the rate of motion of the feed path of the tool relative to the workpiece</w:t>
-      </w:r>
+        <w:t xml:space="preserve">Path </w:t>
+      </w:r>
+      <w:proofErr w:type="spellStart"/>
+      <w:r>
+        <w:t>Feedrate</w:t>
+      </w:r>
+      <w:proofErr w:type="spellEnd"/>
+      <w:r>
+        <w:t xml:space="preserve"> is defined as the rate of motion of the feed path of the tool relative to the </w:t>
+      </w:r>
+      <w:proofErr w:type="spellStart"/>
+      <w:r>
+        <w:t>workpiece</w:t>
+      </w:r>
+      <w:proofErr w:type="spellEnd"/>
       <w:r>
         <w:rPr>
           <w:vertAlign w:val="superscript"/>
@@ -8685,7 +9495,15 @@
         <w:footnoteReference w:id="2"/>
       </w:r>
       <w:r>
-        <w:t xml:space="preserve">.  A path feedrate </w:t>
+        <w:t xml:space="preserve">.  A path </w:t>
+      </w:r>
+      <w:proofErr w:type="spellStart"/>
+      <w:r>
+        <w:t>feedrate</w:t>
+      </w:r>
+      <w:proofErr w:type="spellEnd"/>
+      <w:r>
+        <w:t xml:space="preserve"> </w:t>
       </w:r>
       <w:r>
         <w:rPr>
@@ -8728,6 +9546,7 @@
       <w:pPr>
         <w:pStyle w:val="GlossaryEntry"/>
       </w:pPr>
+      <w:proofErr w:type="spellStart"/>
       <w:r>
         <w:rPr>
           <w:rStyle w:val="ImbeddedCode"/>
@@ -8735,6 +9554,7 @@
         </w:rPr>
         <w:t>PathPosition</w:t>
       </w:r>
+      <w:proofErr w:type="spellEnd"/>
       <w:r>
         <w:rPr>
           <w:rStyle w:val="ImbeddedCode"/>
@@ -8797,8 +9617,13 @@
         <w:t xml:space="preserve"> units.</w:t>
       </w:r>
       <w:r>
-        <w:t xml:space="preserve"> The PathPosition</w:t>
-      </w:r>
+        <w:t xml:space="preserve"> The </w:t>
+      </w:r>
+      <w:proofErr w:type="spellStart"/>
+      <w:r>
+        <w:t>PathPosition</w:t>
+      </w:r>
+      <w:proofErr w:type="spellEnd"/>
       <w:r>
         <w:t xml:space="preserve"> will be given </w:t>
       </w:r>
@@ -8820,9 +9645,11 @@
       <w:r>
         <w:t xml:space="preserve"> be listed in order X, Y, and Z</w:t>
       </w:r>
+      <w:proofErr w:type="gramStart"/>
       <w:r>
         <w:t>:</w:t>
       </w:r>
+      <w:proofErr w:type="gramEnd"/>
       <w:r>
         <w:br/>
       </w:r>
@@ -8832,137 +9659,43 @@
           <w:sz w:val="22"/>
           <w:szCs w:val="22"/>
         </w:rPr>
-        <w:t>&lt;PathPosition …&gt;10.123 55.232 100.981&lt;/PathPosition&gt;</w:t>
-      </w:r>
+        <w:t>&lt;</w:t>
+      </w:r>
+      <w:proofErr w:type="spellStart"/>
       <w:r>
         <w:rPr>
           <w:rStyle w:val="ImbeddedCode"/>
           <w:sz w:val="22"/>
           <w:szCs w:val="22"/>
         </w:rPr>
-        <w:br/>
-      </w:r>
-      <w:r>
-        <w:t>Where X = 10.123, Y = 55.232, and Z=100.981.</w:t>
-      </w:r>
-    </w:p>
-    <w:p>
-      <w:pPr>
-        <w:pStyle w:val="GlossaryEntry"/>
-      </w:pPr>
-      <w:r>
-        <w:rPr>
-          <w:rStyle w:val="ImbeddedCode"/>
-          <w:b/>
-        </w:rPr>
-        <w:t>Path</w:t>
-      </w:r>
-      <w:r>
-        <w:rPr>
-          <w:rStyle w:val="ImbeddedCode"/>
-          <w:b/>
-        </w:rPr>
-        <w:t>Rotation</w:t>
-      </w:r>
-      <w:r>
-        <w:rPr>
-          <w:rStyle w:val="ImbeddedCode"/>
-          <w:b/>
-        </w:rPr>
-        <w:tab/>
-      </w:r>
-      <w:r>
-        <w:t xml:space="preserve">The </w:t>
-      </w:r>
-      <w:r>
-        <w:t>rotation</w:t>
-      </w:r>
-      <w:r>
-        <w:t xml:space="preserve"> as giv</w:t>
-      </w:r>
-      <w:r>
-        <w:t xml:space="preserve">en in 3 dimensional space. The angles </w:t>
-      </w:r>
-      <w:r>
-        <w:rPr>
-          <w:b/>
-        </w:rPr>
-        <w:t>MUST</w:t>
-      </w:r>
-      <w:r>
-        <w:t xml:space="preserve"> default to </w:t>
-      </w:r>
-      <w:r>
-        <w:rPr>
-          <w:rStyle w:val="ImbeddedCode"/>
-        </w:rPr>
-        <w:t>WORK</w:t>
-      </w:r>
-      <w:r>
-        <w:t xml:space="preserve"> coordinates and will be given </w:t>
-      </w:r>
-      <w:r>
-        <w:t>as</w:t>
-      </w:r>
-      <w:r>
-        <w:t xml:space="preserve"> a space delimited vector of floating point numbers given in </w:t>
-      </w:r>
-      <w:r>
-        <w:rPr>
-          <w:rStyle w:val="ImbeddedCode"/>
-        </w:rPr>
-        <w:t>DEGREE_3D</w:t>
-      </w:r>
-      <w:r>
-        <w:t xml:space="preserve"> units.</w:t>
-      </w:r>
-      <w:r>
-        <w:t xml:space="preserve"> The PathRotation </w:t>
-      </w:r>
-      <w:r>
-        <w:t xml:space="preserve">will be given in the following format and </w:t>
-      </w:r>
-      <w:r>
-        <w:rPr>
-          <w:b/>
-        </w:rPr>
-        <w:t>MUST</w:t>
-      </w:r>
-      <w:r>
-        <w:t xml:space="preserve"> be listed in order </w:t>
-      </w:r>
-      <w:r>
-        <w:t>A, B, and C as the rotations around the X, Y, and Z axes respectively</w:t>
-      </w:r>
-      <w:r>
-        <w:t>:</w:t>
-      </w:r>
-      <w:r>
-        <w:br/>
-      </w:r>
+        <w:t>PathPosition</w:t>
+      </w:r>
+      <w:proofErr w:type="spellEnd"/>
       <w:r>
         <w:rPr>
           <w:rStyle w:val="ImbeddedCode"/>
           <w:sz w:val="22"/>
           <w:szCs w:val="22"/>
         </w:rPr>
-        <w:t>&lt;Path</w:t>
-      </w:r>
+        <w:t xml:space="preserve"> …&gt;10.123 55.232 100.981&lt;/</w:t>
+      </w:r>
+      <w:proofErr w:type="spellStart"/>
       <w:r>
         <w:rPr>
           <w:rStyle w:val="ImbeddedCode"/>
           <w:sz w:val="22"/>
           <w:szCs w:val="22"/>
         </w:rPr>
-        <w:t>Rotation</w:t>
-      </w:r>
+        <w:t>PathPosition</w:t>
+      </w:r>
+      <w:proofErr w:type="spellEnd"/>
       <w:r>
         <w:rPr>
           <w:rStyle w:val="ImbeddedCode"/>
           <w:sz w:val="22"/>
           <w:szCs w:val="22"/>
         </w:rPr>
-        <w:t xml:space="preserve"> …&gt;10.123 55.232 100.981&lt;/</w:t>
+        <w:t>&gt;</w:t>
       </w:r>
       <w:r>
         <w:rPr>
@@ -8970,7 +9703,120 @@
           <w:sz w:val="22"/>
           <w:szCs w:val="22"/>
         </w:rPr>
-        <w:t xml:space="preserve">PathRotation </w:t>
+        <w:br/>
+      </w:r>
+      <w:r>
+        <w:t>Where X = 10.123, Y = 55.232, and Z=100.981.</w:t>
+      </w:r>
+    </w:p>
+    <w:p>
+      <w:pPr>
+        <w:pStyle w:val="GlossaryEntry"/>
+      </w:pPr>
+      <w:proofErr w:type="spellStart"/>
+      <w:proofErr w:type="gramStart"/>
+      <w:r>
+        <w:rPr>
+          <w:rStyle w:val="ImbeddedCode"/>
+          <w:b/>
+        </w:rPr>
+        <w:t>Path</w:t>
+      </w:r>
+      <w:r>
+        <w:rPr>
+          <w:rStyle w:val="ImbeddedCode"/>
+          <w:b/>
+        </w:rPr>
+        <w:t>Rotation</w:t>
+      </w:r>
+      <w:proofErr w:type="spellEnd"/>
+      <w:r>
+        <w:rPr>
+          <w:rStyle w:val="ImbeddedCode"/>
+          <w:b/>
+        </w:rPr>
+        <w:tab/>
+      </w:r>
+      <w:r>
+        <w:t xml:space="preserve">The </w:t>
+      </w:r>
+      <w:r>
+        <w:t>rotation</w:t>
+      </w:r>
+      <w:r>
+        <w:t xml:space="preserve"> as giv</w:t>
+      </w:r>
+      <w:r>
+        <w:t>en in 3 dimensional space.</w:t>
+      </w:r>
+      <w:proofErr w:type="gramEnd"/>
+      <w:r>
+        <w:t xml:space="preserve"> The angles </w:t>
+      </w:r>
+      <w:r>
+        <w:rPr>
+          <w:b/>
+        </w:rPr>
+        <w:t>MUST</w:t>
+      </w:r>
+      <w:r>
+        <w:t xml:space="preserve"> default to </w:t>
+      </w:r>
+      <w:r>
+        <w:rPr>
+          <w:rStyle w:val="ImbeddedCode"/>
+        </w:rPr>
+        <w:t>WORK</w:t>
+      </w:r>
+      <w:r>
+        <w:t xml:space="preserve"> coordinates and will be given </w:t>
+      </w:r>
+      <w:r>
+        <w:t>as</w:t>
+      </w:r>
+      <w:r>
+        <w:t xml:space="preserve"> a space delimited vector of floating point numbers given in </w:t>
+      </w:r>
+      <w:r>
+        <w:rPr>
+          <w:rStyle w:val="ImbeddedCode"/>
+        </w:rPr>
+        <w:t>DEGREE_3D</w:t>
+      </w:r>
+      <w:r>
+        <w:t xml:space="preserve"> units.</w:t>
+      </w:r>
+      <w:r>
+        <w:t xml:space="preserve"> The </w:t>
+      </w:r>
+      <w:proofErr w:type="spellStart"/>
+      <w:r>
+        <w:t>PathRotation</w:t>
+      </w:r>
+      <w:proofErr w:type="spellEnd"/>
+      <w:r>
+        <w:t xml:space="preserve"> </w:t>
+      </w:r>
+      <w:r>
+        <w:t xml:space="preserve">will be given in the following format and </w:t>
+      </w:r>
+      <w:r>
+        <w:rPr>
+          <w:b/>
+        </w:rPr>
+        <w:t>MUST</w:t>
+      </w:r>
+      <w:r>
+        <w:t xml:space="preserve"> be listed in order </w:t>
+      </w:r>
+      <w:r>
+        <w:t>A, B, and C as the rotations around the X, Y, and Z axes respectively</w:t>
+      </w:r>
+      <w:r>
+        <w:t>:</w:t>
+      </w:r>
+      <w:r>
+        <w:br/>
       </w:r>
       <w:r>
         <w:rPr>
@@ -8978,6 +9824,58 @@
           <w:sz w:val="22"/>
           <w:szCs w:val="22"/>
         </w:rPr>
+        <w:t>&lt;</w:t>
+      </w:r>
+      <w:proofErr w:type="spellStart"/>
+      <w:r>
+        <w:rPr>
+          <w:rStyle w:val="ImbeddedCode"/>
+          <w:sz w:val="22"/>
+          <w:szCs w:val="22"/>
+        </w:rPr>
+        <w:t>Path</w:t>
+      </w:r>
+      <w:r>
+        <w:rPr>
+          <w:rStyle w:val="ImbeddedCode"/>
+          <w:sz w:val="22"/>
+          <w:szCs w:val="22"/>
+        </w:rPr>
+        <w:t>Rotation</w:t>
+      </w:r>
+      <w:proofErr w:type="spellEnd"/>
+      <w:r>
+        <w:rPr>
+          <w:rStyle w:val="ImbeddedCode"/>
+          <w:sz w:val="22"/>
+          <w:szCs w:val="22"/>
+        </w:rPr>
+        <w:t xml:space="preserve"> …&gt;10.123 55.232 100.981&lt;/</w:t>
+      </w:r>
+      <w:proofErr w:type="spellStart"/>
+      <w:r>
+        <w:rPr>
+          <w:rStyle w:val="ImbeddedCode"/>
+          <w:sz w:val="22"/>
+          <w:szCs w:val="22"/>
+        </w:rPr>
+        <w:t>PathRotation</w:t>
+      </w:r>
+      <w:proofErr w:type="spellEnd"/>
+      <w:r>
+        <w:rPr>
+          <w:rStyle w:val="ImbeddedCode"/>
+          <w:sz w:val="22"/>
+          <w:szCs w:val="22"/>
+        </w:rPr>
+        <w:t xml:space="preserve"> </w:t>
+      </w:r>
+      <w:r>
+        <w:rPr>
+          <w:rStyle w:val="ImbeddedCode"/>
+          <w:sz w:val="22"/>
+          <w:szCs w:val="22"/>
+        </w:rPr>
         <w:t>&gt;</w:t>
       </w:r>
       <w:r>
@@ -8997,6 +9895,7 @@
       <w:pPr>
         <w:pStyle w:val="GlossaryEntry"/>
       </w:pPr>
+      <w:proofErr w:type="spellStart"/>
       <w:r>
         <w:rPr>
           <w:rStyle w:val="ImbeddedCode"/>
@@ -9005,11 +9904,26 @@
         </w:rPr>
         <w:t>GlobalPosition</w:t>
       </w:r>
+      <w:proofErr w:type="spellEnd"/>
       <w:r>
         <w:rPr>
           <w:strike/>
         </w:rPr>
-        <w:t xml:space="preserve"> The global position is the three space coordinate of the tool. A global position </w:t>
+        <w:t xml:space="preserve"> The global position is the three </w:t>
+      </w:r>
+      <w:proofErr w:type="gramStart"/>
+      <w:r>
+        <w:rPr>
+          <w:strike/>
+        </w:rPr>
+        <w:t>space</w:t>
+      </w:r>
+      <w:proofErr w:type="gramEnd"/>
+      <w:r>
+        <w:rPr>
+          <w:strike/>
+        </w:rPr>
+        <w:t xml:space="preserve"> coordinate of the tool. A global position </w:t>
       </w:r>
       <w:r>
         <w:rPr>
@@ -9192,6 +10106,7 @@
           <w:rStyle w:val="ImbeddedCode"/>
         </w:rPr>
       </w:pPr>
+      <w:proofErr w:type="spellStart"/>
       <w:r>
         <w:rPr>
           <w:rStyle w:val="ImbeddedCode"/>
@@ -9199,10 +10114,16 @@
         </w:rPr>
         <w:t>SpindleSpeed</w:t>
       </w:r>
+      <w:proofErr w:type="spellEnd"/>
       <w:r>
         <w:tab/>
-        <w:t xml:space="preserve">The rate of rotation of a machine spindle </w:t>
-      </w:r>
+        <w:t xml:space="preserve">The rate of rotation of a machine </w:t>
+      </w:r>
+      <w:proofErr w:type="gramStart"/>
+      <w:r>
+        <w:t xml:space="preserve">spindle </w:t>
+      </w:r>
+      <w:proofErr w:type="gramEnd"/>
       <w:r>
         <w:rPr>
           <w:vertAlign w:val="superscript"/>
@@ -9372,7 +10293,15 @@
         <w:t xml:space="preserve">Axes </w:t>
       </w:r>
       <w:r>
-        <w:t xml:space="preserve">component, it represents the magnitude of the velocity vector for all given axis, similar to a path feedrate. A velocity </w:t>
+        <w:t xml:space="preserve">component, it represents the magnitude of the velocity vector for all given axis, similar to a path </w:t>
+      </w:r>
+      <w:proofErr w:type="spellStart"/>
+      <w:r>
+        <w:t>feedrate</w:t>
+      </w:r>
+      <w:proofErr w:type="spellEnd"/>
+      <w:r>
+        <w:t xml:space="preserve">. A velocity </w:t>
       </w:r>
       <w:r>
         <w:rPr>
@@ -9449,6 +10378,7 @@
       <w:pPr>
         <w:pStyle w:val="GlossaryEntry"/>
       </w:pPr>
+      <w:proofErr w:type="gramStart"/>
       <w:r>
         <w:rPr>
           <w:rStyle w:val="ImbeddedCode"/>
@@ -9458,7 +10388,11 @@
       </w:r>
       <w:r>
         <w:tab/>
-        <w:t xml:space="preserve">The electrical power (volt-amps) of an electrical circuit. The watts </w:t>
+        <w:t>The electrical power (volt-amps) of an electrical circuit.</w:t>
+      </w:r>
+      <w:proofErr w:type="gramEnd"/>
+      <w:r>
+        <w:t xml:space="preserve"> The watts </w:t>
       </w:r>
       <w:r>
         <w:rPr>
@@ -9518,7 +10452,15 @@
         <w:t>Sample</w:t>
       </w:r>
       <w:r>
-        <w:t xml:space="preserve"> type in the XML schema. The samples presented here are the official sample types that will be supported by all MTConnect </w:t>
+        <w:t xml:space="preserve"> type in the XML schema. The samples presented here are the official sample types that will be supported by all </w:t>
+      </w:r>
+      <w:proofErr w:type="spellStart"/>
+      <w:r>
+        <w:t>MTConnect</w:t>
+      </w:r>
+      <w:proofErr w:type="spellEnd"/>
+      <w:r>
+        <w:t xml:space="preserve"> </w:t>
       </w:r>
       <w:r>
         <w:rPr>
@@ -9564,10 +10506,37 @@
         <w:t>Events</w:t>
       </w:r>
       <w:r>
+        <w:t xml:space="preserve"> element must contain at least one </w:t>
+      </w:r>
+      <w:r>
+        <w:rPr>
+          <w:rStyle w:val="ImbeddedCode"/>
+        </w:rPr>
+        <w:t>Event</w:t>
+      </w:r>
+      <w:r>
+        <w:t xml:space="preserve"> element. The </w:t>
+      </w:r>
+      <w:r>
+        <w:rPr>
+          <w:rStyle w:val="ImbeddedCode"/>
+        </w:rPr>
+        <w:t>Events</w:t>
+      </w:r>
+      <w:r>
+        <w:t xml:space="preserve"> element acts only as a </w:t>
+      </w:r>
+      <w:r>
         <w:rPr>
           <w:rStyle w:val="DefaultParagraphFont1"/>
         </w:rPr>
-        <w:t xml:space="preserve"> element must contain at least one </w:t>
+        <w:t xml:space="preserve">container </w:t>
+      </w:r>
+      <w:r>
+        <w:rPr>
+          <w:rStyle w:val="DefaultParagraphFont1"/>
+        </w:rPr>
+        <w:t xml:space="preserve">for all the </w:t>
       </w:r>
       <w:r>
         <w:rPr>
@@ -9579,19 +10548,13 @@
         <w:rPr>
           <w:rStyle w:val="DefaultParagraphFont1"/>
         </w:rPr>
-        <w:t xml:space="preserve"> element. This element acts only as a container for all the </w:t>
-      </w:r>
-      <w:r>
-        <w:rPr>
-          <w:rStyle w:val="ImbeddedCode"/>
-        </w:rPr>
-        <w:t>Events</w:t>
+        <w:t xml:space="preserve"> elements to provide a logical structure to the XML Document</w:t>
       </w:r>
       <w:r>
         <w:rPr>
           <w:rStyle w:val="DefaultParagraphFont1"/>
         </w:rPr>
-        <w:t xml:space="preserve"> to provide a logical structure to the XML Document.</w:t>
+        <w:t>.</w:t>
       </w:r>
     </w:p>
     <w:tbl>
@@ -9868,8 +10831,13 @@
       <w:pPr>
         <w:pStyle w:val="BodyA"/>
       </w:pPr>
-      <w:r>
-        <w:t xml:space="preserve">A </w:t>
+      <w:proofErr w:type="gramStart"/>
+      <w:r>
+        <w:t>A</w:t>
+      </w:r>
+      <w:proofErr w:type="gramEnd"/>
+      <w:r>
+        <w:t xml:space="preserve"> </w:t>
       </w:r>
       <w:r>
         <w:rPr>
@@ -10132,8 +11100,13 @@
               <w:t>MUST</w:t>
             </w:r>
             <w:r>
-              <w:t xml:space="preserve"> match the name of the event's associated DataItem</w:t>
-            </w:r>
+              <w:t xml:space="preserve"> match the name of the event's associated </w:t>
+            </w:r>
+            <w:proofErr w:type="spellStart"/>
+            <w:r>
+              <w:t>DataItem</w:t>
+            </w:r>
+            <w:proofErr w:type="spellEnd"/>
             <w:r>
               <w:rPr>
                 <w:rStyle w:val="DefaultParagraphFont1"/>
@@ -10408,6 +11381,7 @@
                 <w:rStyle w:val="ImbeddedCode"/>
               </w:rPr>
             </w:pPr>
+            <w:proofErr w:type="spellStart"/>
             <w:r>
               <w:rPr>
                 <w:rStyle w:val="ImbeddedCode"/>
@@ -10415,6 +11389,7 @@
               <w:lastRenderedPageBreak/>
               <w:t>dataItemID</w:t>
             </w:r>
+            <w:proofErr w:type="spellEnd"/>
           </w:p>
         </w:tc>
         <w:tc>
@@ -10536,6 +11511,8 @@
       <w:pPr>
         <w:pStyle w:val="GlossaryEntry"/>
       </w:pPr>
+      <w:proofErr w:type="spellStart"/>
+      <w:proofErr w:type="gramStart"/>
       <w:r>
         <w:rPr>
           <w:rStyle w:val="ImbeddedCode"/>
@@ -10543,6 +11520,7 @@
         </w:rPr>
         <w:t>ActiveAxes</w:t>
       </w:r>
+      <w:proofErr w:type="spellEnd"/>
       <w:r>
         <w:rPr>
           <w:rStyle w:val="ImbeddedCode"/>
@@ -10553,6 +11531,7 @@
       <w:r>
         <w:t>The set of axes being controlled by a path.</w:t>
       </w:r>
+      <w:proofErr w:type="gramEnd"/>
       <w:r>
         <w:t xml:space="preserve"> The value </w:t>
       </w:r>
@@ -10563,8 +11542,13 @@
         <w:t>MUST</w:t>
       </w:r>
       <w:r>
-        <w:t xml:space="preserve"> be a space delimited set of axes names. For example:</w:t>
-      </w:r>
+        <w:t xml:space="preserve"> be a space delimited set of axes names. For example</w:t>
+      </w:r>
+      <w:proofErr w:type="gramStart"/>
+      <w:r>
+        <w:t>:</w:t>
+      </w:r>
+      <w:proofErr w:type="gramEnd"/>
       <w:r>
         <w:br/>
       </w:r>
@@ -10572,7 +11556,35 @@
         <w:rPr>
           <w:rStyle w:val="ImbeddedCode"/>
         </w:rPr>
-        <w:t>&lt;ActiveAxes …&gt;X Y Z C&lt;/ActiveAxes&gt;</w:t>
+        <w:t>&lt;</w:t>
+      </w:r>
+      <w:proofErr w:type="spellStart"/>
+      <w:r>
+        <w:rPr>
+          <w:rStyle w:val="ImbeddedCode"/>
+        </w:rPr>
+        <w:t>ActiveAxes</w:t>
+      </w:r>
+      <w:proofErr w:type="spellEnd"/>
+      <w:r>
+        <w:rPr>
+          <w:rStyle w:val="ImbeddedCode"/>
+        </w:rPr>
+        <w:t xml:space="preserve"> …&gt;X Y Z C&lt;/</w:t>
+      </w:r>
+      <w:proofErr w:type="spellStart"/>
+      <w:r>
+        <w:rPr>
+          <w:rStyle w:val="ImbeddedCode"/>
+        </w:rPr>
+        <w:t>ActiveAxes</w:t>
+      </w:r>
+      <w:proofErr w:type="spellEnd"/>
+      <w:r>
+        <w:rPr>
+          <w:rStyle w:val="ImbeddedCode"/>
+        </w:rPr>
+        <w:t>&gt;</w:t>
       </w:r>
       <w:r>
         <w:rPr>
@@ -10716,6 +11728,7 @@
       <w:pPr>
         <w:pStyle w:val="GlossaryEntry"/>
       </w:pPr>
+      <w:proofErr w:type="spellStart"/>
       <w:r>
         <w:rPr>
           <w:rStyle w:val="ImbeddedCode"/>
@@ -10723,8 +11736,17 @@
         </w:rPr>
         <w:t>ControllerMode</w:t>
       </w:r>
-      <w:r>
-        <w:t xml:space="preserve"> The </w:t>
+      <w:proofErr w:type="spellEnd"/>
+      <w:r>
+        <w:t xml:space="preserve"> </w:t>
+      </w:r>
+      <w:proofErr w:type="gramStart"/>
+      <w:r>
+        <w:t>The</w:t>
+      </w:r>
+      <w:proofErr w:type="gramEnd"/>
+      <w:r>
+        <w:t xml:space="preserve"> </w:t>
       </w:r>
       <w:r>
         <w:rPr>
@@ -12124,6 +13146,7 @@
           <w:rStyle w:val="DefaultParagraphFont1"/>
         </w:rPr>
       </w:pPr>
+      <w:proofErr w:type="spellStart"/>
       <w:r>
         <w:rPr>
           <w:rStyle w:val="ImbeddedCode"/>
@@ -12131,6 +13154,7 @@
         </w:rPr>
         <w:t>PartCount</w:t>
       </w:r>
+      <w:proofErr w:type="spellEnd"/>
       <w:r>
         <w:rPr>
           <w:rStyle w:val="ImbeddedCode"/>
@@ -12162,13 +13186,55 @@
       <w:pPr>
         <w:pStyle w:val="GlossaryEntry"/>
       </w:pPr>
+      <w:proofErr w:type="spellStart"/>
       <w:r>
         <w:rPr>
           <w:rStyle w:val="ImbeddedCode"/>
           <w:b/>
         </w:rPr>
+        <w:t>Part</w:t>
+      </w:r>
+      <w:r>
+        <w:rPr>
+          <w:rStyle w:val="ImbeddedCode"/>
+          <w:b/>
+        </w:rPr>
+        <w:t>Id</w:t>
+      </w:r>
+      <w:proofErr w:type="spellEnd"/>
+      <w:r>
+        <w:rPr>
+          <w:rStyle w:val="ImbeddedCode"/>
+          <w:b/>
+        </w:rPr>
+        <w:tab/>
+      </w:r>
+      <w:r>
+        <w:t xml:space="preserve">This is a reference to an identifier for the current </w:t>
+      </w:r>
+      <w:r>
+        <w:t xml:space="preserve">part </w:t>
+      </w:r>
+      <w:r>
+        <w:t>being machined</w:t>
+      </w:r>
+      <w:r>
+        <w:t xml:space="preserve">. It is a placeholder for now and can be used at the discretion of the implementation. </w:t>
+      </w:r>
+    </w:p>
+    <w:p>
+      <w:pPr>
+        <w:pStyle w:val="GlossaryEntry"/>
+      </w:pPr>
+      <w:proofErr w:type="spellStart"/>
+      <w:r>
+        <w:rPr>
+          <w:rStyle w:val="ImbeddedCode"/>
+          <w:b/>
+        </w:rPr>
         <w:t>PathMode</w:t>
       </w:r>
+      <w:proofErr w:type="spellEnd"/>
       <w:r>
         <w:rPr>
           <w:rStyle w:val="ImbeddedCode"/>
@@ -12182,12 +13248,14 @@
       <w:r>
         <w:t xml:space="preserve">When </w:t>
       </w:r>
+      <w:proofErr w:type="spellStart"/>
       <w:r>
         <w:rPr>
           <w:rStyle w:val="ImbeddedCode"/>
         </w:rPr>
         <w:t>PathMode</w:t>
       </w:r>
+      <w:proofErr w:type="spellEnd"/>
       <w:r>
         <w:t xml:space="preserve"> is not provided it </w:t>
       </w:r>
@@ -12221,12 +13289,14 @@
       <w:r>
         <w:t xml:space="preserve">, a </w:t>
       </w:r>
+      <w:proofErr w:type="spellStart"/>
       <w:r>
         <w:rPr>
           <w:rStyle w:val="ImbeddedCode"/>
         </w:rPr>
         <w:t>SlaveAxes</w:t>
       </w:r>
+      <w:proofErr w:type="spellEnd"/>
       <w:r>
         <w:t xml:space="preserve"> set </w:t>
       </w:r>
@@ -12565,6 +13635,7 @@
       <w:pPr>
         <w:pStyle w:val="GlossaryEntry"/>
       </w:pPr>
+      <w:proofErr w:type="spellStart"/>
       <w:r>
         <w:rPr>
           <w:rStyle w:val="ImbeddedCode"/>
@@ -12572,6 +13643,7 @@
         </w:rPr>
         <w:t>PowerStatus</w:t>
       </w:r>
+      <w:proofErr w:type="spellEnd"/>
       <w:r>
         <w:tab/>
         <w:t xml:space="preserve">Power status </w:t>
@@ -12653,7 +13725,6 @@
                 <w:b/>
                 <w:color w:val="FFFFFF"/>
               </w:rPr>
-              <w:lastRenderedPageBreak/>
               <w:t>Value</w:t>
             </w:r>
           </w:p>
@@ -12883,6 +13954,7 @@
       <w:pPr>
         <w:pStyle w:val="GlossaryEntry"/>
       </w:pPr>
+      <w:proofErr w:type="spellStart"/>
       <w:r>
         <w:rPr>
           <w:rStyle w:val="ImbeddedCode"/>
@@ -12890,6 +13962,7 @@
         </w:rPr>
         <w:t>SlaveAxes</w:t>
       </w:r>
+      <w:proofErr w:type="spellEnd"/>
       <w:r>
         <w:rPr>
           <w:rStyle w:val="ImbeddedCode"/>
@@ -12916,8 +13989,13 @@
         <w:t>MUST</w:t>
       </w:r>
       <w:r>
-        <w:t xml:space="preserve"> be a space delimited set of axes names. For example:</w:t>
-      </w:r>
+        <w:t xml:space="preserve"> be a space delimited set of axes names. For example</w:t>
+      </w:r>
+      <w:proofErr w:type="gramStart"/>
+      <w:r>
+        <w:t>:</w:t>
+      </w:r>
+      <w:proofErr w:type="gramEnd"/>
       <w:r>
         <w:br/>
       </w:r>
@@ -12925,7 +14003,21 @@
         <w:rPr>
           <w:rStyle w:val="ImbeddedCode"/>
         </w:rPr>
-        <w:t>&lt;SlaveAxes …&gt;X</w:t>
+        <w:t>&lt;</w:t>
+      </w:r>
+      <w:proofErr w:type="spellStart"/>
+      <w:r>
+        <w:rPr>
+          <w:rStyle w:val="ImbeddedCode"/>
+        </w:rPr>
+        <w:t>SlaveAxes</w:t>
+      </w:r>
+      <w:proofErr w:type="spellEnd"/>
+      <w:r>
+        <w:rPr>
+          <w:rStyle w:val="ImbeddedCode"/>
+        </w:rPr>
+        <w:t xml:space="preserve"> …&gt;X</w:t>
       </w:r>
       <w:r>
         <w:rPr>
@@ -12961,7 +14053,21 @@
         <w:rPr>
           <w:rStyle w:val="ImbeddedCode"/>
         </w:rPr>
-        <w:t>&lt;/SlaveAxes&gt;</w:t>
+        <w:t>&lt;/</w:t>
+      </w:r>
+      <w:proofErr w:type="spellStart"/>
+      <w:r>
+        <w:rPr>
+          <w:rStyle w:val="ImbeddedCode"/>
+        </w:rPr>
+        <w:t>SlaveAxes</w:t>
+      </w:r>
+      <w:proofErr w:type="spellEnd"/>
+      <w:r>
+        <w:rPr>
+          <w:rStyle w:val="ImbeddedCode"/>
+        </w:rPr>
+        <w:t>&gt;</w:t>
       </w:r>
       <w:r>
         <w:rPr>
@@ -13008,12 +14114,14 @@
       <w:r>
         <w:t xml:space="preserve">a </w:t>
       </w:r>
+      <w:proofErr w:type="spellStart"/>
       <w:r>
         <w:rPr>
           <w:rStyle w:val="ImbeddedCode"/>
         </w:rPr>
         <w:t>PathMode</w:t>
       </w:r>
+      <w:proofErr w:type="spellEnd"/>
       <w:r>
         <w:t xml:space="preserve"> </w:t>
       </w:r>
@@ -13040,6 +14148,74 @@
       </w:r>
       <w:r>
         <w:t>The slave axes will also match to the active axis with the same root name. If X1 Y1 are the active axis, slave axes X2 and Y2 will be slaves to X1 and Y1 respectively.</w:t>
+      </w:r>
+    </w:p>
+    <w:p>
+      <w:pPr>
+        <w:pStyle w:val="GlossaryEntry"/>
+      </w:pPr>
+      <w:proofErr w:type="spellStart"/>
+      <w:r>
+        <w:rPr>
+          <w:rStyle w:val="ImbeddedCode"/>
+          <w:b/>
+        </w:rPr>
+        <w:t>ToolId</w:t>
+      </w:r>
+      <w:proofErr w:type="spellEnd"/>
+      <w:r>
+        <w:rPr>
+          <w:rStyle w:val="ImbeddedCode"/>
+          <w:b/>
+        </w:rPr>
+        <w:tab/>
+      </w:r>
+      <w:r>
+        <w:t xml:space="preserve">This is a reference to an identifier for the current </w:t>
+      </w:r>
+      <w:r>
+        <w:t xml:space="preserve">tool in use by the </w:t>
+      </w:r>
+      <w:r>
+        <w:rPr>
+          <w:rStyle w:val="ImbeddedCode"/>
+        </w:rPr>
+        <w:t>Path</w:t>
+      </w:r>
+      <w:r>
+        <w:t>. It is a placeholder for now and can be used at the discretion of the implementation. Once mobile assets have been defined, this will refer to the corresponding asset.</w:t>
+      </w:r>
+    </w:p>
+    <w:p>
+      <w:pPr>
+        <w:pStyle w:val="GlossaryEntry"/>
+      </w:pPr>
+      <w:proofErr w:type="spellStart"/>
+      <w:r>
+        <w:rPr>
+          <w:rStyle w:val="ImbeddedCode"/>
+          <w:b/>
+        </w:rPr>
+        <w:t>WorkholdingId</w:t>
+      </w:r>
+      <w:proofErr w:type="spellEnd"/>
+      <w:r>
+        <w:rPr>
+          <w:rStyle w:val="ImbeddedCode"/>
+          <w:b/>
+        </w:rPr>
+        <w:t xml:space="preserve"> </w:t>
+      </w:r>
+      <w:r>
+        <w:t xml:space="preserve">This is a reference to an identifier for the current </w:t>
+      </w:r>
+      <w:proofErr w:type="spellStart"/>
+      <w:r>
+        <w:t>workholding</w:t>
+      </w:r>
+      <w:proofErr w:type="spellEnd"/>
+      <w:r>
+        <w:t>. It is a placeholder for now and can be used at the discretion of the implementation. Once mobile assets have been defined, this will refer to the corresponding asset.</w:t>
       </w:r>
     </w:p>
     <w:p>
@@ -13457,12 +14633,14 @@
                 <w:rFonts w:ascii="Courier" w:hAnsi="Courier"/>
               </w:rPr>
             </w:pPr>
+            <w:proofErr w:type="spellStart"/>
             <w:r>
               <w:rPr>
                 <w:rFonts w:ascii="Courier" w:hAnsi="Courier"/>
               </w:rPr>
               <w:t>nativeCode</w:t>
             </w:r>
+            <w:proofErr w:type="spellEnd"/>
           </w:p>
         </w:tc>
         <w:tc>
@@ -13552,6 +14730,7 @@
               <w:rPr>
                 <w:rFonts w:ascii="Courier" w:hAnsi="Courier"/>
               </w:rPr>
+              <w:lastRenderedPageBreak/>
               <w:t>state</w:t>
             </w:r>
           </w:p>
@@ -13580,6 +14759,7 @@
                 <w:rStyle w:val="DefaultParagraphFont1"/>
               </w:rPr>
             </w:pPr>
+            <w:proofErr w:type="gramStart"/>
             <w:r>
               <w:t xml:space="preserve">Either </w:t>
             </w:r>
@@ -13589,6 +14769,7 @@
               </w:rPr>
               <w:t>INSTANT</w:t>
             </w:r>
+            <w:proofErr w:type="gramEnd"/>
             <w:r>
               <w:rPr>
                 <w:rStyle w:val="DefaultParagraphFont1"/>
@@ -13702,12 +14883,14 @@
                 <w:rFonts w:ascii="Courier" w:hAnsi="Courier"/>
               </w:rPr>
             </w:pPr>
+            <w:proofErr w:type="spellStart"/>
             <w:r>
               <w:rPr>
                 <w:rFonts w:ascii="Courier" w:hAnsi="Courier"/>
               </w:rPr>
               <w:t>lang</w:t>
             </w:r>
+            <w:proofErr w:type="spellEnd"/>
           </w:p>
         </w:tc>
         <w:tc>
@@ -13846,7 +15029,6 @@
                 <w:b/>
                 <w:color w:val="FFFFFF"/>
               </w:rPr>
-              <w:lastRenderedPageBreak/>
               <w:t>Enumeration</w:t>
             </w:r>
           </w:p>
@@ -14638,31 +15820,101 @@
         <w:rPr>
           <w:rStyle w:val="DefaultParagraphFont1"/>
         </w:rPr>
-        <w:t>&lt;MTConnectStreams xmlns:m="urn:</w:t>
-      </w:r>
+        <w:t>&lt;</w:t>
+      </w:r>
+      <w:proofErr w:type="spellStart"/>
       <w:r>
         <w:rPr>
           <w:rStyle w:val="DefaultParagraphFont1"/>
         </w:rPr>
+        <w:t>MTConnectStreams</w:t>
+      </w:r>
+      <w:proofErr w:type="spellEnd"/>
+      <w:r>
+        <w:rPr>
+          <w:rStyle w:val="DefaultParagraphFont1"/>
+        </w:rPr>
+        <w:t xml:space="preserve"> </w:t>
+      </w:r>
+      <w:proofErr w:type="spellStart"/>
+      <w:r>
+        <w:rPr>
+          <w:rStyle w:val="DefaultParagraphFont1"/>
+        </w:rPr>
+        <w:t>xmlns:m</w:t>
+      </w:r>
+      <w:proofErr w:type="spellEnd"/>
+      <w:r>
+        <w:rPr>
+          <w:rStyle w:val="DefaultParagraphFont1"/>
+        </w:rPr>
+        <w:t>="urn:</w:t>
+      </w:r>
+      <w:r>
+        <w:rPr>
+          <w:rStyle w:val="DefaultParagraphFont1"/>
+        </w:rPr>
         <w:t>mtconnect.com:MTConnectStreams:1.1</w:t>
       </w:r>
       <w:r>
         <w:rPr>
           <w:rStyle w:val="DefaultParagraphFont1"/>
         </w:rPr>
-        <w:t>" xmlns:xsi="http://www.w3.org/2001/XMLSchema-instance" xmlns="urn:mt</w:t>
-      </w:r>
+        <w:t xml:space="preserve">" </w:t>
+      </w:r>
+      <w:proofErr w:type="spellStart"/>
       <w:r>
         <w:rPr>
           <w:rStyle w:val="DefaultParagraphFont1"/>
         </w:rPr>
+        <w:t>xmlns:xsi</w:t>
+      </w:r>
+      <w:proofErr w:type="spellEnd"/>
+      <w:r>
+        <w:rPr>
+          <w:rStyle w:val="DefaultParagraphFont1"/>
+        </w:rPr>
+        <w:t xml:space="preserve">="http://www.w3.org/2001/XMLSchema-instance" </w:t>
+      </w:r>
+      <w:proofErr w:type="spellStart"/>
+      <w:r>
+        <w:rPr>
+          <w:rStyle w:val="DefaultParagraphFont1"/>
+        </w:rPr>
+        <w:t>xmlns</w:t>
+      </w:r>
+      <w:proofErr w:type="spellEnd"/>
+      <w:r>
+        <w:rPr>
+          <w:rStyle w:val="DefaultParagraphFont1"/>
+        </w:rPr>
+        <w:t>="urn:mt</w:t>
+      </w:r>
+      <w:r>
+        <w:rPr>
+          <w:rStyle w:val="DefaultParagraphFont1"/>
+        </w:rPr>
         <w:t>connect.com:MTConnectStreams:1.1</w:t>
       </w:r>
       <w:r>
         <w:rPr>
           <w:rStyle w:val="DefaultParagraphFont1"/>
         </w:rPr>
-        <w:t>" xsi:schemaLocation="urn:mt</w:t>
+        <w:t xml:space="preserve">" </w:t>
+      </w:r>
+      <w:proofErr w:type="spellStart"/>
+      <w:r>
+        <w:rPr>
+          <w:rStyle w:val="DefaultParagraphFont1"/>
+        </w:rPr>
+        <w:t>xsi:schemaLocation</w:t>
+      </w:r>
+      <w:proofErr w:type="spellEnd"/>
+      <w:r>
+        <w:rPr>
+          <w:rStyle w:val="DefaultParagraphFont1"/>
+        </w:rPr>
+        <w:t>="urn:mt</w:t>
       </w:r>
       <w:r>
         <w:rPr>
@@ -14709,13 +15961,45 @@
         <w:t>10.1.23.5</w:t>
       </w:r>
       <w:r>
-        <w:t>" bufferSize="100000" creationTime="2008-07-07T23:22:40-07:00" nextSequence="31088439" version=</w:t>
+        <w:t xml:space="preserve">" </w:t>
+      </w:r>
+      <w:proofErr w:type="spellStart"/>
+      <w:r>
+        <w:t>bufferSize</w:t>
+      </w:r>
+      <w:proofErr w:type="spellEnd"/>
+      <w:r>
+        <w:t xml:space="preserve">="100000" </w:t>
+      </w:r>
+      <w:proofErr w:type="spellStart"/>
+      <w:r>
+        <w:t>creationTime</w:t>
+      </w:r>
+      <w:proofErr w:type="spellEnd"/>
+      <w:r>
+        <w:t xml:space="preserve">="2008-07-07T23:22:40-07:00" </w:t>
+      </w:r>
+      <w:proofErr w:type="spellStart"/>
+      <w:r>
+        <w:t>nextSequence</w:t>
+      </w:r>
+      <w:proofErr w:type="spellEnd"/>
+      <w:r>
+        <w:t>="31088439" version=</w:t>
       </w:r>
       <w:r>
         <w:t>"1.1</w:t>
       </w:r>
       <w:r>
-        <w:t>" instanceId="1214527986"/&gt;</w:t>
+        <w:t xml:space="preserve">" </w:t>
+      </w:r>
+      <w:proofErr w:type="spellStart"/>
+      <w:r>
+        <w:t>instanceId</w:t>
+      </w:r>
+      <w:proofErr w:type="spellEnd"/>
+      <w:r>
+        <w:t>="1214527986"/&gt;</w:t>
       </w:r>
     </w:p>
     <w:p>
@@ -14757,7 +16041,31 @@
         <w:ind w:left="648" w:hanging="648"/>
       </w:pPr>
       <w:r>
-        <w:t xml:space="preserve">    &lt;DeviceStream uuid="linux-01" name="LinuxCNC"&gt;</w:t>
+        <w:t xml:space="preserve">    &lt;</w:t>
+      </w:r>
+      <w:proofErr w:type="spellStart"/>
+      <w:r>
+        <w:t>DeviceStream</w:t>
+      </w:r>
+      <w:proofErr w:type="spellEnd"/>
+      <w:r>
+        <w:t xml:space="preserve"> </w:t>
+      </w:r>
+      <w:proofErr w:type="spellStart"/>
+      <w:r>
+        <w:t>uuid</w:t>
+      </w:r>
+      <w:proofErr w:type="spellEnd"/>
+      <w:r>
+        <w:t>="linux-01" name="</w:t>
+      </w:r>
+      <w:proofErr w:type="spellStart"/>
+      <w:r>
+        <w:t>LinuxCNC</w:t>
+      </w:r>
+      <w:proofErr w:type="spellEnd"/>
+      <w:r>
+        <w:t>"&gt;</w:t>
       </w:r>
     </w:p>
     <w:p>
@@ -14773,7 +16081,15 @@
         <w:pStyle w:val="BodyA"/>
       </w:pPr>
       <w:r>
-        <w:t xml:space="preserve">All the events are then grouped by components. The path includes the most relevant parts of the xpath with only the </w:t>
+        <w:t xml:space="preserve">All the events are then grouped by components. The path includes the most relevant parts of the </w:t>
+      </w:r>
+      <w:proofErr w:type="spellStart"/>
+      <w:r>
+        <w:t>xpath</w:t>
+      </w:r>
+      <w:proofErr w:type="spellEnd"/>
+      <w:r>
+        <w:t xml:space="preserve"> with only the </w:t>
       </w:r>
       <w:r>
         <w:rPr>
@@ -14822,7 +16138,23 @@
         <w:ind w:left="648" w:hanging="648"/>
       </w:pPr>
       <w:r>
-        <w:t>&lt;ComponentStream componentId="2" name="power" component="Power"&gt;</w:t>
+        <w:t>&lt;</w:t>
+      </w:r>
+      <w:proofErr w:type="spellStart"/>
+      <w:r>
+        <w:t>ComponentStream</w:t>
+      </w:r>
+      <w:proofErr w:type="spellEnd"/>
+      <w:r>
+        <w:t xml:space="preserve"> </w:t>
+      </w:r>
+      <w:proofErr w:type="spellStart"/>
+      <w:r>
+        <w:t>componentId</w:t>
+      </w:r>
+      <w:proofErr w:type="spellEnd"/>
+      <w:r>
+        <w:t>="2" name="power" component="Power"&gt;</w:t>
       </w:r>
     </w:p>
     <w:p>
@@ -14848,7 +16180,31 @@
         <w:ind w:left="648" w:hanging="648"/>
       </w:pPr>
       <w:r>
-        <w:t xml:space="preserve">          &lt;PowerStatus name="power" dataItemId="9" sequence="30055111" timestamp="2008-07-10T10:27:59.591"&gt;ON&lt;/PowerStatus&gt;</w:t>
+        <w:t xml:space="preserve">          &lt;</w:t>
+      </w:r>
+      <w:proofErr w:type="spellStart"/>
+      <w:r>
+        <w:t>PowerStatus</w:t>
+      </w:r>
+      <w:proofErr w:type="spellEnd"/>
+      <w:r>
+        <w:t xml:space="preserve"> name="power" </w:t>
+      </w:r>
+      <w:proofErr w:type="spellStart"/>
+      <w:r>
+        <w:t>dataItemId</w:t>
+      </w:r>
+      <w:proofErr w:type="spellEnd"/>
+      <w:r>
+        <w:t>="9" sequence="30055111" timestamp="2008-07-10T10:27:59.591"&gt;ON&lt;/</w:t>
+      </w:r>
+      <w:proofErr w:type="spellStart"/>
+      <w:r>
+        <w:t>PowerStatus</w:t>
+      </w:r>
+      <w:proofErr w:type="spellEnd"/>
+      <w:r>
+        <w:t>&gt;</w:t>
       </w:r>
     </w:p>
     <w:p>
@@ -14874,7 +16230,15 @@
         <w:ind w:left="648" w:hanging="648"/>
       </w:pPr>
       <w:r>
-        <w:t xml:space="preserve">     &lt;/ComponentStream&gt;</w:t>
+        <w:t xml:space="preserve">     &lt;/</w:t>
+      </w:r>
+      <w:proofErr w:type="spellStart"/>
+      <w:r>
+        <w:t>ComponentStream</w:t>
+      </w:r>
+      <w:proofErr w:type="spellEnd"/>
+      <w:r>
+        <w:t>&gt;</w:t>
       </w:r>
     </w:p>
     <w:p>
@@ -14903,7 +16267,23 @@
         <w:ind w:left="648" w:hanging="648"/>
       </w:pPr>
       <w:r>
-        <w:t xml:space="preserve">      &lt;ComponentStream componentId="8" name="Controller" component="Controller"&gt;</w:t>
+        <w:t xml:space="preserve">      &lt;</w:t>
+      </w:r>
+      <w:proofErr w:type="spellStart"/>
+      <w:r>
+        <w:t>ComponentStream</w:t>
+      </w:r>
+      <w:proofErr w:type="spellEnd"/>
+      <w:r>
+        <w:t xml:space="preserve"> </w:t>
+      </w:r>
+      <w:proofErr w:type="spellStart"/>
+      <w:r>
+        <w:t>componentId</w:t>
+      </w:r>
+      <w:proofErr w:type="spellEnd"/>
+      <w:r>
+        <w:t>="8" name="Controller" component="Controller"&gt;</w:t>
       </w:r>
     </w:p>
     <w:p>
@@ -14929,7 +16309,15 @@
         <w:ind w:left="648" w:hanging="648"/>
       </w:pPr>
       <w:r>
-        <w:t xml:space="preserve">          &lt;Execution name="execution" dataItemId="22" sequence="38148653" timestamp="2008-07-10T12:34:00.615"&gt;IDLE&lt;/Execution&gt;</w:t>
+        <w:t xml:space="preserve">          &lt;Execution name="execution" </w:t>
+      </w:r>
+      <w:proofErr w:type="spellStart"/>
+      <w:r>
+        <w:t>dataItemId</w:t>
+      </w:r>
+      <w:proofErr w:type="spellEnd"/>
+      <w:r>
+        <w:t>="22" sequence="38148653" timestamp="2008-07-10T12:34:00.615"&gt;IDLE&lt;/Execution&gt;</w:t>
       </w:r>
     </w:p>
     <w:p>
@@ -14959,7 +16347,15 @@
       </w:pPr>
       <w:r>
         <w:lastRenderedPageBreak/>
-        <w:t xml:space="preserve">          &lt;Execution name="execution" dataItemId="22" sequence="38148753" timestamp="2008-07-10T12:35:00.615"&gt;</w:t>
+        <w:t xml:space="preserve">          &lt;Execution name="execution" </w:t>
+      </w:r>
+      <w:proofErr w:type="spellStart"/>
+      <w:r>
+        <w:t>dataItemId</w:t>
+      </w:r>
+      <w:proofErr w:type="spellEnd"/>
+      <w:r>
+        <w:t>="22" sequence="38148753" timestamp="2008-07-10T12:35:00.615"&gt;</w:t>
       </w:r>
       <w:r>
         <w:t xml:space="preserve">EXECUTING </w:t>
@@ -14991,7 +16387,15 @@
         <w:ind w:left="648" w:hanging="648"/>
       </w:pPr>
       <w:r>
-        <w:t xml:space="preserve">      &lt;/ComponentStream&gt;</w:t>
+        <w:t xml:space="preserve">      &lt;/</w:t>
+      </w:r>
+      <w:proofErr w:type="spellStart"/>
+      <w:r>
+        <w:t>ComponentStream</w:t>
+      </w:r>
+      <w:proofErr w:type="spellEnd"/>
+      <w:r>
+        <w:t>&gt;</w:t>
       </w:r>
     </w:p>
     <w:p>
@@ -15004,7 +16408,15 @@
         <w:ind w:left="648" w:hanging="648"/>
       </w:pPr>
       <w:r>
-        <w:t xml:space="preserve">    &lt;/DeviceStream&gt;</w:t>
+        <w:t xml:space="preserve">    &lt;/</w:t>
+      </w:r>
+      <w:proofErr w:type="spellStart"/>
+      <w:r>
+        <w:t>DeviceStream</w:t>
+      </w:r>
+      <w:proofErr w:type="spellEnd"/>
+      <w:r>
+        <w:t>&gt;</w:t>
       </w:r>
     </w:p>
     <w:p>
@@ -15030,7 +16442,15 @@
         <w:ind w:left="648" w:hanging="648"/>
       </w:pPr>
       <w:r>
-        <w:t>&lt;/MTConnectStreams&gt;</w:t>
+        <w:t>&lt;/</w:t>
+      </w:r>
+      <w:proofErr w:type="spellStart"/>
+      <w:r>
+        <w:t>MTConnectStreams</w:t>
+      </w:r>
+      <w:proofErr w:type="spellEnd"/>
+      <w:r>
+        <w:t>&gt;</w:t>
       </w:r>
     </w:p>
     <w:p>
@@ -15100,7 +16520,15 @@
         <w:t>ISO/DIS 10303-238</w:t>
       </w:r>
       <w:r>
-        <w:t>: Industrial automation systems and integration  Product data representation and exchange  Part 238: Application Protocols: Application interpreted model for computerized numerical controllers. Geneva, Switzerland, 2004.</w:t>
+        <w:t xml:space="preserve">: Industrial automation systems and </w:t>
+      </w:r>
+      <w:proofErr w:type="gramStart"/>
+      <w:r>
+        <w:t>integration  Product</w:t>
+      </w:r>
+      <w:proofErr w:type="gramEnd"/>
+      <w:r>
+        <w:t xml:space="preserve"> data representation and exchange  Part 238: Application Protocols: Application interpreted model for computerized numerical controllers. Geneva, Switzerland, 2004.</w:t>
       </w:r>
     </w:p>
     <w:p>
@@ -15265,7 +16693,15 @@
         <w:t>ISO 10303-11</w:t>
       </w:r>
       <w:r>
-        <w:t>: 1994, Industrial automation systems and integration  Product data representation and exchange  Part 11: Description methods: The EXPRESS language reference manual. Geneva, Switzerland, 1994.</w:t>
+        <w:t xml:space="preserve">: 1994, Industrial automation systems and </w:t>
+      </w:r>
+      <w:proofErr w:type="gramStart"/>
+      <w:r>
+        <w:t>integration  Product</w:t>
+      </w:r>
+      <w:proofErr w:type="gramEnd"/>
+      <w:r>
+        <w:t xml:space="preserve"> data representation and exchange  Part 11: Description methods: The EXPRESS language reference manual. Geneva, Switzerland, 1994.</w:t>
       </w:r>
     </w:p>
     <w:p>
@@ -15460,8 +16896,21 @@
         <w:sz w:val="20"/>
       </w:rPr>
     </w:pPr>
+    <w:proofErr w:type="spellStart"/>
     <w:r>
-      <w:t xml:space="preserve">MTConnect is a service mark of AMT - The Association For Manufacturing Technology. Use of MTConnect is limited to use as specified on </w:t>
+      <w:t>MTConnect</w:t>
+    </w:r>
+    <w:proofErr w:type="spellEnd"/>
+    <w:r>
+      <w:t xml:space="preserve"> is a service mark of AMT - The Association For Manufacturing Technology. Use of </w:t>
+    </w:r>
+    <w:proofErr w:type="spellStart"/>
+    <w:r>
+      <w:t>MTConnect</w:t>
+    </w:r>
+    <w:proofErr w:type="spellEnd"/>
+    <w:r>
+      <w:t xml:space="preserve"> is limited to use as specified on </w:t>
     </w:r>
     <w:hyperlink r:id="rId1" w:history="1">
       <w:r>
@@ -15494,8 +16943,13 @@
         <w:sz w:val="20"/>
       </w:rPr>
     </w:pPr>
+    <w:proofErr w:type="spellStart"/>
     <w:r>
-      <w:t>MTConnect version 0.9</w:t>
+      <w:t>MTConnect</w:t>
+    </w:r>
+    <w:proofErr w:type="spellEnd"/>
+    <w:r>
+      <w:t xml:space="preserve"> version 0.9</w:t>
     </w:r>
     <w:r>
       <w:tab/>
@@ -15509,9 +16963,11 @@
     <w:r>
       <w:fldChar w:fldCharType="separate"/>
     </w:r>
+    <w:proofErr w:type="spellStart"/>
     <w:r>
       <w:t>i</w:t>
     </w:r>
+    <w:proofErr w:type="spellEnd"/>
     <w:r>
       <w:fldChar w:fldCharType="end"/>
     </w:r>
@@ -15534,8 +16990,13 @@
         <w:sz w:val="20"/>
       </w:rPr>
     </w:pPr>
+    <w:proofErr w:type="spellStart"/>
     <w:r>
-      <w:t xml:space="preserve">MTConnect </w:t>
+      <w:t>MTConnect</w:t>
+    </w:r>
+    <w:proofErr w:type="spellEnd"/>
+    <w:r>
+      <w:t xml:space="preserve"> </w:t>
     </w:r>
     <w:r>
       <w:t>Part 3 - Streams - Version 1.</w:t>
@@ -15586,8 +17047,13 @@
         <w:sz w:val="20"/>
       </w:rPr>
     </w:pPr>
+    <w:proofErr w:type="spellStart"/>
     <w:r>
-      <w:t>MTConnect version 0.9</w:t>
+      <w:t>MTConnect</w:t>
+    </w:r>
+    <w:proofErr w:type="spellEnd"/>
+    <w:r>
+      <w:t xml:space="preserve"> version 0.9</w:t>
     </w:r>
     <w:r>
       <w:tab/>
@@ -15630,8 +17096,13 @@
         <w:sz w:val="20"/>
       </w:rPr>
     </w:pPr>
+    <w:proofErr w:type="spellStart"/>
     <w:r>
-      <w:t>MTConnect version 1.0.1</w:t>
+      <w:t>MTConnect</w:t>
+    </w:r>
+    <w:proofErr w:type="spellEnd"/>
+    <w:r>
+      <w:t xml:space="preserve"> version 1.0.1</w:t>
     </w:r>
     <w:r>
       <w:tab/>
@@ -15676,8 +17147,13 @@
         <w:sz w:val="20"/>
       </w:rPr>
     </w:pPr>
+    <w:proofErr w:type="spellStart"/>
     <w:r>
-      <w:t>MTConnect version 0.9</w:t>
+      <w:t>MTConnect</w:t>
+    </w:r>
+    <w:proofErr w:type="spellEnd"/>
+    <w:r>
+      <w:t xml:space="preserve"> version 0.9</w:t>
     </w:r>
     <w:r>
       <w:tab/>
@@ -15719,8 +17195,13 @@
         <w:sz w:val="20"/>
       </w:rPr>
     </w:pPr>
+    <w:proofErr w:type="spellStart"/>
     <w:r>
-      <w:t>MTConnect Part 3 - Stre</w:t>
+      <w:t>MTConnect</w:t>
+    </w:r>
+    <w:proofErr w:type="spellEnd"/>
+    <w:r>
+      <w:t xml:space="preserve"> Part 3 - Stre</w:t>
     </w:r>
     <w:r>
       <w:t>ams - Version 1.1.0</w:t>
@@ -15765,8 +17246,13 @@
         <w:sz w:val="20"/>
       </w:rPr>
     </w:pPr>
+    <w:proofErr w:type="spellStart"/>
     <w:r>
-      <w:t>MTConnect version 0.9</w:t>
+      <w:t>MTConnect</w:t>
+    </w:r>
+    <w:proofErr w:type="spellEnd"/>
+    <w:r>
+      <w:t xml:space="preserve"> version 0.9</w:t>
     </w:r>
     <w:r>
       <w:tab/>
@@ -15808,8 +17294,13 @@
         <w:sz w:val="20"/>
       </w:rPr>
     </w:pPr>
+    <w:proofErr w:type="spellStart"/>
     <w:r>
-      <w:t xml:space="preserve">MTConnect </w:t>
+      <w:t>MTConnect</w:t>
+    </w:r>
+    <w:proofErr w:type="spellEnd"/>
+    <w:r>
+      <w:t xml:space="preserve"> </w:t>
     </w:r>
     <w:r>
       <w:t>Part 3 - Streams - Version 1.</w:t>
@@ -15836,7 +17327,7 @@
       <w:rPr>
         <w:noProof/>
       </w:rPr>
-      <w:t>14</w:t>
+      <w:t>20</w:t>
     </w:r>
     <w:r>
       <w:fldChar w:fldCharType="end"/>
@@ -19276,7 +20767,7 @@
 </file>
 
 <file path=customXml/itemProps1.xml><?xml version="1.0" encoding="utf-8"?>
-<ds:datastoreItem xmlns:ds="http://schemas.openxmlformats.org/officeDocument/2006/customXml" ds:itemID="{FC91A60C-EA7E-4BBA-B6AD-90F9FC8AB058}">
+<ds:datastoreItem xmlns:ds="http://schemas.openxmlformats.org/officeDocument/2006/customXml" ds:itemID="{54AC3528-FAA9-4B6B-9995-5A596AD9AACC}">
   <ds:schemaRefs>
     <ds:schemaRef ds:uri="http://schemas.openxmlformats.org/officeDocument/2006/bibliography"/>
   </ds:schemaRefs>

</xml_diff>

<commit_message>
Resolved issues: #398, #397, #436, #445, #444, #442, #429, #430, #431, #439, #393, and possibly more.
</commit_message>
<xml_diff>
--- a/MTC_Part_3_Streams.docx
+++ b/MTC_Part_3_Streams.docx
@@ -87,7 +87,21 @@
                     <w:rPr>
                       <w:rFonts w:ascii="Times New Roman" w:hAnsi="Times New Roman"/>
                     </w:rPr>
-                    <w:t>MTConnect Standard</w:t>
+                    <w:t>MTConnect</w:t>
+                  </w:r>
+                  <w:r>
+                    <w:rPr>
+                      <w:rFonts w:ascii="Times New Roman" w:hAnsi="Times New Roman"/>
+                      <w:kern w:val="64"/>
+                      <w:vertAlign w:val="superscript"/>
+                    </w:rPr>
+                    <w:t>®</w:t>
+                  </w:r>
+                  <w:r>
+                    <w:rPr>
+                      <w:rFonts w:ascii="Times New Roman" w:hAnsi="Times New Roman"/>
+                    </w:rPr>
+                    <w:t xml:space="preserve"> Standard</w:t>
                   </w:r>
                 </w:p>
                 <w:p>
@@ -194,7 +208,7 @@
                       <w:rFonts w:ascii="Times New Roman" w:hAnsi="Times New Roman"/>
                       <w:noProof/>
                     </w:rPr>
-                    <w:t>February 4, 2010</w:t>
+                    <w:t>February 15, 2010</w:t>
                   </w:r>
                   <w:r>
                     <w:fldChar w:fldCharType="end"/>
@@ -16519,7 +16533,7 @@
         <w:sz w:val="18"/>
         <w:szCs w:val="20"/>
       </w:rPr>
-      <w:t>February 4, 2010</w:t>
+      <w:t>February 15, 2010</w:t>
     </w:r>
     <w:r>
       <w:rPr>
@@ -18771,6 +18785,7 @@
   <w:style w:type="character" w:default="1" w:styleId="DefaultParagraphFont">
     <w:name w:val="Default Paragraph Font"/>
     <w:uiPriority w:val="1"/>
+    <w:semiHidden/>
     <w:unhideWhenUsed/>
   </w:style>
   <w:style w:type="table" w:default="1" w:styleId="TableNormal">
@@ -19756,7 +19771,7 @@
 </file>
 
 <file path=customXml/itemProps1.xml><?xml version="1.0" encoding="utf-8"?>
-<ds:datastoreItem xmlns:ds="http://schemas.openxmlformats.org/officeDocument/2006/customXml" ds:itemID="{2DCF1C04-6DDD-4D57-982B-C501720DD00F}">
+<ds:datastoreItem xmlns:ds="http://schemas.openxmlformats.org/officeDocument/2006/customXml" ds:itemID="{2820E20B-387B-4DB5-BEF4-C86E0B9BEA47}">
   <ds:schemaRefs>
     <ds:schemaRef ds:uri="http://schemas.openxmlformats.org/officeDocument/2006/bibliography"/>
   </ds:schemaRefs>

</xml_diff>

<commit_message>
All important changes have been. Check activity for all issue numbers
</commit_message>
<xml_diff>
--- a/MTC_Part_3_Streams.docx
+++ b/MTC_Part_3_Streams.docx
@@ -83,12 +83,14 @@
                       <w:rFonts w:ascii="Times New Roman" w:hAnsi="Times New Roman"/>
                     </w:rPr>
                   </w:pPr>
+                  <w:proofErr w:type="spellStart"/>
                   <w:r>
                     <w:rPr>
                       <w:rFonts w:ascii="Times New Roman" w:hAnsi="Times New Roman"/>
                     </w:rPr>
                     <w:t>MTConnect</w:t>
                   </w:r>
+                  <w:proofErr w:type="spellEnd"/>
                   <w:r>
                     <w:rPr>
                       <w:rFonts w:ascii="Times New Roman" w:hAnsi="Times New Roman"/>
@@ -163,7 +165,21 @@
                     <w:rPr>
                       <w:rFonts w:ascii="Times New Roman" w:hAnsi="Times New Roman"/>
                     </w:rPr>
-                    <w:t>Prepared for: MTConnect Institute</w:t>
+                    <w:t xml:space="preserve">Prepared for: </w:t>
+                  </w:r>
+                  <w:proofErr w:type="spellStart"/>
+                  <w:r>
+                    <w:rPr>
+                      <w:rFonts w:ascii="Times New Roman" w:hAnsi="Times New Roman"/>
+                    </w:rPr>
+                    <w:t>MTConnect</w:t>
+                  </w:r>
+                  <w:proofErr w:type="spellEnd"/>
+                  <w:r>
+                    <w:rPr>
+                      <w:rFonts w:ascii="Times New Roman" w:hAnsi="Times New Roman"/>
+                    </w:rPr>
+                    <w:t xml:space="preserve"> Institute</w:t>
                   </w:r>
                 </w:p>
                 <w:p>
@@ -176,8 +192,16 @@
                     <w:rPr>
                       <w:rFonts w:ascii="Times New Roman" w:hAnsi="Times New Roman"/>
                     </w:rPr>
-                    <w:t>Prepared by: William Sobel</w:t>
+                    <w:t xml:space="preserve">Prepared by: William </w:t>
                   </w:r>
+                  <w:proofErr w:type="spellStart"/>
+                  <w:r>
+                    <w:rPr>
+                      <w:rFonts w:ascii="Times New Roman" w:hAnsi="Times New Roman"/>
+                    </w:rPr>
+                    <w:t>Sobel</w:t>
+                  </w:r>
+                  <w:proofErr w:type="spellEnd"/>
                 </w:p>
                 <w:p>
                   <w:pPr>
@@ -224,6 +248,8 @@
       <w:pPr>
         <w:pStyle w:val="BodyA"/>
       </w:pPr>
+      <w:proofErr w:type="spellStart"/>
+      <w:proofErr w:type="gramStart"/>
       <w:r>
         <w:rPr>
           <w:rFonts w:ascii="Times New Roman Bold" w:hAnsi="Times New Roman Bold"/>
@@ -232,15 +258,74 @@
           <w:sz w:val="48"/>
         </w:rPr>
         <w:lastRenderedPageBreak/>
-        <w:t>MTConnect  Specification</w:t>
-      </w:r>
+        <w:t>MTConnect</w:t>
+      </w:r>
+      <w:proofErr w:type="spellEnd"/>
+      <w:r>
+        <w:rPr>
+          <w:rFonts w:ascii="Times New Roman Bold" w:hAnsi="Times New Roman Bold"/>
+          <w:color w:val="2B6991"/>
+          <w:kern w:val="0"/>
+          <w:sz w:val="48"/>
+        </w:rPr>
+        <w:t xml:space="preserve">  Specification</w:t>
+      </w:r>
+      <w:proofErr w:type="gramEnd"/>
     </w:p>
     <w:p>
       <w:pPr>
         <w:pStyle w:val="BodyA"/>
       </w:pPr>
       <w:r>
-        <w:t xml:space="preserve">AMT - The Association For Manufacturing Technology (“AMT”) owns the copyright in this MTConnect Specification.  AMT grants to you a non-exclusive, non- transferable, revocable, non-sublicensable, fully-paid-up copyright license to reproduce, copy and redistribute the MTConnect Specification, provided that you may only copy or redistribute the MTConnect Specification in the form in which you received it, without modifications, and with all copyright notices and other notices and disclaimers contained in the MTConnect Specification. </w:t>
+        <w:t xml:space="preserve">AMT - The Association </w:t>
+      </w:r>
+      <w:proofErr w:type="gramStart"/>
+      <w:r>
+        <w:t>For</w:t>
+      </w:r>
+      <w:proofErr w:type="gramEnd"/>
+      <w:r>
+        <w:t xml:space="preserve"> Manufacturing Technology (“AMT”) owns the copyright in this </w:t>
+      </w:r>
+      <w:proofErr w:type="spellStart"/>
+      <w:r>
+        <w:t>MTConnect</w:t>
+      </w:r>
+      <w:proofErr w:type="spellEnd"/>
+      <w:r>
+        <w:t xml:space="preserve"> Specification.  AMT grants to you a non-exclusive, non- transferable, revocable, non-</w:t>
+      </w:r>
+      <w:proofErr w:type="spellStart"/>
+      <w:r>
+        <w:t>sublicensable</w:t>
+      </w:r>
+      <w:proofErr w:type="spellEnd"/>
+      <w:r>
+        <w:t xml:space="preserve">, fully-paid-up copyright license to reproduce, copy and redistribute the </w:t>
+      </w:r>
+      <w:proofErr w:type="spellStart"/>
+      <w:r>
+        <w:t>MTConnect</w:t>
+      </w:r>
+      <w:proofErr w:type="spellEnd"/>
+      <w:r>
+        <w:t xml:space="preserve"> Specification, provided that you may only copy or redistribute the </w:t>
+      </w:r>
+      <w:proofErr w:type="spellStart"/>
+      <w:r>
+        <w:t>MTConnect</w:t>
+      </w:r>
+      <w:proofErr w:type="spellEnd"/>
+      <w:r>
+        <w:t xml:space="preserve"> Specification in the form in which you received it, without modifications, and with all copyright notices and other notices and disclaimers contained in the </w:t>
+      </w:r>
+      <w:proofErr w:type="spellStart"/>
+      <w:r>
+        <w:t>MTConnect</w:t>
+      </w:r>
+      <w:proofErr w:type="spellEnd"/>
+      <w:r>
+        <w:t xml:space="preserve"> Specification. </w:t>
       </w:r>
     </w:p>
     <w:p>
@@ -248,15 +333,103 @@
         <w:pStyle w:val="BodyA"/>
       </w:pPr>
       <w:r>
-        <w:t>If you intend to adopt or implement this MTConnect Specification in a product, whether hardware, software or firmware, which complies with the MTConnect Specification, you must agree to the MTConnect Specification Implementer License Agreement (“Implementer License”) or to the MTConnect Intellectual Property Policy and Agreement (“IP Policy”).  The Implementer License and IP Policy each sets forth the license terms and other terms of use for MTConnect Implementers to adopt or implement the MTConnect Specifications, including certain license rights covering necessary patent claims for that purpose.  These materials can be found at www.MTConnect.org, or by contacting Paul Warndorf at pwarndorf@amtonline.org.</w:t>
+        <w:t xml:space="preserve">If you intend to adopt or implement this </w:t>
+      </w:r>
+      <w:proofErr w:type="spellStart"/>
+      <w:r>
+        <w:t>MTConnect</w:t>
+      </w:r>
+      <w:proofErr w:type="spellEnd"/>
+      <w:r>
+        <w:t xml:space="preserve"> Specification in a product, whether hardware, software or firmware, which complies with the </w:t>
+      </w:r>
+      <w:proofErr w:type="spellStart"/>
+      <w:r>
+        <w:t>MTConnect</w:t>
+      </w:r>
+      <w:proofErr w:type="spellEnd"/>
+      <w:r>
+        <w:t xml:space="preserve"> Specification, you must agree to the </w:t>
+      </w:r>
+      <w:proofErr w:type="spellStart"/>
+      <w:r>
+        <w:t>MTConnect</w:t>
+      </w:r>
+      <w:proofErr w:type="spellEnd"/>
+      <w:r>
+        <w:t xml:space="preserve"> Specification Implementer License Agreement (“Implementer License”) or to the </w:t>
+      </w:r>
+      <w:proofErr w:type="spellStart"/>
+      <w:r>
+        <w:t>MTConnect</w:t>
+      </w:r>
+      <w:proofErr w:type="spellEnd"/>
+      <w:r>
+        <w:t xml:space="preserve"> Intellectual Property Policy and Agreement (“IP Policy”).  The Implementer License and IP Policy each sets forth the license terms and other terms of use for </w:t>
+      </w:r>
+      <w:proofErr w:type="spellStart"/>
+      <w:r>
+        <w:t>MTConnect</w:t>
+      </w:r>
+      <w:proofErr w:type="spellEnd"/>
+      <w:r>
+        <w:t xml:space="preserve"> Implementers to adopt or implement the </w:t>
+      </w:r>
+      <w:proofErr w:type="spellStart"/>
+      <w:r>
+        <w:t>MTConnect</w:t>
+      </w:r>
+      <w:proofErr w:type="spellEnd"/>
+      <w:r>
+        <w:t xml:space="preserve"> Specifications, including certain license rights covering necessary patent claims for that purpose.  These materials can be found at www.MTConnect.org, or by contacting Paul </w:t>
+      </w:r>
+      <w:proofErr w:type="spellStart"/>
+      <w:r>
+        <w:t>Warndorf</w:t>
+      </w:r>
+      <w:proofErr w:type="spellEnd"/>
+      <w:r>
+        <w:t xml:space="preserve"> at </w:t>
+      </w:r>
+      <w:hyperlink r:id="rId12" w:history="1">
+        <w:r>
+          <w:rPr>
+            <w:rStyle w:val="Hyperlink"/>
+          </w:rPr>
+          <w:t>mailto:pwarndorf@mtconnec.hyperoffice.com</w:t>
+        </w:r>
+      </w:hyperlink>
+      <w:r>
+        <w:t>.</w:t>
       </w:r>
     </w:p>
     <w:p>
       <w:pPr>
         <w:pStyle w:val="BodyA"/>
       </w:pPr>
-      <w:r>
-        <w:t xml:space="preserve">MTConnect Institute and AMT have no responsibility to identify patents, patent claims or patent applications which may relate to or be required to implement a Specification, or to determine the legal validity or scope of any such patent claims brought to their attention.  Each MTConnect Implementer is responsible for securing its own licenses or rights to any patent or other intellectual property rights that may be necessary for such use, and neither AMT nor MTConnect Institute have any obligation to secure any such rights.  </w:t>
+      <w:proofErr w:type="spellStart"/>
+      <w:r>
+        <w:t>MTConnect</w:t>
+      </w:r>
+      <w:proofErr w:type="spellEnd"/>
+      <w:r>
+        <w:t xml:space="preserve"> Institute and AMT have no responsibility to identify patents, patent claims or patent applications which may relate to or be required to implement a Specification, or to determine the legal validity or scope of any such patent claims brought to their attention.  Each </w:t>
+      </w:r>
+      <w:proofErr w:type="spellStart"/>
+      <w:r>
+        <w:t>MTConnect</w:t>
+      </w:r>
+      <w:proofErr w:type="spellEnd"/>
+      <w:r>
+        <w:t xml:space="preserve"> Implementer is responsible for securing its own licenses or rights to any patent or other intellectual property rights that may be necessary for such use, and neither AMT nor </w:t>
+      </w:r>
+      <w:proofErr w:type="spellStart"/>
+      <w:r>
+        <w:t>MTConnect</w:t>
+      </w:r>
+      <w:proofErr w:type="spellEnd"/>
+      <w:r>
+        <w:t xml:space="preserve"> Institute have any obligation to secure any such rights.  </w:t>
       </w:r>
     </w:p>
     <w:p>
@@ -264,17 +437,81 @@
         <w:pStyle w:val="BodyA"/>
       </w:pPr>
       <w:r>
-        <w:t>The MTConnect Specification is provided “as is” and MTConnect Institute and AMT, and each of their respective members, officers, affiliates, sponsors and agents, make no representation or warranty of any kind relating to these materials or to any implementation of the MTConnect Specification in any product, including, without limitation, any express or implied warranty of noninfringement, merchantability, or fitness for particular purpose, or of the accuracy, reliability, or completeness of information contained herein.  In no event shall MTConnect Institute or AMT be liable to any user or implementer of the MTConnect Specification for the cost of procuring substitute goods or services, lost profits, loss of use, loss of data or any incidental, consequential, indirect, special or punitive damages or other direct damages, whether under contract, tort, warranty or otherwise, arising in any way out of access, use or inability to use the MTConnect Specification or other MTConnect Materials, whether or not they had advance notice of the possibility of such damage.</w:t>
+        <w:t xml:space="preserve">The </w:t>
+      </w:r>
+      <w:proofErr w:type="spellStart"/>
+      <w:r>
+        <w:t>MTConnect</w:t>
+      </w:r>
+      <w:proofErr w:type="spellEnd"/>
+      <w:r>
+        <w:t xml:space="preserve"> Specification is provided “as is” and </w:t>
+      </w:r>
+      <w:proofErr w:type="spellStart"/>
+      <w:r>
+        <w:t>MTConnect</w:t>
+      </w:r>
+      <w:proofErr w:type="spellEnd"/>
+      <w:r>
+        <w:t xml:space="preserve"> Institute and AMT, and each of their respective members, officers, affiliates, sponsors and agents, make no representation or warranty of any kind relating to these materials or to any implementation of the </w:t>
+      </w:r>
+      <w:proofErr w:type="spellStart"/>
+      <w:r>
+        <w:t>MTConnect</w:t>
+      </w:r>
+      <w:proofErr w:type="spellEnd"/>
+      <w:r>
+        <w:t xml:space="preserve"> Specification in any product, including, without limitation, any express or implied warranty of </w:t>
+      </w:r>
+      <w:proofErr w:type="spellStart"/>
+      <w:r>
+        <w:t>noninfringement</w:t>
+      </w:r>
+      <w:proofErr w:type="spellEnd"/>
+      <w:r>
+        <w:t xml:space="preserve">, merchantability, or fitness for particular purpose, or of the accuracy, reliability, or completeness of information contained herein.  In no event shall </w:t>
+      </w:r>
+      <w:proofErr w:type="spellStart"/>
+      <w:r>
+        <w:t>MTConnect</w:t>
+      </w:r>
+      <w:proofErr w:type="spellEnd"/>
+      <w:r>
+        <w:t xml:space="preserve"> Institute or AMT be liable to any user or implementer of the </w:t>
+      </w:r>
+      <w:proofErr w:type="spellStart"/>
+      <w:r>
+        <w:t>MTConnect</w:t>
+      </w:r>
+      <w:proofErr w:type="spellEnd"/>
+      <w:r>
+        <w:t xml:space="preserve"> Specification for the cost of procuring substitute goods or services, lost profits, loss of use, loss of data or any incidental, consequential, indirect, special or punitive damages or other direct damages, whether under contract, tort, warranty or otherwise, arising in any way out of access, use or inability to use the </w:t>
+      </w:r>
+      <w:proofErr w:type="spellStart"/>
+      <w:r>
+        <w:t>MTConnect</w:t>
+      </w:r>
+      <w:proofErr w:type="spellEnd"/>
+      <w:r>
+        <w:t xml:space="preserve"> Specification or other </w:t>
+      </w:r>
+      <w:proofErr w:type="spellStart"/>
+      <w:r>
+        <w:t>MTConnect</w:t>
+      </w:r>
+      <w:proofErr w:type="spellEnd"/>
+      <w:r>
+        <w:t xml:space="preserve"> Materials, whether or not they had advance notice of the possibility of such damage.</w:t>
       </w:r>
     </w:p>
     <w:p>
       <w:pPr>
         <w:pStyle w:val="ContentsHeading"/>
         <w:sectPr>
-          <w:headerReference w:type="even" r:id="rId12"/>
-          <w:headerReference w:type="default" r:id="rId13"/>
-          <w:footerReference w:type="even" r:id="rId14"/>
-          <w:footerReference w:type="default" r:id="rId15"/>
+          <w:headerReference w:type="even" r:id="rId13"/>
+          <w:headerReference w:type="default" r:id="rId14"/>
+          <w:footerReference w:type="even" r:id="rId15"/>
+          <w:footerReference w:type="default" r:id="rId16"/>
           <w:pgSz w:w="12240" w:h="15840"/>
           <w:pgMar w:top="1440" w:right="1440" w:bottom="1440" w:left="1440" w:header="720" w:footer="864" w:gutter="0"/>
           <w:pgNumType w:start="1"/>
@@ -2803,9 +3040,9 @@
     <w:p>
       <w:pPr>
         <w:sectPr>
-          <w:headerReference w:type="even" r:id="rId16"/>
-          <w:footerReference w:type="even" r:id="rId17"/>
-          <w:footerReference w:type="default" r:id="rId18"/>
+          <w:headerReference w:type="even" r:id="rId17"/>
+          <w:footerReference w:type="even" r:id="rId18"/>
+          <w:footerReference w:type="default" r:id="rId19"/>
           <w:type w:val="continuous"/>
           <w:pgSz w:w="12240" w:h="15840"/>
           <w:pgMar w:top="1440" w:right="1440" w:bottom="1440" w:left="1440" w:header="720" w:footer="864" w:gutter="0"/>
@@ -2992,9 +3229,9 @@
       <w:pPr>
         <w:ind w:left="108"/>
         <w:sectPr>
-          <w:headerReference w:type="even" r:id="rId19"/>
-          <w:footerReference w:type="even" r:id="rId20"/>
-          <w:footerReference w:type="default" r:id="rId21"/>
+          <w:headerReference w:type="even" r:id="rId20"/>
+          <w:footerReference w:type="even" r:id="rId21"/>
+          <w:footerReference w:type="default" r:id="rId22"/>
           <w:type w:val="continuous"/>
           <w:pgSz w:w="12240" w:h="15840"/>
           <w:pgMar w:top="1440" w:right="1440" w:bottom="1440" w:left="1440" w:header="720" w:footer="864" w:gutter="0"/>
@@ -3020,8 +3257,21 @@
         <w:pStyle w:val="BodyA"/>
         <w:spacing w:after="0"/>
       </w:pPr>
-      <w:r>
-        <w:t>MTConnect is a standard based on an open protocol for data integration. MTConnect is not intended to replace the functionality of existing products, but it strives to enhance the data acquisition capabilities of devices and applications and move toward a plug-and-play environment to reduce the cost of integration.</w:t>
+      <w:proofErr w:type="spellStart"/>
+      <w:r>
+        <w:t>MTConnect</w:t>
+      </w:r>
+      <w:proofErr w:type="spellEnd"/>
+      <w:r>
+        <w:t xml:space="preserve"> is a standard based on an open protocol for data integration. </w:t>
+      </w:r>
+      <w:proofErr w:type="spellStart"/>
+      <w:r>
+        <w:t>MTConnect</w:t>
+      </w:r>
+      <w:proofErr w:type="spellEnd"/>
+      <w:r>
+        <w:t xml:space="preserve"> is not intended to replace the functionality of existing products, but it strives to enhance the data acquisition capabilities of devices and applications and move toward a plug-and-play environment to reduce the cost of integration.</w:t>
       </w:r>
     </w:p>
     <w:p>
@@ -3029,8 +3279,13 @@
         <w:pStyle w:val="BodyA"/>
         <w:spacing w:before="180"/>
       </w:pPr>
-      <w:r>
-        <w:t>MTConnect is built upon the most prevalent standards in the manufacturing and software industry, maximizing the number of tools available for its implementation and providing the highest level of interoperability with other standards and tools in these industries.</w:t>
+      <w:proofErr w:type="spellStart"/>
+      <w:r>
+        <w:t>MTConnect</w:t>
+      </w:r>
+      <w:proofErr w:type="spellEnd"/>
+      <w:r>
+        <w:t xml:space="preserve"> is built upon the most prevalent standards in the manufacturing and software industry, maximizing the number of tools available for its implementation and providing the highest level of interoperability with other standards and tools in these industries.</w:t>
       </w:r>
     </w:p>
     <w:p>
@@ -3143,7 +3398,15 @@
         <w:spacing w:after="0"/>
       </w:pPr>
       <w:r>
-        <w:t>The types of data that may need to be addressed in MTConnect could include:</w:t>
+        <w:t xml:space="preserve">The types of data that may need to be addressed in </w:t>
+      </w:r>
+      <w:proofErr w:type="spellStart"/>
+      <w:r>
+        <w:t>MTConnect</w:t>
+      </w:r>
+      <w:proofErr w:type="spellEnd"/>
+      <w:r>
+        <w:t xml:space="preserve"> could include:</w:t>
       </w:r>
     </w:p>
     <w:p>
@@ -3214,7 +3477,15 @@
         <w:pStyle w:val="BodyA"/>
       </w:pPr>
       <w:r>
-        <w:t xml:space="preserve">To accommodate the vast amount of different types of devices and information that may come into play, MTConnect will provide a common high-level vocabulary and structure. </w:t>
+        <w:t xml:space="preserve">To accommodate the vast amount of different types of devices and information that may come into play, </w:t>
+      </w:r>
+      <w:proofErr w:type="spellStart"/>
+      <w:r>
+        <w:t>MTConnect</w:t>
+      </w:r>
+      <w:proofErr w:type="spellEnd"/>
+      <w:r>
+        <w:t xml:space="preserve"> will provide a common high-level vocabulary and structure. </w:t>
       </w:r>
     </w:p>
     <w:p>
@@ -3222,7 +3493,24 @@
         <w:pStyle w:val="BodyA"/>
       </w:pPr>
       <w:r>
-        <w:t>The first version of MTConnect will focus on a limited set of the characteristics mentioned above that were selected based on the fact that they can have an immediate affect on the efficiency of operations.</w:t>
+        <w:t xml:space="preserve">The first version of </w:t>
+      </w:r>
+      <w:proofErr w:type="spellStart"/>
+      <w:r>
+        <w:t>MTConnect</w:t>
+      </w:r>
+      <w:proofErr w:type="spellEnd"/>
+      <w:r>
+        <w:t xml:space="preserve"> will focus on a </w:t>
+      </w:r>
+      <w:r>
+        <w:rPr>
+          <w:u w:val="single"/>
+        </w:rPr>
+        <w:t>limited set</w:t>
+      </w:r>
+      <w:r>
+        <w:t xml:space="preserve"> of the characteristics mentioned above that were selected based on the fact that they can have an immediate affect on the efficiency of operations.</w:t>
       </w:r>
     </w:p>
     <w:p>
@@ -3230,8 +3518,13 @@
         <w:pStyle w:val="Heading2"/>
       </w:pPr>
       <w:bookmarkStart w:id="2" w:name="_Toc106015115"/>
-      <w:r>
-        <w:t>MTConnect Document Structure</w:t>
+      <w:proofErr w:type="spellStart"/>
+      <w:r>
+        <w:t>MTConnect</w:t>
+      </w:r>
+      <w:proofErr w:type="spellEnd"/>
+      <w:r>
+        <w:t xml:space="preserve"> Document Structure</w:t>
       </w:r>
       <w:bookmarkEnd w:id="2"/>
     </w:p>
@@ -3240,7 +3533,15 @@
         <w:pStyle w:val="BodyA"/>
       </w:pPr>
       <w:r>
-        <w:t>The MTConnect specification is subdivided using the following scheme:</w:t>
+        <w:t xml:space="preserve">The </w:t>
+      </w:r>
+      <w:proofErr w:type="spellStart"/>
+      <w:r>
+        <w:t>MTConnect</w:t>
+      </w:r>
+      <w:proofErr w:type="spellEnd"/>
+      <w:r>
+        <w:t xml:space="preserve"> specification is subdivided using the following scheme:</w:t>
       </w:r>
     </w:p>
     <w:p>
@@ -3288,7 +3589,15 @@
       <w:bookmarkStart w:id="3" w:name="_TOC3188"/>
       <w:bookmarkEnd w:id="3"/>
       <w:r>
-        <w:t>Extensions to the standard will be made according to this scheme and new sections will be added as new areas are addressed. Documents will be named as follows: MTC_Part_&lt;Number&gt;_&lt;Description&gt;.doc. All documents will be developed in Microsoft® Word format and released in Adobe® PDF format. For example, this document is MTC_Part_1_Overview.doc.</w:t>
+        <w:t xml:space="preserve">Extensions to the standard will be made according to this scheme and new sections will be added as new areas are addressed. Documents will be named as follows: </w:t>
+      </w:r>
+      <w:proofErr w:type="spellStart"/>
+      <w:r>
+        <w:t>MTC_Part</w:t>
+      </w:r>
+      <w:proofErr w:type="spellEnd"/>
+      <w:r>
+        <w:t>_&lt;Number&gt;_&lt;Description&gt;.doc. All documents will be developed in Microsoft® Word format and released in Adobe® PDF format. For example, this document is MTC_Part_1_Overview.doc.</w:t>
       </w:r>
     </w:p>
     <w:p>
@@ -3324,7 +3633,15 @@
         </w:rPr>
       </w:pPr>
       <w:r>
-        <w:t>define the MTConnect standard;</w:t>
+        <w:t xml:space="preserve">define the </w:t>
+      </w:r>
+      <w:proofErr w:type="spellStart"/>
+      <w:r>
+        <w:t>MTConnect</w:t>
+      </w:r>
+      <w:proofErr w:type="spellEnd"/>
+      <w:r>
+        <w:t xml:space="preserve"> standard;</w:t>
       </w:r>
     </w:p>
     <w:p>
@@ -3340,7 +3657,15 @@
         </w:rPr>
       </w:pPr>
       <w:r>
-        <w:t>specify the requirements for compliance with the MTConnect standard;</w:t>
+        <w:t xml:space="preserve">specify the requirements for compliance with the </w:t>
+      </w:r>
+      <w:proofErr w:type="spellStart"/>
+      <w:r>
+        <w:t>MTConnect</w:t>
+      </w:r>
+      <w:proofErr w:type="spellEnd"/>
+      <w:r>
+        <w:t xml:space="preserve"> standard;</w:t>
       </w:r>
     </w:p>
     <w:p>
@@ -3382,11 +3707,19 @@
           <w:position w:val="-2"/>
         </w:rPr>
       </w:pPr>
+      <w:proofErr w:type="gramStart"/>
       <w:r>
         <w:rPr>
           <w:kern w:val="1"/>
         </w:rPr>
-        <w:t>provide developers with the necessary guidelines to use the standard to develop applications.</w:t>
+        <w:t>provide</w:t>
+      </w:r>
+      <w:proofErr w:type="gramEnd"/>
+      <w:r>
+        <w:rPr>
+          <w:kern w:val="1"/>
+        </w:rPr>
+        <w:t xml:space="preserve"> developers with the necessary guidelines to use the standard to develop applications.</w:t>
       </w:r>
     </w:p>
     <w:p>
@@ -3421,6 +3754,7 @@
       <w:pPr>
         <w:pStyle w:val="GlossaryEntry"/>
       </w:pPr>
+      <w:proofErr w:type="gramStart"/>
       <w:r>
         <w:rPr>
           <w:b/>
@@ -3431,11 +3765,13 @@
         <w:tab/>
         <w:t>An optional software component that connects the Agent to the Device.</w:t>
       </w:r>
+      <w:proofErr w:type="gramEnd"/>
     </w:p>
     <w:p>
       <w:pPr>
         <w:pStyle w:val="GlossaryEntry"/>
       </w:pPr>
+      <w:proofErr w:type="gramStart"/>
       <w:r>
         <w:rPr>
           <w:b/>
@@ -3444,8 +3780,17 @@
       </w:r>
       <w:r>
         <w:tab/>
-        <w:t>A process that implements the MTConnect specification, acting as an interface to the device.</w:t>
-      </w:r>
+        <w:t xml:space="preserve">A process that implements the </w:t>
+      </w:r>
+      <w:proofErr w:type="spellStart"/>
+      <w:r>
+        <w:t>MTConnect</w:t>
+      </w:r>
+      <w:proofErr w:type="spellEnd"/>
+      <w:r>
+        <w:t xml:space="preserve"> specification, acting as an interface to the device.</w:t>
+      </w:r>
+      <w:proofErr w:type="gramEnd"/>
     </w:p>
     <w:p>
       <w:pPr>
@@ -3474,7 +3819,15 @@
       </w:r>
       <w:r>
         <w:tab/>
-        <w:t xml:space="preserve">A process or set of processes that access the MTConnect </w:t>
+        <w:t xml:space="preserve">A process or set of processes that access the </w:t>
+      </w:r>
+      <w:proofErr w:type="spellStart"/>
+      <w:r>
+        <w:t>MTConnect</w:t>
+      </w:r>
+      <w:proofErr w:type="spellEnd"/>
+      <w:r>
+        <w:t xml:space="preserve"> </w:t>
       </w:r>
       <w:r>
         <w:rPr>
@@ -3545,6 +3898,7 @@
       <w:pPr>
         <w:pStyle w:val="GlossaryEntry"/>
       </w:pPr>
+      <w:proofErr w:type="gramStart"/>
       <w:r>
         <w:rPr>
           <w:b/>
@@ -3553,7 +3907,11 @@
       </w:r>
       <w:r>
         <w:tab/>
-        <w:t xml:space="preserve">The text in a simple content element. For example, </w:t>
+        <w:t>The text in a simple content element.</w:t>
+      </w:r>
+      <w:proofErr w:type="gramEnd"/>
+      <w:r>
+        <w:t xml:space="preserve"> For example, </w:t>
       </w:r>
       <w:r>
         <w:rPr>
@@ -3587,7 +3945,43 @@
         <w:rPr>
           <w:rStyle w:val="ImbeddedCode"/>
         </w:rPr>
-        <w:t>&lt;mt:Alarm ...&gt;This is some text&lt;/mt:Alarm&gt;</w:t>
+        <w:t>&lt;</w:t>
+      </w:r>
+      <w:proofErr w:type="spellStart"/>
+      <w:r>
+        <w:rPr>
+          <w:rStyle w:val="ImbeddedCode"/>
+        </w:rPr>
+        <w:t>mt</w:t>
+      </w:r>
+      <w:proofErr w:type="gramStart"/>
+      <w:r>
+        <w:rPr>
+          <w:rStyle w:val="ImbeddedCode"/>
+        </w:rPr>
+        <w:t>:Alarm</w:t>
+      </w:r>
+      <w:proofErr w:type="spellEnd"/>
+      <w:proofErr w:type="gramEnd"/>
+      <w:r>
+        <w:rPr>
+          <w:rStyle w:val="ImbeddedCode"/>
+        </w:rPr>
+        <w:t xml:space="preserve"> ...&gt;This is some text&lt;/</w:t>
+      </w:r>
+      <w:proofErr w:type="spellStart"/>
+      <w:r>
+        <w:rPr>
+          <w:rStyle w:val="ImbeddedCode"/>
+        </w:rPr>
+        <w:t>mt:Alarm</w:t>
+      </w:r>
+      <w:proofErr w:type="spellEnd"/>
+      <w:r>
+        <w:rPr>
+          <w:rStyle w:val="ImbeddedCode"/>
+        </w:rPr>
+        <w:t>&gt;</w:t>
       </w:r>
       <w:r>
         <w:t>.</w:t>
@@ -3597,6 +3991,7 @@
       <w:pPr>
         <w:pStyle w:val="GlossaryEntry"/>
       </w:pPr>
+      <w:proofErr w:type="gramStart"/>
       <w:r>
         <w:rPr>
           <w:b/>
@@ -3605,7 +4000,11 @@
       </w:r>
       <w:r>
         <w:tab/>
-        <w:t>A part of a device that can have sub-components and data items. A component is a basic building block of a device.</w:t>
+        <w:t>A part of a device that can have sub-components and data items.</w:t>
+      </w:r>
+      <w:proofErr w:type="gramEnd"/>
+      <w:r>
+        <w:t xml:space="preserve"> A component is a basic building block of a device.</w:t>
       </w:r>
     </w:p>
     <w:p>
@@ -3680,6 +4079,7 @@
       <w:pPr>
         <w:pStyle w:val="GlossaryEntry"/>
       </w:pPr>
+      <w:proofErr w:type="gramStart"/>
       <w:r>
         <w:rPr>
           <w:b/>
@@ -3688,7 +4088,11 @@
       </w:r>
       <w:r>
         <w:tab/>
-        <w:t>A piece of equipment capable of performing an operation. A device is composed of a set of components that provide data to the application. The device is a separate entity with at least one Controller managing its operation.</w:t>
+        <w:t>A piece of equipment capable of performing an operation.</w:t>
+      </w:r>
+      <w:proofErr w:type="gramEnd"/>
+      <w:r>
+        <w:t xml:space="preserve"> A device is composed of a set of components that provide data to the application. The device is a separate entity with at least one Controller managing its operation.</w:t>
       </w:r>
     </w:p>
     <w:p>
@@ -3748,7 +4152,15 @@
       </w:r>
       <w:r>
         <w:tab/>
-        <w:t xml:space="preserve">An XML element is the central building block of any XML Document. For example, in MTConnect the Device element is specified as </w:t>
+        <w:t xml:space="preserve">An XML element is the central building block of any XML Document. For example, in </w:t>
+      </w:r>
+      <w:proofErr w:type="spellStart"/>
+      <w:r>
+        <w:t>MTConnect</w:t>
+      </w:r>
+      <w:proofErr w:type="spellEnd"/>
+      <w:r>
+        <w:t xml:space="preserve"> the Device element is specified as </w:t>
       </w:r>
       <w:r>
         <w:rPr>
@@ -3802,6 +4214,7 @@
       <w:pPr>
         <w:pStyle w:val="GlossaryEntry"/>
       </w:pPr>
+      <w:proofErr w:type="gramStart"/>
       <w:r>
         <w:rPr>
           <w:b/>
@@ -3810,7 +4223,11 @@
       </w:r>
       <w:r>
         <w:tab/>
-        <w:t>Hyper-Text Transport Protocol. The protocol used by all web browsers and web applications.</w:t>
+        <w:t>Hyper-Text Transport Protocol.</w:t>
+      </w:r>
+      <w:proofErr w:type="gramEnd"/>
+      <w:r>
+        <w:t xml:space="preserve"> The protocol used by all web browsers and web applications.</w:t>
       </w:r>
     </w:p>
     <w:p>
@@ -3899,7 +4316,14 @@
       </w:r>
       <w:r>
         <w:tab/>
-        <w:t>REpresentational State Transfer. A software architecture where the client and server move through a series of state transitions based solely on the request from the client and the response from the server.</w:t>
+      </w:r>
+      <w:proofErr w:type="spellStart"/>
+      <w:r>
+        <w:t>REpresentational</w:t>
+      </w:r>
+      <w:proofErr w:type="spellEnd"/>
+      <w:r>
+        <w:t xml:space="preserve"> State Transfer. A software architecture where the client and server move through a series of state transitions based solely on the request from the client and the response from the server.</w:t>
       </w:r>
     </w:p>
     <w:p>
@@ -3939,12 +4363,14 @@
       <w:r>
         <w:t xml:space="preserve"> contained in a </w:t>
       </w:r>
+      <w:proofErr w:type="spellStart"/>
       <w:r>
         <w:rPr>
           <w:rStyle w:val="ImbeddedCode"/>
         </w:rPr>
         <w:t>ComponentStream</w:t>
       </w:r>
+      <w:proofErr w:type="spellEnd"/>
       <w:r>
         <w:t xml:space="preserve"> as a response from a </w:t>
       </w:r>
@@ -3994,7 +4420,15 @@
       </w:r>
       <w:r>
         <w:tab/>
-        <w:t>When used concerning interprocess communication, it refers to a connection between two end-points (usually processes). Socket communication most often uses TCP/IP as the underlying protocol.</w:t>
+        <w:t xml:space="preserve">When used concerning </w:t>
+      </w:r>
+      <w:proofErr w:type="spellStart"/>
+      <w:r>
+        <w:t>interprocess</w:t>
+      </w:r>
+      <w:proofErr w:type="spellEnd"/>
+      <w:r>
+        <w:t xml:space="preserve"> communication, it refers to a connection between two end-points (usually processes). Socket communication most often uses TCP/IP as the underlying protocol.</w:t>
       </w:r>
     </w:p>
     <w:p>
@@ -4065,13 +4499,22 @@
       </w:r>
       <w:r>
         <w:tab/>
-        <w:t>TCP/IP is the most prevalent stream-based protocol for interprocess communication. It is based on the IP stack (Internet Protocol) and provides the flow-control and reliable transmission layer on top of the IP routing infrastructure.</w:t>
+        <w:t xml:space="preserve">TCP/IP is the most prevalent stream-based protocol for </w:t>
+      </w:r>
+      <w:proofErr w:type="spellStart"/>
+      <w:r>
+        <w:t>interprocess</w:t>
+      </w:r>
+      <w:proofErr w:type="spellEnd"/>
+      <w:r>
+        <w:t xml:space="preserve"> communication. It is based on the IP stack (Internet Protocol) and provides the flow-control and reliable transmission layer on top of the IP routing infrastructure.</w:t>
       </w:r>
     </w:p>
     <w:p>
       <w:pPr>
         <w:pStyle w:val="GlossaryEntry"/>
       </w:pPr>
+      <w:proofErr w:type="gramStart"/>
       <w:r>
         <w:rPr>
           <w:b/>
@@ -4085,13 +4528,18 @@
         <w:tab/>
       </w:r>
       <w:r>
-        <w:t>Universal Resource Identifier. This is the official name for a web address as seen in the address bar of a browser.</w:t>
+        <w:t>Universal Resource Identifier.</w:t>
+      </w:r>
+      <w:proofErr w:type="gramEnd"/>
+      <w:r>
+        <w:t xml:space="preserve"> This is the official name for a web address as seen in the address bar of a browser.</w:t>
       </w:r>
     </w:p>
     <w:p>
       <w:pPr>
         <w:pStyle w:val="GlossaryEntry"/>
       </w:pPr>
+      <w:proofErr w:type="gramStart"/>
       <w:r>
         <w:rPr>
           <w:b/>
@@ -4107,27 +4555,43 @@
       <w:r>
         <w:t>Universally unique identifier.</w:t>
       </w:r>
+      <w:proofErr w:type="gramEnd"/>
     </w:p>
     <w:p>
       <w:pPr>
         <w:pStyle w:val="GlossaryEntry"/>
       </w:pPr>
+      <w:proofErr w:type="spellStart"/>
       <w:r>
         <w:rPr>
           <w:b/>
         </w:rPr>
         <w:t>XPath</w:t>
       </w:r>
+      <w:proofErr w:type="spellEnd"/>
       <w:r>
         <w:rPr>
           <w:b/>
         </w:rPr>
         <w:tab/>
       </w:r>
-      <w:r>
-        <w:t xml:space="preserve">XPath is a language for addressing parts of an XML Document. See the XPath specification for more information. </w:t>
-      </w:r>
-      <w:hyperlink r:id="rId22" w:history="1">
+      <w:proofErr w:type="spellStart"/>
+      <w:r>
+        <w:t>XPath</w:t>
+      </w:r>
+      <w:proofErr w:type="spellEnd"/>
+      <w:r>
+        <w:t xml:space="preserve"> is a language for addressing parts of an XML Document. See the </w:t>
+      </w:r>
+      <w:proofErr w:type="spellStart"/>
+      <w:r>
+        <w:t>XPath</w:t>
+      </w:r>
+      <w:proofErr w:type="spellEnd"/>
+      <w:r>
+        <w:t xml:space="preserve"> specification for more information. </w:t>
+      </w:r>
+      <w:hyperlink r:id="rId23" w:history="1">
         <w:r>
           <w:rPr>
             <w:color w:val="000099"/>
@@ -4141,6 +4605,7 @@
       <w:pPr>
         <w:pStyle w:val="GlossaryEntry"/>
       </w:pPr>
+      <w:proofErr w:type="gramStart"/>
       <w:r>
         <w:rPr>
           <w:b/>
@@ -4149,9 +4614,13 @@
       </w:r>
       <w:r>
         <w:tab/>
-        <w:t xml:space="preserve">Extensible Markup Language. </w:t>
-      </w:r>
-      <w:hyperlink r:id="rId23" w:history="1">
+        <w:t>Extensible Markup Language.</w:t>
+      </w:r>
+      <w:proofErr w:type="gramEnd"/>
+      <w:r>
+        <w:t xml:space="preserve"> </w:t>
+      </w:r>
+      <w:hyperlink r:id="rId24" w:history="1">
         <w:r>
           <w:rPr>
             <w:color w:val="000099"/>
@@ -4253,7 +4722,15 @@
         <w:pStyle w:val="BodyA"/>
       </w:pPr>
       <w:r>
-        <w:t xml:space="preserve">The MTConnect </w:t>
+        <w:t xml:space="preserve">The </w:t>
+      </w:r>
+      <w:proofErr w:type="spellStart"/>
+      <w:r>
+        <w:t>MTConnect</w:t>
+      </w:r>
+      <w:proofErr w:type="spellEnd"/>
+      <w:r>
+        <w:t xml:space="preserve"> </w:t>
       </w:r>
       <w:r>
         <w:rPr>
@@ -4280,7 +4757,11 @@
         <w:t>current</w:t>
       </w:r>
       <w:r>
-        <w:t xml:space="preserve"> requests. (See </w:t>
+        <w:t xml:space="preserve"> requests. </w:t>
+      </w:r>
+      <w:proofErr w:type="gramStart"/>
+      <w:r>
+        <w:t xml:space="preserve">(See </w:t>
       </w:r>
       <w:r>
         <w:rPr>
@@ -4301,7 +4782,11 @@
         <w:t>Part 1</w:t>
       </w:r>
       <w:r>
-        <w:t>.) All the data are collected into streams and organized by device and then by component</w:t>
+        <w:t>.)</w:t>
+      </w:r>
+      <w:proofErr w:type="gramEnd"/>
+      <w:r>
+        <w:t xml:space="preserve"> All the data are collected into streams and organized by device and then by component</w:t>
       </w:r>
       <w:r>
         <w:t xml:space="preserve">. </w:t>
@@ -4389,12 +4874,20 @@
       <w:r>
         <w:t xml:space="preserve">, </w:t>
       </w:r>
-      <w:r>
-        <w:rPr>
-          <w:rStyle w:val="ImbeddedCode"/>
-        </w:rPr>
-        <w:t>PowerStatus</w:t>
-      </w:r>
+      <w:proofErr w:type="spellStart"/>
+      <w:r>
+        <w:rPr>
+          <w:rStyle w:val="ImbeddedCode"/>
+        </w:rPr>
+        <w:t>PowerStat</w:t>
+      </w:r>
+      <w:r>
+        <w:rPr>
+          <w:rStyle w:val="ImbeddedCode"/>
+        </w:rPr>
+        <w:t>e</w:t>
+      </w:r>
+      <w:proofErr w:type="spellEnd"/>
       <w:r>
         <w:t>, etc.</w:t>
       </w:r>
@@ -4416,7 +4909,15 @@
         <w:t xml:space="preserve">MUST NOT </w:t>
       </w:r>
       <w:r>
-        <w:t xml:space="preserve">be sent to the client application and does not need to be retained by the MTConnect </w:t>
+        <w:t xml:space="preserve">be sent to the client application and does not need to be retained by the </w:t>
+      </w:r>
+      <w:proofErr w:type="spellStart"/>
+      <w:r>
+        <w:t>MTConnect</w:t>
+      </w:r>
+      <w:proofErr w:type="spellEnd"/>
+      <w:r>
+        <w:t xml:space="preserve"> </w:t>
       </w:r>
       <w:r>
         <w:rPr>
@@ -4477,12 +4978,14 @@
       <w:r>
         <w:t xml:space="preserve"> element is the high level container for all device streams. It serves no other purpose than to have </w:t>
       </w:r>
+      <w:proofErr w:type="spellStart"/>
       <w:r>
         <w:rPr>
           <w:rStyle w:val="ImbeddedCode"/>
         </w:rPr>
         <w:t>DeviceStream</w:t>
       </w:r>
+      <w:proofErr w:type="spellEnd"/>
       <w:r>
         <w:t xml:space="preserve"> sub-elements. There </w:t>
       </w:r>
@@ -4524,7 +5027,7 @@
                     </pic:cNvPicPr>
                   </pic:nvPicPr>
                   <pic:blipFill>
-                    <a:blip r:embed="rId24" cstate="print"/>
+                    <a:blip r:embed="rId25" cstate="print"/>
                     <a:srcRect/>
                     <a:stretch>
                       <a:fillRect/>
@@ -4771,6 +5274,7 @@
                 <w:sz w:val="22"/>
               </w:rPr>
             </w:pPr>
+            <w:proofErr w:type="spellStart"/>
             <w:r>
               <w:rPr>
                 <w:rFonts w:ascii="Courier" w:hAnsi="Courier"/>
@@ -4778,6 +5282,7 @@
               </w:rPr>
               <w:t>DeviceStream</w:t>
             </w:r>
+            <w:proofErr w:type="spellEnd"/>
           </w:p>
         </w:tc>
         <w:tc>
@@ -4897,7 +5402,7 @@
                     </pic:cNvPicPr>
                   </pic:nvPicPr>
                   <pic:blipFill>
-                    <a:blip r:embed="rId25" cstate="print"/>
+                    <a:blip r:embed="rId26" cstate="print"/>
                     <a:srcRect/>
                     <a:stretch>
                       <a:fillRect/>
@@ -4986,21 +5491,25 @@
       <w:r>
         <w:t xml:space="preserve">have at least one </w:t>
       </w:r>
+      <w:proofErr w:type="spellStart"/>
       <w:r>
         <w:rPr>
           <w:rStyle w:val="ImbeddedCode"/>
         </w:rPr>
         <w:t>DeviceStream</w:t>
       </w:r>
+      <w:proofErr w:type="spellEnd"/>
       <w:r>
         <w:t xml:space="preserve"> and the </w:t>
       </w:r>
+      <w:proofErr w:type="spellStart"/>
       <w:r>
         <w:rPr>
           <w:rStyle w:val="ImbeddedCode"/>
         </w:rPr>
         <w:t>DeviceStream</w:t>
       </w:r>
+      <w:proofErr w:type="spellEnd"/>
       <w:r>
         <w:t xml:space="preserve"> </w:t>
       </w:r>
@@ -5013,21 +5522,25 @@
       <w:r>
         <w:t xml:space="preserve"> have one or more </w:t>
       </w:r>
+      <w:proofErr w:type="spellStart"/>
       <w:r>
         <w:rPr>
           <w:rStyle w:val="ImbeddedCode"/>
         </w:rPr>
         <w:t>ComponentStream</w:t>
       </w:r>
+      <w:proofErr w:type="spellEnd"/>
       <w:r>
         <w:t xml:space="preserve"> elements, depending on whether there are events or samples available for the component. If there are no </w:t>
       </w:r>
+      <w:proofErr w:type="spellStart"/>
       <w:r>
         <w:rPr>
           <w:rStyle w:val="ImbeddedCode"/>
         </w:rPr>
         <w:t>ComponentStream</w:t>
       </w:r>
+      <w:proofErr w:type="spellEnd"/>
       <w:r>
         <w:t xml:space="preserve"> elements, then no data will be delivered for this request.</w:t>
       </w:r>
@@ -5046,7 +5559,13 @@
         <w:t>Agent</w:t>
       </w:r>
       <w:r>
-        <w:t xml:space="preserve"> with two devices, mill-1 and mill-2. The data is reported in two separate device streams. The sequence numbers is unique across the two devices. The applications </w:t>
+        <w:t xml:space="preserve"> with two devices, mill-1 and mill-2. The data is reported in two separate device streams. The sequence numbers </w:t>
+      </w:r>
+      <w:r>
+        <w:t>are</w:t>
+      </w:r>
+      <w:r>
+        <w:t xml:space="preserve"> unique across the two devices. The applications </w:t>
       </w:r>
       <w:r>
         <w:rPr>
@@ -5073,7 +5592,13 @@
         <w:t xml:space="preserve"> </w:t>
       </w:r>
       <w:r>
-        <w:t xml:space="preserve">not be included, for example </w:t>
+        <w:rPr>
+          <w:b/>
+        </w:rPr>
+        <w:t>NOT</w:t>
+      </w:r>
+      <w:r>
+        <w:t xml:space="preserve"> be included, for example </w:t>
       </w:r>
       <w:r>
         <w:t xml:space="preserve">when a </w:t>
@@ -5107,6 +5632,45 @@
       </w:r>
       <w:r>
         <w:t>.</w:t>
+      </w:r>
+      <w:r>
+        <w:t xml:space="preserve"> Please refer to </w:t>
+      </w:r>
+      <w:proofErr w:type="spellStart"/>
+      <w:r>
+        <w:rPr>
+          <w:i/>
+        </w:rPr>
+        <w:t>MTConnect</w:t>
+      </w:r>
+      <w:proofErr w:type="spellEnd"/>
+      <w:r>
+        <w:rPr>
+          <w:i/>
+          <w:vertAlign w:val="superscript"/>
+        </w:rPr>
+        <w:t>®</w:t>
+      </w:r>
+      <w:r>
+        <w:rPr>
+          <w:i/>
+        </w:rPr>
+        <w:t xml:space="preserve"> Part 1, Overview and Protocol</w:t>
+      </w:r>
+      <w:r>
+        <w:rPr>
+          <w:i/>
+        </w:rPr>
+        <w:t>,</w:t>
+      </w:r>
+      <w:r>
+        <w:rPr>
+          <w:i/>
+        </w:rPr>
+        <w:t xml:space="preserve"> Section 5: Protocol </w:t>
+      </w:r>
+      <w:r>
+        <w:t>for more information.</w:t>
       </w:r>
     </w:p>
     <w:p>
@@ -5118,8 +5682,13 @@
         </w:numPr>
         <w:ind w:left="648" w:hanging="648"/>
       </w:pPr>
-      <w:r>
-        <w:t>&lt;?xml version="1.0" encoding="UTF-8"?&gt;</w:t>
+      <w:proofErr w:type="gramStart"/>
+      <w:r>
+        <w:t>&lt;?xml</w:t>
+      </w:r>
+      <w:proofErr w:type="gramEnd"/>
+      <w:r>
+        <w:t xml:space="preserve"> version="1.0" encoding="UTF-8"?&gt;</w:t>
       </w:r>
     </w:p>
     <w:p>
@@ -5132,7 +5701,15 @@
         <w:ind w:left="648" w:hanging="648"/>
       </w:pPr>
       <w:r>
-        <w:t>&lt;MTConnectStreams ...&gt;</w:t>
+        <w:t>&lt;</w:t>
+      </w:r>
+      <w:proofErr w:type="spellStart"/>
+      <w:r>
+        <w:t>MTConnectStreams</w:t>
+      </w:r>
+      <w:proofErr w:type="spellEnd"/>
+      <w:r>
+        <w:t xml:space="preserve"> ...&gt;</w:t>
       </w:r>
     </w:p>
     <w:p>
@@ -5171,7 +5748,23 @@
         <w:ind w:left="648" w:hanging="648"/>
       </w:pPr>
       <w:r>
-        <w:t xml:space="preserve">    &lt;DeviceStream uuid="1" name="mill-1"&gt;</w:t>
+        <w:t xml:space="preserve">    &lt;</w:t>
+      </w:r>
+      <w:proofErr w:type="spellStart"/>
+      <w:r>
+        <w:t>DeviceStream</w:t>
+      </w:r>
+      <w:proofErr w:type="spellEnd"/>
+      <w:r>
+        <w:t xml:space="preserve"> </w:t>
+      </w:r>
+      <w:proofErr w:type="spellStart"/>
+      <w:r>
+        <w:t>uuid</w:t>
+      </w:r>
+      <w:proofErr w:type="spellEnd"/>
+      <w:r>
+        <w:t>="1" name="mill-1"&gt;</w:t>
       </w:r>
     </w:p>
     <w:p>
@@ -5184,7 +5777,23 @@
         <w:ind w:left="648" w:hanging="648"/>
       </w:pPr>
       <w:r>
-        <w:t xml:space="preserve">      &lt;ComponentStream componentId="2" name="power" component="Power"&gt;</w:t>
+        <w:t xml:space="preserve">      &lt;</w:t>
+      </w:r>
+      <w:proofErr w:type="spellStart"/>
+      <w:r>
+        <w:t>ComponentStream</w:t>
+      </w:r>
+      <w:proofErr w:type="spellEnd"/>
+      <w:r>
+        <w:t xml:space="preserve"> </w:t>
+      </w:r>
+      <w:proofErr w:type="spellStart"/>
+      <w:r>
+        <w:t>componentId</w:t>
+      </w:r>
+      <w:proofErr w:type="spellEnd"/>
+      <w:r>
+        <w:t>="2" name="power" component="Power"&gt;</w:t>
       </w:r>
     </w:p>
     <w:p>
@@ -5210,7 +5819,34 @@
         <w:ind w:left="648" w:hanging="648"/>
       </w:pPr>
       <w:r>
-        <w:t xml:space="preserve">          &lt;PowerStatus name="power" dataItemId="9" sequence="30055111" timestamp="2008-07-07T14:27:59.591"&gt;ON&lt;/PowerStatus&gt;</w:t>
+        <w:t xml:space="preserve">          &lt;</w:t>
+      </w:r>
+      <w:proofErr w:type="spellStart"/>
+      <w:r>
+        <w:t>PowerState</w:t>
+      </w:r>
+      <w:proofErr w:type="spellEnd"/>
+      <w:r>
+        <w:t xml:space="preserve"> name="power" </w:t>
+      </w:r>
+      <w:proofErr w:type="spellStart"/>
+      <w:r>
+        <w:t>dataItemId</w:t>
+      </w:r>
+      <w:proofErr w:type="spellEnd"/>
+      <w:r>
+        <w:t>="9" sequence="30055111" timestamp="2008-07-</w:t>
+      </w:r>
+      <w:r>
+        <w:t>07T14:27:59.591"&gt;ON&lt;/</w:t>
+      </w:r>
+      <w:proofErr w:type="spellStart"/>
+      <w:r>
+        <w:t>PowerState</w:t>
+      </w:r>
+      <w:proofErr w:type="spellEnd"/>
+      <w:r>
+        <w:t>&gt;</w:t>
       </w:r>
     </w:p>
     <w:p>
@@ -5236,7 +5872,15 @@
         <w:ind w:left="648" w:hanging="648"/>
       </w:pPr>
       <w:r>
-        <w:t xml:space="preserve">      &lt;/ComponentStream&gt;</w:t>
+        <w:t xml:space="preserve">      &lt;/</w:t>
+      </w:r>
+      <w:proofErr w:type="spellStart"/>
+      <w:r>
+        <w:t>ComponentStream</w:t>
+      </w:r>
+      <w:proofErr w:type="spellEnd"/>
+      <w:r>
+        <w:t>&gt;</w:t>
       </w:r>
     </w:p>
     <w:p>
@@ -5249,7 +5893,15 @@
         <w:ind w:left="648" w:hanging="648"/>
       </w:pPr>
       <w:r>
-        <w:t xml:space="preserve">    &lt;/DeviceStream&gt;</w:t>
+        <w:t xml:space="preserve">    &lt;/</w:t>
+      </w:r>
+      <w:proofErr w:type="spellStart"/>
+      <w:r>
+        <w:t>DeviceStream</w:t>
+      </w:r>
+      <w:proofErr w:type="spellEnd"/>
+      <w:r>
+        <w:t>&gt;</w:t>
       </w:r>
     </w:p>
     <w:p>
@@ -5262,7 +5914,24 @@
         <w:ind w:left="648" w:hanging="648"/>
       </w:pPr>
       <w:r>
-        <w:t xml:space="preserve">    &lt;DeviceStream uuid="2" name="mill-2"&gt;</w:t>
+        <w:lastRenderedPageBreak/>
+        <w:t xml:space="preserve">    &lt;</w:t>
+      </w:r>
+      <w:proofErr w:type="spellStart"/>
+      <w:r>
+        <w:t>DeviceStream</w:t>
+      </w:r>
+      <w:proofErr w:type="spellEnd"/>
+      <w:r>
+        <w:t xml:space="preserve"> </w:t>
+      </w:r>
+      <w:proofErr w:type="spellStart"/>
+      <w:r>
+        <w:t>uuid</w:t>
+      </w:r>
+      <w:proofErr w:type="spellEnd"/>
+      <w:r>
+        <w:t>="2" name="mill-2"&gt;</w:t>
       </w:r>
     </w:p>
     <w:p>
@@ -5275,8 +5944,23 @@
         <w:ind w:left="648" w:hanging="648"/>
       </w:pPr>
       <w:r>
-        <w:lastRenderedPageBreak/>
-        <w:t xml:space="preserve">      &lt;ComponentStream componentId="3" name="power" component="Power"&gt;</w:t>
+        <w:t xml:space="preserve">      &lt;</w:t>
+      </w:r>
+      <w:proofErr w:type="spellStart"/>
+      <w:r>
+        <w:t>ComponentStream</w:t>
+      </w:r>
+      <w:proofErr w:type="spellEnd"/>
+      <w:r>
+        <w:t xml:space="preserve"> </w:t>
+      </w:r>
+      <w:proofErr w:type="spellStart"/>
+      <w:r>
+        <w:t>componentId</w:t>
+      </w:r>
+      <w:proofErr w:type="spellEnd"/>
+      <w:r>
+        <w:t>="3" name="power" component="Power"&gt;</w:t>
       </w:r>
     </w:p>
     <w:p>
@@ -5302,7 +5986,34 @@
         <w:ind w:left="648" w:hanging="648"/>
       </w:pPr>
       <w:r>
-        <w:t xml:space="preserve">          &lt;PowerStatus name="power" dataItemId="10" sequence="52162" timestamp="2008-06-11T10:17:33.291"&gt;ON&lt;/PowerStatus&gt;</w:t>
+        <w:t xml:space="preserve">          &lt;</w:t>
+      </w:r>
+      <w:proofErr w:type="spellStart"/>
+      <w:r>
+        <w:t>PowerState</w:t>
+      </w:r>
+      <w:proofErr w:type="spellEnd"/>
+      <w:r>
+        <w:t xml:space="preserve"> name="power" </w:t>
+      </w:r>
+      <w:proofErr w:type="spellStart"/>
+      <w:r>
+        <w:t>dataItemId</w:t>
+      </w:r>
+      <w:proofErr w:type="spellEnd"/>
+      <w:r>
+        <w:t>="10" sequence="52162" timestamp="2008-06-</w:t>
+      </w:r>
+      <w:r>
+        <w:t>11T10:17:33.291"&gt;ON&lt;/</w:t>
+      </w:r>
+      <w:proofErr w:type="spellStart"/>
+      <w:r>
+        <w:t>PowerState</w:t>
+      </w:r>
+      <w:proofErr w:type="spellEnd"/>
+      <w:r>
+        <w:t>&gt;</w:t>
       </w:r>
     </w:p>
     <w:p>
@@ -5328,7 +6039,15 @@
         <w:ind w:left="648" w:hanging="648"/>
       </w:pPr>
       <w:r>
-        <w:t xml:space="preserve">      &lt;/ComponentStream&gt;</w:t>
+        <w:t xml:space="preserve">      &lt;/</w:t>
+      </w:r>
+      <w:proofErr w:type="spellStart"/>
+      <w:r>
+        <w:t>ComponentStream</w:t>
+      </w:r>
+      <w:proofErr w:type="spellEnd"/>
+      <w:r>
+        <w:t>&gt;</w:t>
       </w:r>
     </w:p>
     <w:p>
@@ -5341,7 +6060,15 @@
         <w:ind w:left="648" w:hanging="648"/>
       </w:pPr>
       <w:r>
-        <w:t xml:space="preserve">    &lt;/DeviceStream&gt;</w:t>
+        <w:t xml:space="preserve">    &lt;/</w:t>
+      </w:r>
+      <w:proofErr w:type="spellStart"/>
+      <w:r>
+        <w:t>DeviceStream</w:t>
+      </w:r>
+      <w:proofErr w:type="spellEnd"/>
+      <w:r>
+        <w:t>&gt;</w:t>
       </w:r>
     </w:p>
     <w:p>
@@ -5367,7 +6094,15 @@
         <w:ind w:left="648" w:hanging="648"/>
       </w:pPr>
       <w:r>
-        <w:t>&lt;/MTConnectStreams&gt;</w:t>
+        <w:t>&lt;/</w:t>
+      </w:r>
+      <w:proofErr w:type="spellStart"/>
+      <w:r>
+        <w:t>MTConnectStreams</w:t>
+      </w:r>
+      <w:proofErr w:type="spellEnd"/>
+      <w:r>
+        <w:t>&gt;</w:t>
       </w:r>
     </w:p>
     <w:p>
@@ -5379,6 +6114,7 @@
       <w:bookmarkStart w:id="27" w:name="_Toc89966165"/>
       <w:bookmarkStart w:id="28" w:name="_Toc106015126"/>
       <w:bookmarkEnd w:id="26"/>
+      <w:proofErr w:type="spellStart"/>
       <w:r>
         <w:rPr>
           <w:rFonts w:ascii="Courier" w:hAnsi="Courier"/>
@@ -5387,6 +6123,7 @@
       </w:r>
       <w:bookmarkEnd w:id="27"/>
       <w:bookmarkEnd w:id="28"/>
+      <w:proofErr w:type="spellEnd"/>
     </w:p>
     <w:p>
       <w:pPr>
@@ -5395,21 +6132,25 @@
       <w:r>
         <w:t xml:space="preserve">A </w:t>
       </w:r>
+      <w:proofErr w:type="spellStart"/>
       <w:r>
         <w:rPr>
           <w:rStyle w:val="ImbeddedCode"/>
         </w:rPr>
         <w:t>DeviceStream</w:t>
       </w:r>
+      <w:proofErr w:type="spellEnd"/>
       <w:r>
         <w:t xml:space="preserve"> is created to hold the device-specific information so it does not need to be repeated for every event and sample. This is done to reduce the size of each event and sample so they only carry the information that is being reported. A </w:t>
       </w:r>
+      <w:proofErr w:type="spellStart"/>
       <w:r>
         <w:rPr>
           <w:rStyle w:val="ImbeddedCode"/>
         </w:rPr>
         <w:t>DeviceStream</w:t>
       </w:r>
+      <w:proofErr w:type="spellEnd"/>
       <w:r>
         <w:t xml:space="preserve"> </w:t>
       </w:r>
@@ -5422,21 +6163,25 @@
       <w:r>
         <w:t xml:space="preserve">contain one or more </w:t>
       </w:r>
+      <w:proofErr w:type="spellStart"/>
       <w:r>
         <w:rPr>
           <w:rStyle w:val="ImbeddedCode"/>
         </w:rPr>
         <w:t>ComponentStream</w:t>
       </w:r>
+      <w:proofErr w:type="spellEnd"/>
       <w:r>
         <w:t xml:space="preserve"> elements. If the request is valid and there are no events or samples that match the criteria, an empty </w:t>
       </w:r>
+      <w:proofErr w:type="spellStart"/>
       <w:r>
         <w:rPr>
           <w:rStyle w:val="ImbeddedCode"/>
         </w:rPr>
         <w:t>DeviceStream</w:t>
       </w:r>
+      <w:proofErr w:type="spellEnd"/>
       <w:r>
         <w:t xml:space="preserve"> element </w:t>
       </w:r>
@@ -5448,6 +6193,89 @@
       </w:r>
       <w:r>
         <w:t xml:space="preserve"> be created to indicate that the device exists, but there was no data available.</w:t>
+      </w:r>
+    </w:p>
+    <w:p>
+      <w:pPr>
+        <w:pStyle w:val="BodyA"/>
+        <w:jc w:val="center"/>
+      </w:pPr>
+      <w:r>
+        <w:rPr>
+          <w:noProof/>
+        </w:rPr>
+        <w:drawing>
+          <wp:inline distT="0" distB="0" distL="0" distR="0">
+            <wp:extent cx="4619625" cy="4026528"/>
+            <wp:effectExtent l="19050" t="0" r="9525" b="0"/>
+            <wp:docPr id="1" name="Picture 1"/>
+            <wp:cNvGraphicFramePr>
+              <a:graphicFrameLocks xmlns:a="http://schemas.openxmlformats.org/drawingml/2006/main" noChangeAspect="1"/>
+            </wp:cNvGraphicFramePr>
+            <a:graphic xmlns:a="http://schemas.openxmlformats.org/drawingml/2006/main">
+              <a:graphicData uri="http://schemas.openxmlformats.org/drawingml/2006/picture">
+                <pic:pic xmlns:pic="http://schemas.openxmlformats.org/drawingml/2006/picture">
+                  <pic:nvPicPr>
+                    <pic:cNvPr id="0" name="Picture 1"/>
+                    <pic:cNvPicPr>
+                      <a:picLocks noChangeAspect="1" noChangeArrowheads="1"/>
+                    </pic:cNvPicPr>
+                  </pic:nvPicPr>
+                  <pic:blipFill>
+                    <a:blip r:embed="rId27" cstate="print"/>
+                    <a:srcRect/>
+                    <a:stretch>
+                      <a:fillRect/>
+                    </a:stretch>
+                  </pic:blipFill>
+                  <pic:spPr bwMode="auto">
+                    <a:xfrm>
+                      <a:off x="0" y="0"/>
+                      <a:ext cx="4619625" cy="4026528"/>
+                    </a:xfrm>
+                    <a:prstGeom prst="rect">
+                      <a:avLst/>
+                    </a:prstGeom>
+                    <a:noFill/>
+                    <a:ln w="9525">
+                      <a:noFill/>
+                      <a:miter lim="800000"/>
+                      <a:headEnd/>
+                      <a:tailEnd/>
+                    </a:ln>
+                  </pic:spPr>
+                </pic:pic>
+              </a:graphicData>
+            </a:graphic>
+          </wp:inline>
+        </w:drawing>
+      </w:r>
+    </w:p>
+    <w:p>
+      <w:pPr>
+        <w:pStyle w:val="Caption"/>
+      </w:pPr>
+      <w:r>
+        <w:t xml:space="preserve">Figure </w:t>
+      </w:r>
+      <w:fldSimple w:instr=" SEQ Figure \* ARABIC ">
+        <w:r>
+          <w:rPr>
+            <w:noProof/>
+          </w:rPr>
+          <w:t>3</w:t>
+        </w:r>
+      </w:fldSimple>
+      <w:r>
+        <w:t xml:space="preserve">: </w:t>
+      </w:r>
+      <w:proofErr w:type="spellStart"/>
+      <w:r>
+        <w:t>DeviceStream</w:t>
+      </w:r>
+      <w:proofErr w:type="spellEnd"/>
+      <w:r>
+        <w:t xml:space="preserve"> Schema</w:t>
       </w:r>
     </w:p>
     <w:p>
@@ -5460,12 +6288,15 @@
       </w:pPr>
       <w:bookmarkStart w:id="29" w:name="_Toc89966166"/>
       <w:bookmarkStart w:id="30" w:name="_Toc106015127"/>
+      <w:proofErr w:type="spellStart"/>
       <w:r>
         <w:rPr>
           <w:rFonts w:ascii="Courier" w:hAnsi="Courier"/>
         </w:rPr>
+        <w:lastRenderedPageBreak/>
         <w:t>DeviceStream</w:t>
       </w:r>
+      <w:proofErr w:type="spellEnd"/>
       <w:r>
         <w:t xml:space="preserve"> Attributes</w:t>
       </w:r>
@@ -5723,12 +6554,14 @@
                 <w:rStyle w:val="ImbeddedCode"/>
               </w:rPr>
             </w:pPr>
+            <w:proofErr w:type="spellStart"/>
             <w:r>
               <w:rPr>
                 <w:rStyle w:val="ImbeddedCode"/>
               </w:rPr>
               <w:t>uuid</w:t>
             </w:r>
+            <w:proofErr w:type="spellEnd"/>
           </w:p>
         </w:tc>
         <w:tc>
@@ -5802,12 +6635,14 @@
       </w:pPr>
       <w:bookmarkStart w:id="31" w:name="_Toc89966167"/>
       <w:bookmarkStart w:id="32" w:name="_Toc106015128"/>
+      <w:proofErr w:type="spellStart"/>
       <w:r>
         <w:rPr>
           <w:rFonts w:ascii="Courier" w:hAnsi="Courier"/>
         </w:rPr>
         <w:t>DeviceStream</w:t>
       </w:r>
+      <w:proofErr w:type="spellEnd"/>
       <w:r>
         <w:t xml:space="preserve"> Elements</w:t>
       </w:r>
@@ -5985,6 +6820,7 @@
                 <w:sz w:val="22"/>
               </w:rPr>
             </w:pPr>
+            <w:proofErr w:type="spellStart"/>
             <w:r>
               <w:rPr>
                 <w:rFonts w:ascii="Courier" w:hAnsi="Courier"/>
@@ -5992,6 +6828,7 @@
               </w:rPr>
               <w:t>ComponentStream</w:t>
             </w:r>
+            <w:proofErr w:type="spellEnd"/>
           </w:p>
         </w:tc>
         <w:tc>
@@ -6058,11 +6895,15 @@
       <w:pPr>
         <w:pStyle w:val="Heading2"/>
         <w:ind w:hanging="648"/>
+        <w:rPr>
+          <w:rFonts w:ascii="Courier" w:hAnsi="Courier"/>
+        </w:rPr>
       </w:pPr>
       <w:bookmarkStart w:id="33" w:name="_TOC64637"/>
       <w:bookmarkStart w:id="34" w:name="_Toc89966168"/>
       <w:bookmarkStart w:id="35" w:name="_Toc106015129"/>
       <w:bookmarkEnd w:id="33"/>
+      <w:proofErr w:type="spellStart"/>
       <w:r>
         <w:rPr>
           <w:rFonts w:ascii="Courier" w:hAnsi="Courier"/>
@@ -6071,10 +6912,95 @@
       </w:r>
       <w:bookmarkEnd w:id="34"/>
       <w:bookmarkEnd w:id="35"/>
+      <w:proofErr w:type="spellEnd"/>
     </w:p>
     <w:p>
       <w:pPr>
         <w:pStyle w:val="BodyA"/>
+        <w:keepNext/>
+        <w:jc w:val="center"/>
+      </w:pPr>
+      <w:r>
+        <w:rPr>
+          <w:noProof/>
+        </w:rPr>
+        <w:drawing>
+          <wp:inline distT="0" distB="0" distL="0" distR="0">
+            <wp:extent cx="4895850" cy="4416001"/>
+            <wp:effectExtent l="19050" t="0" r="0" b="0"/>
+            <wp:docPr id="7" name="Picture 7"/>
+            <wp:cNvGraphicFramePr>
+              <a:graphicFrameLocks xmlns:a="http://schemas.openxmlformats.org/drawingml/2006/main" noChangeAspect="1"/>
+            </wp:cNvGraphicFramePr>
+            <a:graphic xmlns:a="http://schemas.openxmlformats.org/drawingml/2006/main">
+              <a:graphicData uri="http://schemas.openxmlformats.org/drawingml/2006/picture">
+                <pic:pic xmlns:pic="http://schemas.openxmlformats.org/drawingml/2006/picture">
+                  <pic:nvPicPr>
+                    <pic:cNvPr id="0" name="Picture 7"/>
+                    <pic:cNvPicPr>
+                      <a:picLocks noChangeAspect="1" noChangeArrowheads="1"/>
+                    </pic:cNvPicPr>
+                  </pic:nvPicPr>
+                  <pic:blipFill>
+                    <a:blip r:embed="rId28" cstate="print"/>
+                    <a:srcRect/>
+                    <a:stretch>
+                      <a:fillRect/>
+                    </a:stretch>
+                  </pic:blipFill>
+                  <pic:spPr bwMode="auto">
+                    <a:xfrm>
+                      <a:off x="0" y="0"/>
+                      <a:ext cx="4895850" cy="4416001"/>
+                    </a:xfrm>
+                    <a:prstGeom prst="rect">
+                      <a:avLst/>
+                    </a:prstGeom>
+                    <a:noFill/>
+                    <a:ln w="9525">
+                      <a:noFill/>
+                      <a:miter lim="800000"/>
+                      <a:headEnd/>
+                      <a:tailEnd/>
+                    </a:ln>
+                  </pic:spPr>
+                </pic:pic>
+              </a:graphicData>
+            </a:graphic>
+          </wp:inline>
+        </w:drawing>
+      </w:r>
+    </w:p>
+    <w:p>
+      <w:pPr>
+        <w:pStyle w:val="Caption"/>
+      </w:pPr>
+      <w:r>
+        <w:t xml:space="preserve">Figure </w:t>
+      </w:r>
+      <w:fldSimple w:instr=" SEQ Figure \* ARABIC ">
+        <w:r>
+          <w:rPr>
+            <w:noProof/>
+          </w:rPr>
+          <w:t>4</w:t>
+        </w:r>
+      </w:fldSimple>
+      <w:r>
+        <w:t xml:space="preserve">: </w:t>
+      </w:r>
+      <w:proofErr w:type="spellStart"/>
+      <w:r>
+        <w:t>ComponentStream</w:t>
+      </w:r>
+      <w:proofErr w:type="spellEnd"/>
+      <w:r>
+        <w:t xml:space="preserve"> Schema</w:t>
+      </w:r>
+    </w:p>
+    <w:p>
+      <w:pPr>
+        <w:pStyle w:val="BodyA"/>
         <w:rPr>
           <w:rStyle w:val="DefaultParagraphFont1"/>
         </w:rPr>
@@ -6082,21 +7008,25 @@
       <w:r>
         <w:t xml:space="preserve">A </w:t>
       </w:r>
+      <w:proofErr w:type="spellStart"/>
       <w:r>
         <w:rPr>
           <w:rStyle w:val="ImbeddedCode"/>
         </w:rPr>
         <w:t>ComponentStream</w:t>
       </w:r>
+      <w:proofErr w:type="spellEnd"/>
       <w:r>
         <w:t xml:space="preserve"> is similar to the </w:t>
       </w:r>
+      <w:proofErr w:type="spellStart"/>
       <w:r>
         <w:rPr>
           <w:rStyle w:val="ImbeddedCode"/>
         </w:rPr>
         <w:t>DeviceStream</w:t>
       </w:r>
+      <w:proofErr w:type="spellEnd"/>
       <w:r>
         <w:t xml:space="preserve">. It contains the information specific to the component within the </w:t>
       </w:r>
@@ -6112,24 +7042,28 @@
         </w:rPr>
         <w:t xml:space="preserve">. The </w:t>
       </w:r>
+      <w:proofErr w:type="spellStart"/>
       <w:r>
         <w:rPr>
           <w:rStyle w:val="ImbeddedCode"/>
         </w:rPr>
         <w:t>uuid</w:t>
       </w:r>
+      <w:proofErr w:type="spellEnd"/>
       <w:r>
         <w:rPr>
           <w:rStyle w:val="DefaultParagraphFont1"/>
         </w:rPr>
         <w:t xml:space="preserve"> only needs to be specified if the Component has a </w:t>
       </w:r>
+      <w:proofErr w:type="spellStart"/>
       <w:r>
         <w:rPr>
           <w:rStyle w:val="ImbeddedCode"/>
         </w:rPr>
         <w:t>uuid</w:t>
       </w:r>
+      <w:proofErr w:type="spellEnd"/>
       <w:r>
         <w:rPr>
           <w:rStyle w:val="DefaultParagraphFont1"/>
@@ -6147,12 +7081,15 @@
       </w:pPr>
       <w:bookmarkStart w:id="36" w:name="_Toc89966169"/>
       <w:bookmarkStart w:id="37" w:name="_Toc106015130"/>
+      <w:proofErr w:type="spellStart"/>
       <w:r>
         <w:rPr>
           <w:rFonts w:ascii="Courier" w:hAnsi="Courier"/>
         </w:rPr>
+        <w:lastRenderedPageBreak/>
         <w:t>ComponentStream</w:t>
       </w:r>
+      <w:proofErr w:type="spellEnd"/>
       <w:r>
         <w:t xml:space="preserve"> Attributes</w:t>
       </w:r>
@@ -6509,12 +7446,14 @@
                 <w:rStyle w:val="ImbeddedCode"/>
               </w:rPr>
             </w:pPr>
+            <w:proofErr w:type="spellStart"/>
             <w:r>
               <w:rPr>
                 <w:rStyle w:val="ImbeddedCode"/>
               </w:rPr>
               <w:t>uuid</w:t>
             </w:r>
+            <w:proofErr w:type="spellEnd"/>
           </w:p>
         </w:tc>
         <w:tc>
@@ -6602,13 +7541,14 @@
                 <w:rStyle w:val="ImbeddedCode"/>
               </w:rPr>
             </w:pPr>
+            <w:proofErr w:type="spellStart"/>
             <w:r>
               <w:rPr>
                 <w:rStyle w:val="ImbeddedCode"/>
               </w:rPr>
-              <w:lastRenderedPageBreak/>
               <w:t>componentId</w:t>
             </w:r>
+            <w:proofErr w:type="spellEnd"/>
           </w:p>
         </w:tc>
         <w:tc>
@@ -6688,12 +7628,14 @@
       <w:r>
         <w:t xml:space="preserve">The Elements of the </w:t>
       </w:r>
+      <w:proofErr w:type="spellStart"/>
       <w:r>
         <w:rPr>
           <w:rStyle w:val="ImbeddedCode"/>
         </w:rPr>
         <w:t>ComponentStream</w:t>
       </w:r>
+      <w:proofErr w:type="spellEnd"/>
       <w:r>
         <w:rPr>
           <w:rStyle w:val="DefaultParagraphFont1"/>
@@ -6737,12 +7679,14 @@
         </w:rPr>
         <w:t xml:space="preserve">. The </w:t>
       </w:r>
+      <w:proofErr w:type="spellStart"/>
       <w:r>
         <w:rPr>
           <w:rStyle w:val="ImbeddedCode"/>
         </w:rPr>
         <w:t>ComponentStream</w:t>
       </w:r>
+      <w:proofErr w:type="spellEnd"/>
       <w:r>
         <w:rPr>
           <w:rStyle w:val="DefaultParagraphFont1"/>
@@ -6756,11 +7700,19 @@
         </w:rPr>
         <w:t xml:space="preserve">MUST NOT </w:t>
       </w:r>
+      <w:proofErr w:type="gramStart"/>
       <w:r>
         <w:rPr>
           <w:rStyle w:val="DefaultParagraphFont1"/>
         </w:rPr>
-        <w:t xml:space="preserve">be empty. It </w:t>
+        <w:t>be</w:t>
+      </w:r>
+      <w:proofErr w:type="gramEnd"/>
+      <w:r>
+        <w:rPr>
+          <w:rStyle w:val="DefaultParagraphFont1"/>
+        </w:rPr>
+        <w:t xml:space="preserve"> empty. It </w:t>
       </w:r>
       <w:r>
         <w:rPr>
@@ -6810,12 +7762,14 @@
       </w:pPr>
       <w:bookmarkStart w:id="38" w:name="_Toc89966170"/>
       <w:bookmarkStart w:id="39" w:name="_Toc106015131"/>
+      <w:proofErr w:type="spellStart"/>
       <w:r>
         <w:rPr>
           <w:rFonts w:ascii="Courier" w:hAnsi="Courier"/>
         </w:rPr>
         <w:t>ComponentStream</w:t>
       </w:r>
+      <w:proofErr w:type="spellEnd"/>
       <w:r>
         <w:t xml:space="preserve"> Elements</w:t>
       </w:r>
@@ -7246,7 +8200,16 @@
         <w:t>Samples</w:t>
       </w:r>
       <w:r>
-        <w:t xml:space="preserve"> element must contain at least one </w:t>
+        <w:t xml:space="preserve"> element </w:t>
+      </w:r>
+      <w:r>
+        <w:rPr>
+          <w:b/>
+        </w:rPr>
+        <w:t>MUST</w:t>
+      </w:r>
+      <w:r>
+        <w:t xml:space="preserve"> contain at least one </w:t>
       </w:r>
       <w:r>
         <w:rPr>
@@ -7608,7 +8571,11 @@
         <w:t>Sample</w:t>
       </w:r>
       <w:r>
-        <w:t xml:space="preserve">. Examples of sample sub-types are </w:t>
+        <w:t xml:space="preserve">. Examples of </w:t>
+      </w:r>
+      <w:r>
+        <w:lastRenderedPageBreak/>
+        <w:t xml:space="preserve">sample sub-types are </w:t>
       </w:r>
       <w:r>
         <w:rPr>
@@ -7859,12 +8826,14 @@
             <w:r>
               <w:t xml:space="preserve">match the name of the </w:t>
             </w:r>
+            <w:proofErr w:type="spellStart"/>
             <w:r>
               <w:rPr>
                 <w:rStyle w:val="ImbeddedCode"/>
               </w:rPr>
               <w:t>DataItem</w:t>
             </w:r>
+            <w:proofErr w:type="spellEnd"/>
             <w:r>
               <w:rPr>
                 <w:rStyle w:val="DefaultParagraphFont1"/>
@@ -7942,7 +8911,6 @@
               <w:rPr>
                 <w:rStyle w:val="ImbeddedCode"/>
               </w:rPr>
-              <w:lastRenderedPageBreak/>
               <w:t>sequence</w:t>
             </w:r>
           </w:p>
@@ -8143,12 +9111,14 @@
                 <w:rStyle w:val="ImbeddedCode"/>
               </w:rPr>
             </w:pPr>
+            <w:proofErr w:type="spellStart"/>
             <w:r>
               <w:rPr>
                 <w:rStyle w:val="ImbeddedCode"/>
               </w:rPr>
               <w:t>dataItemID</w:t>
             </w:r>
+            <w:proofErr w:type="spellEnd"/>
           </w:p>
         </w:tc>
         <w:tc>
@@ -8253,7 +9223,23 @@
         <w:ind w:left="648" w:hanging="648"/>
       </w:pPr>
       <w:r>
-        <w:t>&lt;Position sequence=”112” timestamp=”2007-08-09T12:32:45.1232” name=”Xabs” dataItemId=”10”&gt;123.3333&lt;/Position&gt;</w:t>
+        <w:t>&lt;Position sequence=”112” timestamp=”2007-08-09T12:32:45.1232” name=”</w:t>
+      </w:r>
+      <w:proofErr w:type="spellStart"/>
+      <w:r>
+        <w:t>Xabs</w:t>
+      </w:r>
+      <w:proofErr w:type="spellEnd"/>
+      <w:r>
+        <w:t xml:space="preserve">” </w:t>
+      </w:r>
+      <w:proofErr w:type="spellStart"/>
+      <w:r>
+        <w:t>dataItemId</w:t>
+      </w:r>
+      <w:proofErr w:type="spellEnd"/>
+      <w:r>
+        <w:t>=”10”&gt;123.3333&lt;/Position&gt;</w:t>
       </w:r>
     </w:p>
     <w:p>
@@ -8307,13 +9293,62 @@
       <w:bookmarkStart w:id="49" w:name="_Toc89966174"/>
       <w:bookmarkStart w:id="50" w:name="_Toc106015135"/>
       <w:r>
-        <w:t>Sample Elements</w:t>
+        <w:rPr>
+          <w:rStyle w:val="ImbeddedCode"/>
+        </w:rPr>
+        <w:t>Sample</w:t>
+      </w:r>
+      <w:r>
+        <w:t xml:space="preserve"> Elements</w:t>
       </w:r>
       <w:bookmarkEnd w:id="49"/>
       <w:bookmarkEnd w:id="50"/>
     </w:p>
     <w:p>
       <w:pPr>
+        <w:pStyle w:val="BodyA"/>
+      </w:pPr>
+      <w:r>
+        <w:t>The following is a list of all the elem</w:t>
+      </w:r>
+      <w:r>
+        <w:t xml:space="preserve">ents that can be placed in the </w:t>
+      </w:r>
+      <w:r>
+        <w:rPr>
+          <w:rStyle w:val="ImbeddedCode"/>
+        </w:rPr>
+        <w:t>Samples</w:t>
+      </w:r>
+      <w:r>
+        <w:t xml:space="preserve"> section of the </w:t>
+      </w:r>
+      <w:proofErr w:type="spellStart"/>
+      <w:r>
+        <w:rPr>
+          <w:rStyle w:val="ImbeddedCode"/>
+        </w:rPr>
+        <w:t>ComponentStream</w:t>
+      </w:r>
+      <w:proofErr w:type="spellEnd"/>
+      <w:r>
+        <w:t xml:space="preserve">. </w:t>
+      </w:r>
+      <w:r>
+        <w:t xml:space="preserve">All samples have a numeric value as the CDATA or </w:t>
+      </w:r>
+      <w:r>
+        <w:rPr>
+          <w:rStyle w:val="ImbeddedCode"/>
+        </w:rPr>
+        <w:t>UNAVAILABLE</w:t>
+      </w:r>
+      <w:r>
+        <w:t xml:space="preserve"> if the data is in an indeterminate state.</w:t>
+      </w:r>
+    </w:p>
+    <w:p>
+      <w:pPr>
         <w:pStyle w:val="GlossaryEntry"/>
       </w:pPr>
       <w:r>
@@ -8334,7 +9369,15 @@
         <w:t>MILLIMETER/SECOND^2</w:t>
       </w:r>
       <w:r>
-        <w:t xml:space="preserve">. An acceleration </w:t>
+        <w:t xml:space="preserve">. </w:t>
+      </w:r>
+      <w:proofErr w:type="gramStart"/>
+      <w:r>
+        <w:t>An acceleration</w:t>
+      </w:r>
+      <w:proofErr w:type="gramEnd"/>
+      <w:r>
+        <w:t xml:space="preserve"> </w:t>
       </w:r>
       <w:r>
         <w:rPr>
@@ -8350,6 +9393,7 @@
       <w:pPr>
         <w:pStyle w:val="GlossaryEntry"/>
       </w:pPr>
+      <w:proofErr w:type="gramStart"/>
       <w:r>
         <w:rPr>
           <w:rStyle w:val="ImbeddedCode"/>
@@ -8359,7 +9403,11 @@
       </w:r>
       <w:r>
         <w:tab/>
-        <w:t xml:space="preserve">The current in an electrical circuit. The amperage </w:t>
+        <w:t>The current in an electrical circuit.</w:t>
+      </w:r>
+      <w:proofErr w:type="gramEnd"/>
+      <w:r>
+        <w:t xml:space="preserve"> The amperage </w:t>
       </w:r>
       <w:r>
         <w:rPr>
@@ -8439,6 +9487,7 @@
       <w:pPr>
         <w:pStyle w:val="GlossaryEntry"/>
       </w:pPr>
+      <w:proofErr w:type="spellStart"/>
       <w:r>
         <w:rPr>
           <w:rStyle w:val="ImbeddedCode"/>
@@ -8446,6 +9495,7 @@
         </w:rPr>
         <w:t>AngularAcceleration</w:t>
       </w:r>
+      <w:proofErr w:type="spellEnd"/>
       <w:r>
         <w:t xml:space="preserve"> The angular acceleration of the component as measured in </w:t>
       </w:r>
@@ -8456,7 +9506,15 @@
         <w:t>DEGREE/SECOND^2</w:t>
       </w:r>
       <w:r>
-        <w:t xml:space="preserve">. An acceleration </w:t>
+        <w:t xml:space="preserve">. </w:t>
+      </w:r>
+      <w:proofErr w:type="gramStart"/>
+      <w:r>
+        <w:t>An acceleration</w:t>
+      </w:r>
+      <w:proofErr w:type="gramEnd"/>
+      <w:r>
+        <w:t xml:space="preserve"> </w:t>
       </w:r>
       <w:r>
         <w:rPr>
@@ -8472,13 +9530,16 @@
       <w:pPr>
         <w:pStyle w:val="GlossaryEntry"/>
       </w:pPr>
+      <w:proofErr w:type="spellStart"/>
       <w:r>
         <w:rPr>
           <w:rStyle w:val="ImbeddedCode"/>
           <w:b/>
         </w:rPr>
+        <w:lastRenderedPageBreak/>
         <w:t>AngularVelocity</w:t>
       </w:r>
+      <w:proofErr w:type="spellEnd"/>
       <w:r>
         <w:t xml:space="preserve"> A angular velocity represents the rate of change in angle. An angular velocity </w:t>
       </w:r>
@@ -8514,6 +9575,7 @@
       <w:pPr>
         <w:pStyle w:val="GlossaryEntry"/>
       </w:pPr>
+      <w:proofErr w:type="spellStart"/>
       <w:r>
         <w:rPr>
           <w:rStyle w:val="ImbeddedCode"/>
@@ -8521,10 +9583,24 @@
         </w:rPr>
         <w:t>AxisFeedrate</w:t>
       </w:r>
+      <w:proofErr w:type="spellEnd"/>
       <w:r>
         <w:tab/>
-        <w:t>Axis Feedrate is defined as the rate of motion of the feed axis of the tool relative to the workpiece</w:t>
-      </w:r>
+        <w:t xml:space="preserve">Axis </w:t>
+      </w:r>
+      <w:proofErr w:type="spellStart"/>
+      <w:r>
+        <w:t>Feedrate</w:t>
+      </w:r>
+      <w:proofErr w:type="spellEnd"/>
+      <w:r>
+        <w:t xml:space="preserve"> is defined as the rate of motion of the feed axis of the tool relative to the </w:t>
+      </w:r>
+      <w:proofErr w:type="spellStart"/>
+      <w:r>
+        <w:t>workpiece</w:t>
+      </w:r>
+      <w:proofErr w:type="spellEnd"/>
       <w:r>
         <w:rPr>
           <w:vertAlign w:val="superscript"/>
@@ -8532,7 +9608,15 @@
         <w:footnoteReference w:id="1"/>
       </w:r>
       <w:r>
-        <w:t xml:space="preserve">.  An axis feedrate </w:t>
+        <w:t xml:space="preserve">.  An axis </w:t>
+      </w:r>
+      <w:proofErr w:type="spellStart"/>
+      <w:r>
+        <w:t>feedrate</w:t>
+      </w:r>
+      <w:proofErr w:type="spellEnd"/>
+      <w:r>
+        <w:t xml:space="preserve"> </w:t>
       </w:r>
       <w:r>
         <w:rPr>
@@ -8620,7 +9704,6 @@
           <w:rStyle w:val="ImbeddedCode"/>
           <w:b/>
         </w:rPr>
-        <w:lastRenderedPageBreak/>
         <w:t>Frequency</w:t>
       </w:r>
       <w:r>
@@ -8702,6 +9785,7 @@
       <w:pPr>
         <w:pStyle w:val="GlossaryEntry"/>
       </w:pPr>
+      <w:proofErr w:type="spellStart"/>
       <w:r>
         <w:rPr>
           <w:rStyle w:val="ImbeddedCode"/>
@@ -8709,10 +9793,24 @@
         </w:rPr>
         <w:t>PathFeedrate</w:t>
       </w:r>
+      <w:proofErr w:type="spellEnd"/>
       <w:r>
         <w:tab/>
-        <w:t>Path Feedrate is defined as the rate of motion of the feed path of the tool relative to the workpiece</w:t>
-      </w:r>
+        <w:t xml:space="preserve">Path </w:t>
+      </w:r>
+      <w:proofErr w:type="spellStart"/>
+      <w:r>
+        <w:t>Feedrate</w:t>
+      </w:r>
+      <w:proofErr w:type="spellEnd"/>
+      <w:r>
+        <w:t xml:space="preserve"> is defined as the rate of motion of the feed path of the tool relative to the </w:t>
+      </w:r>
+      <w:proofErr w:type="spellStart"/>
+      <w:r>
+        <w:t>workpiece</w:t>
+      </w:r>
+      <w:proofErr w:type="spellEnd"/>
       <w:r>
         <w:rPr>
           <w:vertAlign w:val="superscript"/>
@@ -8720,7 +9818,15 @@
         <w:footnoteReference w:id="2"/>
       </w:r>
       <w:r>
-        <w:t xml:space="preserve">.  A path feedrate </w:t>
+        <w:t xml:space="preserve">.  A path </w:t>
+      </w:r>
+      <w:proofErr w:type="spellStart"/>
+      <w:r>
+        <w:t>feedrate</w:t>
+      </w:r>
+      <w:proofErr w:type="spellEnd"/>
+      <w:r>
+        <w:t xml:space="preserve"> </w:t>
       </w:r>
       <w:r>
         <w:rPr>
@@ -8763,6 +9869,7 @@
       <w:pPr>
         <w:pStyle w:val="GlossaryEntry"/>
       </w:pPr>
+      <w:proofErr w:type="spellStart"/>
       <w:r>
         <w:rPr>
           <w:rStyle w:val="ImbeddedCode"/>
@@ -8770,6 +9877,7 @@
         </w:rPr>
         <w:t>PathPosition</w:t>
       </w:r>
+      <w:proofErr w:type="spellEnd"/>
       <w:r>
         <w:rPr>
           <w:rStyle w:val="ImbeddedCode"/>
@@ -8832,8 +9940,13 @@
         <w:t xml:space="preserve"> units.</w:t>
       </w:r>
       <w:r>
-        <w:t xml:space="preserve"> The PathPosition</w:t>
-      </w:r>
+        <w:t xml:space="preserve"> The </w:t>
+      </w:r>
+      <w:proofErr w:type="spellStart"/>
+      <w:r>
+        <w:t>PathPosition</w:t>
+      </w:r>
+      <w:proofErr w:type="spellEnd"/>
       <w:r>
         <w:t xml:space="preserve"> will be given </w:t>
       </w:r>
@@ -8855,9 +9968,11 @@
       <w:r>
         <w:t xml:space="preserve"> be listed in order X, Y, and Z</w:t>
       </w:r>
+      <w:proofErr w:type="gramStart"/>
       <w:r>
         <w:t>:</w:t>
       </w:r>
+      <w:proofErr w:type="gramEnd"/>
       <w:r>
         <w:br/>
       </w:r>
@@ -8867,137 +9982,43 @@
           <w:sz w:val="22"/>
           <w:szCs w:val="22"/>
         </w:rPr>
-        <w:t>&lt;PathPosition …&gt;10.123 55.232 100.981&lt;/PathPosition&gt;</w:t>
-      </w:r>
+        <w:t>&lt;</w:t>
+      </w:r>
+      <w:proofErr w:type="spellStart"/>
       <w:r>
         <w:rPr>
           <w:rStyle w:val="ImbeddedCode"/>
           <w:sz w:val="22"/>
           <w:szCs w:val="22"/>
         </w:rPr>
-        <w:br/>
-      </w:r>
-      <w:r>
-        <w:t>Where X = 10.123, Y = 55.232, and Z=100.981.</w:t>
-      </w:r>
-    </w:p>
-    <w:p>
-      <w:pPr>
-        <w:pStyle w:val="GlossaryEntry"/>
-      </w:pPr>
-      <w:r>
-        <w:rPr>
-          <w:rStyle w:val="ImbeddedCode"/>
-          <w:b/>
-        </w:rPr>
-        <w:t>Path</w:t>
-      </w:r>
-      <w:r>
-        <w:rPr>
-          <w:rStyle w:val="ImbeddedCode"/>
-          <w:b/>
-        </w:rPr>
-        <w:t>Rotation</w:t>
-      </w:r>
-      <w:r>
-        <w:rPr>
-          <w:rStyle w:val="ImbeddedCode"/>
-          <w:b/>
-        </w:rPr>
-        <w:tab/>
-      </w:r>
-      <w:r>
-        <w:t xml:space="preserve">The </w:t>
-      </w:r>
-      <w:r>
-        <w:t>rotation</w:t>
-      </w:r>
-      <w:r>
-        <w:t xml:space="preserve"> as giv</w:t>
-      </w:r>
-      <w:r>
-        <w:t xml:space="preserve">en in 3 dimensional space. The angles </w:t>
-      </w:r>
-      <w:r>
-        <w:rPr>
-          <w:b/>
-        </w:rPr>
-        <w:t>MUST</w:t>
-      </w:r>
-      <w:r>
-        <w:t xml:space="preserve"> default to </w:t>
-      </w:r>
-      <w:r>
-        <w:rPr>
-          <w:rStyle w:val="ImbeddedCode"/>
-        </w:rPr>
-        <w:t>WORK</w:t>
-      </w:r>
-      <w:r>
-        <w:t xml:space="preserve"> coordinates and will be given </w:t>
-      </w:r>
-      <w:r>
-        <w:t>as</w:t>
-      </w:r>
-      <w:r>
-        <w:t xml:space="preserve"> a space delimited vector of floating point numbers given in </w:t>
-      </w:r>
-      <w:r>
-        <w:rPr>
-          <w:rStyle w:val="ImbeddedCode"/>
-        </w:rPr>
-        <w:t>DEGREE_3D</w:t>
-      </w:r>
-      <w:r>
-        <w:t xml:space="preserve"> units.</w:t>
-      </w:r>
-      <w:r>
-        <w:t xml:space="preserve"> The PathRotation </w:t>
-      </w:r>
-      <w:r>
-        <w:t xml:space="preserve">will be given in the following format and </w:t>
-      </w:r>
-      <w:r>
-        <w:rPr>
-          <w:b/>
-        </w:rPr>
-        <w:t>MUST</w:t>
-      </w:r>
-      <w:r>
-        <w:t xml:space="preserve"> be listed in order </w:t>
-      </w:r>
-      <w:r>
-        <w:t>A, B, and C as the rotations around the X, Y, and Z axes respectively</w:t>
-      </w:r>
-      <w:r>
-        <w:t>:</w:t>
-      </w:r>
-      <w:r>
-        <w:br/>
-      </w:r>
+        <w:t>PathPosition</w:t>
+      </w:r>
+      <w:proofErr w:type="spellEnd"/>
       <w:r>
         <w:rPr>
           <w:rStyle w:val="ImbeddedCode"/>
           <w:sz w:val="22"/>
           <w:szCs w:val="22"/>
         </w:rPr>
-        <w:t>&lt;Path</w:t>
-      </w:r>
+        <w:t xml:space="preserve"> …&gt;10.123 55.232 100.981&lt;/</w:t>
+      </w:r>
+      <w:proofErr w:type="spellStart"/>
       <w:r>
         <w:rPr>
           <w:rStyle w:val="ImbeddedCode"/>
           <w:sz w:val="22"/>
           <w:szCs w:val="22"/>
         </w:rPr>
-        <w:t>Rotation</w:t>
-      </w:r>
+        <w:t>PathPosition</w:t>
+      </w:r>
+      <w:proofErr w:type="spellEnd"/>
       <w:r>
         <w:rPr>
           <w:rStyle w:val="ImbeddedCode"/>
           <w:sz w:val="22"/>
           <w:szCs w:val="22"/>
         </w:rPr>
-        <w:t xml:space="preserve"> …&gt;10.123 55.232 100.981&lt;/</w:t>
+        <w:t>&gt;</w:t>
       </w:r>
       <w:r>
         <w:rPr>
@@ -9005,33 +10026,17 @@
           <w:sz w:val="22"/>
           <w:szCs w:val="22"/>
         </w:rPr>
-        <w:t xml:space="preserve">PathRotation </w:t>
-      </w:r>
-      <w:r>
-        <w:rPr>
-          <w:rStyle w:val="ImbeddedCode"/>
-          <w:sz w:val="22"/>
-          <w:szCs w:val="22"/>
-        </w:rPr>
-        <w:t>&gt;</w:t>
-      </w:r>
-      <w:r>
-        <w:rPr>
-          <w:rStyle w:val="ImbeddedCode"/>
-        </w:rPr>
         <w:br/>
       </w:r>
       <w:r>
-        <w:t>Where A = 10.123, B = 55.232, and C</w:t>
-      </w:r>
-      <w:r>
-        <w:t>=100.981.</w:t>
+        <w:t>Where X = 10.123, Y = 55.232, and Z=100.981.</w:t>
       </w:r>
     </w:p>
     <w:p>
       <w:pPr>
         <w:pStyle w:val="GlossaryEntry"/>
       </w:pPr>
+      <w:proofErr w:type="spellStart"/>
       <w:r>
         <w:rPr>
           <w:rStyle w:val="ImbeddedCode"/>
@@ -9040,11 +10045,26 @@
         </w:rPr>
         <w:t>GlobalPosition</w:t>
       </w:r>
+      <w:proofErr w:type="spellEnd"/>
       <w:r>
         <w:rPr>
           <w:strike/>
         </w:rPr>
-        <w:t xml:space="preserve"> The global position is the three space coordinate of the tool. A global position </w:t>
+        <w:t xml:space="preserve"> The global position is the three </w:t>
+      </w:r>
+      <w:proofErr w:type="gramStart"/>
+      <w:r>
+        <w:rPr>
+          <w:strike/>
+        </w:rPr>
+        <w:t>space</w:t>
+      </w:r>
+      <w:proofErr w:type="gramEnd"/>
+      <w:r>
+        <w:rPr>
+          <w:strike/>
+        </w:rPr>
+        <w:t xml:space="preserve"> coordinate of the tool. A global position </w:t>
       </w:r>
       <w:r>
         <w:rPr>
@@ -9227,17 +10247,25 @@
           <w:rStyle w:val="ImbeddedCode"/>
         </w:rPr>
       </w:pPr>
+      <w:proofErr w:type="spellStart"/>
       <w:r>
         <w:rPr>
           <w:rStyle w:val="ImbeddedCode"/>
           <w:b/>
         </w:rPr>
+        <w:lastRenderedPageBreak/>
         <w:t>SpindleSpeed</w:t>
       </w:r>
+      <w:proofErr w:type="spellEnd"/>
       <w:r>
         <w:tab/>
-        <w:t xml:space="preserve">The rate of rotation of a machine spindle </w:t>
-      </w:r>
+        <w:t xml:space="preserve">The rate of rotation of a machine </w:t>
+      </w:r>
+      <w:proofErr w:type="gramStart"/>
+      <w:r>
+        <w:t xml:space="preserve">spindle </w:t>
+      </w:r>
+      <w:proofErr w:type="gramEnd"/>
       <w:r>
         <w:rPr>
           <w:vertAlign w:val="superscript"/>
@@ -9330,7 +10358,6 @@
           <w:rStyle w:val="ImbeddedCode"/>
           <w:b/>
         </w:rPr>
-        <w:lastRenderedPageBreak/>
         <w:t>Torque</w:t>
       </w:r>
       <w:r>
@@ -9407,7 +10434,15 @@
         <w:t xml:space="preserve">Axes </w:t>
       </w:r>
       <w:r>
-        <w:t xml:space="preserve">component, it represents the magnitude of the velocity vector for all given axis, similar to a path feedrate. A velocity </w:t>
+        <w:t xml:space="preserve">component, it represents the magnitude of the velocity vector for all given axis, similar to a path </w:t>
+      </w:r>
+      <w:proofErr w:type="spellStart"/>
+      <w:r>
+        <w:t>feedrate</w:t>
+      </w:r>
+      <w:proofErr w:type="spellEnd"/>
+      <w:r>
+        <w:t xml:space="preserve">. A velocity </w:t>
       </w:r>
       <w:r>
         <w:rPr>
@@ -9484,6 +10519,7 @@
       <w:pPr>
         <w:pStyle w:val="GlossaryEntry"/>
       </w:pPr>
+      <w:proofErr w:type="gramStart"/>
       <w:r>
         <w:rPr>
           <w:rStyle w:val="ImbeddedCode"/>
@@ -9493,7 +10529,11 @@
       </w:r>
       <w:r>
         <w:tab/>
-        <w:t xml:space="preserve">The electrical power (volt-amps) of an electrical circuit. The watts </w:t>
+        <w:t>The electrical power (volt-amps) of an electrical circuit.</w:t>
+      </w:r>
+      <w:proofErr w:type="gramEnd"/>
+      <w:r>
+        <w:t xml:space="preserve"> The watts </w:t>
       </w:r>
       <w:r>
         <w:rPr>
@@ -9553,7 +10593,15 @@
         <w:t>Sample</w:t>
       </w:r>
       <w:r>
-        <w:t xml:space="preserve"> type in the XML schema. The samples presented here are the official sample types that will be supported by all MTConnect </w:t>
+        <w:t xml:space="preserve"> type in the XML schema. The samples presented here are the official sample types that will be supported by all </w:t>
+      </w:r>
+      <w:proofErr w:type="spellStart"/>
+      <w:r>
+        <w:t>MTConnect</w:t>
+      </w:r>
+      <w:proofErr w:type="spellEnd"/>
+      <w:r>
+        <w:t xml:space="preserve"> </w:t>
       </w:r>
       <w:r>
         <w:rPr>
@@ -9599,7 +10647,16 @@
         <w:t>Events</w:t>
       </w:r>
       <w:r>
-        <w:t xml:space="preserve"> element must contain at least one </w:t>
+        <w:t xml:space="preserve"> element </w:t>
+      </w:r>
+      <w:r>
+        <w:rPr>
+          <w:b/>
+        </w:rPr>
+        <w:t>MUST</w:t>
+      </w:r>
+      <w:r>
+        <w:t xml:space="preserve"> contain at least one </w:t>
       </w:r>
       <w:r>
         <w:rPr>
@@ -9924,8 +10981,13 @@
       <w:pPr>
         <w:pStyle w:val="BodyA"/>
       </w:pPr>
-      <w:r>
-        <w:t xml:space="preserve">A </w:t>
+      <w:proofErr w:type="gramStart"/>
+      <w:r>
+        <w:t>A</w:t>
+      </w:r>
+      <w:proofErr w:type="gramEnd"/>
+      <w:r>
+        <w:t xml:space="preserve"> </w:t>
       </w:r>
       <w:r>
         <w:rPr>
@@ -10150,6 +11212,7 @@
               <w:rPr>
                 <w:rStyle w:val="ImbeddedCode"/>
               </w:rPr>
+              <w:lastRenderedPageBreak/>
               <w:t>name</w:t>
             </w:r>
           </w:p>
@@ -10188,8 +11251,13 @@
               <w:t>MUST</w:t>
             </w:r>
             <w:r>
-              <w:t xml:space="preserve"> match the name of the event's associated DataItem</w:t>
-            </w:r>
+              <w:t xml:space="preserve"> match the name of the event's associated </w:t>
+            </w:r>
+            <w:proofErr w:type="spellStart"/>
+            <w:r>
+              <w:t>DataItem</w:t>
+            </w:r>
+            <w:proofErr w:type="spellEnd"/>
             <w:r>
               <w:rPr>
                 <w:rStyle w:val="DefaultParagraphFont1"/>
@@ -10464,13 +11532,14 @@
                 <w:rStyle w:val="ImbeddedCode"/>
               </w:rPr>
             </w:pPr>
+            <w:proofErr w:type="spellStart"/>
             <w:r>
               <w:rPr>
                 <w:rStyle w:val="ImbeddedCode"/>
               </w:rPr>
-              <w:lastRenderedPageBreak/>
               <w:t>dataItemID</w:t>
             </w:r>
+            <w:proofErr w:type="spellEnd"/>
           </w:p>
         </w:tc>
         <w:tc>
@@ -10590,8 +11659,41 @@
     </w:p>
     <w:p>
       <w:pPr>
+        <w:pStyle w:val="BodyA"/>
+      </w:pPr>
+      <w:r>
+        <w:t>The Event elements represent the state of variou</w:t>
+      </w:r>
+      <w:r>
+        <w:t xml:space="preserve">s device attributes. The following is a list of all the event elements that may be placed within the </w:t>
+      </w:r>
+      <w:r>
+        <w:rPr>
+          <w:rStyle w:val="ImbeddedCode"/>
+        </w:rPr>
+        <w:t>Events</w:t>
+      </w:r>
+      <w:r>
+        <w:t xml:space="preserve"> section of the </w:t>
+      </w:r>
+      <w:proofErr w:type="spellStart"/>
+      <w:r>
+        <w:rPr>
+          <w:rStyle w:val="ImbeddedCode"/>
+        </w:rPr>
+        <w:t>ComponentStream</w:t>
+      </w:r>
+      <w:proofErr w:type="spellEnd"/>
+      <w:r>
+        <w:t>.</w:t>
+      </w:r>
+    </w:p>
+    <w:p>
+      <w:pPr>
         <w:pStyle w:val="GlossaryEntry"/>
       </w:pPr>
+      <w:proofErr w:type="spellStart"/>
+      <w:proofErr w:type="gramStart"/>
       <w:r>
         <w:rPr>
           <w:rStyle w:val="ImbeddedCode"/>
@@ -10599,6 +11701,7 @@
         </w:rPr>
         <w:t>ActiveAxes</w:t>
       </w:r>
+      <w:proofErr w:type="spellEnd"/>
       <w:r>
         <w:rPr>
           <w:rStyle w:val="ImbeddedCode"/>
@@ -10609,6 +11712,7 @@
       <w:r>
         <w:t>The set of axes being controlled by a path.</w:t>
       </w:r>
+      <w:proofErr w:type="gramEnd"/>
       <w:r>
         <w:t xml:space="preserve"> The value </w:t>
       </w:r>
@@ -10619,8 +11723,13 @@
         <w:t>MUST</w:t>
       </w:r>
       <w:r>
-        <w:t xml:space="preserve"> be a space delimited set of axes names. For example:</w:t>
-      </w:r>
+        <w:t xml:space="preserve"> be a space delimited set of axes names. For example</w:t>
+      </w:r>
+      <w:proofErr w:type="gramStart"/>
+      <w:r>
+        <w:t>:</w:t>
+      </w:r>
+      <w:proofErr w:type="gramEnd"/>
       <w:r>
         <w:br/>
       </w:r>
@@ -10628,7 +11737,35 @@
         <w:rPr>
           <w:rStyle w:val="ImbeddedCode"/>
         </w:rPr>
-        <w:t>&lt;ActiveAxes …&gt;X Y Z C&lt;/ActiveAxes&gt;</w:t>
+        <w:t>&lt;</w:t>
+      </w:r>
+      <w:proofErr w:type="spellStart"/>
+      <w:r>
+        <w:rPr>
+          <w:rStyle w:val="ImbeddedCode"/>
+        </w:rPr>
+        <w:t>ActiveAxes</w:t>
+      </w:r>
+      <w:proofErr w:type="spellEnd"/>
+      <w:r>
+        <w:rPr>
+          <w:rStyle w:val="ImbeddedCode"/>
+        </w:rPr>
+        <w:t xml:space="preserve"> …&gt;X Y Z C&lt;/</w:t>
+      </w:r>
+      <w:proofErr w:type="spellStart"/>
+      <w:r>
+        <w:rPr>
+          <w:rStyle w:val="ImbeddedCode"/>
+        </w:rPr>
+        <w:t>ActiveAxes</w:t>
+      </w:r>
+      <w:proofErr w:type="spellEnd"/>
+      <w:r>
+        <w:rPr>
+          <w:rStyle w:val="ImbeddedCode"/>
+        </w:rPr>
+        <w:t>&gt;</w:t>
       </w:r>
       <w:r>
         <w:rPr>
@@ -10772,6 +11909,7 @@
       <w:pPr>
         <w:pStyle w:val="GlossaryEntry"/>
       </w:pPr>
+      <w:proofErr w:type="spellStart"/>
       <w:r>
         <w:rPr>
           <w:rStyle w:val="ImbeddedCode"/>
@@ -10779,8 +11917,17 @@
         </w:rPr>
         <w:t>ControllerMode</w:t>
       </w:r>
-      <w:r>
-        <w:t xml:space="preserve"> The </w:t>
+      <w:proofErr w:type="spellEnd"/>
+      <w:r>
+        <w:t xml:space="preserve"> </w:t>
+      </w:r>
+      <w:proofErr w:type="gramStart"/>
+      <w:r>
+        <w:t>The</w:t>
+      </w:r>
+      <w:proofErr w:type="gramEnd"/>
+      <w:r>
+        <w:t xml:space="preserve"> </w:t>
       </w:r>
       <w:r>
         <w:rPr>
@@ -11120,6 +12267,7 @@
           <w:rStyle w:val="ImbeddedCode"/>
           <w:b/>
         </w:rPr>
+        <w:lastRenderedPageBreak/>
         <w:t>Direction</w:t>
       </w:r>
       <w:r>
@@ -11404,6 +12552,7 @@
       <w:pPr>
         <w:pStyle w:val="GlossaryEntry"/>
       </w:pPr>
+      <w:proofErr w:type="spellStart"/>
       <w:r>
         <w:rPr>
           <w:rStyle w:val="ImbeddedCode"/>
@@ -11412,8 +12561,22 @@
         <w:t>Door</w:t>
       </w:r>
       <w:r>
+        <w:rPr>
+          <w:rStyle w:val="ImbeddedCode"/>
+          <w:b/>
+        </w:rPr>
+        <w:t>State</w:t>
+      </w:r>
+      <w:proofErr w:type="spellEnd"/>
+      <w:r>
         <w:tab/>
-        <w:t xml:space="preserve">A door represents an opening that can be opened or closed. The CDATA </w:t>
+        <w:t xml:space="preserve">A door </w:t>
+      </w:r>
+      <w:r>
+        <w:t xml:space="preserve">state </w:t>
+      </w:r>
+      <w:r>
+        <w:t xml:space="preserve">represents an opening that can be opened or closed. The CDATA </w:t>
       </w:r>
       <w:r>
         <w:rPr>
@@ -12180,6 +13343,7 @@
           <w:rStyle w:val="DefaultParagraphFont1"/>
         </w:rPr>
       </w:pPr>
+      <w:proofErr w:type="spellStart"/>
       <w:r>
         <w:rPr>
           <w:rStyle w:val="ImbeddedCode"/>
@@ -12187,6 +13351,7 @@
         </w:rPr>
         <w:t>PartCount</w:t>
       </w:r>
+      <w:proofErr w:type="spellEnd"/>
       <w:r>
         <w:rPr>
           <w:rStyle w:val="ImbeddedCode"/>
@@ -12218,6 +13383,7 @@
       <w:pPr>
         <w:pStyle w:val="GlossaryEntry"/>
       </w:pPr>
+      <w:proofErr w:type="spellStart"/>
       <w:r>
         <w:rPr>
           <w:rStyle w:val="ImbeddedCode"/>
@@ -12232,6 +13398,7 @@
         </w:rPr>
         <w:t>Id</w:t>
       </w:r>
+      <w:proofErr w:type="spellEnd"/>
       <w:r>
         <w:rPr>
           <w:rStyle w:val="ImbeddedCode"/>
@@ -12256,6 +13423,7 @@
       <w:pPr>
         <w:pStyle w:val="GlossaryEntry"/>
       </w:pPr>
+      <w:proofErr w:type="spellStart"/>
       <w:r>
         <w:rPr>
           <w:rStyle w:val="ImbeddedCode"/>
@@ -12263,6 +13431,7 @@
         </w:rPr>
         <w:t>PathMode</w:t>
       </w:r>
+      <w:proofErr w:type="spellEnd"/>
       <w:r>
         <w:rPr>
           <w:rStyle w:val="ImbeddedCode"/>
@@ -12276,12 +13445,14 @@
       <w:r>
         <w:t xml:space="preserve">When </w:t>
       </w:r>
+      <w:proofErr w:type="spellStart"/>
       <w:r>
         <w:rPr>
           <w:rStyle w:val="ImbeddedCode"/>
         </w:rPr>
         <w:t>PathMode</w:t>
       </w:r>
+      <w:proofErr w:type="spellEnd"/>
       <w:r>
         <w:t xml:space="preserve"> is not provided it </w:t>
       </w:r>
@@ -12315,12 +13486,14 @@
       <w:r>
         <w:t xml:space="preserve">, a </w:t>
       </w:r>
+      <w:proofErr w:type="spellStart"/>
       <w:r>
         <w:rPr>
           <w:rStyle w:val="ImbeddedCode"/>
         </w:rPr>
         <w:t>SlaveAxes</w:t>
       </w:r>
+      <w:proofErr w:type="spellEnd"/>
       <w:r>
         <w:t xml:space="preserve"> set </w:t>
       </w:r>
@@ -12383,6 +13556,7 @@
                 <w:b/>
                 <w:color w:val="FFFFFF"/>
               </w:rPr>
+              <w:lastRenderedPageBreak/>
               <w:t>Value</w:t>
             </w:r>
           </w:p>
@@ -12659,16 +13833,107 @@
       <w:pPr>
         <w:pStyle w:val="GlossaryEntry"/>
       </w:pPr>
+      <w:proofErr w:type="spellStart"/>
       <w:r>
         <w:rPr>
           <w:rStyle w:val="ImbeddedCode"/>
           <w:b/>
+          <w:strike/>
         </w:rPr>
         <w:t>PowerStatus</w:t>
       </w:r>
-      <w:r>
+      <w:proofErr w:type="spellEnd"/>
+      <w:r>
+        <w:rPr>
+          <w:strike/>
+        </w:rPr>
         <w:tab/>
         <w:t xml:space="preserve">Power status </w:t>
+      </w:r>
+      <w:r>
+        <w:rPr>
+          <w:b/>
+          <w:strike/>
+        </w:rPr>
+        <w:t>MUST</w:t>
+      </w:r>
+      <w:r>
+        <w:rPr>
+          <w:strike/>
+        </w:rPr>
+        <w:t xml:space="preserve"> be either </w:t>
+      </w:r>
+      <w:r>
+        <w:rPr>
+          <w:rStyle w:val="ImbeddedCode"/>
+          <w:strike/>
+        </w:rPr>
+        <w:t>ON</w:t>
+      </w:r>
+      <w:r>
+        <w:rPr>
+          <w:strike/>
+        </w:rPr>
+        <w:t xml:space="preserve"> or </w:t>
+      </w:r>
+      <w:r>
+        <w:rPr>
+          <w:rStyle w:val="ImbeddedCode"/>
+          <w:strike/>
+        </w:rPr>
+        <w:t>OFF</w:t>
+      </w:r>
+      <w:r>
+        <w:rPr>
+          <w:strike/>
+        </w:rPr>
+        <w:t xml:space="preserve">. </w:t>
+      </w:r>
+      <w:r>
+        <w:t xml:space="preserve"> </w:t>
+      </w:r>
+      <w:proofErr w:type="gramStart"/>
+      <w:r>
+        <w:t>DEPRECATED,</w:t>
+      </w:r>
+      <w:r>
+        <w:t xml:space="preserve"> Now </w:t>
+      </w:r>
+      <w:proofErr w:type="spellStart"/>
+      <w:r>
+        <w:rPr>
+          <w:rStyle w:val="ImbeddedCode"/>
+        </w:rPr>
+        <w:t>PowerState</w:t>
+      </w:r>
+      <w:proofErr w:type="spellEnd"/>
+      <w:r>
+        <w:t>.</w:t>
+      </w:r>
+      <w:proofErr w:type="gramEnd"/>
+    </w:p>
+    <w:p>
+      <w:pPr>
+        <w:pStyle w:val="GlossaryEntry"/>
+      </w:pPr>
+      <w:proofErr w:type="spellStart"/>
+      <w:r>
+        <w:rPr>
+          <w:rStyle w:val="ImbeddedCode"/>
+          <w:b/>
+        </w:rPr>
+        <w:t>PowerState</w:t>
+      </w:r>
+      <w:proofErr w:type="spellEnd"/>
+      <w:r>
+        <w:tab/>
+        <w:t xml:space="preserve">Power </w:t>
+      </w:r>
+      <w:r>
+        <w:t>state</w:t>
+      </w:r>
+      <w:r>
+        <w:t xml:space="preserve"> </w:t>
       </w:r>
       <w:r>
         <w:rPr>
@@ -12976,6 +14241,7 @@
       <w:pPr>
         <w:pStyle w:val="GlossaryEntry"/>
       </w:pPr>
+      <w:proofErr w:type="spellStart"/>
       <w:r>
         <w:rPr>
           <w:rStyle w:val="ImbeddedCode"/>
@@ -12983,6 +14249,7 @@
         </w:rPr>
         <w:t>RotaryMode</w:t>
       </w:r>
+      <w:proofErr w:type="spellEnd"/>
       <w:r>
         <w:tab/>
         <w:t>The mode the rotary axis is currently operating</w:t>
@@ -13328,6 +14595,7 @@
       <w:pPr>
         <w:pStyle w:val="GlossaryEntry"/>
       </w:pPr>
+      <w:proofErr w:type="spellStart"/>
       <w:r>
         <w:rPr>
           <w:rStyle w:val="ImbeddedCode"/>
@@ -13335,6 +14603,7 @@
         </w:rPr>
         <w:t>SlaveAxes</w:t>
       </w:r>
+      <w:proofErr w:type="spellEnd"/>
       <w:r>
         <w:rPr>
           <w:rStyle w:val="ImbeddedCode"/>
@@ -13361,8 +14630,13 @@
         <w:t>MUST</w:t>
       </w:r>
       <w:r>
-        <w:t xml:space="preserve"> be a space delimited set of axes names. For example:</w:t>
-      </w:r>
+        <w:t xml:space="preserve"> be a space delimited set of axes names. For example</w:t>
+      </w:r>
+      <w:proofErr w:type="gramStart"/>
+      <w:r>
+        <w:t>:</w:t>
+      </w:r>
+      <w:proofErr w:type="gramEnd"/>
       <w:r>
         <w:br/>
       </w:r>
@@ -13370,7 +14644,21 @@
         <w:rPr>
           <w:rStyle w:val="ImbeddedCode"/>
         </w:rPr>
-        <w:t>&lt;SlaveAxes …&gt;X</w:t>
+        <w:t>&lt;</w:t>
+      </w:r>
+      <w:proofErr w:type="spellStart"/>
+      <w:r>
+        <w:rPr>
+          <w:rStyle w:val="ImbeddedCode"/>
+        </w:rPr>
+        <w:t>SlaveAxes</w:t>
+      </w:r>
+      <w:proofErr w:type="spellEnd"/>
+      <w:r>
+        <w:rPr>
+          <w:rStyle w:val="ImbeddedCode"/>
+        </w:rPr>
+        <w:t xml:space="preserve"> …&gt;X</w:t>
       </w:r>
       <w:r>
         <w:rPr>
@@ -13406,7 +14694,21 @@
         <w:rPr>
           <w:rStyle w:val="ImbeddedCode"/>
         </w:rPr>
-        <w:t>&lt;/SlaveAxes&gt;</w:t>
+        <w:t>&lt;/</w:t>
+      </w:r>
+      <w:proofErr w:type="spellStart"/>
+      <w:r>
+        <w:rPr>
+          <w:rStyle w:val="ImbeddedCode"/>
+        </w:rPr>
+        <w:t>SlaveAxes</w:t>
+      </w:r>
+      <w:proofErr w:type="spellEnd"/>
+      <w:r>
+        <w:rPr>
+          <w:rStyle w:val="ImbeddedCode"/>
+        </w:rPr>
+        <w:t>&gt;</w:t>
       </w:r>
       <w:r>
         <w:rPr>
@@ -13453,12 +14755,14 @@
       <w:r>
         <w:t xml:space="preserve">a </w:t>
       </w:r>
+      <w:proofErr w:type="spellStart"/>
       <w:r>
         <w:rPr>
           <w:rStyle w:val="ImbeddedCode"/>
         </w:rPr>
         <w:t>PathMode</w:t>
       </w:r>
+      <w:proofErr w:type="spellEnd"/>
       <w:r>
         <w:t xml:space="preserve"> </w:t>
       </w:r>
@@ -13484,20 +14788,43 @@
         <w:t xml:space="preserve">. </w:t>
       </w:r>
       <w:r>
-        <w:t>The slave axes will also match to the active axis with the same root name. If X1 Y1 are the active axis, slave axes X2 and Y2 will be slaves to X1 and Y1 respectively.</w:t>
+        <w:t>The slave axes will also match to the active axi</w:t>
+      </w:r>
+      <w:r>
+        <w:t>s with the same root name. If X Y</w:t>
+      </w:r>
+      <w:r>
+        <w:t xml:space="preserve"> </w:t>
+      </w:r>
+      <w:proofErr w:type="gramStart"/>
+      <w:r>
+        <w:t>are</w:t>
+      </w:r>
+      <w:proofErr w:type="gramEnd"/>
+      <w:r>
+        <w:t xml:space="preserve"> the active axis, slave axe</w:t>
+      </w:r>
+      <w:r>
+        <w:t>s X2 and Y2 will be slaves to X and Y</w:t>
+      </w:r>
+      <w:r>
+        <w:t xml:space="preserve"> respectively.</w:t>
       </w:r>
     </w:p>
     <w:p>
       <w:pPr>
         <w:pStyle w:val="GlossaryEntry"/>
       </w:pPr>
+      <w:proofErr w:type="spellStart"/>
       <w:r>
         <w:rPr>
           <w:rStyle w:val="ImbeddedCode"/>
           <w:b/>
         </w:rPr>
+        <w:lastRenderedPageBreak/>
         <w:t>ToolId</w:t>
       </w:r>
+      <w:proofErr w:type="spellEnd"/>
       <w:r>
         <w:rPr>
           <w:rStyle w:val="ImbeddedCode"/>
@@ -13525,15 +14852,32 @@
       <w:pPr>
         <w:pStyle w:val="GlossaryEntry"/>
       </w:pPr>
+      <w:proofErr w:type="spellStart"/>
       <w:r>
         <w:rPr>
           <w:rStyle w:val="ImbeddedCode"/>
           <w:b/>
         </w:rPr>
-        <w:t xml:space="preserve">WorkholdingId </w:t>
-      </w:r>
-      <w:r>
-        <w:t>This is a reference to an identifier for the current workholding. It is a placeholder for now and can be used at the discretion of the implementation. Once mobile assets have been defined, this will refer to the corresponding asset.</w:t>
+        <w:t>WorkholdingId</w:t>
+      </w:r>
+      <w:proofErr w:type="spellEnd"/>
+      <w:r>
+        <w:rPr>
+          <w:rStyle w:val="ImbeddedCode"/>
+          <w:b/>
+        </w:rPr>
+        <w:t xml:space="preserve"> </w:t>
+      </w:r>
+      <w:r>
+        <w:t xml:space="preserve">This is a reference to an identifier for the current </w:t>
+      </w:r>
+      <w:proofErr w:type="spellStart"/>
+      <w:r>
+        <w:t>workholding</w:t>
+      </w:r>
+      <w:proofErr w:type="spellEnd"/>
+      <w:r>
+        <w:t>. It is a placeholder for now and can be used at the discretion of the implementation. Once mobile assets have been defined, this will refer to the corresponding asset.</w:t>
       </w:r>
     </w:p>
     <w:p>
@@ -13547,7 +14891,6 @@
       <w:bookmarkStart w:id="65" w:name="_Toc106015140"/>
       <w:bookmarkEnd w:id="62"/>
       <w:r>
-        <w:lastRenderedPageBreak/>
         <w:t>Alarms</w:t>
       </w:r>
       <w:bookmarkEnd w:id="63"/>
@@ -13952,12 +15295,14 @@
                 <w:rFonts w:ascii="Courier" w:hAnsi="Courier"/>
               </w:rPr>
             </w:pPr>
+            <w:proofErr w:type="spellStart"/>
             <w:r>
               <w:rPr>
                 <w:rFonts w:ascii="Courier" w:hAnsi="Courier"/>
               </w:rPr>
               <w:t>nativeCode</w:t>
             </w:r>
+            <w:proofErr w:type="spellEnd"/>
           </w:p>
         </w:tc>
         <w:tc>
@@ -14075,6 +15420,7 @@
                 <w:rStyle w:val="DefaultParagraphFont1"/>
               </w:rPr>
             </w:pPr>
+            <w:proofErr w:type="gramStart"/>
             <w:r>
               <w:t xml:space="preserve">Either </w:t>
             </w:r>
@@ -14084,6 +15430,7 @@
               </w:rPr>
               <w:t>INSTANT</w:t>
             </w:r>
+            <w:proofErr w:type="gramEnd"/>
             <w:r>
               <w:rPr>
                 <w:rStyle w:val="DefaultParagraphFont1"/>
@@ -14197,12 +15544,14 @@
                 <w:rFonts w:ascii="Courier" w:hAnsi="Courier"/>
               </w:rPr>
             </w:pPr>
+            <w:proofErr w:type="spellStart"/>
             <w:r>
               <w:rPr>
                 <w:rFonts w:ascii="Courier" w:hAnsi="Courier"/>
               </w:rPr>
               <w:t>lang</w:t>
             </w:r>
+            <w:proofErr w:type="spellEnd"/>
           </w:p>
         </w:tc>
         <w:tc>
@@ -14800,6 +16149,7 @@
               <w:rPr>
                 <w:rFonts w:ascii="Courier" w:hAnsi="Courier"/>
               </w:rPr>
+              <w:lastRenderedPageBreak/>
               <w:t>ESTOP</w:t>
             </w:r>
           </w:p>
@@ -15132,31 +16482,101 @@
         <w:rPr>
           <w:rStyle w:val="DefaultParagraphFont1"/>
         </w:rPr>
-        <w:t>&lt;MTConnectStreams xmlns:m="urn:</w:t>
-      </w:r>
+        <w:t>&lt;</w:t>
+      </w:r>
+      <w:proofErr w:type="spellStart"/>
       <w:r>
         <w:rPr>
           <w:rStyle w:val="DefaultParagraphFont1"/>
         </w:rPr>
+        <w:t>MTConnectStreams</w:t>
+      </w:r>
+      <w:proofErr w:type="spellEnd"/>
+      <w:r>
+        <w:rPr>
+          <w:rStyle w:val="DefaultParagraphFont1"/>
+        </w:rPr>
+        <w:t xml:space="preserve"> </w:t>
+      </w:r>
+      <w:proofErr w:type="spellStart"/>
+      <w:r>
+        <w:rPr>
+          <w:rStyle w:val="DefaultParagraphFont1"/>
+        </w:rPr>
+        <w:t>xmlns:m</w:t>
+      </w:r>
+      <w:proofErr w:type="spellEnd"/>
+      <w:r>
+        <w:rPr>
+          <w:rStyle w:val="DefaultParagraphFont1"/>
+        </w:rPr>
+        <w:t>="urn:</w:t>
+      </w:r>
+      <w:r>
+        <w:rPr>
+          <w:rStyle w:val="DefaultParagraphFont1"/>
+        </w:rPr>
         <w:t>mtconnect.com:MTConnectStreams:1.1</w:t>
       </w:r>
       <w:r>
         <w:rPr>
           <w:rStyle w:val="DefaultParagraphFont1"/>
         </w:rPr>
-        <w:t>" xmlns:xsi="http://www.w3.org/2001/XMLSchema-instance" xmlns="urn:mt</w:t>
-      </w:r>
+        <w:t xml:space="preserve">" </w:t>
+      </w:r>
+      <w:proofErr w:type="spellStart"/>
       <w:r>
         <w:rPr>
           <w:rStyle w:val="DefaultParagraphFont1"/>
         </w:rPr>
+        <w:t>xmlns:xsi</w:t>
+      </w:r>
+      <w:proofErr w:type="spellEnd"/>
+      <w:r>
+        <w:rPr>
+          <w:rStyle w:val="DefaultParagraphFont1"/>
+        </w:rPr>
+        <w:t xml:space="preserve">="http://www.w3.org/2001/XMLSchema-instance" </w:t>
+      </w:r>
+      <w:proofErr w:type="spellStart"/>
+      <w:r>
+        <w:rPr>
+          <w:rStyle w:val="DefaultParagraphFont1"/>
+        </w:rPr>
+        <w:t>xmlns</w:t>
+      </w:r>
+      <w:proofErr w:type="spellEnd"/>
+      <w:r>
+        <w:rPr>
+          <w:rStyle w:val="DefaultParagraphFont1"/>
+        </w:rPr>
+        <w:t>="urn:mt</w:t>
+      </w:r>
+      <w:r>
+        <w:rPr>
+          <w:rStyle w:val="DefaultParagraphFont1"/>
+        </w:rPr>
         <w:t>connect.com:MTConnectStreams:1.1</w:t>
       </w:r>
       <w:r>
         <w:rPr>
           <w:rStyle w:val="DefaultParagraphFont1"/>
         </w:rPr>
-        <w:t>" xsi:schemaLocation="urn:mt</w:t>
+        <w:t xml:space="preserve">" </w:t>
+      </w:r>
+      <w:proofErr w:type="spellStart"/>
+      <w:r>
+        <w:rPr>
+          <w:rStyle w:val="DefaultParagraphFont1"/>
+        </w:rPr>
+        <w:t>xsi:schemaLocation</w:t>
+      </w:r>
+      <w:proofErr w:type="spellEnd"/>
+      <w:r>
+        <w:rPr>
+          <w:rStyle w:val="DefaultParagraphFont1"/>
+        </w:rPr>
+        <w:t>="urn:mt</w:t>
       </w:r>
       <w:r>
         <w:rPr>
@@ -15203,13 +16623,45 @@
         <w:t>10.1.23.5</w:t>
       </w:r>
       <w:r>
-        <w:t>" bufferSize="100000" creationTime="2008-07-07T23:22:40-07:00" nextSequence="31088439" version=</w:t>
+        <w:t xml:space="preserve">" </w:t>
+      </w:r>
+      <w:proofErr w:type="spellStart"/>
+      <w:r>
+        <w:t>bufferSize</w:t>
+      </w:r>
+      <w:proofErr w:type="spellEnd"/>
+      <w:r>
+        <w:t xml:space="preserve">="100000" </w:t>
+      </w:r>
+      <w:proofErr w:type="spellStart"/>
+      <w:r>
+        <w:t>creationTime</w:t>
+      </w:r>
+      <w:proofErr w:type="spellEnd"/>
+      <w:r>
+        <w:t xml:space="preserve">="2008-07-07T23:22:40-07:00" </w:t>
+      </w:r>
+      <w:proofErr w:type="spellStart"/>
+      <w:r>
+        <w:t>nextSequence</w:t>
+      </w:r>
+      <w:proofErr w:type="spellEnd"/>
+      <w:r>
+        <w:t>="31088439" version=</w:t>
       </w:r>
       <w:r>
         <w:t>"1.1</w:t>
       </w:r>
       <w:r>
-        <w:t>" instanceId="1214527986"/&gt;</w:t>
+        <w:t xml:space="preserve">" </w:t>
+      </w:r>
+      <w:proofErr w:type="spellStart"/>
+      <w:r>
+        <w:t>instanceId</w:t>
+      </w:r>
+      <w:proofErr w:type="spellEnd"/>
+      <w:r>
+        <w:t>="1214527986"/&gt;</w:t>
       </w:r>
     </w:p>
     <w:p>
@@ -15251,7 +16703,31 @@
         <w:ind w:left="648" w:hanging="648"/>
       </w:pPr>
       <w:r>
-        <w:t xml:space="preserve">    &lt;DeviceStream uuid="linux-01" name="LinuxCNC"&gt;</w:t>
+        <w:t xml:space="preserve">    &lt;</w:t>
+      </w:r>
+      <w:proofErr w:type="spellStart"/>
+      <w:r>
+        <w:t>DeviceStream</w:t>
+      </w:r>
+      <w:proofErr w:type="spellEnd"/>
+      <w:r>
+        <w:t xml:space="preserve"> </w:t>
+      </w:r>
+      <w:proofErr w:type="spellStart"/>
+      <w:r>
+        <w:t>uuid</w:t>
+      </w:r>
+      <w:proofErr w:type="spellEnd"/>
+      <w:r>
+        <w:t>="linux-01" name="</w:t>
+      </w:r>
+      <w:proofErr w:type="spellStart"/>
+      <w:r>
+        <w:t>LinuxCNC</w:t>
+      </w:r>
+      <w:proofErr w:type="spellEnd"/>
+      <w:r>
+        <w:t>"&gt;</w:t>
       </w:r>
     </w:p>
     <w:p>
@@ -15267,7 +16743,15 @@
         <w:pStyle w:val="BodyA"/>
       </w:pPr>
       <w:r>
-        <w:t xml:space="preserve">All the events are then grouped by components. The path includes the most relevant parts of the xpath with only the </w:t>
+        <w:t xml:space="preserve">All the events are then grouped by components. The path includes the most relevant parts of the </w:t>
+      </w:r>
+      <w:proofErr w:type="spellStart"/>
+      <w:r>
+        <w:t>xpath</w:t>
+      </w:r>
+      <w:proofErr w:type="spellEnd"/>
+      <w:r>
+        <w:t xml:space="preserve"> with only the </w:t>
       </w:r>
       <w:r>
         <w:rPr>
@@ -15316,7 +16800,23 @@
         <w:ind w:left="648" w:hanging="648"/>
       </w:pPr>
       <w:r>
-        <w:t>&lt;ComponentStream componentId="2" name="power" component="Power"&gt;</w:t>
+        <w:t>&lt;</w:t>
+      </w:r>
+      <w:proofErr w:type="spellStart"/>
+      <w:r>
+        <w:t>ComponentStream</w:t>
+      </w:r>
+      <w:proofErr w:type="spellEnd"/>
+      <w:r>
+        <w:t xml:space="preserve"> </w:t>
+      </w:r>
+      <w:proofErr w:type="spellStart"/>
+      <w:r>
+        <w:t>componentId</w:t>
+      </w:r>
+      <w:proofErr w:type="spellEnd"/>
+      <w:r>
+        <w:t>="2" name="power" component="Power"&gt;</w:t>
       </w:r>
     </w:p>
     <w:p>
@@ -15342,7 +16842,34 @@
         <w:ind w:left="648" w:hanging="648"/>
       </w:pPr>
       <w:r>
-        <w:t xml:space="preserve">          &lt;PowerStatus name="power" dataItemId="9" sequence="30055111" timestamp="2008-07-10T10:27:59.591"&gt;ON&lt;/PowerStatus&gt;</w:t>
+        <w:t xml:space="preserve">          &lt;</w:t>
+      </w:r>
+      <w:proofErr w:type="spellStart"/>
+      <w:r>
+        <w:t>PowerState</w:t>
+      </w:r>
+      <w:proofErr w:type="spellEnd"/>
+      <w:r>
+        <w:t xml:space="preserve"> name="power" </w:t>
+      </w:r>
+      <w:proofErr w:type="spellStart"/>
+      <w:r>
+        <w:t>dataItemId</w:t>
+      </w:r>
+      <w:proofErr w:type="spellEnd"/>
+      <w:r>
+        <w:t>="9" sequence="30055111" timestamp="2008-07-10T10:27:59.591"&gt;ON&lt;/</w:t>
+      </w:r>
+      <w:proofErr w:type="spellStart"/>
+      <w:r>
+        <w:t>PowerStat</w:t>
+      </w:r>
+      <w:r>
+        <w:t>e</w:t>
+      </w:r>
+      <w:proofErr w:type="spellEnd"/>
+      <w:r>
+        <w:t>&gt;</w:t>
       </w:r>
     </w:p>
     <w:p>
@@ -15368,7 +16895,15 @@
         <w:ind w:left="648" w:hanging="648"/>
       </w:pPr>
       <w:r>
-        <w:t xml:space="preserve">     &lt;/ComponentStream&gt;</w:t>
+        <w:t xml:space="preserve">     &lt;/</w:t>
+      </w:r>
+      <w:proofErr w:type="spellStart"/>
+      <w:r>
+        <w:t>ComponentStream</w:t>
+      </w:r>
+      <w:proofErr w:type="spellEnd"/>
+      <w:r>
+        <w:t>&gt;</w:t>
       </w:r>
     </w:p>
     <w:p>
@@ -15397,7 +16932,23 @@
         <w:ind w:left="648" w:hanging="648"/>
       </w:pPr>
       <w:r>
-        <w:t xml:space="preserve">      &lt;ComponentStream componentId="8" name="Controller" component="Controller"&gt;</w:t>
+        <w:t xml:space="preserve">      &lt;</w:t>
+      </w:r>
+      <w:proofErr w:type="spellStart"/>
+      <w:r>
+        <w:t>ComponentStream</w:t>
+      </w:r>
+      <w:proofErr w:type="spellEnd"/>
+      <w:r>
+        <w:t xml:space="preserve"> </w:t>
+      </w:r>
+      <w:proofErr w:type="spellStart"/>
+      <w:r>
+        <w:t>componentId</w:t>
+      </w:r>
+      <w:proofErr w:type="spellEnd"/>
+      <w:r>
+        <w:t>="8" name="Controller" component="Controller"&gt;</w:t>
       </w:r>
     </w:p>
     <w:p>
@@ -15423,7 +16974,15 @@
         <w:ind w:left="648" w:hanging="648"/>
       </w:pPr>
       <w:r>
-        <w:t xml:space="preserve">          &lt;Execution name="execution" dataItemId="22" sequence="38148653" timestamp="2008-07-10T12:34:00.615"&gt;IDLE&lt;/Execution&gt;</w:t>
+        <w:t xml:space="preserve">          &lt;Execution name="execution" </w:t>
+      </w:r>
+      <w:proofErr w:type="spellStart"/>
+      <w:r>
+        <w:t>dataItemId</w:t>
+      </w:r>
+      <w:proofErr w:type="spellEnd"/>
+      <w:r>
+        <w:t>="22" sequence="38148653" timestamp="2008-07-10T12:34:00.615"&gt;IDLE&lt;/Execution&gt;</w:t>
       </w:r>
     </w:p>
     <w:p>
@@ -15453,7 +17012,15 @@
       </w:pPr>
       <w:r>
         <w:lastRenderedPageBreak/>
-        <w:t xml:space="preserve">          &lt;Execution name="execution" dataItemId="22" sequence="38148753" timestamp="2008-07-10T12:35:00.615"&gt;</w:t>
+        <w:t xml:space="preserve">          &lt;Execution name="execution" </w:t>
+      </w:r>
+      <w:proofErr w:type="spellStart"/>
+      <w:r>
+        <w:t>dataItemId</w:t>
+      </w:r>
+      <w:proofErr w:type="spellEnd"/>
+      <w:r>
+        <w:t>="22" sequence="38148753" timestamp="2008-07-10T12:35:00.615"&gt;</w:t>
       </w:r>
       <w:r>
         <w:t xml:space="preserve">EXECUTING </w:t>
@@ -15485,7 +17052,15 @@
         <w:ind w:left="648" w:hanging="648"/>
       </w:pPr>
       <w:r>
-        <w:t xml:space="preserve">      &lt;/ComponentStream&gt;</w:t>
+        <w:t xml:space="preserve">      &lt;/</w:t>
+      </w:r>
+      <w:proofErr w:type="spellStart"/>
+      <w:r>
+        <w:t>ComponentStream</w:t>
+      </w:r>
+      <w:proofErr w:type="spellEnd"/>
+      <w:r>
+        <w:t>&gt;</w:t>
       </w:r>
     </w:p>
     <w:p>
@@ -15498,7 +17073,15 @@
         <w:ind w:left="648" w:hanging="648"/>
       </w:pPr>
       <w:r>
-        <w:t xml:space="preserve">    &lt;/DeviceStream&gt;</w:t>
+        <w:t xml:space="preserve">    &lt;/</w:t>
+      </w:r>
+      <w:proofErr w:type="spellStart"/>
+      <w:r>
+        <w:t>DeviceStream</w:t>
+      </w:r>
+      <w:proofErr w:type="spellEnd"/>
+      <w:r>
+        <w:t>&gt;</w:t>
       </w:r>
     </w:p>
     <w:p>
@@ -15524,12 +17107,20 @@
         <w:ind w:left="648" w:hanging="648"/>
       </w:pPr>
       <w:r>
-        <w:t>&lt;/MTConnectStreams&gt;</w:t>
-      </w:r>
-    </w:p>
-    <w:p>
-      <w:pPr>
-        <w:pStyle w:val="Heading1"/>
+        <w:t>&lt;/</w:t>
+      </w:r>
+      <w:proofErr w:type="spellStart"/>
+      <w:r>
+        <w:t>MTConnectStreams</w:t>
+      </w:r>
+      <w:proofErr w:type="spellEnd"/>
+      <w:r>
+        <w:t>&gt;</w:t>
+      </w:r>
+    </w:p>
+    <w:p>
+      <w:pPr>
+        <w:pStyle w:val="Appendix1"/>
       </w:pPr>
       <w:bookmarkStart w:id="69" w:name="_TOC71559"/>
       <w:bookmarkStart w:id="70" w:name="_TOC78007"/>
@@ -15594,7 +17185,15 @@
         <w:t>ISO/DIS 10303-238</w:t>
       </w:r>
       <w:r>
-        <w:t>: Industrial automation systems and integration  Product data representation and exchange  Part 238: Application Protocols: Application interpreted model for computerized numerical controllers. Geneva, Switzerland, 2004.</w:t>
+        <w:t xml:space="preserve">: Industrial automation systems and </w:t>
+      </w:r>
+      <w:proofErr w:type="gramStart"/>
+      <w:r>
+        <w:t>integration  Product</w:t>
+      </w:r>
+      <w:proofErr w:type="gramEnd"/>
+      <w:r>
+        <w:t xml:space="preserve"> data representation and exchange  Part 238: Application Protocols: Application interpreted model for computerized numerical controllers. Geneva, Switzerland, 2004.</w:t>
       </w:r>
     </w:p>
     <w:p>
@@ -15759,7 +17358,15 @@
         <w:t>ISO 10303-11</w:t>
       </w:r>
       <w:r>
-        <w:t>: 1994, Industrial automation systems and integration  Product data representation and exchange  Part 11: Description methods: The EXPRESS language reference manual. Geneva, Switzerland, 1994.</w:t>
+        <w:t xml:space="preserve">: 1994, Industrial automation systems and </w:t>
+      </w:r>
+      <w:proofErr w:type="gramStart"/>
+      <w:r>
+        <w:t>integration  Product</w:t>
+      </w:r>
+      <w:proofErr w:type="gramEnd"/>
+      <w:r>
+        <w:t xml:space="preserve"> data representation and exchange  Part 11: Description methods: The EXPRESS language reference manual. Geneva, Switzerland, 1994.</w:t>
       </w:r>
     </w:p>
     <w:p>
@@ -15905,9 +17512,9 @@
       </w:r>
     </w:p>
     <w:sectPr>
-      <w:headerReference w:type="even" r:id="rId26"/>
-      <w:footerReference w:type="even" r:id="rId27"/>
-      <w:footerReference w:type="default" r:id="rId28"/>
+      <w:headerReference w:type="even" r:id="rId29"/>
+      <w:footerReference w:type="even" r:id="rId30"/>
+      <w:footerReference w:type="default" r:id="rId31"/>
       <w:pgSz w:w="12240" w:h="15840"/>
       <w:pgMar w:top="1440" w:right="1440" w:bottom="1440" w:left="1440" w:header="720" w:footer="864" w:gutter="0"/>
       <w:lnNumType w:countBy="1" w:restart="newSection"/>
@@ -15954,12 +17561,88 @@
         <w:sz w:val="20"/>
       </w:rPr>
     </w:pPr>
+    <w:proofErr w:type="spellStart"/>
     <w:r>
-      <w:t xml:space="preserve">MTConnect is a service mark of AMT - The Association For Manufacturing Technology. Use of MTConnect is limited to use as specified on </w:t>
+      <w:rPr>
+        <w:rFonts w:ascii="Times New Roman" w:hAnsi="Times New Roman"/>
+      </w:rPr>
+      <w:t>MTConnect</w:t>
+    </w:r>
+    <w:proofErr w:type="spellEnd"/>
+    <w:r>
+      <w:rPr>
+        <w:rFonts w:ascii="Times New Roman" w:hAnsi="Times New Roman"/>
+        <w:vertAlign w:val="superscript"/>
+      </w:rPr>
+      <w:t>®</w:t>
+    </w:r>
+    <w:r>
+      <w:rPr>
+        <w:rFonts w:ascii="Times New Roman" w:hAnsi="Times New Roman"/>
+      </w:rPr>
+      <w:t xml:space="preserve"> is a </w:t>
+    </w:r>
+    <w:r>
+      <w:rPr>
+        <w:rFonts w:ascii="Times New Roman" w:hAnsi="Times New Roman"/>
+      </w:rPr>
+      <w:t>registered trademark</w:t>
+    </w:r>
+    <w:r>
+      <w:rPr>
+        <w:rFonts w:ascii="Times New Roman" w:hAnsi="Times New Roman"/>
+      </w:rPr>
+      <w:t xml:space="preserve"> of AMT - The Association For Manufacturing Technology. Use of </w:t>
+    </w:r>
+    <w:proofErr w:type="spellStart"/>
+    <w:r>
+      <w:rPr>
+        <w:rFonts w:ascii="Times New Roman" w:hAnsi="Times New Roman"/>
+      </w:rPr>
+      <w:t>MTConnect</w:t>
+    </w:r>
+    <w:proofErr w:type="spellEnd"/>
+    <w:r>
+      <w:rPr>
+        <w:rFonts w:ascii="Times New Roman" w:hAnsi="Times New Roman"/>
+        <w:vertAlign w:val="superscript"/>
+      </w:rPr>
+      <w:t>®</w:t>
+    </w:r>
+    <w:r>
+      <w:rPr>
+        <w:rFonts w:ascii="Times New Roman" w:hAnsi="Times New Roman"/>
+      </w:rPr>
+      <w:t xml:space="preserve"> is l</w:t>
+    </w:r>
+    <w:r>
+      <w:rPr>
+        <w:rFonts w:ascii="Times New Roman" w:hAnsi="Times New Roman"/>
+      </w:rPr>
+      <w:t>i</w:t>
+    </w:r>
+    <w:r>
+      <w:rPr>
+        <w:rFonts w:ascii="Times New Roman" w:hAnsi="Times New Roman"/>
+      </w:rPr>
+      <w:t>mited to use as sp</w:t>
+    </w:r>
+    <w:r>
+      <w:rPr>
+        <w:rFonts w:ascii="Times New Roman" w:hAnsi="Times New Roman"/>
+      </w:rPr>
+      <w:t>e</w:t>
+    </w:r>
+    <w:r>
+      <w:rPr>
+        <w:rFonts w:ascii="Times New Roman" w:hAnsi="Times New Roman"/>
+      </w:rPr>
+      <w:t xml:space="preserve">cified on </w:t>
     </w:r>
     <w:hyperlink r:id="rId1" w:history="1">
       <w:r>
         <w:rPr>
+          <w:rFonts w:ascii="Times New Roman" w:hAnsi="Times New Roman"/>
           <w:color w:val="000099"/>
           <w:u w:val="single"/>
         </w:rPr>
@@ -15967,6 +17650,9 @@
       </w:r>
     </w:hyperlink>
     <w:r>
+      <w:rPr>
+        <w:rFonts w:ascii="Times New Roman" w:hAnsi="Times New Roman"/>
+      </w:rPr>
       <w:t>/.</w:t>
     </w:r>
   </w:p>
@@ -15988,8 +17674,13 @@
         <w:sz w:val="20"/>
       </w:rPr>
     </w:pPr>
+    <w:proofErr w:type="spellStart"/>
     <w:r>
-      <w:t>MTConnect version 0.9</w:t>
+      <w:t>MTConnect</w:t>
+    </w:r>
+    <w:proofErr w:type="spellEnd"/>
+    <w:r>
+      <w:t xml:space="preserve"> version 0.9</w:t>
     </w:r>
     <w:r>
       <w:tab/>
@@ -16003,9 +17694,11 @@
     <w:r>
       <w:fldChar w:fldCharType="separate"/>
     </w:r>
+    <w:proofErr w:type="spellStart"/>
     <w:r>
       <w:t>i</w:t>
     </w:r>
+    <w:proofErr w:type="spellEnd"/>
     <w:r>
       <w:fldChar w:fldCharType="end"/>
     </w:r>
@@ -16028,8 +17721,13 @@
         <w:sz w:val="20"/>
       </w:rPr>
     </w:pPr>
+    <w:proofErr w:type="spellStart"/>
     <w:r>
-      <w:t xml:space="preserve">MTConnect </w:t>
+      <w:t>MTConnect</w:t>
+    </w:r>
+    <w:proofErr w:type="spellEnd"/>
+    <w:r>
+      <w:t xml:space="preserve"> </w:t>
     </w:r>
     <w:r>
       <w:t>Part 3 - Streams - Version 1.</w:t>
@@ -16080,8 +17778,13 @@
         <w:sz w:val="20"/>
       </w:rPr>
     </w:pPr>
+    <w:proofErr w:type="spellStart"/>
     <w:r>
-      <w:t>MTConnect version 0.9</w:t>
+      <w:t>MTConnect</w:t>
+    </w:r>
+    <w:proofErr w:type="spellEnd"/>
+    <w:r>
+      <w:t xml:space="preserve"> version 0.9</w:t>
     </w:r>
     <w:r>
       <w:tab/>
@@ -16124,8 +17827,13 @@
         <w:sz w:val="20"/>
       </w:rPr>
     </w:pPr>
+    <w:proofErr w:type="spellStart"/>
     <w:r>
-      <w:t>MTConnect version 1.0.1</w:t>
+      <w:t>MTConnect</w:t>
+    </w:r>
+    <w:proofErr w:type="spellEnd"/>
+    <w:r>
+      <w:t xml:space="preserve"> version 1.0.1</w:t>
     </w:r>
     <w:r>
       <w:tab/>
@@ -16170,8 +17878,13 @@
         <w:sz w:val="20"/>
       </w:rPr>
     </w:pPr>
+    <w:proofErr w:type="spellStart"/>
     <w:r>
-      <w:t>MTConnect version 0.9</w:t>
+      <w:t>MTConnect</w:t>
+    </w:r>
+    <w:proofErr w:type="spellEnd"/>
+    <w:r>
+      <w:t xml:space="preserve"> version 0.9</w:t>
     </w:r>
     <w:r>
       <w:tab/>
@@ -16213,8 +17926,13 @@
         <w:sz w:val="20"/>
       </w:rPr>
     </w:pPr>
+    <w:proofErr w:type="spellStart"/>
     <w:r>
-      <w:t>MTConnect Part 3 - Stre</w:t>
+      <w:t>MTConnect</w:t>
+    </w:r>
+    <w:proofErr w:type="spellEnd"/>
+    <w:r>
+      <w:t xml:space="preserve"> Part 3 - Stre</w:t>
     </w:r>
     <w:r>
       <w:t>ams - Version 1.1.0</w:t>
@@ -16259,8 +17977,13 @@
         <w:sz w:val="20"/>
       </w:rPr>
     </w:pPr>
+    <w:proofErr w:type="spellStart"/>
     <w:r>
-      <w:t>MTConnect version 0.9</w:t>
+      <w:t>MTConnect</w:t>
+    </w:r>
+    <w:proofErr w:type="spellEnd"/>
+    <w:r>
+      <w:t xml:space="preserve"> version 0.9</w:t>
     </w:r>
     <w:r>
       <w:tab/>
@@ -16302,8 +18025,13 @@
         <w:sz w:val="20"/>
       </w:rPr>
     </w:pPr>
+    <w:proofErr w:type="spellStart"/>
     <w:r>
-      <w:t xml:space="preserve">MTConnect </w:t>
+      <w:t>MTConnect</w:t>
+    </w:r>
+    <w:proofErr w:type="spellEnd"/>
+    <w:r>
+      <w:t xml:space="preserve"> </w:t>
     </w:r>
     <w:r>
       <w:t>Part 3 - Streams - Version 1.</w:t>
@@ -16330,7 +18058,7 @@
       <w:rPr>
         <w:noProof/>
       </w:rPr>
-      <w:t>21</w:t>
+      <w:t>1</w:t>
     </w:r>
     <w:r>
       <w:fldChar w:fldCharType="end"/>
@@ -16658,7 +18386,7 @@
   <w:abstractNum w:abstractNumId="0">
     <w:nsid w:val="00000002"/>
     <w:multiLevelType w:val="multilevel"/>
-    <w:tmpl w:val="BD4A79F0"/>
+    <w:tmpl w:val="F4145210"/>
     <w:lvl w:ilvl="0">
       <w:start w:val="1"/>
       <w:numFmt w:val="decimal"/>
@@ -18369,6 +20097,93 @@
     <w:multiLevelType w:val="multilevel"/>
     <w:tmpl w:val="894EE8A4"/>
     <w:numStyleLink w:val="List21"/>
+  </w:abstractNum>
+  <w:abstractNum w:abstractNumId="17">
+    <w:nsid w:val="6A9470C2"/>
+    <w:multiLevelType w:val="hybridMultilevel"/>
+    <w:tmpl w:val="1140308A"/>
+    <w:lvl w:ilvl="0" w:tplc="58EA90C8">
+      <w:start w:val="1"/>
+      <w:numFmt w:val="upperLetter"/>
+      <w:pStyle w:val="Appendix1"/>
+      <w:lvlText w:val="%1."/>
+      <w:lvlJc w:val="left"/>
+      <w:pPr>
+        <w:ind w:left="720" w:hanging="360"/>
+      </w:pPr>
+    </w:lvl>
+    <w:lvl w:ilvl="1" w:tplc="04090019" w:tentative="1">
+      <w:start w:val="1"/>
+      <w:numFmt w:val="lowerLetter"/>
+      <w:lvlText w:val="%2."/>
+      <w:lvlJc w:val="left"/>
+      <w:pPr>
+        <w:ind w:left="1440" w:hanging="360"/>
+      </w:pPr>
+    </w:lvl>
+    <w:lvl w:ilvl="2" w:tplc="0409001B" w:tentative="1">
+      <w:start w:val="1"/>
+      <w:numFmt w:val="lowerRoman"/>
+      <w:lvlText w:val="%3."/>
+      <w:lvlJc w:val="right"/>
+      <w:pPr>
+        <w:ind w:left="2160" w:hanging="180"/>
+      </w:pPr>
+    </w:lvl>
+    <w:lvl w:ilvl="3" w:tplc="0409000F" w:tentative="1">
+      <w:start w:val="1"/>
+      <w:numFmt w:val="decimal"/>
+      <w:lvlText w:val="%4."/>
+      <w:lvlJc w:val="left"/>
+      <w:pPr>
+        <w:ind w:left="2880" w:hanging="360"/>
+      </w:pPr>
+    </w:lvl>
+    <w:lvl w:ilvl="4" w:tplc="04090019" w:tentative="1">
+      <w:start w:val="1"/>
+      <w:numFmt w:val="lowerLetter"/>
+      <w:lvlText w:val="%5."/>
+      <w:lvlJc w:val="left"/>
+      <w:pPr>
+        <w:ind w:left="3600" w:hanging="360"/>
+      </w:pPr>
+    </w:lvl>
+    <w:lvl w:ilvl="5" w:tplc="0409001B" w:tentative="1">
+      <w:start w:val="1"/>
+      <w:numFmt w:val="lowerRoman"/>
+      <w:lvlText w:val="%6."/>
+      <w:lvlJc w:val="right"/>
+      <w:pPr>
+        <w:ind w:left="4320" w:hanging="180"/>
+      </w:pPr>
+    </w:lvl>
+    <w:lvl w:ilvl="6" w:tplc="0409000F" w:tentative="1">
+      <w:start w:val="1"/>
+      <w:numFmt w:val="decimal"/>
+      <w:lvlText w:val="%7."/>
+      <w:lvlJc w:val="left"/>
+      <w:pPr>
+        <w:ind w:left="5040" w:hanging="360"/>
+      </w:pPr>
+    </w:lvl>
+    <w:lvl w:ilvl="7" w:tplc="04090019" w:tentative="1">
+      <w:start w:val="1"/>
+      <w:numFmt w:val="lowerLetter"/>
+      <w:lvlText w:val="%8."/>
+      <w:lvlJc w:val="left"/>
+      <w:pPr>
+        <w:ind w:left="5760" w:hanging="360"/>
+      </w:pPr>
+    </w:lvl>
+    <w:lvl w:ilvl="8" w:tplc="0409001B" w:tentative="1">
+      <w:start w:val="1"/>
+      <w:numFmt w:val="lowerRoman"/>
+      <w:lvlText w:val="%9."/>
+      <w:lvlJc w:val="right"/>
+      <w:pPr>
+        <w:ind w:left="6480" w:hanging="180"/>
+      </w:pPr>
+    </w:lvl>
   </w:abstractNum>
   <w:num w:numId="1">
     <w:abstractNumId w:val="0"/>
@@ -18420,6 +20235,9 @@
   </w:num>
   <w:num w:numId="17">
     <w:abstractNumId w:val="16"/>
+  </w:num>
+  <w:num w:numId="18">
+    <w:abstractNumId w:val="17"/>
   </w:num>
   <w:numIdMacAtCleanup w:val="17"/>
 </w:numbering>
@@ -18578,7 +20396,7 @@
   <w:style w:type="paragraph" w:default="1" w:styleId="Normal">
     <w:name w:val="Normal"/>
     <w:qFormat/>
-    <w:rsid w:val="007D14F9"/>
+    <w:rsid w:val="00C25FB8"/>
     <w:rPr>
       <w:rFonts w:ascii="Courier" w:eastAsia="ヒラギノ角ゴ Pro W3" w:hAnsi="Courier"/>
       <w:color w:val="000000"/>
@@ -18785,7 +20603,6 @@
   <w:style w:type="character" w:default="1" w:styleId="DefaultParagraphFont">
     <w:name w:val="Default Paragraph Font"/>
     <w:uiPriority w:val="1"/>
-    <w:semiHidden/>
     <w:unhideWhenUsed/>
   </w:style>
   <w:style w:type="table" w:default="1" w:styleId="TableNormal">
@@ -19480,6 +21297,19 @@
     <w:basedOn w:val="DefaultParagraphFont"/>
     <w:rsid w:val="002A65B0"/>
   </w:style>
+  <w:style w:type="paragraph" w:customStyle="1" w:styleId="Appendix1">
+    <w:name w:val="Appendix 1"/>
+    <w:basedOn w:val="Heading1"/>
+    <w:next w:val="BodyA"/>
+    <w:qFormat/>
+    <w:rsid w:val="00C25FB8"/>
+    <w:pPr>
+      <w:numPr>
+        <w:numId w:val="18"/>
+      </w:numPr>
+      <w:ind w:left="432" w:hanging="432"/>
+    </w:pPr>
+  </w:style>
 </w:styles>
 </file>
 
@@ -19771,7 +21601,7 @@
 </file>
 
 <file path=customXml/itemProps1.xml><?xml version="1.0" encoding="utf-8"?>
-<ds:datastoreItem xmlns:ds="http://schemas.openxmlformats.org/officeDocument/2006/customXml" ds:itemID="{2820E20B-387B-4DB5-BEF4-C86E0B9BEA47}">
+<ds:datastoreItem xmlns:ds="http://schemas.openxmlformats.org/officeDocument/2006/customXml" ds:itemID="{54F847A9-BC5E-4B10-AD30-E09F243717ED}">
   <ds:schemaRefs>
     <ds:schemaRef ds:uri="http://schemas.openxmlformats.org/officeDocument/2006/bibliography"/>
   </ds:schemaRefs>

</xml_diff>

<commit_message>
Fixed issues: #485, #482, #478, #483 an #474.
</commit_message>
<xml_diff>
--- a/MTC_Part_3_Streams.docx
+++ b/MTC_Part_3_Streams.docx
@@ -141,7 +141,13 @@
                     <w:rPr>
                       <w:sz w:val="36"/>
                     </w:rPr>
-                    <w:t xml:space="preserve"> – Draft A</w:t>
+                    <w:t xml:space="preserve"> – Draft </w:t>
+                  </w:r>
+                  <w:r>
+                    <w:rPr>
+                      <w:sz w:val="36"/>
+                    </w:rPr>
+                    <w:t>B</w:t>
                   </w:r>
                 </w:p>
               </w:txbxContent>
@@ -182,16 +188,8 @@
                     <w:rPr>
                       <w:rFonts w:ascii="Times New Roman" w:hAnsi="Times New Roman"/>
                     </w:rPr>
-                    <w:t xml:space="preserve">Prepared by: William </w:t>
+                    <w:t>Prepared by: William Sobel</w:t>
                   </w:r>
-                  <w:proofErr w:type="spellStart"/>
-                  <w:r>
-                    <w:rPr>
-                      <w:rFonts w:ascii="Times New Roman" w:hAnsi="Times New Roman"/>
-                    </w:rPr>
-                    <w:t>Sobel</w:t>
-                  </w:r>
-                  <w:proofErr w:type="spellEnd"/>
                 </w:p>
                 <w:p>
                   <w:pPr>
@@ -238,7 +236,6 @@
       <w:pPr>
         <w:pStyle w:val="BodyA"/>
       </w:pPr>
-      <w:proofErr w:type="gramStart"/>
       <w:r>
         <w:rPr>
           <w:rFonts w:ascii="Times New Roman Bold" w:hAnsi="Times New Roman Bold"/>
@@ -249,30 +246,13 @@
         <w:lastRenderedPageBreak/>
         <w:t>MTConnect  Specification</w:t>
       </w:r>
-      <w:proofErr w:type="gramEnd"/>
     </w:p>
     <w:p>
       <w:pPr>
         <w:pStyle w:val="BodyA"/>
       </w:pPr>
       <w:r>
-        <w:t xml:space="preserve">AMT - The Association </w:t>
-      </w:r>
-      <w:proofErr w:type="gramStart"/>
-      <w:r>
-        <w:t>For</w:t>
-      </w:r>
-      <w:proofErr w:type="gramEnd"/>
-      <w:r>
-        <w:t xml:space="preserve"> Manufacturing Technology (“AMT”) owns the copyright in this MTConnect Specification.  AMT grants to you a non-exclusive, non- transferable, revocable, non-</w:t>
-      </w:r>
-      <w:proofErr w:type="spellStart"/>
-      <w:r>
-        <w:t>sublicensable</w:t>
-      </w:r>
-      <w:proofErr w:type="spellEnd"/>
-      <w:r>
-        <w:t xml:space="preserve">, fully-paid-up copyright license to reproduce, copy and redistribute the MTConnect Specification, provided that you may only copy or redistribute the MTConnect Specification in the form in which you received it, without modifications, and with all copyright notices and other notices and disclaimers contained in the MTConnect Specification. </w:t>
+        <w:t xml:space="preserve">AMT - The Association For Manufacturing Technology (“AMT”) owns the copyright in this MTConnect Specification.  AMT grants to you a non-exclusive, non- transferable, revocable, non-sublicensable, fully-paid-up copyright license to reproduce, copy and redistribute the MTConnect Specification, provided that you may only copy or redistribute the MTConnect Specification in the form in which you received it, without modifications, and with all copyright notices and other notices and disclaimers contained in the MTConnect Specification. </w:t>
       </w:r>
     </w:p>
     <w:p>
@@ -280,15 +260,7 @@
         <w:pStyle w:val="BodyA"/>
       </w:pPr>
       <w:r>
-        <w:t xml:space="preserve">If you intend to adopt or implement this MTConnect Specification in a product, whether hardware, software or firmware, which complies with the MTConnect Specification, you must agree to the MTConnect Specification Implementer License Agreement (“Implementer License”) or to the MTConnect Intellectual Property Policy and Agreement (“IP Policy”).  The Implementer License and IP Policy each sets forth the license terms and other terms of use for MTConnect Implementers to adopt or implement the MTConnect Specifications, including certain license rights covering necessary patent claims for that purpose.  These materials can be found at www.MTConnect.org, or by contacting Paul </w:t>
-      </w:r>
-      <w:proofErr w:type="spellStart"/>
-      <w:r>
-        <w:t>Warndorf</w:t>
-      </w:r>
-      <w:proofErr w:type="spellEnd"/>
-      <w:r>
-        <w:t xml:space="preserve"> at </w:t>
+        <w:t xml:space="preserve">If you intend to adopt or implement this MTConnect Specification in a product, whether hardware, software or firmware, which complies with the MTConnect Specification, you must agree to the MTConnect Specification Implementer License Agreement (“Implementer License”) or to the MTConnect Intellectual Property Policy and Agreement (“IP Policy”).  The Implementer License and IP Policy each sets forth the license terms and other terms of use for MTConnect Implementers to adopt or implement the MTConnect Specifications, including certain license rights covering necessary patent claims for that purpose.  These materials can be found at www.MTConnect.org, or by contacting Paul Warndorf at </w:t>
       </w:r>
       <w:hyperlink r:id="rId12" w:history="1">
         <w:r>
@@ -315,15 +287,7 @@
         <w:pStyle w:val="BodyA"/>
       </w:pPr>
       <w:r>
-        <w:t xml:space="preserve">The MTConnect Specification is provided “as is” and MTConnect Institute and AMT, and each of their respective members, officers, affiliates, sponsors and agents, make no representation or warranty of any kind relating to these materials or to any implementation of the MTConnect Specification in any product, including, without limitation, any express or implied warranty of </w:t>
-      </w:r>
-      <w:proofErr w:type="spellStart"/>
-      <w:r>
-        <w:t>noninfringement</w:t>
-      </w:r>
-      <w:proofErr w:type="spellEnd"/>
-      <w:r>
-        <w:t>, merchantability, or fitness for particular purpose, or of the accuracy, reliability, or completeness of information contained herein.  In no event shall MTConnect Institute or AMT be liable to any user or implementer of the MTConnect Specification for the cost of procuring substitute goods or services, lost profits, loss of use, loss of data or any incidental, consequential, indirect, special or punitive damages or other direct damages, whether under contract, tort, warranty or otherwise, arising in any way out of access, use or inability to use the MTConnect Specification or other MTConnect Materials, whether or not they had advance notice of the possibility of such damage.</w:t>
+        <w:t>The MTConnect Specification is provided “as is” and MTConnect Institute and AMT, and each of their respective members, officers, affiliates, sponsors and agents, make no representation or warranty of any kind relating to these materials or to any implementation of the MTConnect Specification in any product, including, without limitation, any express or implied warranty of noninfringement, merchantability, or fitness for particular purpose, or of the accuracy, reliability, or completeness of information contained herein.  In no event shall MTConnect Institute or AMT be liable to any user or implementer of the MTConnect Specification for the cost of procuring substitute goods or services, lost profits, loss of use, loss of data or any incidental, consequential, indirect, special or punitive damages or other direct damages, whether under contract, tort, warranty or otherwise, arising in any way out of access, use or inability to use the MTConnect Specification or other MTConnect Materials, whether or not they had advance notice of the possibility of such damage.</w:t>
       </w:r>
     </w:p>
     <w:p>
@@ -3185,15 +3149,7 @@
       <w:bookmarkStart w:id="3" w:name="_TOC3188"/>
       <w:bookmarkEnd w:id="3"/>
       <w:r>
-        <w:t xml:space="preserve">Extensions to the standard will be made according to this scheme and new sections will be added as new areas are addressed. Documents will be named as follows: </w:t>
-      </w:r>
-      <w:proofErr w:type="spellStart"/>
-      <w:r>
-        <w:t>MTC_Part</w:t>
-      </w:r>
-      <w:proofErr w:type="spellEnd"/>
-      <w:r>
-        <w:t>_&lt;Number&gt;_&lt;Description&gt;.doc. All documents will be developed in Microsoft® Word format and released in Adobe® PDF format. For example, this document is MTC_Part_1_Overview.doc.</w:t>
+        <w:t>Extensions to the standard will be made according to this scheme and new sections will be added as new areas are addressed. Documents will be named as follows: MTC_Part_&lt;Number&gt;_&lt;Description&gt;.doc. All documents will be developed in Microsoft® Word format and released in Adobe® PDF format. For example, this document is MTC_Part_1_Overview.doc.</w:t>
       </w:r>
     </w:p>
     <w:p>
@@ -3287,19 +3243,11 @@
           <w:position w:val="-2"/>
         </w:rPr>
       </w:pPr>
-      <w:proofErr w:type="gramStart"/>
       <w:r>
         <w:rPr>
           <w:kern w:val="1"/>
         </w:rPr>
-        <w:t>provide</w:t>
-      </w:r>
-      <w:proofErr w:type="gramEnd"/>
-      <w:r>
-        <w:rPr>
-          <w:kern w:val="1"/>
-        </w:rPr>
-        <w:t xml:space="preserve"> developers with the necessary guidelines to use the standard to develop applications.</w:t>
+        <w:t>provide developers with the necessary guidelines to use the standard to develop applications.</w:t>
       </w:r>
     </w:p>
     <w:p>
@@ -3358,7 +3306,6 @@
       <w:pPr>
         <w:pStyle w:val="GlossaryEntry"/>
       </w:pPr>
-      <w:proofErr w:type="gramStart"/>
       <w:r>
         <w:rPr>
           <w:b/>
@@ -3369,13 +3316,11 @@
         <w:tab/>
         <w:t>An optional software component that connects the Agent to the Device.</w:t>
       </w:r>
-      <w:proofErr w:type="gramEnd"/>
     </w:p>
     <w:p>
       <w:pPr>
         <w:pStyle w:val="GlossaryEntry"/>
       </w:pPr>
-      <w:proofErr w:type="gramStart"/>
       <w:r>
         <w:rPr>
           <w:b/>
@@ -3393,11 +3338,7 @@
         <w:t>®</w:t>
       </w:r>
       <w:r>
-        <w:t xml:space="preserve"> HTTP protocol, XML generation, and MTConnect protocol.</w:t>
-      </w:r>
-      <w:proofErr w:type="gramEnd"/>
-      <w:r>
-        <w:t xml:space="preserve"> The agent </w:t>
+        <w:t xml:space="preserve"> HTTP protocol, XML generation, and MTConnect protocol. The agent </w:t>
       </w:r>
       <w:r>
         <w:rPr>
@@ -3516,7 +3457,6 @@
       <w:pPr>
         <w:pStyle w:val="GlossaryEntry"/>
       </w:pPr>
-      <w:proofErr w:type="gramStart"/>
       <w:r>
         <w:rPr>
           <w:b/>
@@ -3525,11 +3465,7 @@
       </w:r>
       <w:r>
         <w:tab/>
-        <w:t>The text in a simple content element.</w:t>
-      </w:r>
-      <w:proofErr w:type="gramEnd"/>
-      <w:r>
-        <w:t xml:space="preserve"> For example, </w:t>
+        <w:t xml:space="preserve">The text in a simple content element. For example, </w:t>
       </w:r>
       <w:r>
         <w:rPr>
@@ -3563,43 +3499,7 @@
         <w:rPr>
           <w:rStyle w:val="ImbeddedCode"/>
         </w:rPr>
-        <w:t>&lt;</w:t>
-      </w:r>
-      <w:proofErr w:type="spellStart"/>
-      <w:r>
-        <w:rPr>
-          <w:rStyle w:val="ImbeddedCode"/>
-        </w:rPr>
-        <w:t>mt</w:t>
-      </w:r>
-      <w:proofErr w:type="gramStart"/>
-      <w:r>
-        <w:rPr>
-          <w:rStyle w:val="ImbeddedCode"/>
-        </w:rPr>
-        <w:t>:Alarm</w:t>
-      </w:r>
-      <w:proofErr w:type="spellEnd"/>
-      <w:proofErr w:type="gramEnd"/>
-      <w:r>
-        <w:rPr>
-          <w:rStyle w:val="ImbeddedCode"/>
-        </w:rPr>
-        <w:t xml:space="preserve"> ...&gt;This is some text&lt;/</w:t>
-      </w:r>
-      <w:proofErr w:type="spellStart"/>
-      <w:r>
-        <w:rPr>
-          <w:rStyle w:val="ImbeddedCode"/>
-        </w:rPr>
-        <w:t>mt:Alarm</w:t>
-      </w:r>
-      <w:proofErr w:type="spellEnd"/>
-      <w:r>
-        <w:rPr>
-          <w:rStyle w:val="ImbeddedCode"/>
-        </w:rPr>
-        <w:t>&gt;</w:t>
+        <w:t>&lt;mt:Alarm ...&gt;This is some text&lt;/mt:Alarm&gt;</w:t>
       </w:r>
       <w:r>
         <w:t>.</w:t>
@@ -3609,7 +3509,6 @@
       <w:pPr>
         <w:pStyle w:val="GlossaryEntry"/>
       </w:pPr>
-      <w:proofErr w:type="gramStart"/>
       <w:r>
         <w:rPr>
           <w:b/>
@@ -3618,11 +3517,7 @@
       </w:r>
       <w:r>
         <w:tab/>
-        <w:t>A part of a device that can have sub-components and data items.</w:t>
-      </w:r>
-      <w:proofErr w:type="gramEnd"/>
-      <w:r>
-        <w:t xml:space="preserve"> A component is a basic building block of a device.</w:t>
+        <w:t>A part of a device that can have sub-components and data items. A component is a basic building block of a device.</w:t>
       </w:r>
     </w:p>
     <w:p>
@@ -3697,7 +3592,6 @@
       <w:pPr>
         <w:pStyle w:val="GlossaryEntry"/>
       </w:pPr>
-      <w:proofErr w:type="gramStart"/>
       <w:r>
         <w:rPr>
           <w:b/>
@@ -3706,11 +3600,7 @@
       </w:r>
       <w:r>
         <w:tab/>
-        <w:t>A piece of equipment capable of performing an operation.</w:t>
-      </w:r>
-      <w:proofErr w:type="gramEnd"/>
-      <w:r>
-        <w:t xml:space="preserve"> A device is composed of a set of components that provide data to the application. The device is a separate entity with at least one Controller managing its operation.</w:t>
+        <w:t>A piece of equipment capable of performing an operation. A device is composed of a set of components that provide data to the application. The device is a separate entity with at least one Controller managing its operation.</w:t>
       </w:r>
     </w:p>
     <w:p>
@@ -3824,7 +3714,6 @@
       <w:pPr>
         <w:pStyle w:val="GlossaryEntry"/>
       </w:pPr>
-      <w:proofErr w:type="gramStart"/>
       <w:r>
         <w:rPr>
           <w:b/>
@@ -3833,11 +3722,7 @@
       </w:r>
       <w:r>
         <w:tab/>
-        <w:t>Hyper-Text Transport Protocol.</w:t>
-      </w:r>
-      <w:proofErr w:type="gramEnd"/>
-      <w:r>
-        <w:t xml:space="preserve"> The protocol used by all web browsers and web applications.</w:t>
+        <w:t>Hyper-Text Transport Protocol. The protocol used by all web browsers and web applications.</w:t>
       </w:r>
     </w:p>
     <w:p>
@@ -3926,14 +3811,7 @@
       </w:r>
       <w:r>
         <w:tab/>
-      </w:r>
-      <w:proofErr w:type="spellStart"/>
-      <w:r>
-        <w:t>REpresentational</w:t>
-      </w:r>
-      <w:proofErr w:type="spellEnd"/>
-      <w:r>
-        <w:t xml:space="preserve"> State Transfer. A software architecture where the client and server move through a series of state transitions based solely on the request from the client and the response from the server.</w:t>
+        <w:t>REpresentational State Transfer. A software architecture where the client and server move through a series of state transitions based solely on the request from the client and the response from the server.</w:t>
       </w:r>
     </w:p>
     <w:p>
@@ -3973,14 +3851,12 @@
       <w:r>
         <w:t xml:space="preserve"> contained in a </w:t>
       </w:r>
-      <w:proofErr w:type="spellStart"/>
       <w:r>
         <w:rPr>
           <w:rStyle w:val="ImbeddedCode"/>
         </w:rPr>
         <w:t>ComponentStream</w:t>
       </w:r>
-      <w:proofErr w:type="spellEnd"/>
       <w:r>
         <w:t xml:space="preserve"> as a response from a </w:t>
       </w:r>
@@ -4030,15 +3906,7 @@
       </w:r>
       <w:r>
         <w:tab/>
-        <w:t xml:space="preserve">When used concerning </w:t>
-      </w:r>
-      <w:proofErr w:type="spellStart"/>
-      <w:r>
-        <w:t>interprocess</w:t>
-      </w:r>
-      <w:proofErr w:type="spellEnd"/>
-      <w:r>
-        <w:t xml:space="preserve"> communication, it refers to a connection between two end-points (usually processes). Socket communication most often uses TCP/IP as the underlying protocol.</w:t>
+        <w:t>When used concerning interprocess communication, it refers to a connection between two end-points (usually processes). Socket communication most often uses TCP/IP as the underlying protocol.</w:t>
       </w:r>
     </w:p>
     <w:p>
@@ -4109,22 +3977,13 @@
       </w:r>
       <w:r>
         <w:tab/>
-        <w:t xml:space="preserve">TCP/IP is the most prevalent stream-based protocol for </w:t>
-      </w:r>
-      <w:proofErr w:type="spellStart"/>
-      <w:r>
-        <w:t>interprocess</w:t>
-      </w:r>
-      <w:proofErr w:type="spellEnd"/>
-      <w:r>
-        <w:t xml:space="preserve"> communication. It is based on the IP stack (Internet Protocol) and provides the flow-control and reliable transmission layer on top of the IP routing infrastructure.</w:t>
+        <w:t>TCP/IP is the most prevalent stream-based protocol for interprocess communication. It is based on the IP stack (Internet Protocol) and provides the flow-control and reliable transmission layer on top of the IP routing infrastructure.</w:t>
       </w:r>
     </w:p>
     <w:p>
       <w:pPr>
         <w:pStyle w:val="GlossaryEntry"/>
       </w:pPr>
-      <w:proofErr w:type="gramStart"/>
       <w:r>
         <w:rPr>
           <w:b/>
@@ -4138,18 +3997,13 @@
         <w:tab/>
       </w:r>
       <w:r>
-        <w:t>Universal Resource Identifier.</w:t>
-      </w:r>
-      <w:proofErr w:type="gramEnd"/>
-      <w:r>
-        <w:t xml:space="preserve"> This is the official name for a web address as seen in the address bar of a browser.</w:t>
+        <w:t>Universal Resource Identifier. This is the official name for a web address as seen in the address bar of a browser.</w:t>
       </w:r>
     </w:p>
     <w:p>
       <w:pPr>
         <w:pStyle w:val="GlossaryEntry"/>
       </w:pPr>
-      <w:proofErr w:type="gramStart"/>
       <w:r>
         <w:rPr>
           <w:b/>
@@ -4165,41 +4019,25 @@
       <w:r>
         <w:t>Universally unique identifier.</w:t>
       </w:r>
-      <w:proofErr w:type="gramEnd"/>
     </w:p>
     <w:p>
       <w:pPr>
         <w:pStyle w:val="GlossaryEntry"/>
       </w:pPr>
-      <w:proofErr w:type="spellStart"/>
       <w:r>
         <w:rPr>
           <w:b/>
         </w:rPr>
         <w:t>XPath</w:t>
       </w:r>
-      <w:proofErr w:type="spellEnd"/>
       <w:r>
         <w:rPr>
           <w:b/>
         </w:rPr>
         <w:tab/>
       </w:r>
-      <w:proofErr w:type="spellStart"/>
-      <w:r>
-        <w:t>XPath</w:t>
-      </w:r>
-      <w:proofErr w:type="spellEnd"/>
-      <w:r>
-        <w:t xml:space="preserve"> is a language for addressing parts of an XML Document. See the </w:t>
-      </w:r>
-      <w:proofErr w:type="spellStart"/>
-      <w:r>
-        <w:t>XPath</w:t>
-      </w:r>
-      <w:proofErr w:type="spellEnd"/>
-      <w:r>
-        <w:t xml:space="preserve"> specification for more information. </w:t>
+      <w:r>
+        <w:t xml:space="preserve">XPath is a language for addressing parts of an XML Document. See the XPath specification for more information. </w:t>
       </w:r>
       <w:hyperlink r:id="rId23" w:history="1">
         <w:r>
@@ -4215,7 +4053,6 @@
       <w:pPr>
         <w:pStyle w:val="GlossaryEntry"/>
       </w:pPr>
-      <w:proofErr w:type="gramStart"/>
       <w:r>
         <w:rPr>
           <w:b/>
@@ -4224,11 +4061,7 @@
       </w:r>
       <w:r>
         <w:tab/>
-        <w:t>Extensible Markup Language.</w:t>
-      </w:r>
-      <w:proofErr w:type="gramEnd"/>
-      <w:r>
-        <w:t xml:space="preserve"> </w:t>
+        <w:t xml:space="preserve">Extensible Markup Language. </w:t>
       </w:r>
       <w:hyperlink r:id="rId24" w:history="1">
         <w:r>
@@ -4303,15 +4136,7 @@
         <w:t>MUST</w:t>
       </w:r>
       <w:r>
-        <w:t xml:space="preserve"> be followed by a letter, a number, or one of the following “.”</w:t>
-      </w:r>
-      <w:proofErr w:type="gramStart"/>
-      <w:r>
-        <w:t>, ”</w:t>
-      </w:r>
-      <w:proofErr w:type="gramEnd"/>
-      <w:r>
-        <w:t>-“, ”_”, “:”. A</w:t>
+        <w:t xml:space="preserve"> be followed by a letter, a number, or one of the following “.”, ”-“, ”_”, “:”. A</w:t>
       </w:r>
       <w:r>
         <w:t>n</w:t>
@@ -4415,11 +4240,7 @@
         <w:t>current</w:t>
       </w:r>
       <w:r>
-        <w:t xml:space="preserve"> requests. </w:t>
-      </w:r>
-      <w:proofErr w:type="gramStart"/>
-      <w:r>
-        <w:t xml:space="preserve">(See </w:t>
+        <w:t xml:space="preserve"> requests. (See </w:t>
       </w:r>
       <w:r>
         <w:rPr>
@@ -4440,11 +4261,7 @@
         <w:t>Part 1</w:t>
       </w:r>
       <w:r>
-        <w:t>.)</w:t>
-      </w:r>
-      <w:proofErr w:type="gramEnd"/>
-      <w:r>
-        <w:t xml:space="preserve"> All the data are collected into streams and organized by device and then by component</w:t>
+        <w:t>.) All the data are collected into streams and organized by device and then by component</w:t>
       </w:r>
       <w:r>
         <w:t xml:space="preserve">. </w:t>
@@ -4532,7 +4349,6 @@
       <w:r>
         <w:t xml:space="preserve">, </w:t>
       </w:r>
-      <w:proofErr w:type="spellStart"/>
       <w:r>
         <w:rPr>
           <w:rStyle w:val="ImbeddedCode"/>
@@ -4545,7 +4361,6 @@
         </w:rPr>
         <w:t>e</w:t>
       </w:r>
-      <w:proofErr w:type="spellEnd"/>
       <w:r>
         <w:t>, etc.</w:t>
       </w:r>
@@ -4692,25 +4507,21 @@
       <w:r>
         <w:t xml:space="preserve">have at least one </w:t>
       </w:r>
-      <w:proofErr w:type="spellStart"/>
       <w:r>
         <w:rPr>
           <w:rStyle w:val="ImbeddedCode"/>
         </w:rPr>
         <w:t>DeviceStream</w:t>
       </w:r>
-      <w:proofErr w:type="spellEnd"/>
       <w:r>
         <w:t xml:space="preserve"> and the </w:t>
       </w:r>
-      <w:proofErr w:type="spellStart"/>
       <w:r>
         <w:rPr>
           <w:rStyle w:val="ImbeddedCode"/>
         </w:rPr>
         <w:t>DeviceStream</w:t>
       </w:r>
-      <w:proofErr w:type="spellEnd"/>
       <w:r>
         <w:t xml:space="preserve"> </w:t>
       </w:r>
@@ -4723,25 +4534,21 @@
       <w:r>
         <w:t xml:space="preserve"> have one or more </w:t>
       </w:r>
-      <w:proofErr w:type="spellStart"/>
       <w:r>
         <w:rPr>
           <w:rStyle w:val="ImbeddedCode"/>
         </w:rPr>
         <w:t>ComponentStream</w:t>
       </w:r>
-      <w:proofErr w:type="spellEnd"/>
       <w:r>
         <w:t xml:space="preserve"> elements, depending on whether there are events or samples available for the component. If there are no </w:t>
       </w:r>
-      <w:proofErr w:type="spellStart"/>
       <w:r>
         <w:rPr>
           <w:rStyle w:val="ImbeddedCode"/>
         </w:rPr>
         <w:t>ComponentStream</w:t>
       </w:r>
-      <w:proofErr w:type="spellEnd"/>
       <w:r>
         <w:t xml:space="preserve"> elements, then no data will be delivered for this request.</w:t>
       </w:r>
@@ -4882,13 +4689,8 @@
         </w:numPr>
         <w:ind w:left="648" w:hanging="648"/>
       </w:pPr>
-      <w:proofErr w:type="gramStart"/>
-      <w:r>
-        <w:t>&lt;?xml</w:t>
-      </w:r>
-      <w:proofErr w:type="gramEnd"/>
-      <w:r>
-        <w:t xml:space="preserve"> version="1.0" encoding="UTF-8"?&gt;</w:t>
+      <w:r>
+        <w:t>&lt;?xml version="1.0" encoding="UTF-8"?&gt;</w:t>
       </w:r>
     </w:p>
     <w:p>
@@ -4901,15 +4703,7 @@
         <w:ind w:left="648" w:hanging="648"/>
       </w:pPr>
       <w:r>
-        <w:t>&lt;</w:t>
-      </w:r>
-      <w:proofErr w:type="spellStart"/>
-      <w:r>
-        <w:t>MTConnectStreams</w:t>
-      </w:r>
-      <w:proofErr w:type="spellEnd"/>
-      <w:r>
-        <w:t xml:space="preserve"> ...&gt;</w:t>
+        <w:t>&lt;MTConnectStreams ...&gt;</w:t>
       </w:r>
     </w:p>
     <w:p>
@@ -4948,23 +4742,7 @@
         <w:ind w:left="648" w:hanging="648"/>
       </w:pPr>
       <w:r>
-        <w:t xml:space="preserve">    &lt;</w:t>
-      </w:r>
-      <w:proofErr w:type="spellStart"/>
-      <w:r>
-        <w:t>DeviceStream</w:t>
-      </w:r>
-      <w:proofErr w:type="spellEnd"/>
-      <w:r>
-        <w:t xml:space="preserve"> </w:t>
-      </w:r>
-      <w:proofErr w:type="spellStart"/>
-      <w:r>
-        <w:t>uuid</w:t>
-      </w:r>
-      <w:proofErr w:type="spellEnd"/>
-      <w:r>
-        <w:t>="1" name="mill-1"&gt;</w:t>
+        <w:t xml:space="preserve">    &lt;DeviceStream uuid="1" name="mill-1"&gt;</w:t>
       </w:r>
     </w:p>
     <w:p>
@@ -4977,23 +4755,7 @@
         <w:ind w:left="648" w:hanging="648"/>
       </w:pPr>
       <w:r>
-        <w:t xml:space="preserve">      &lt;</w:t>
-      </w:r>
-      <w:proofErr w:type="spellStart"/>
-      <w:r>
-        <w:t>ComponentStream</w:t>
-      </w:r>
-      <w:proofErr w:type="spellEnd"/>
-      <w:r>
-        <w:t xml:space="preserve"> </w:t>
-      </w:r>
-      <w:proofErr w:type="spellStart"/>
-      <w:r>
-        <w:t>componentId</w:t>
-      </w:r>
-      <w:proofErr w:type="spellEnd"/>
-      <w:r>
-        <w:t>="2" name="power" component="Power"&gt;</w:t>
+        <w:t xml:space="preserve">      &lt;ComponentStream componentId="2" name="power" component="Power"&gt;</w:t>
       </w:r>
     </w:p>
     <w:p>
@@ -5021,30 +4783,15 @@
       <w:r>
         <w:t xml:space="preserve">          &lt;</w:t>
       </w:r>
-      <w:proofErr w:type="spellStart"/>
       <w:r>
         <w:t>PowerState</w:t>
       </w:r>
-      <w:proofErr w:type="spellEnd"/>
-      <w:r>
-        <w:t xml:space="preserve"> name="power" </w:t>
-      </w:r>
-      <w:proofErr w:type="spellStart"/>
-      <w:r>
-        <w:t>dataItemId</w:t>
-      </w:r>
-      <w:proofErr w:type="spellEnd"/>
-      <w:r>
-        <w:t>="9" sequence="30055111" timestamp="2008-07-</w:t>
-      </w:r>
-      <w:r>
-        <w:t>07T14:27:59.591"&gt;ON&lt;/</w:t>
-      </w:r>
-      <w:proofErr w:type="spellStart"/>
-      <w:r>
-        <w:t>PowerState</w:t>
-      </w:r>
-      <w:proofErr w:type="spellEnd"/>
+      <w:r>
+        <w:t xml:space="preserve"> name="power" dataItemId="9" sequence="30055111" timestamp="2008-07-</w:t>
+      </w:r>
+      <w:r>
+        <w:t>07T14:27:59.591"&gt;ON&lt;/PowerState</w:t>
+      </w:r>
       <w:r>
         <w:t>&gt;</w:t>
       </w:r>
@@ -5072,15 +4819,7 @@
         <w:ind w:left="648" w:hanging="648"/>
       </w:pPr>
       <w:r>
-        <w:t xml:space="preserve">      &lt;/</w:t>
-      </w:r>
-      <w:proofErr w:type="spellStart"/>
-      <w:r>
-        <w:t>ComponentStream</w:t>
-      </w:r>
-      <w:proofErr w:type="spellEnd"/>
-      <w:r>
-        <w:t>&gt;</w:t>
+        <w:t xml:space="preserve">      &lt;/ComponentStream&gt;</w:t>
       </w:r>
     </w:p>
     <w:p>
@@ -5093,15 +4832,7 @@
         <w:ind w:left="648" w:hanging="648"/>
       </w:pPr>
       <w:r>
-        <w:t xml:space="preserve">    &lt;/</w:t>
-      </w:r>
-      <w:proofErr w:type="spellStart"/>
-      <w:r>
-        <w:t>DeviceStream</w:t>
-      </w:r>
-      <w:proofErr w:type="spellEnd"/>
-      <w:r>
-        <w:t>&gt;</w:t>
+        <w:t xml:space="preserve">    &lt;/DeviceStream&gt;</w:t>
       </w:r>
     </w:p>
     <w:p>
@@ -5114,23 +4845,7 @@
         <w:ind w:left="648" w:hanging="648"/>
       </w:pPr>
       <w:r>
-        <w:t xml:space="preserve">    &lt;</w:t>
-      </w:r>
-      <w:proofErr w:type="spellStart"/>
-      <w:r>
-        <w:t>DeviceStream</w:t>
-      </w:r>
-      <w:proofErr w:type="spellEnd"/>
-      <w:r>
-        <w:t xml:space="preserve"> </w:t>
-      </w:r>
-      <w:proofErr w:type="spellStart"/>
-      <w:r>
-        <w:t>uuid</w:t>
-      </w:r>
-      <w:proofErr w:type="spellEnd"/>
-      <w:r>
-        <w:t>="2" name="mill-2"&gt;</w:t>
+        <w:t xml:space="preserve">    &lt;DeviceStream uuid="2" name="mill-2"&gt;</w:t>
       </w:r>
     </w:p>
     <w:p>
@@ -5143,23 +4858,7 @@
         <w:ind w:left="648" w:hanging="648"/>
       </w:pPr>
       <w:r>
-        <w:t xml:space="preserve">      &lt;</w:t>
-      </w:r>
-      <w:proofErr w:type="spellStart"/>
-      <w:r>
-        <w:t>ComponentStream</w:t>
-      </w:r>
-      <w:proofErr w:type="spellEnd"/>
-      <w:r>
-        <w:t xml:space="preserve"> </w:t>
-      </w:r>
-      <w:proofErr w:type="spellStart"/>
-      <w:r>
-        <w:t>componentId</w:t>
-      </w:r>
-      <w:proofErr w:type="spellEnd"/>
-      <w:r>
-        <w:t>="3" name="power" component="Power"&gt;</w:t>
+        <w:t xml:space="preserve">      &lt;ComponentStream componentId="3" name="power" component="Power"&gt;</w:t>
       </w:r>
     </w:p>
     <w:p>
@@ -5185,32 +4884,14 @@
         <w:ind w:left="648" w:hanging="648"/>
       </w:pPr>
       <w:r>
-        <w:t xml:space="preserve">          &lt;</w:t>
-      </w:r>
-      <w:proofErr w:type="spellStart"/>
-      <w:r>
-        <w:t>PowerState</w:t>
-      </w:r>
-      <w:proofErr w:type="spellEnd"/>
-      <w:r>
-        <w:t xml:space="preserve"> name="power" </w:t>
-      </w:r>
-      <w:proofErr w:type="spellStart"/>
-      <w:r>
-        <w:t>dataItemId</w:t>
-      </w:r>
-      <w:proofErr w:type="spellEnd"/>
-      <w:r>
-        <w:t>="10" sequence="52162" timestamp="2008-06-</w:t>
-      </w:r>
-      <w:r>
-        <w:t>11T10:17:33.291"&gt;ON&lt;/</w:t>
-      </w:r>
-      <w:proofErr w:type="spellStart"/>
-      <w:r>
-        <w:t>PowerState</w:t>
-      </w:r>
-      <w:proofErr w:type="spellEnd"/>
+        <w:t xml:space="preserve">          &lt;PowerState</w:t>
+      </w:r>
+      <w:r>
+        <w:t xml:space="preserve"> name="power" dataItemId="10" sequence="52162" timestamp="2008-06-</w:t>
+      </w:r>
+      <w:r>
+        <w:t>11T10:17:33.291"&gt;ON&lt;/PowerState</w:t>
+      </w:r>
       <w:r>
         <w:t>&gt;</w:t>
       </w:r>
@@ -5238,15 +4919,7 @@
         <w:ind w:left="648" w:hanging="648"/>
       </w:pPr>
       <w:r>
-        <w:t xml:space="preserve">      &lt;/</w:t>
-      </w:r>
-      <w:proofErr w:type="spellStart"/>
-      <w:r>
-        <w:t>ComponentStream</w:t>
-      </w:r>
-      <w:proofErr w:type="spellEnd"/>
-      <w:r>
-        <w:t>&gt;</w:t>
+        <w:t xml:space="preserve">      &lt;/ComponentStream&gt;</w:t>
       </w:r>
     </w:p>
     <w:p>
@@ -5259,15 +4932,7 @@
         <w:ind w:left="648" w:hanging="648"/>
       </w:pPr>
       <w:r>
-        <w:t xml:space="preserve">    &lt;/</w:t>
-      </w:r>
-      <w:proofErr w:type="spellStart"/>
-      <w:r>
-        <w:t>DeviceStream</w:t>
-      </w:r>
-      <w:proofErr w:type="spellEnd"/>
-      <w:r>
-        <w:t>&gt;</w:t>
+        <w:t xml:space="preserve">    &lt;/DeviceStream&gt;</w:t>
       </w:r>
     </w:p>
     <w:p>
@@ -5293,15 +4958,7 @@
         <w:ind w:left="648" w:hanging="648"/>
       </w:pPr>
       <w:r>
-        <w:t>&lt;/</w:t>
-      </w:r>
-      <w:proofErr w:type="spellStart"/>
-      <w:r>
-        <w:t>MTConnectStreams</w:t>
-      </w:r>
-      <w:proofErr w:type="spellEnd"/>
-      <w:r>
-        <w:t>&gt;</w:t>
+        <w:t>&lt;/MTConnectStreams&gt;</w:t>
       </w:r>
     </w:p>
     <w:p>
@@ -5340,14 +4997,12 @@
       <w:r>
         <w:t xml:space="preserve"> element is the high level container for all device streams. It serves no other purpose than to have </w:t>
       </w:r>
-      <w:proofErr w:type="spellStart"/>
       <w:r>
         <w:rPr>
           <w:rStyle w:val="ImbeddedCode"/>
         </w:rPr>
         <w:t>DeviceStream</w:t>
       </w:r>
-      <w:proofErr w:type="spellEnd"/>
       <w:r>
         <w:t xml:space="preserve"> sub-elements. There </w:t>
       </w:r>
@@ -5626,7 +5281,6 @@
                 <w:sz w:val="22"/>
               </w:rPr>
             </w:pPr>
-            <w:proofErr w:type="spellStart"/>
             <w:r>
               <w:rPr>
                 <w:rFonts w:ascii="Courier" w:hAnsi="Courier"/>
@@ -5634,7 +5288,6 @@
               </w:rPr>
               <w:t>DeviceStream</w:t>
             </w:r>
-            <w:proofErr w:type="spellEnd"/>
           </w:p>
         </w:tc>
         <w:tc>
@@ -5702,7 +5355,6 @@
         <w:pStyle w:val="Heading2"/>
         <w:ind w:hanging="648"/>
       </w:pPr>
-      <w:proofErr w:type="spellStart"/>
       <w:r>
         <w:rPr>
           <w:rFonts w:ascii="Courier" w:hAnsi="Courier"/>
@@ -5711,7 +5363,6 @@
       </w:r>
       <w:bookmarkEnd w:id="26"/>
       <w:bookmarkEnd w:id="27"/>
-      <w:proofErr w:type="spellEnd"/>
     </w:p>
     <w:p>
       <w:pPr>
@@ -5720,25 +5371,21 @@
       <w:r>
         <w:t xml:space="preserve">A </w:t>
       </w:r>
-      <w:proofErr w:type="spellStart"/>
       <w:r>
         <w:rPr>
           <w:rStyle w:val="ImbeddedCode"/>
         </w:rPr>
         <w:t>DeviceStream</w:t>
       </w:r>
-      <w:proofErr w:type="spellEnd"/>
       <w:r>
         <w:t xml:space="preserve"> is created to hold the device-specific information so it does not need to be repeated for every event and sample. This is done to reduce the size of each event and sample so they only carry the information that is being reported. A </w:t>
       </w:r>
-      <w:proofErr w:type="spellStart"/>
       <w:r>
         <w:rPr>
           <w:rStyle w:val="ImbeddedCode"/>
         </w:rPr>
         <w:t>DeviceStream</w:t>
       </w:r>
-      <w:proofErr w:type="spellEnd"/>
       <w:r>
         <w:t xml:space="preserve"> </w:t>
       </w:r>
@@ -5751,25 +5398,21 @@
       <w:r>
         <w:t xml:space="preserve">contain one or more </w:t>
       </w:r>
-      <w:proofErr w:type="spellStart"/>
       <w:r>
         <w:rPr>
           <w:rStyle w:val="ImbeddedCode"/>
         </w:rPr>
         <w:t>ComponentStream</w:t>
       </w:r>
-      <w:proofErr w:type="spellEnd"/>
       <w:r>
         <w:t xml:space="preserve"> elements. If the request is valid and there are no events or samples that match the criteria, an empty </w:t>
       </w:r>
-      <w:proofErr w:type="spellStart"/>
       <w:r>
         <w:rPr>
           <w:rStyle w:val="ImbeddedCode"/>
         </w:rPr>
         <w:t>DeviceStream</w:t>
       </w:r>
-      <w:proofErr w:type="spellEnd"/>
       <w:r>
         <w:t xml:space="preserve"> element </w:t>
       </w:r>
@@ -5856,15 +5499,7 @@
         </w:r>
       </w:fldSimple>
       <w:r>
-        <w:t xml:space="preserve">: </w:t>
-      </w:r>
-      <w:proofErr w:type="spellStart"/>
-      <w:r>
-        <w:t>DeviceStream</w:t>
-      </w:r>
-      <w:proofErr w:type="spellEnd"/>
-      <w:r>
-        <w:t xml:space="preserve"> Schema</w:t>
+        <w:t>: DeviceStream Schema</w:t>
       </w:r>
     </w:p>
     <w:p>
@@ -5877,14 +5512,12 @@
       </w:pPr>
       <w:bookmarkStart w:id="30" w:name="_Toc89966166"/>
       <w:bookmarkStart w:id="31" w:name="_Toc254358226"/>
-      <w:proofErr w:type="spellStart"/>
       <w:r>
         <w:rPr>
           <w:rFonts w:ascii="Courier" w:hAnsi="Courier"/>
         </w:rPr>
         <w:t>DeviceStream</w:t>
       </w:r>
-      <w:proofErr w:type="spellEnd"/>
       <w:r>
         <w:t xml:space="preserve"> Attributes</w:t>
       </w:r>
@@ -6142,14 +5775,12 @@
                 <w:rStyle w:val="ImbeddedCode"/>
               </w:rPr>
             </w:pPr>
-            <w:proofErr w:type="spellStart"/>
             <w:r>
               <w:rPr>
                 <w:rStyle w:val="ImbeddedCode"/>
               </w:rPr>
               <w:t>uuid</w:t>
             </w:r>
-            <w:proofErr w:type="spellEnd"/>
           </w:p>
         </w:tc>
         <w:tc>
@@ -6223,14 +5854,12 @@
       </w:pPr>
       <w:bookmarkStart w:id="32" w:name="_Toc89966167"/>
       <w:bookmarkStart w:id="33" w:name="_Toc254358227"/>
-      <w:proofErr w:type="spellStart"/>
       <w:r>
         <w:rPr>
           <w:rFonts w:ascii="Courier" w:hAnsi="Courier"/>
         </w:rPr>
         <w:t>DeviceStream</w:t>
       </w:r>
-      <w:proofErr w:type="spellEnd"/>
       <w:r>
         <w:t xml:space="preserve"> Elements</w:t>
       </w:r>
@@ -6408,7 +6037,6 @@
                 <w:sz w:val="22"/>
               </w:rPr>
             </w:pPr>
-            <w:proofErr w:type="spellStart"/>
             <w:r>
               <w:rPr>
                 <w:rFonts w:ascii="Courier" w:hAnsi="Courier"/>
@@ -6416,7 +6044,6 @@
               </w:rPr>
               <w:t>ComponentStream</w:t>
             </w:r>
-            <w:proofErr w:type="spellEnd"/>
           </w:p>
         </w:tc>
         <w:tc>
@@ -6491,7 +6118,6 @@
       <w:bookmarkStart w:id="35" w:name="_Toc89966168"/>
       <w:bookmarkStart w:id="36" w:name="_Toc254358228"/>
       <w:bookmarkEnd w:id="34"/>
-      <w:proofErr w:type="spellStart"/>
       <w:r>
         <w:rPr>
           <w:rFonts w:ascii="Courier" w:hAnsi="Courier"/>
@@ -6501,7 +6127,6 @@
       </w:r>
       <w:bookmarkEnd w:id="35"/>
       <w:bookmarkEnd w:id="36"/>
-      <w:proofErr w:type="spellEnd"/>
     </w:p>
     <w:p>
       <w:pPr>
@@ -6576,83 +6201,67 @@
         </w:r>
       </w:fldSimple>
       <w:r>
-        <w:t xml:space="preserve">: </w:t>
-      </w:r>
-      <w:proofErr w:type="spellStart"/>
-      <w:r>
+        <w:t>: ComponentStream Schema</w:t>
+      </w:r>
+    </w:p>
+    <w:p>
+      <w:pPr>
+        <w:pStyle w:val="BodyA"/>
+        <w:rPr>
+          <w:rStyle w:val="DefaultParagraphFont1"/>
+        </w:rPr>
+      </w:pPr>
+      <w:r>
+        <w:t xml:space="preserve">A </w:t>
+      </w:r>
+      <w:r>
+        <w:rPr>
+          <w:rStyle w:val="ImbeddedCode"/>
+        </w:rPr>
         <w:t>ComponentStream</w:t>
       </w:r>
-      <w:proofErr w:type="spellEnd"/>
-      <w:r>
-        <w:t xml:space="preserve"> Schema</w:t>
-      </w:r>
-    </w:p>
-    <w:p>
-      <w:pPr>
-        <w:pStyle w:val="BodyA"/>
+      <w:r>
+        <w:t xml:space="preserve"> is similar to the </w:t>
+      </w:r>
+      <w:r>
+        <w:rPr>
+          <w:rStyle w:val="ImbeddedCode"/>
+        </w:rPr>
+        <w:t>DeviceStream</w:t>
+      </w:r>
+      <w:r>
+        <w:t xml:space="preserve">. It contains the information specific to the component within the </w:t>
+      </w:r>
+      <w:r>
+        <w:rPr>
+          <w:rStyle w:val="ImbeddedCode"/>
+        </w:rPr>
+        <w:t>Device</w:t>
+      </w:r>
+      <w:r>
         <w:rPr>
           <w:rStyle w:val="DefaultParagraphFont1"/>
         </w:rPr>
-      </w:pPr>
-      <w:r>
-        <w:t xml:space="preserve">A </w:t>
-      </w:r>
-      <w:proofErr w:type="spellStart"/>
-      <w:r>
-        <w:rPr>
-          <w:rStyle w:val="ImbeddedCode"/>
-        </w:rPr>
-        <w:t>ComponentStream</w:t>
-      </w:r>
-      <w:proofErr w:type="spellEnd"/>
-      <w:r>
-        <w:t xml:space="preserve"> is similar to the </w:t>
-      </w:r>
-      <w:proofErr w:type="spellStart"/>
-      <w:r>
-        <w:rPr>
-          <w:rStyle w:val="ImbeddedCode"/>
-        </w:rPr>
-        <w:t>DeviceStream</w:t>
-      </w:r>
-      <w:proofErr w:type="spellEnd"/>
-      <w:r>
-        <w:t xml:space="preserve">. It contains the information specific to the component within the </w:t>
-      </w:r>
-      <w:r>
-        <w:rPr>
-          <w:rStyle w:val="ImbeddedCode"/>
-        </w:rPr>
-        <w:t>Device</w:t>
+        <w:t xml:space="preserve">. The </w:t>
+      </w:r>
+      <w:r>
+        <w:rPr>
+          <w:rStyle w:val="ImbeddedCode"/>
+        </w:rPr>
+        <w:t>uuid</w:t>
       </w:r>
       <w:r>
         <w:rPr>
           <w:rStyle w:val="DefaultParagraphFont1"/>
         </w:rPr>
-        <w:t xml:space="preserve">. The </w:t>
-      </w:r>
-      <w:proofErr w:type="spellStart"/>
+        <w:t xml:space="preserve"> only needs to be specified if the Component has a </w:t>
+      </w:r>
       <w:r>
         <w:rPr>
           <w:rStyle w:val="ImbeddedCode"/>
         </w:rPr>
         <w:t>uuid</w:t>
       </w:r>
-      <w:proofErr w:type="spellEnd"/>
-      <w:r>
-        <w:rPr>
-          <w:rStyle w:val="DefaultParagraphFont1"/>
-        </w:rPr>
-        <w:t xml:space="preserve"> only needs to be specified if the Component has a </w:t>
-      </w:r>
-      <w:proofErr w:type="spellStart"/>
-      <w:r>
-        <w:rPr>
-          <w:rStyle w:val="ImbeddedCode"/>
-        </w:rPr>
-        <w:t>uuid</w:t>
-      </w:r>
-      <w:proofErr w:type="spellEnd"/>
       <w:r>
         <w:rPr>
           <w:rStyle w:val="DefaultParagraphFont1"/>
@@ -6670,14 +6279,12 @@
       </w:pPr>
       <w:bookmarkStart w:id="37" w:name="_Toc89966169"/>
       <w:bookmarkStart w:id="38" w:name="_Toc254358229"/>
-      <w:proofErr w:type="spellStart"/>
       <w:r>
         <w:rPr>
           <w:rFonts w:ascii="Courier" w:hAnsi="Courier"/>
         </w:rPr>
         <w:t>ComponentStream</w:t>
       </w:r>
-      <w:proofErr w:type="spellEnd"/>
       <w:r>
         <w:t xml:space="preserve"> Attributes</w:t>
       </w:r>
@@ -6914,7 +6521,7 @@
       <w:tr>
         <w:trPr>
           <w:cantSplit/>
-          <w:trHeight w:val="363"/>
+          <w:trHeight w:val="300"/>
         </w:trPr>
         <w:tc>
           <w:tcPr>
@@ -6945,7 +6552,7 @@
               <w:rPr>
                 <w:rStyle w:val="ImbeddedCode"/>
               </w:rPr>
-              <w:t>component</w:t>
+              <w:t>nativeName</w:t>
             </w:r>
           </w:p>
         </w:tc>
@@ -6971,7 +6578,25 @@
               <w:pStyle w:val="TableNormalParagraph"/>
             </w:pPr>
             <w:r>
-              <w:t>The element name for the component</w:t>
+              <w:t xml:space="preserve">The name the device manufacturer assigned to the component. If the native name is not provided it </w:t>
+            </w:r>
+            <w:r>
+              <w:rPr>
+                <w:b/>
+              </w:rPr>
+              <w:t>MUST</w:t>
+            </w:r>
+            <w:r>
+              <w:t xml:space="preserve"> be the </w:t>
+            </w:r>
+            <w:r>
+              <w:rPr>
+                <w:rStyle w:val="ImbeddedCode"/>
+              </w:rPr>
+              <w:t>name</w:t>
+            </w:r>
+            <w:r>
+              <w:t>.</w:t>
             </w:r>
           </w:p>
         </w:tc>
@@ -6999,7 +6624,7 @@
               <w:jc w:val="center"/>
             </w:pPr>
             <w:r>
-              <w:t>1</w:t>
+              <w:t>0..1</w:t>
             </w:r>
           </w:p>
         </w:tc>
@@ -7034,14 +6659,12 @@
                 <w:rStyle w:val="ImbeddedCode"/>
               </w:rPr>
             </w:pPr>
-            <w:proofErr w:type="spellStart"/>
             <w:r>
               <w:rPr>
                 <w:rStyle w:val="ImbeddedCode"/>
               </w:rPr>
-              <w:t>uuid</w:t>
-            </w:r>
-            <w:proofErr w:type="spellEnd"/>
+              <w:t>component</w:t>
+            </w:r>
           </w:p>
         </w:tc>
         <w:tc>
@@ -7066,7 +6689,7 @@
               <w:pStyle w:val="TableNormalParagraph"/>
             </w:pPr>
             <w:r>
-              <w:t>The component’s unique identifier</w:t>
+              <w:t>The element name for the component</w:t>
             </w:r>
           </w:p>
         </w:tc>
@@ -7094,7 +6717,7 @@
               <w:jc w:val="center"/>
             </w:pPr>
             <w:r>
-              <w:t>0..1</w:t>
+              <w:t>1</w:t>
             </w:r>
           </w:p>
         </w:tc>
@@ -7129,14 +6752,12 @@
                 <w:rStyle w:val="ImbeddedCode"/>
               </w:rPr>
             </w:pPr>
-            <w:proofErr w:type="spellStart"/>
             <w:r>
               <w:rPr>
                 <w:rStyle w:val="ImbeddedCode"/>
               </w:rPr>
-              <w:t>componentId</w:t>
-            </w:r>
-            <w:proofErr w:type="spellEnd"/>
+              <w:t>uuid</w:t>
+            </w:r>
           </w:p>
         </w:tc>
         <w:tc>
@@ -7161,13 +6782,7 @@
               <w:pStyle w:val="TableNormalParagraph"/>
             </w:pPr>
             <w:r>
-              <w:t xml:space="preserve">Corresponds to the id attribute of the component in the probe request (Refer </w:t>
-            </w:r>
-            <w:r>
-              <w:t xml:space="preserve">to </w:t>
-            </w:r>
-            <w:r>
-              <w:t>Probe in Part 1).</w:t>
+              <w:t>The component’s unique identifier</w:t>
             </w:r>
           </w:p>
         </w:tc>
@@ -7195,6 +6810,106 @@
               <w:jc w:val="center"/>
             </w:pPr>
             <w:r>
+              <w:t>0..1</w:t>
+            </w:r>
+          </w:p>
+        </w:tc>
+      </w:tr>
+      <w:tr>
+        <w:trPr>
+          <w:cantSplit/>
+          <w:trHeight w:val="363"/>
+        </w:trPr>
+        <w:tc>
+          <w:tcPr>
+            <w:tcW w:w="1783" w:type="dxa"/>
+            <w:tcBorders>
+              <w:top w:val="single" w:sz="4" w:space="0" w:color="000000"/>
+              <w:left w:val="single" w:sz="4" w:space="0" w:color="000000"/>
+              <w:bottom w:val="single" w:sz="4" w:space="0" w:color="000000"/>
+              <w:right w:val="single" w:sz="4" w:space="0" w:color="000000"/>
+            </w:tcBorders>
+            <w:shd w:val="clear" w:color="auto" w:fill="FFFFFF"/>
+            <w:tcMar>
+              <w:top w:w="0" w:type="dxa"/>
+              <w:left w:w="0" w:type="dxa"/>
+              <w:bottom w:w="0" w:type="dxa"/>
+              <w:right w:w="0" w:type="dxa"/>
+            </w:tcMar>
+          </w:tcPr>
+          <w:p>
+            <w:pPr>
+              <w:pStyle w:val="TableNormalParagraph"/>
+              <w:spacing w:line="312" w:lineRule="auto"/>
+              <w:rPr>
+                <w:rStyle w:val="ImbeddedCode"/>
+              </w:rPr>
+            </w:pPr>
+            <w:r>
+              <w:rPr>
+                <w:rStyle w:val="ImbeddedCode"/>
+              </w:rPr>
+              <w:lastRenderedPageBreak/>
+              <w:t>componentId</w:t>
+            </w:r>
+          </w:p>
+        </w:tc>
+        <w:tc>
+          <w:tcPr>
+            <w:tcW w:w="5920" w:type="dxa"/>
+            <w:tcBorders>
+              <w:top w:val="single" w:sz="4" w:space="0" w:color="000000"/>
+              <w:left w:val="single" w:sz="4" w:space="0" w:color="000000"/>
+              <w:bottom w:val="single" w:sz="4" w:space="0" w:color="000000"/>
+              <w:right w:val="single" w:sz="4" w:space="0" w:color="000000"/>
+            </w:tcBorders>
+            <w:shd w:val="clear" w:color="auto" w:fill="FFFFFF"/>
+            <w:tcMar>
+              <w:top w:w="0" w:type="dxa"/>
+              <w:left w:w="0" w:type="dxa"/>
+              <w:bottom w:w="0" w:type="dxa"/>
+              <w:right w:w="0" w:type="dxa"/>
+            </w:tcMar>
+          </w:tcPr>
+          <w:p>
+            <w:pPr>
+              <w:pStyle w:val="TableNormalParagraph"/>
+            </w:pPr>
+            <w:r>
+              <w:t xml:space="preserve">Corresponds to the id attribute of the component in the probe request (Refer </w:t>
+            </w:r>
+            <w:r>
+              <w:t xml:space="preserve">to </w:t>
+            </w:r>
+            <w:r>
+              <w:t>Probe in Part 1).</w:t>
+            </w:r>
+          </w:p>
+        </w:tc>
+        <w:tc>
+          <w:tcPr>
+            <w:tcW w:w="1539" w:type="dxa"/>
+            <w:tcBorders>
+              <w:top w:val="single" w:sz="4" w:space="0" w:color="000000"/>
+              <w:left w:val="single" w:sz="4" w:space="0" w:color="000000"/>
+              <w:bottom w:val="single" w:sz="4" w:space="0" w:color="000000"/>
+              <w:right w:val="single" w:sz="4" w:space="0" w:color="000000"/>
+            </w:tcBorders>
+            <w:shd w:val="clear" w:color="auto" w:fill="FFFFFF"/>
+            <w:tcMar>
+              <w:top w:w="0" w:type="dxa"/>
+              <w:left w:w="0" w:type="dxa"/>
+              <w:bottom w:w="0" w:type="dxa"/>
+              <w:right w:w="0" w:type="dxa"/>
+            </w:tcMar>
+          </w:tcPr>
+          <w:p>
+            <w:pPr>
+              <w:pStyle w:val="TableNormalParagraph"/>
+              <w:spacing w:line="312" w:lineRule="auto"/>
+              <w:jc w:val="center"/>
+            </w:pPr>
+            <w:r>
               <w:t>1</w:t>
             </w:r>
           </w:p>
@@ -7214,17 +6929,14 @@
         </w:rPr>
       </w:pPr>
       <w:r>
-        <w:lastRenderedPageBreak/>
         <w:t xml:space="preserve">The Elements of the </w:t>
       </w:r>
-      <w:proofErr w:type="spellStart"/>
       <w:r>
         <w:rPr>
           <w:rStyle w:val="ImbeddedCode"/>
         </w:rPr>
         <w:t>ComponentStream</w:t>
       </w:r>
-      <w:proofErr w:type="spellEnd"/>
       <w:r>
         <w:rPr>
           <w:rStyle w:val="DefaultParagraphFont1"/>
@@ -7268,14 +6980,12 @@
         </w:rPr>
         <w:t xml:space="preserve">. The </w:t>
       </w:r>
-      <w:proofErr w:type="spellStart"/>
       <w:r>
         <w:rPr>
           <w:rStyle w:val="ImbeddedCode"/>
         </w:rPr>
         <w:t>ComponentStream</w:t>
       </w:r>
-      <w:proofErr w:type="spellEnd"/>
       <w:r>
         <w:rPr>
           <w:rStyle w:val="DefaultParagraphFont1"/>
@@ -7289,19 +6999,11 @@
         </w:rPr>
         <w:t xml:space="preserve">MUST NOT </w:t>
       </w:r>
-      <w:proofErr w:type="gramStart"/>
       <w:r>
         <w:rPr>
           <w:rStyle w:val="DefaultParagraphFont1"/>
         </w:rPr>
-        <w:t>be</w:t>
-      </w:r>
-      <w:proofErr w:type="gramEnd"/>
-      <w:r>
-        <w:rPr>
-          <w:rStyle w:val="DefaultParagraphFont1"/>
-        </w:rPr>
-        <w:t xml:space="preserve"> empty. It </w:t>
+        <w:t xml:space="preserve">be empty. It </w:t>
       </w:r>
       <w:r>
         <w:rPr>
@@ -7351,14 +7053,12 @@
       </w:pPr>
       <w:bookmarkStart w:id="39" w:name="_Toc89966170"/>
       <w:bookmarkStart w:id="40" w:name="_Toc254358230"/>
-      <w:proofErr w:type="spellStart"/>
       <w:r>
         <w:rPr>
           <w:rFonts w:ascii="Courier" w:hAnsi="Courier"/>
         </w:rPr>
         <w:t>ComponentStream</w:t>
       </w:r>
-      <w:proofErr w:type="spellEnd"/>
       <w:r>
         <w:t xml:space="preserve"> Elements</w:t>
       </w:r>
@@ -8277,6 +7977,7 @@
       <w:bookmarkStart w:id="49" w:name="_Toc89966173"/>
       <w:bookmarkStart w:id="50" w:name="_Toc254358234"/>
       <w:r>
+        <w:lastRenderedPageBreak/>
         <w:t>Sample attributes:</w:t>
       </w:r>
       <w:bookmarkEnd w:id="49"/>
@@ -8441,7 +8142,6 @@
               <w:rPr>
                 <w:rStyle w:val="ImbeddedCode"/>
               </w:rPr>
-              <w:lastRenderedPageBreak/>
               <w:t>name</w:t>
             </w:r>
           </w:p>
@@ -8479,14 +8179,12 @@
             <w:r>
               <w:t xml:space="preserve">match the name of the </w:t>
             </w:r>
-            <w:proofErr w:type="spellStart"/>
             <w:r>
               <w:rPr>
                 <w:rStyle w:val="ImbeddedCode"/>
               </w:rPr>
               <w:t>DataItem</w:t>
             </w:r>
-            <w:proofErr w:type="spellEnd"/>
             <w:r>
               <w:rPr>
                 <w:rStyle w:val="DefaultParagraphFont1"/>
@@ -8749,14 +8447,12 @@
                 <w:rStyle w:val="ImbeddedCode"/>
               </w:rPr>
             </w:pPr>
-            <w:proofErr w:type="spellStart"/>
             <w:r>
               <w:rPr>
                 <w:rStyle w:val="ImbeddedCode"/>
               </w:rPr>
               <w:t>dataItemID</w:t>
             </w:r>
-            <w:proofErr w:type="spellEnd"/>
           </w:p>
         </w:tc>
         <w:tc>
@@ -8861,23 +8557,7 @@
         <w:ind w:left="648" w:hanging="648"/>
       </w:pPr>
       <w:r>
-        <w:t>&lt;Position sequence=”112” timestamp=”2007-08-09T12:32:45.1232” name=”</w:t>
-      </w:r>
-      <w:proofErr w:type="spellStart"/>
-      <w:r>
-        <w:t>Xabs</w:t>
-      </w:r>
-      <w:proofErr w:type="spellEnd"/>
-      <w:r>
-        <w:t xml:space="preserve">” </w:t>
-      </w:r>
-      <w:proofErr w:type="spellStart"/>
-      <w:r>
-        <w:t>dataItemId</w:t>
-      </w:r>
-      <w:proofErr w:type="spellEnd"/>
-      <w:r>
-        <w:t>=”10”&gt;123.3333&lt;/Position&gt;</w:t>
+        <w:t>&lt;Position sequence=”112” timestamp=”2007-08-09T12:32:45.1232” name=”Xabs” dataItemId=”10”&gt;123.3333&lt;/Position&gt;</w:t>
       </w:r>
     </w:p>
     <w:p>
@@ -8967,14 +8647,12 @@
       <w:r>
         <w:t xml:space="preserve"> section of the </w:t>
       </w:r>
-      <w:proofErr w:type="spellStart"/>
       <w:r>
         <w:rPr>
           <w:rStyle w:val="ImbeddedCode"/>
         </w:rPr>
         <w:t>ComponentStream</w:t>
       </w:r>
-      <w:proofErr w:type="spellEnd"/>
       <w:r>
         <w:t xml:space="preserve">. </w:t>
       </w:r>
@@ -9013,15 +8691,7 @@
         <w:t>MILLIMETER/SECOND^2</w:t>
       </w:r>
       <w:r>
-        <w:t xml:space="preserve">. </w:t>
-      </w:r>
-      <w:proofErr w:type="gramStart"/>
-      <w:r>
-        <w:t>An acceleration</w:t>
-      </w:r>
-      <w:proofErr w:type="gramEnd"/>
-      <w:r>
-        <w:t xml:space="preserve"> </w:t>
+        <w:t xml:space="preserve">. An acceleration </w:t>
       </w:r>
       <w:r>
         <w:rPr>
@@ -9037,7 +8707,6 @@
       <w:pPr>
         <w:pStyle w:val="GlossaryEntry"/>
       </w:pPr>
-      <w:proofErr w:type="gramStart"/>
       <w:r>
         <w:rPr>
           <w:rStyle w:val="ImbeddedCode"/>
@@ -9047,11 +8716,7 @@
       </w:r>
       <w:r>
         <w:tab/>
-        <w:t>The current in an electrical circuit.</w:t>
-      </w:r>
-      <w:proofErr w:type="gramEnd"/>
-      <w:r>
-        <w:t xml:space="preserve"> The amperage </w:t>
+        <w:t xml:space="preserve">The current in an electrical circuit. The amperage </w:t>
       </w:r>
       <w:r>
         <w:rPr>
@@ -9131,7 +8796,6 @@
       <w:pPr>
         <w:pStyle w:val="GlossaryEntry"/>
       </w:pPr>
-      <w:proofErr w:type="spellStart"/>
       <w:r>
         <w:rPr>
           <w:rStyle w:val="ImbeddedCode"/>
@@ -9139,7 +8803,6 @@
         </w:rPr>
         <w:t>AngularAcceleration</w:t>
       </w:r>
-      <w:proofErr w:type="spellEnd"/>
       <w:r>
         <w:t xml:space="preserve"> The angular acceleration of the component as measured in </w:t>
       </w:r>
@@ -9150,15 +8813,7 @@
         <w:t>DEGREE/SECOND^2</w:t>
       </w:r>
       <w:r>
-        <w:t xml:space="preserve">. </w:t>
-      </w:r>
-      <w:proofErr w:type="gramStart"/>
-      <w:r>
-        <w:t>An acceleration</w:t>
-      </w:r>
-      <w:proofErr w:type="gramEnd"/>
-      <w:r>
-        <w:t xml:space="preserve"> </w:t>
+        <w:t xml:space="preserve">. An acceleration </w:t>
       </w:r>
       <w:r>
         <w:rPr>
@@ -9174,7 +8829,6 @@
       <w:pPr>
         <w:pStyle w:val="GlossaryEntry"/>
       </w:pPr>
-      <w:proofErr w:type="spellStart"/>
       <w:r>
         <w:rPr>
           <w:rStyle w:val="ImbeddedCode"/>
@@ -9182,7 +8836,6 @@
         </w:rPr>
         <w:t>AngularVelocity</w:t>
       </w:r>
-      <w:proofErr w:type="spellEnd"/>
       <w:r>
         <w:t xml:space="preserve"> A angular velocity represents the rate of change in angle. An angular velocity </w:t>
       </w:r>
@@ -9218,7 +8871,6 @@
       <w:pPr>
         <w:pStyle w:val="GlossaryEntry"/>
       </w:pPr>
-      <w:proofErr w:type="spellStart"/>
       <w:r>
         <w:rPr>
           <w:rStyle w:val="ImbeddedCode"/>
@@ -9227,24 +8879,10 @@
         <w:lastRenderedPageBreak/>
         <w:t>AxisFeedrate</w:t>
       </w:r>
-      <w:proofErr w:type="spellEnd"/>
       <w:r>
         <w:tab/>
-        <w:t xml:space="preserve">Axis </w:t>
-      </w:r>
-      <w:proofErr w:type="spellStart"/>
-      <w:r>
-        <w:t>Feedrate</w:t>
-      </w:r>
-      <w:proofErr w:type="spellEnd"/>
-      <w:r>
-        <w:t xml:space="preserve"> is defined as the rate of motion of the feed axis of the tool relative to the </w:t>
-      </w:r>
-      <w:proofErr w:type="spellStart"/>
-      <w:r>
-        <w:t>workpiece</w:t>
-      </w:r>
-      <w:proofErr w:type="spellEnd"/>
+        <w:t>Axis Feedrate is defined as the rate of motion of the feed axis of the tool relative to the workpiece</w:t>
+      </w:r>
       <w:r>
         <w:rPr>
           <w:vertAlign w:val="superscript"/>
@@ -9252,15 +8890,7 @@
         <w:footnoteReference w:id="1"/>
       </w:r>
       <w:r>
-        <w:t xml:space="preserve">.  An axis </w:t>
-      </w:r>
-      <w:proofErr w:type="spellStart"/>
-      <w:r>
-        <w:t>feedrate</w:t>
-      </w:r>
-      <w:proofErr w:type="spellEnd"/>
-      <w:r>
-        <w:t xml:space="preserve"> </w:t>
+        <w:t xml:space="preserve">.  An axis feedrate </w:t>
       </w:r>
       <w:r>
         <w:rPr>
@@ -9429,7 +9059,6 @@
       <w:pPr>
         <w:pStyle w:val="GlossaryEntry"/>
       </w:pPr>
-      <w:proofErr w:type="spellStart"/>
       <w:r>
         <w:rPr>
           <w:rStyle w:val="ImbeddedCode"/>
@@ -9437,24 +9066,10 @@
         </w:rPr>
         <w:t>PathFeedrate</w:t>
       </w:r>
-      <w:proofErr w:type="spellEnd"/>
       <w:r>
         <w:tab/>
-        <w:t xml:space="preserve">Path </w:t>
-      </w:r>
-      <w:proofErr w:type="spellStart"/>
-      <w:r>
-        <w:t>Feedrate</w:t>
-      </w:r>
-      <w:proofErr w:type="spellEnd"/>
-      <w:r>
-        <w:t xml:space="preserve"> is defined as the rate of motion of the feed path of the tool relative to the </w:t>
-      </w:r>
-      <w:proofErr w:type="spellStart"/>
-      <w:r>
-        <w:t>workpiece</w:t>
-      </w:r>
-      <w:proofErr w:type="spellEnd"/>
+        <w:t>Path Feedrate is defined as the rate of motion of the feed path of the tool relative to the workpiece</w:t>
+      </w:r>
       <w:r>
         <w:rPr>
           <w:vertAlign w:val="superscript"/>
@@ -9462,15 +9077,7 @@
         <w:footnoteReference w:id="2"/>
       </w:r>
       <w:r>
-        <w:t xml:space="preserve">.  A path </w:t>
-      </w:r>
-      <w:proofErr w:type="spellStart"/>
-      <w:r>
-        <w:t>feedrate</w:t>
-      </w:r>
-      <w:proofErr w:type="spellEnd"/>
-      <w:r>
-        <w:t xml:space="preserve"> </w:t>
+        <w:t xml:space="preserve">.  A path feedrate </w:t>
       </w:r>
       <w:r>
         <w:rPr>
@@ -9513,8 +9120,6 @@
       <w:pPr>
         <w:pStyle w:val="GlossaryEntry"/>
       </w:pPr>
-      <w:proofErr w:type="spellStart"/>
-      <w:proofErr w:type="gramStart"/>
       <w:r>
         <w:rPr>
           <w:rStyle w:val="ImbeddedCode"/>
@@ -9522,7 +9127,6 @@
         </w:rPr>
         <w:t>PathPosition</w:t>
       </w:r>
-      <w:proofErr w:type="spellEnd"/>
       <w:r>
         <w:rPr>
           <w:rStyle w:val="ImbeddedCode"/>
@@ -9531,11 +9135,13 @@
         <w:tab/>
       </w:r>
       <w:r>
-        <w:t>The position as given in 3 dimensional space.</w:t>
-      </w:r>
-      <w:proofErr w:type="gramEnd"/>
-      <w:r>
-        <w:t xml:space="preserve"> This position </w:t>
+        <w:t xml:space="preserve">The </w:t>
+      </w:r>
+      <w:r>
+        <w:t xml:space="preserve">program </w:t>
+      </w:r>
+      <w:r>
+        <w:t xml:space="preserve">position as given in 3 dimensional space. This position </w:t>
       </w:r>
       <w:r>
         <w:rPr>
@@ -9553,7 +9159,22 @@
         <w:t>WORK</w:t>
       </w:r>
       <w:r>
-        <w:t xml:space="preserve"> coordinates and </w:t>
+        <w:t xml:space="preserve"> coordinates</w:t>
+      </w:r>
+      <w:r>
+        <w:t xml:space="preserve">, if the </w:t>
+      </w:r>
+      <w:r>
+        <w:rPr>
+          <w:rStyle w:val="ImbeddedCode"/>
+        </w:rPr>
+        <w:t>WORK</w:t>
+      </w:r>
+      <w:r>
+        <w:t xml:space="preserve"> coordinates are defined,</w:t>
+      </w:r>
+      <w:r>
+        <w:t xml:space="preserve"> and </w:t>
       </w:r>
       <w:r>
         <w:rPr>
@@ -9589,13 +9210,8 @@
         <w:t xml:space="preserve"> units.</w:t>
       </w:r>
       <w:r>
-        <w:t xml:space="preserve"> The </w:t>
-      </w:r>
-      <w:proofErr w:type="spellStart"/>
-      <w:r>
-        <w:t>PathPosition</w:t>
-      </w:r>
-      <w:proofErr w:type="spellEnd"/>
+        <w:t xml:space="preserve"> The PathPosition</w:t>
+      </w:r>
       <w:r>
         <w:t xml:space="preserve"> will be given </w:t>
       </w:r>
@@ -9617,11 +9233,9 @@
       <w:r>
         <w:t xml:space="preserve"> be listed in order X, Y, and Z</w:t>
       </w:r>
-      <w:proofErr w:type="gramStart"/>
       <w:r>
         <w:t>:</w:t>
       </w:r>
-      <w:proofErr w:type="gramEnd"/>
       <w:r>
         <w:br/>
       </w:r>
@@ -9631,50 +9245,14 @@
           <w:sz w:val="22"/>
           <w:szCs w:val="22"/>
         </w:rPr>
-        <w:t>&lt;</w:t>
-      </w:r>
-      <w:proofErr w:type="spellStart"/>
+        <w:t>&lt;PathPosition …&gt;10.123 55.232 100.981&lt;/PathPosition&gt;</w:t>
+      </w:r>
       <w:r>
         <w:rPr>
           <w:rStyle w:val="ImbeddedCode"/>
           <w:sz w:val="22"/>
           <w:szCs w:val="22"/>
         </w:rPr>
-        <w:t>PathPosition</w:t>
-      </w:r>
-      <w:proofErr w:type="spellEnd"/>
-      <w:r>
-        <w:rPr>
-          <w:rStyle w:val="ImbeddedCode"/>
-          <w:sz w:val="22"/>
-          <w:szCs w:val="22"/>
-        </w:rPr>
-        <w:t xml:space="preserve"> …&gt;10.123 55.232 100.981&lt;/</w:t>
-      </w:r>
-      <w:proofErr w:type="spellStart"/>
-      <w:r>
-        <w:rPr>
-          <w:rStyle w:val="ImbeddedCode"/>
-          <w:sz w:val="22"/>
-          <w:szCs w:val="22"/>
-        </w:rPr>
-        <w:t>PathPosition</w:t>
-      </w:r>
-      <w:proofErr w:type="spellEnd"/>
-      <w:r>
-        <w:rPr>
-          <w:rStyle w:val="ImbeddedCode"/>
-          <w:sz w:val="22"/>
-          <w:szCs w:val="22"/>
-        </w:rPr>
-        <w:t>&gt;</w:t>
-      </w:r>
-      <w:r>
-        <w:rPr>
-          <w:rStyle w:val="ImbeddedCode"/>
-          <w:sz w:val="22"/>
-          <w:szCs w:val="22"/>
-        </w:rPr>
         <w:br/>
       </w:r>
       <w:r>
@@ -9685,7 +9263,6 @@
       <w:pPr>
         <w:pStyle w:val="GlossaryEntry"/>
       </w:pPr>
-      <w:proofErr w:type="spellStart"/>
       <w:r>
         <w:rPr>
           <w:rStyle w:val="ImbeddedCode"/>
@@ -9694,26 +9271,11 @@
         </w:rPr>
         <w:t>GlobalPosition</w:t>
       </w:r>
-      <w:proofErr w:type="spellEnd"/>
       <w:r>
         <w:rPr>
           <w:strike/>
         </w:rPr>
-        <w:t xml:space="preserve"> The global position is the three </w:t>
-      </w:r>
-      <w:proofErr w:type="gramStart"/>
-      <w:r>
-        <w:rPr>
-          <w:strike/>
-        </w:rPr>
-        <w:t>space</w:t>
-      </w:r>
-      <w:proofErr w:type="gramEnd"/>
-      <w:r>
-        <w:rPr>
-          <w:strike/>
-        </w:rPr>
-        <w:t xml:space="preserve"> coordinate of the tool. A global position </w:t>
+        <w:t xml:space="preserve"> The global position is the three space coordinate of the tool. A global position </w:t>
       </w:r>
       <w:r>
         <w:rPr>
@@ -9896,7 +9458,6 @@
           <w:rStyle w:val="ImbeddedCode"/>
         </w:rPr>
       </w:pPr>
-      <w:proofErr w:type="spellStart"/>
       <w:r>
         <w:rPr>
           <w:rStyle w:val="ImbeddedCode"/>
@@ -9904,16 +9465,10 @@
         </w:rPr>
         <w:t>SpindleSpeed</w:t>
       </w:r>
-      <w:proofErr w:type="spellEnd"/>
       <w:r>
         <w:tab/>
-        <w:t xml:space="preserve">The rate of rotation of a machine </w:t>
-      </w:r>
-      <w:proofErr w:type="gramStart"/>
-      <w:r>
-        <w:t xml:space="preserve">spindle </w:t>
-      </w:r>
-      <w:proofErr w:type="gramEnd"/>
+        <w:t xml:space="preserve">The rate of rotation of a machine spindle </w:t>
+      </w:r>
       <w:r>
         <w:rPr>
           <w:vertAlign w:val="superscript"/>
@@ -9960,6 +9515,7 @@
           <w:rStyle w:val="ImbeddedCode"/>
           <w:b/>
         </w:rPr>
+        <w:lastRenderedPageBreak/>
         <w:t>Temperature</w:t>
       </w:r>
       <w:r>
@@ -10006,7 +9562,6 @@
           <w:rStyle w:val="ImbeddedCode"/>
           <w:b/>
         </w:rPr>
-        <w:lastRenderedPageBreak/>
         <w:t>Torque</w:t>
       </w:r>
       <w:r>
@@ -10083,15 +9638,7 @@
         <w:t xml:space="preserve">Axes </w:t>
       </w:r>
       <w:r>
-        <w:t xml:space="preserve">component, it represents the magnitude of the velocity vector for all given axis, similar to a path </w:t>
-      </w:r>
-      <w:proofErr w:type="spellStart"/>
-      <w:r>
-        <w:t>feedrate</w:t>
-      </w:r>
-      <w:proofErr w:type="spellEnd"/>
-      <w:r>
-        <w:t xml:space="preserve">. A velocity </w:t>
+        <w:t xml:space="preserve">component, it represents the magnitude of the velocity vector for all given axis, similar to a path feedrate. A velocity </w:t>
       </w:r>
       <w:r>
         <w:rPr>
@@ -10168,7 +9715,6 @@
       <w:pPr>
         <w:pStyle w:val="GlossaryEntry"/>
       </w:pPr>
-      <w:proofErr w:type="gramStart"/>
       <w:r>
         <w:rPr>
           <w:rStyle w:val="ImbeddedCode"/>
@@ -10178,11 +9724,7 @@
       </w:r>
       <w:r>
         <w:tab/>
-        <w:t>The electrical power (volt-amps) of an electrical circuit.</w:t>
-      </w:r>
-      <w:proofErr w:type="gramEnd"/>
-      <w:r>
-        <w:t xml:space="preserve"> The watts </w:t>
+        <w:t xml:space="preserve">The electrical power (volt-amps) of an electrical circuit. The watts </w:t>
       </w:r>
       <w:r>
         <w:rPr>
@@ -10622,13 +10164,8 @@
       <w:pPr>
         <w:pStyle w:val="BodyA"/>
       </w:pPr>
-      <w:proofErr w:type="gramStart"/>
-      <w:r>
-        <w:t>A</w:t>
-      </w:r>
-      <w:proofErr w:type="gramEnd"/>
-      <w:r>
-        <w:t xml:space="preserve"> </w:t>
+      <w:r>
+        <w:t xml:space="preserve">A </w:t>
       </w:r>
       <w:r>
         <w:rPr>
@@ -10891,13 +10428,8 @@
               <w:t>MUST</w:t>
             </w:r>
             <w:r>
-              <w:t xml:space="preserve"> match the name of the event's associated </w:t>
-            </w:r>
-            <w:proofErr w:type="spellStart"/>
-            <w:r>
-              <w:t>DataItem</w:t>
-            </w:r>
-            <w:proofErr w:type="spellEnd"/>
+              <w:t xml:space="preserve"> match the name of the event's associated DataItem</w:t>
+            </w:r>
             <w:r>
               <w:rPr>
                 <w:rStyle w:val="DefaultParagraphFont1"/>
@@ -11083,6 +10615,7 @@
               <w:rPr>
                 <w:rStyle w:val="ImbeddedCode"/>
               </w:rPr>
+              <w:lastRenderedPageBreak/>
               <w:t>timestamp</w:t>
             </w:r>
           </w:p>
@@ -11172,15 +10705,12 @@
                 <w:rStyle w:val="ImbeddedCode"/>
               </w:rPr>
             </w:pPr>
-            <w:proofErr w:type="spellStart"/>
             <w:r>
               <w:rPr>
                 <w:rStyle w:val="ImbeddedCode"/>
               </w:rPr>
-              <w:lastRenderedPageBreak/>
               <w:t>dataItemID</w:t>
             </w:r>
-            <w:proofErr w:type="spellEnd"/>
           </w:p>
         </w:tc>
         <w:tc>
@@ -11320,14 +10850,12 @@
       <w:r>
         <w:t xml:space="preserve"> section of the </w:t>
       </w:r>
-      <w:proofErr w:type="spellStart"/>
       <w:r>
         <w:rPr>
           <w:rStyle w:val="ImbeddedCode"/>
         </w:rPr>
         <w:t>ComponentStream</w:t>
       </w:r>
-      <w:proofErr w:type="spellEnd"/>
       <w:r>
         <w:t>.</w:t>
       </w:r>
@@ -11336,8 +10864,6 @@
       <w:pPr>
         <w:pStyle w:val="GlossaryEntry"/>
       </w:pPr>
-      <w:proofErr w:type="spellStart"/>
-      <w:proofErr w:type="gramStart"/>
       <w:r>
         <w:rPr>
           <w:rStyle w:val="ImbeddedCode"/>
@@ -11345,7 +10871,6 @@
         </w:rPr>
         <w:t>ActiveAxes</w:t>
       </w:r>
-      <w:proofErr w:type="spellEnd"/>
       <w:r>
         <w:rPr>
           <w:rStyle w:val="ImbeddedCode"/>
@@ -11356,7 +10881,6 @@
       <w:r>
         <w:t>The set of axes being controlled by a path.</w:t>
       </w:r>
-      <w:proofErr w:type="gramEnd"/>
       <w:r>
         <w:t xml:space="preserve"> The value </w:t>
       </w:r>
@@ -11367,13 +10891,8 @@
         <w:t>MUST</w:t>
       </w:r>
       <w:r>
-        <w:t xml:space="preserve"> be a space delimited set of axes names. For example</w:t>
-      </w:r>
-      <w:proofErr w:type="gramStart"/>
-      <w:r>
-        <w:t>:</w:t>
-      </w:r>
-      <w:proofErr w:type="gramEnd"/>
+        <w:t xml:space="preserve"> be a space delimited set of axes names. For example:</w:t>
+      </w:r>
       <w:r>
         <w:br/>
       </w:r>
@@ -11381,35 +10900,7 @@
         <w:rPr>
           <w:rStyle w:val="ImbeddedCode"/>
         </w:rPr>
-        <w:t>&lt;</w:t>
-      </w:r>
-      <w:proofErr w:type="spellStart"/>
-      <w:r>
-        <w:rPr>
-          <w:rStyle w:val="ImbeddedCode"/>
-        </w:rPr>
-        <w:t>ActiveAxes</w:t>
-      </w:r>
-      <w:proofErr w:type="spellEnd"/>
-      <w:r>
-        <w:rPr>
-          <w:rStyle w:val="ImbeddedCode"/>
-        </w:rPr>
-        <w:t xml:space="preserve"> …&gt;X Y Z C&lt;/</w:t>
-      </w:r>
-      <w:proofErr w:type="spellStart"/>
-      <w:r>
-        <w:rPr>
-          <w:rStyle w:val="ImbeddedCode"/>
-        </w:rPr>
-        <w:t>ActiveAxes</w:t>
-      </w:r>
-      <w:proofErr w:type="spellEnd"/>
-      <w:r>
-        <w:rPr>
-          <w:rStyle w:val="ImbeddedCode"/>
-        </w:rPr>
-        <w:t>&gt;</w:t>
+        <w:t>&lt;ActiveAxes …&gt;X Y Z C&lt;/ActiveAxes&gt;</w:t>
       </w:r>
       <w:r>
         <w:rPr>
@@ -11553,7 +11044,6 @@
       <w:pPr>
         <w:pStyle w:val="GlossaryEntry"/>
       </w:pPr>
-      <w:proofErr w:type="spellStart"/>
       <w:r>
         <w:rPr>
           <w:rStyle w:val="ImbeddedCode"/>
@@ -11561,17 +11051,8 @@
         </w:rPr>
         <w:t>ControllerMode</w:t>
       </w:r>
-      <w:proofErr w:type="spellEnd"/>
-      <w:r>
-        <w:t xml:space="preserve"> </w:t>
-      </w:r>
-      <w:proofErr w:type="gramStart"/>
-      <w:r>
-        <w:t>The</w:t>
-      </w:r>
-      <w:proofErr w:type="gramEnd"/>
-      <w:r>
-        <w:t xml:space="preserve"> </w:t>
+      <w:r>
+        <w:t xml:space="preserve"> The </w:t>
       </w:r>
       <w:r>
         <w:rPr>
@@ -12069,6 +11550,7 @@
                 <w:sz w:val="22"/>
                 <w:shd w:val="clear" w:color="auto" w:fill="FFFFFF"/>
               </w:rPr>
+              <w:lastRenderedPageBreak/>
               <w:t>CLOCKWISE</w:t>
             </w:r>
           </w:p>
@@ -12144,7 +11626,6 @@
                 <w:sz w:val="22"/>
                 <w:shd w:val="clear" w:color="auto" w:fill="FFFFFF"/>
               </w:rPr>
-              <w:lastRenderedPageBreak/>
               <w:t>COUNTER_CLOCKWISE</w:t>
             </w:r>
           </w:p>
@@ -12177,7 +11658,19 @@
               <w:rPr>
                 <w:rStyle w:val="DefaultParagraphFont1"/>
               </w:rPr>
-              <w:t>The component is rotating in a clockwise fashion using the right hand rule.</w:t>
+              <w:t>The component is rotating in a</w:t>
+            </w:r>
+            <w:r>
+              <w:rPr>
+                <w:rStyle w:val="DefaultParagraphFont1"/>
+              </w:rPr>
+              <w:t xml:space="preserve"> counter</w:t>
+            </w:r>
+            <w:r>
+              <w:rPr>
+                <w:rStyle w:val="DefaultParagraphFont1"/>
+              </w:rPr>
+              <w:t xml:space="preserve"> clockwise fashion using the right hand rule.</w:t>
             </w:r>
           </w:p>
         </w:tc>
@@ -12196,7 +11689,6 @@
       <w:pPr>
         <w:pStyle w:val="GlossaryEntry"/>
       </w:pPr>
-      <w:proofErr w:type="spellStart"/>
       <w:r>
         <w:rPr>
           <w:rStyle w:val="ImbeddedCode"/>
@@ -12211,7 +11703,6 @@
         </w:rPr>
         <w:t>State</w:t>
       </w:r>
-      <w:proofErr w:type="spellEnd"/>
       <w:r>
         <w:tab/>
         <w:t xml:space="preserve">A door </w:t>
@@ -12987,7 +12478,6 @@
           <w:rStyle w:val="DefaultParagraphFont1"/>
         </w:rPr>
       </w:pPr>
-      <w:proofErr w:type="spellStart"/>
       <w:r>
         <w:rPr>
           <w:rStyle w:val="ImbeddedCode"/>
@@ -12995,7 +12485,6 @@
         </w:rPr>
         <w:t>PartCount</w:t>
       </w:r>
-      <w:proofErr w:type="spellEnd"/>
       <w:r>
         <w:rPr>
           <w:rStyle w:val="ImbeddedCode"/>
@@ -13027,7 +12516,6 @@
       <w:pPr>
         <w:pStyle w:val="GlossaryEntry"/>
       </w:pPr>
-      <w:proofErr w:type="spellStart"/>
       <w:r>
         <w:rPr>
           <w:rStyle w:val="ImbeddedCode"/>
@@ -13042,7 +12530,6 @@
         </w:rPr>
         <w:t>Id</w:t>
       </w:r>
-      <w:proofErr w:type="spellEnd"/>
       <w:r>
         <w:rPr>
           <w:rStyle w:val="ImbeddedCode"/>
@@ -13067,43 +12554,46 @@
       <w:pPr>
         <w:pStyle w:val="GlossaryEntry"/>
       </w:pPr>
-      <w:proofErr w:type="spellStart"/>
       <w:r>
         <w:rPr>
           <w:rStyle w:val="ImbeddedCode"/>
           <w:b/>
         </w:rPr>
+        <w:t>Path</w:t>
+      </w:r>
+      <w:r>
+        <w:rPr>
+          <w:rStyle w:val="ImbeddedCode"/>
+          <w:b/>
+        </w:rPr>
+        <w:t>Mode</w:t>
+      </w:r>
+      <w:r>
+        <w:rPr>
+          <w:rStyle w:val="ImbeddedCode"/>
+          <w:b/>
+        </w:rPr>
+        <w:tab/>
+      </w:r>
+      <w:r>
+        <w:t xml:space="preserve">The path mode is provided for devices that are controlling multiple sets of axes using one program. </w:t>
+      </w:r>
+      <w:r>
+        <w:t xml:space="preserve">When </w:t>
+      </w:r>
+      <w:r>
+        <w:rPr>
+          <w:rStyle w:val="ImbeddedCode"/>
+        </w:rPr>
         <w:t>SlaveMode</w:t>
       </w:r>
-      <w:proofErr w:type="spellEnd"/>
-      <w:r>
-        <w:rPr>
-          <w:rStyle w:val="ImbeddedCode"/>
+      <w:r>
+        <w:t xml:space="preserve"> is not provided it </w:t>
+      </w:r>
+      <w:r>
+        <w:rPr>
           <w:b/>
         </w:rPr>
-        <w:tab/>
-      </w:r>
-      <w:r>
-        <w:t xml:space="preserve">The path mode is provided for devices that are controlling multiple sets of axes using one program. </w:t>
-      </w:r>
-      <w:r>
-        <w:t xml:space="preserve">When </w:t>
-      </w:r>
-      <w:proofErr w:type="spellStart"/>
-      <w:r>
-        <w:rPr>
-          <w:rStyle w:val="ImbeddedCode"/>
-        </w:rPr>
-        <w:t>SlaveMode</w:t>
-      </w:r>
-      <w:proofErr w:type="spellEnd"/>
-      <w:r>
-        <w:t xml:space="preserve"> is not provided it </w:t>
-      </w:r>
-      <w:r>
-        <w:rPr>
-          <w:b/>
-        </w:rPr>
         <w:t>MUST</w:t>
       </w:r>
       <w:r>
@@ -13117,38 +12607,6 @@
       </w:r>
       <w:r>
         <w:t xml:space="preserve">. </w:t>
-      </w:r>
-      <w:r>
-        <w:t xml:space="preserve">When it is anything other than </w:t>
-      </w:r>
-      <w:r>
-        <w:rPr>
-          <w:rStyle w:val="ImbeddedCode"/>
-        </w:rPr>
-        <w:t>INDEPENDENT</w:t>
-      </w:r>
-      <w:r>
-        <w:t xml:space="preserve">, a </w:t>
-      </w:r>
-      <w:proofErr w:type="spellStart"/>
-      <w:r>
-        <w:rPr>
-          <w:rStyle w:val="ImbeddedCode"/>
-        </w:rPr>
-        <w:t>SlaveAxes</w:t>
-      </w:r>
-      <w:proofErr w:type="spellEnd"/>
-      <w:r>
-        <w:t xml:space="preserve"> set </w:t>
-      </w:r>
-      <w:r>
-        <w:rPr>
-          <w:b/>
-        </w:rPr>
-        <w:t>MUST</w:t>
-      </w:r>
-      <w:r>
-        <w:t xml:space="preserve"> be provided.</w:t>
       </w:r>
     </w:p>
     <w:tbl>
@@ -13278,6 +12736,7 @@
                 <w:sz w:val="22"/>
                 <w:shd w:val="clear" w:color="auto" w:fill="FFFFFF"/>
               </w:rPr>
+              <w:lastRenderedPageBreak/>
               <w:t>INDEPENDENT</w:t>
             </w:r>
           </w:p>
@@ -13353,7 +12812,6 @@
                 <w:sz w:val="22"/>
                 <w:shd w:val="clear" w:color="auto" w:fill="FFFFFF"/>
               </w:rPr>
-              <w:lastRenderedPageBreak/>
               <w:t>SYNCHRONOUS</w:t>
             </w:r>
           </w:p>
@@ -13477,7 +12935,6 @@
       <w:pPr>
         <w:pStyle w:val="GlossaryEntry"/>
       </w:pPr>
-      <w:proofErr w:type="spellStart"/>
       <w:r>
         <w:rPr>
           <w:rStyle w:val="ImbeddedCode"/>
@@ -13486,7 +12943,6 @@
         </w:rPr>
         <w:t>PowerStatus</w:t>
       </w:r>
-      <w:proofErr w:type="spellEnd"/>
       <w:r>
         <w:rPr>
           <w:strike/>
@@ -13534,33 +12990,25 @@
         <w:t xml:space="preserve">. </w:t>
       </w:r>
       <w:r>
-        <w:t xml:space="preserve"> </w:t>
-      </w:r>
-      <w:proofErr w:type="gramStart"/>
-      <w:r>
-        <w:t>DEPRECATED,</w:t>
+        <w:t xml:space="preserve"> DEPRECATED,</w:t>
       </w:r>
       <w:r>
         <w:t xml:space="preserve"> Now </w:t>
       </w:r>
-      <w:proofErr w:type="spellStart"/>
       <w:r>
         <w:rPr>
           <w:rStyle w:val="ImbeddedCode"/>
         </w:rPr>
         <w:t>PowerState</w:t>
       </w:r>
-      <w:proofErr w:type="spellEnd"/>
       <w:r>
         <w:t>.</w:t>
       </w:r>
-      <w:proofErr w:type="gramEnd"/>
     </w:p>
     <w:p>
       <w:pPr>
         <w:pStyle w:val="GlossaryEntry"/>
       </w:pPr>
-      <w:proofErr w:type="spellStart"/>
       <w:r>
         <w:rPr>
           <w:rStyle w:val="ImbeddedCode"/>
@@ -13568,7 +13016,6 @@
         </w:rPr>
         <w:t>PowerState</w:t>
       </w:r>
-      <w:proofErr w:type="spellEnd"/>
       <w:r>
         <w:tab/>
         <w:t xml:space="preserve">Power </w:t>
@@ -13885,7 +13332,6 @@
       <w:pPr>
         <w:pStyle w:val="GlossaryEntry"/>
       </w:pPr>
-      <w:proofErr w:type="spellStart"/>
       <w:r>
         <w:rPr>
           <w:rStyle w:val="ImbeddedCode"/>
@@ -13893,7 +13339,6 @@
         </w:rPr>
         <w:t>RotaryMode</w:t>
       </w:r>
-      <w:proofErr w:type="spellEnd"/>
       <w:r>
         <w:tab/>
         <w:t>The mode the rotary axis is currently operating</w:t>
@@ -14239,289 +13684,100 @@
       <w:pPr>
         <w:pStyle w:val="GlossaryEntry"/>
       </w:pPr>
-      <w:proofErr w:type="spellStart"/>
       <w:r>
         <w:rPr>
           <w:rStyle w:val="ImbeddedCode"/>
           <w:b/>
         </w:rPr>
-        <w:t>SlaveAxes</w:t>
-      </w:r>
-      <w:proofErr w:type="spellEnd"/>
+        <w:t>SlaveToAxi</w:t>
+      </w:r>
       <w:r>
         <w:rPr>
           <w:rStyle w:val="ImbeddedCode"/>
           <w:b/>
         </w:rPr>
+        <w:t>s</w:t>
+      </w:r>
+      <w:r>
+        <w:rPr>
+          <w:rStyle w:val="ImbeddedCode"/>
+          <w:b/>
+        </w:rPr>
         <w:tab/>
       </w:r>
       <w:r>
-        <w:t xml:space="preserve">The set of axes being </w:t>
-      </w:r>
-      <w:r>
-        <w:t>operating as slave to the active axes</w:t>
-      </w:r>
-      <w:r>
-        <w:t>.</w:t>
-      </w:r>
-      <w:r>
-        <w:t xml:space="preserve"> The value </w:t>
+        <w:t xml:space="preserve">The name of the axis this axis is currently a slave to. This axis </w:t>
       </w:r>
       <w:r>
         <w:rPr>
           <w:b/>
         </w:rPr>
-        <w:t>MUST</w:t>
-      </w:r>
-      <w:r>
-        <w:t xml:space="preserve"> be a space delimited set of axes names. For example</w:t>
-      </w:r>
-      <w:proofErr w:type="gramStart"/>
-      <w:r>
-        <w:t>:</w:t>
-      </w:r>
-      <w:proofErr w:type="gramEnd"/>
-      <w:r>
-        <w:br/>
-      </w:r>
-      <w:r>
-        <w:rPr>
-          <w:rStyle w:val="ImbeddedCode"/>
-        </w:rPr>
-        <w:t>&lt;</w:t>
-      </w:r>
-      <w:proofErr w:type="spellStart"/>
-      <w:r>
-        <w:rPr>
-          <w:rStyle w:val="ImbeddedCode"/>
-        </w:rPr>
-        <w:t>SlaveAxes</w:t>
-      </w:r>
-      <w:proofErr w:type="spellEnd"/>
-      <w:r>
-        <w:rPr>
-          <w:rStyle w:val="ImbeddedCode"/>
-        </w:rPr>
-        <w:t xml:space="preserve"> …&gt;X</w:t>
-      </w:r>
-      <w:r>
-        <w:rPr>
-          <w:rStyle w:val="ImbeddedCode"/>
-        </w:rPr>
-        <w:t>2</w:t>
-      </w:r>
-      <w:r>
-        <w:rPr>
-          <w:rStyle w:val="ImbeddedCode"/>
-        </w:rPr>
-        <w:t xml:space="preserve"> Y</w:t>
-      </w:r>
-      <w:r>
-        <w:rPr>
-          <w:rStyle w:val="ImbeddedCode"/>
-        </w:rPr>
-        <w:t>2</w:t>
-      </w:r>
-      <w:r>
-        <w:rPr>
-          <w:rStyle w:val="ImbeddedCode"/>
-        </w:rPr>
-        <w:t xml:space="preserve"> Z</w:t>
-      </w:r>
-      <w:r>
-        <w:rPr>
-          <w:rStyle w:val="ImbeddedCode"/>
-        </w:rPr>
-        <w:t>2 C2</w:t>
-      </w:r>
-      <w:r>
-        <w:rPr>
-          <w:rStyle w:val="ImbeddedCode"/>
-        </w:rPr>
-        <w:t>&lt;/</w:t>
-      </w:r>
-      <w:proofErr w:type="spellStart"/>
-      <w:r>
-        <w:rPr>
-          <w:rStyle w:val="ImbeddedCode"/>
-        </w:rPr>
-        <w:t>SlaveAxes</w:t>
-      </w:r>
-      <w:proofErr w:type="spellEnd"/>
-      <w:r>
-        <w:rPr>
-          <w:rStyle w:val="ImbeddedCode"/>
-        </w:rPr>
-        <w:t>&gt;</w:t>
-      </w:r>
-      <w:r>
-        <w:rPr>
-          <w:rStyle w:val="ImbeddedCode"/>
-        </w:rPr>
-        <w:br/>
-      </w:r>
-      <w:r>
-        <w:rPr>
-          <w:rStyle w:val="ImbeddedCode"/>
-        </w:rPr>
-        <w:br/>
-      </w:r>
-      <w:r>
-        <w:t xml:space="preserve">If this is not provided, it </w:t>
-      </w:r>
-      <w:r>
-        <w:rPr>
+        <w:t>MAY</w:t>
+      </w:r>
+      <w:r>
+        <w:t xml:space="preserve"> not be listed in the </w:t>
+      </w:r>
+      <w:r>
+        <w:rPr>
+          <w:rStyle w:val="ImbeddedCode"/>
+        </w:rPr>
+        <w:t>ActiveAxes</w:t>
+      </w:r>
+      <w:r>
+        <w:t xml:space="preserve">, but it will be controlled </w:t>
+      </w:r>
+      <w:r>
+        <w:t>in unison with the axis it is currently a slave of.</w:t>
+      </w:r>
+    </w:p>
+    <w:p>
+      <w:pPr>
+        <w:pStyle w:val="GlossaryEntry"/>
+      </w:pPr>
+      <w:r>
+        <w:rPr>
+          <w:rStyle w:val="ImbeddedCode"/>
           <w:b/>
         </w:rPr>
-        <w:t>MUST</w:t>
-      </w:r>
-      <w:r>
-        <w:t xml:space="preserve"> assumed </w:t>
-      </w:r>
-      <w:r>
-        <w:t>there are no slave axes</w:t>
-      </w:r>
-      <w:r>
-        <w:t>.</w:t>
-      </w:r>
-      <w:r>
-        <w:t xml:space="preserve"> Slave axes </w:t>
-      </w:r>
-      <w:r>
-        <w:rPr>
+        <w:t>ToolId</w:t>
+      </w:r>
+      <w:r>
+        <w:rPr>
+          <w:rStyle w:val="ImbeddedCode"/>
           <w:b/>
         </w:rPr>
-        <w:t xml:space="preserve">MUST </w:t>
-      </w:r>
-      <w:r>
-        <w:t xml:space="preserve">only be used in conjunction </w:t>
-      </w:r>
-      <w:r>
-        <w:t xml:space="preserve">a </w:t>
-      </w:r>
-      <w:proofErr w:type="spellStart"/>
-      <w:r>
-        <w:rPr>
-          <w:rStyle w:val="ImbeddedCode"/>
-        </w:rPr>
-        <w:t>SlaveMode</w:t>
-      </w:r>
-      <w:proofErr w:type="spellEnd"/>
-      <w:r>
-        <w:t xml:space="preserve"> </w:t>
-      </w:r>
-      <w:r>
-        <w:t xml:space="preserve">of </w:t>
-      </w:r>
-      <w:r>
-        <w:rPr>
-          <w:rStyle w:val="ImbeddedCode"/>
-        </w:rPr>
-        <w:t>SYNCHRONOUS</w:t>
-      </w:r>
-      <w:r>
-        <w:t xml:space="preserve"> or </w:t>
-      </w:r>
-      <w:r>
-        <w:rPr>
-          <w:rStyle w:val="ImbeddedCode"/>
-        </w:rPr>
-        <w:t>MIRROR</w:t>
-      </w:r>
-      <w:r>
-        <w:t xml:space="preserve">. </w:t>
-      </w:r>
-      <w:r>
-        <w:t>The slave axes will also match to the active axi</w:t>
-      </w:r>
-      <w:r>
-        <w:t>s with the same root name. If X Y</w:t>
-      </w:r>
-      <w:r>
-        <w:t xml:space="preserve"> </w:t>
-      </w:r>
-      <w:proofErr w:type="gramStart"/>
-      <w:r>
-        <w:t>are</w:t>
-      </w:r>
-      <w:proofErr w:type="gramEnd"/>
-      <w:r>
-        <w:t xml:space="preserve"> the active axis, slave axe</w:t>
-      </w:r>
-      <w:r>
-        <w:t>s X2 and Y2 will be slaves to X and Y</w:t>
-      </w:r>
-      <w:r>
-        <w:t xml:space="preserve"> respectively.</w:t>
+        <w:tab/>
+      </w:r>
+      <w:r>
+        <w:t xml:space="preserve">This is a reference to an identifier for the current </w:t>
+      </w:r>
+      <w:r>
+        <w:t xml:space="preserve">tool in use by the </w:t>
+      </w:r>
+      <w:r>
+        <w:rPr>
+          <w:rStyle w:val="ImbeddedCode"/>
+        </w:rPr>
+        <w:t>Path</w:t>
+      </w:r>
+      <w:r>
+        <w:t>. It is a placeholder for now and can be used at the discretion of the implementation. Once mobile assets have been defined, this will refer to the corresponding asset.</w:t>
       </w:r>
     </w:p>
     <w:p>
       <w:pPr>
         <w:pStyle w:val="GlossaryEntry"/>
       </w:pPr>
-      <w:proofErr w:type="spellStart"/>
       <w:r>
         <w:rPr>
           <w:rStyle w:val="ImbeddedCode"/>
           <w:b/>
         </w:rPr>
         <w:lastRenderedPageBreak/>
-        <w:t>ToolId</w:t>
-      </w:r>
-      <w:proofErr w:type="spellEnd"/>
-      <w:r>
-        <w:rPr>
-          <w:rStyle w:val="ImbeddedCode"/>
-          <w:b/>
-        </w:rPr>
-        <w:tab/>
-      </w:r>
-      <w:r>
-        <w:t xml:space="preserve">This is a reference to an identifier for the current </w:t>
-      </w:r>
-      <w:r>
-        <w:t xml:space="preserve">tool in use by the </w:t>
-      </w:r>
-      <w:r>
-        <w:rPr>
-          <w:rStyle w:val="ImbeddedCode"/>
-        </w:rPr>
-        <w:t>Path</w:t>
-      </w:r>
-      <w:r>
-        <w:t>. It is a placeholder for now and can be used at the discretion of the implementation. Once mobile assets have been defined, this will refer to the corresponding asset.</w:t>
-      </w:r>
-    </w:p>
-    <w:p>
-      <w:pPr>
-        <w:pStyle w:val="GlossaryEntry"/>
-      </w:pPr>
-      <w:proofErr w:type="spellStart"/>
-      <w:r>
-        <w:rPr>
-          <w:rStyle w:val="ImbeddedCode"/>
-          <w:b/>
-        </w:rPr>
-        <w:t>WorkholdingId</w:t>
-      </w:r>
-      <w:proofErr w:type="spellEnd"/>
-      <w:r>
-        <w:rPr>
-          <w:rStyle w:val="ImbeddedCode"/>
-          <w:b/>
-        </w:rPr>
-        <w:t xml:space="preserve"> </w:t>
-      </w:r>
-      <w:r>
-        <w:t xml:space="preserve">This is a reference to an identifier for the current </w:t>
-      </w:r>
-      <w:proofErr w:type="spellStart"/>
-      <w:r>
-        <w:t>workholding</w:t>
-      </w:r>
-      <w:proofErr w:type="spellEnd"/>
-      <w:r>
-        <w:t>. It is a placeholder for now and can be used at the discretion of the implementation. Once mobile assets have been defined, this will refer to the corresponding asset.</w:t>
+        <w:t xml:space="preserve">WorkholdingId </w:t>
+      </w:r>
+      <w:r>
+        <w:t>This is a reference to an identifier for the current workholding. It is a placeholder for now and can be used at the discretion of the implementation. Once mobile assets have been defined, this will refer to the corresponding asset.</w:t>
       </w:r>
     </w:p>
     <w:p>
@@ -14939,14 +14195,12 @@
                 <w:rFonts w:ascii="Courier" w:hAnsi="Courier"/>
               </w:rPr>
             </w:pPr>
-            <w:proofErr w:type="spellStart"/>
             <w:r>
               <w:rPr>
                 <w:rFonts w:ascii="Courier" w:hAnsi="Courier"/>
               </w:rPr>
               <w:t>nativeCode</w:t>
             </w:r>
-            <w:proofErr w:type="spellEnd"/>
           </w:p>
         </w:tc>
         <w:tc>
@@ -15064,7 +14318,6 @@
                 <w:rStyle w:val="DefaultParagraphFont1"/>
               </w:rPr>
             </w:pPr>
-            <w:proofErr w:type="gramStart"/>
             <w:r>
               <w:t xml:space="preserve">Either </w:t>
             </w:r>
@@ -15074,7 +14327,6 @@
               </w:rPr>
               <w:t>INSTANT</w:t>
             </w:r>
-            <w:proofErr w:type="gramEnd"/>
             <w:r>
               <w:rPr>
                 <w:rStyle w:val="DefaultParagraphFont1"/>
@@ -15188,14 +14440,12 @@
                 <w:rFonts w:ascii="Courier" w:hAnsi="Courier"/>
               </w:rPr>
             </w:pPr>
-            <w:proofErr w:type="spellStart"/>
             <w:r>
               <w:rPr>
                 <w:rFonts w:ascii="Courier" w:hAnsi="Courier"/>
               </w:rPr>
               <w:t>lang</w:t>
             </w:r>
-            <w:proofErr w:type="spellEnd"/>
           </w:p>
         </w:tc>
         <w:tc>
@@ -15793,7 +15043,6 @@
               <w:rPr>
                 <w:rFonts w:ascii="Courier" w:hAnsi="Courier"/>
               </w:rPr>
-              <w:lastRenderedPageBreak/>
               <w:t>ESTOP</w:t>
             </w:r>
           </w:p>
@@ -15986,6 +15235,7 @@
               <w:rPr>
                 <w:rFonts w:ascii="Courier" w:hAnsi="Courier"/>
               </w:rPr>
+              <w:lastRenderedPageBreak/>
               <w:t>OTHER</w:t>
             </w:r>
           </w:p>
@@ -16126,101 +15376,31 @@
         <w:rPr>
           <w:rStyle w:val="DefaultParagraphFont1"/>
         </w:rPr>
-        <w:t>&lt;</w:t>
-      </w:r>
-      <w:proofErr w:type="spellStart"/>
+        <w:t>&lt;MTConnectStreams xmlns:m="urn:</w:t>
+      </w:r>
       <w:r>
         <w:rPr>
           <w:rStyle w:val="DefaultParagraphFont1"/>
         </w:rPr>
-        <w:t>MTConnectStreams</w:t>
-      </w:r>
-      <w:proofErr w:type="spellEnd"/>
+        <w:t>mtconnect.com:MTConnectStreams:1.1</w:t>
+      </w:r>
       <w:r>
         <w:rPr>
           <w:rStyle w:val="DefaultParagraphFont1"/>
         </w:rPr>
-        <w:t xml:space="preserve"> </w:t>
-      </w:r>
-      <w:proofErr w:type="spellStart"/>
+        <w:t>" xmlns:xsi="http://www.w3.org/2001/XMLSchema-instance" xmlns="urn:mt</w:t>
+      </w:r>
       <w:r>
         <w:rPr>
           <w:rStyle w:val="DefaultParagraphFont1"/>
         </w:rPr>
-        <w:t>xmlns:m</w:t>
-      </w:r>
-      <w:proofErr w:type="spellEnd"/>
+        <w:t>connect.com:MTConnectStreams:1.1</w:t>
+      </w:r>
       <w:r>
         <w:rPr>
           <w:rStyle w:val="DefaultParagraphFont1"/>
         </w:rPr>
-        <w:t>="urn:</w:t>
-      </w:r>
-      <w:r>
-        <w:rPr>
-          <w:rStyle w:val="DefaultParagraphFont1"/>
-        </w:rPr>
-        <w:t>mtconnect.com:MTConnectStreams:1.1</w:t>
-      </w:r>
-      <w:r>
-        <w:rPr>
-          <w:rStyle w:val="DefaultParagraphFont1"/>
-        </w:rPr>
-        <w:t xml:space="preserve">" </w:t>
-      </w:r>
-      <w:proofErr w:type="spellStart"/>
-      <w:r>
-        <w:rPr>
-          <w:rStyle w:val="DefaultParagraphFont1"/>
-        </w:rPr>
-        <w:t>xmlns:xsi</w:t>
-      </w:r>
-      <w:proofErr w:type="spellEnd"/>
-      <w:r>
-        <w:rPr>
-          <w:rStyle w:val="DefaultParagraphFont1"/>
-        </w:rPr>
-        <w:t xml:space="preserve">="http://www.w3.org/2001/XMLSchema-instance" </w:t>
-      </w:r>
-      <w:proofErr w:type="spellStart"/>
-      <w:r>
-        <w:rPr>
-          <w:rStyle w:val="DefaultParagraphFont1"/>
-        </w:rPr>
-        <w:t>xmlns</w:t>
-      </w:r>
-      <w:proofErr w:type="spellEnd"/>
-      <w:r>
-        <w:rPr>
-          <w:rStyle w:val="DefaultParagraphFont1"/>
-        </w:rPr>
-        <w:t>="urn:mt</w:t>
-      </w:r>
-      <w:r>
-        <w:rPr>
-          <w:rStyle w:val="DefaultParagraphFont1"/>
-        </w:rPr>
-        <w:t>connect.com:MTConnectStreams:1.1</w:t>
-      </w:r>
-      <w:r>
-        <w:rPr>
-          <w:rStyle w:val="DefaultParagraphFont1"/>
-        </w:rPr>
-        <w:t xml:space="preserve">" </w:t>
-      </w:r>
-      <w:proofErr w:type="spellStart"/>
-      <w:r>
-        <w:rPr>
-          <w:rStyle w:val="DefaultParagraphFont1"/>
-        </w:rPr>
-        <w:t>xsi:schemaLocation</w:t>
-      </w:r>
-      <w:proofErr w:type="spellEnd"/>
-      <w:r>
-        <w:rPr>
-          <w:rStyle w:val="DefaultParagraphFont1"/>
-        </w:rPr>
-        <w:t>="urn:mt</w:t>
+        <w:t>" xsi:schemaLocation="urn:mt</w:t>
       </w:r>
       <w:r>
         <w:rPr>
@@ -16267,45 +15447,13 @@
         <w:t>10.1.23.5</w:t>
       </w:r>
       <w:r>
-        <w:t xml:space="preserve">" </w:t>
-      </w:r>
-      <w:proofErr w:type="spellStart"/>
-      <w:r>
-        <w:t>bufferSize</w:t>
-      </w:r>
-      <w:proofErr w:type="spellEnd"/>
-      <w:r>
-        <w:t xml:space="preserve">="100000" </w:t>
-      </w:r>
-      <w:proofErr w:type="spellStart"/>
-      <w:r>
-        <w:t>creationTime</w:t>
-      </w:r>
-      <w:proofErr w:type="spellEnd"/>
-      <w:r>
-        <w:t xml:space="preserve">="2008-07-07T23:22:40-07:00" </w:t>
-      </w:r>
-      <w:proofErr w:type="spellStart"/>
-      <w:r>
-        <w:t>nextSequence</w:t>
-      </w:r>
-      <w:proofErr w:type="spellEnd"/>
-      <w:r>
-        <w:t>="31088439" version=</w:t>
+        <w:t>" bufferSize="100000" creationTime="2008-07-07T23:22:40-07:00" nextSequence="31088439" version=</w:t>
       </w:r>
       <w:r>
         <w:t>"1.1</w:t>
       </w:r>
       <w:r>
-        <w:t xml:space="preserve">" </w:t>
-      </w:r>
-      <w:proofErr w:type="spellStart"/>
-      <w:r>
-        <w:t>instanceId</w:t>
-      </w:r>
-      <w:proofErr w:type="spellEnd"/>
-      <w:r>
-        <w:t>="1214527986"/&gt;</w:t>
+        <w:t>" instanceId="1214527986"/&gt;</w:t>
       </w:r>
     </w:p>
     <w:p>
@@ -16347,31 +15495,7 @@
         <w:ind w:left="648" w:hanging="648"/>
       </w:pPr>
       <w:r>
-        <w:t xml:space="preserve">    &lt;</w:t>
-      </w:r>
-      <w:proofErr w:type="spellStart"/>
-      <w:r>
-        <w:t>DeviceStream</w:t>
-      </w:r>
-      <w:proofErr w:type="spellEnd"/>
-      <w:r>
-        <w:t xml:space="preserve"> </w:t>
-      </w:r>
-      <w:proofErr w:type="spellStart"/>
-      <w:r>
-        <w:t>uuid</w:t>
-      </w:r>
-      <w:proofErr w:type="spellEnd"/>
-      <w:r>
-        <w:t>="linux-01" name="</w:t>
-      </w:r>
-      <w:proofErr w:type="spellStart"/>
-      <w:r>
-        <w:t>LinuxCNC</w:t>
-      </w:r>
-      <w:proofErr w:type="spellEnd"/>
-      <w:r>
-        <w:t>"&gt;</w:t>
+        <w:t xml:space="preserve">    &lt;DeviceStream uuid="linux-01" name="LinuxCNC"&gt;</w:t>
       </w:r>
     </w:p>
     <w:p>
@@ -16387,15 +15511,7 @@
         <w:pStyle w:val="BodyA"/>
       </w:pPr>
       <w:r>
-        <w:t xml:space="preserve">All the events are then grouped by components. The path includes the most relevant parts of the </w:t>
-      </w:r>
-      <w:proofErr w:type="spellStart"/>
-      <w:r>
-        <w:t>xpath</w:t>
-      </w:r>
-      <w:proofErr w:type="spellEnd"/>
-      <w:r>
-        <w:t xml:space="preserve"> with only the </w:t>
+        <w:t xml:space="preserve">All the events are then grouped by components. The path includes the most relevant parts of the xpath with only the </w:t>
       </w:r>
       <w:r>
         <w:rPr>
@@ -16444,23 +15560,7 @@
         <w:ind w:left="648" w:hanging="648"/>
       </w:pPr>
       <w:r>
-        <w:t>&lt;</w:t>
-      </w:r>
-      <w:proofErr w:type="spellStart"/>
-      <w:r>
-        <w:t>ComponentStream</w:t>
-      </w:r>
-      <w:proofErr w:type="spellEnd"/>
-      <w:r>
-        <w:t xml:space="preserve"> </w:t>
-      </w:r>
-      <w:proofErr w:type="spellStart"/>
-      <w:r>
-        <w:t>componentId</w:t>
-      </w:r>
-      <w:proofErr w:type="spellEnd"/>
-      <w:r>
-        <w:t>="2" name="power" component="Power"&gt;</w:t>
+        <w:t>&lt;ComponentStream componentId="2" name="power" component="Power"&gt;</w:t>
       </w:r>
     </w:p>
     <w:p>
@@ -16486,32 +15586,14 @@
         <w:ind w:left="648" w:hanging="648"/>
       </w:pPr>
       <w:r>
-        <w:t xml:space="preserve">          &lt;</w:t>
-      </w:r>
-      <w:proofErr w:type="spellStart"/>
-      <w:r>
-        <w:t>PowerState</w:t>
-      </w:r>
-      <w:proofErr w:type="spellEnd"/>
-      <w:r>
-        <w:t xml:space="preserve"> name="power" </w:t>
-      </w:r>
-      <w:proofErr w:type="spellStart"/>
-      <w:r>
-        <w:t>dataItemId</w:t>
-      </w:r>
-      <w:proofErr w:type="spellEnd"/>
-      <w:r>
-        <w:t>="9" sequence="30055111" timestamp="2008-07-10T10:27:59.591"&gt;ON&lt;/</w:t>
-      </w:r>
-      <w:proofErr w:type="spellStart"/>
-      <w:r>
-        <w:t>PowerStat</w:t>
+        <w:t xml:space="preserve">          &lt;PowerState</w:t>
+      </w:r>
+      <w:r>
+        <w:t xml:space="preserve"> name="power" dataItemId="9" sequence="30055111" timestamp="2008-07-10T10:27:59.591"&gt;ON&lt;/PowerStat</w:t>
       </w:r>
       <w:r>
         <w:t>e</w:t>
       </w:r>
-      <w:proofErr w:type="spellEnd"/>
       <w:r>
         <w:t>&gt;</w:t>
       </w:r>
@@ -16539,15 +15621,7 @@
         <w:ind w:left="648" w:hanging="648"/>
       </w:pPr>
       <w:r>
-        <w:t xml:space="preserve">     &lt;/</w:t>
-      </w:r>
-      <w:proofErr w:type="spellStart"/>
-      <w:r>
-        <w:t>ComponentStream</w:t>
-      </w:r>
-      <w:proofErr w:type="spellEnd"/>
-      <w:r>
-        <w:t>&gt;</w:t>
+        <w:t xml:space="preserve">     &lt;/ComponentStream&gt;</w:t>
       </w:r>
     </w:p>
     <w:p>
@@ -16576,23 +15650,7 @@
         <w:ind w:left="648" w:hanging="648"/>
       </w:pPr>
       <w:r>
-        <w:t xml:space="preserve">      &lt;</w:t>
-      </w:r>
-      <w:proofErr w:type="spellStart"/>
-      <w:r>
-        <w:t>ComponentStream</w:t>
-      </w:r>
-      <w:proofErr w:type="spellEnd"/>
-      <w:r>
-        <w:t xml:space="preserve"> </w:t>
-      </w:r>
-      <w:proofErr w:type="spellStart"/>
-      <w:r>
-        <w:t>componentId</w:t>
-      </w:r>
-      <w:proofErr w:type="spellEnd"/>
-      <w:r>
-        <w:t>="8" name="Controller" component="Controller"&gt;</w:t>
+        <w:t xml:space="preserve">      &lt;ComponentStream componentId="8" name="Controller" component="Controller"&gt;</w:t>
       </w:r>
     </w:p>
     <w:p>
@@ -16618,15 +15676,7 @@
         <w:ind w:left="648" w:hanging="648"/>
       </w:pPr>
       <w:r>
-        <w:t xml:space="preserve">          &lt;Execution name="execution" </w:t>
-      </w:r>
-      <w:proofErr w:type="spellStart"/>
-      <w:r>
-        <w:t>dataItemId</w:t>
-      </w:r>
-      <w:proofErr w:type="spellEnd"/>
-      <w:r>
-        <w:t>="22" sequence="38148653" timestamp="2008-07-10T12:34:00.615"&gt;IDLE&lt;/Execution&gt;</w:t>
+        <w:t xml:space="preserve">          &lt;Execution name="execution" dataItemId="22" sequence="38148653" timestamp="2008-07-10T12:34:00.615"&gt;IDLE&lt;/Execution&gt;</w:t>
       </w:r>
     </w:p>
     <w:p>
@@ -16656,15 +15706,7 @@
       </w:pPr>
       <w:r>
         <w:lastRenderedPageBreak/>
-        <w:t xml:space="preserve">          &lt;Execution name="execution" </w:t>
-      </w:r>
-      <w:proofErr w:type="spellStart"/>
-      <w:r>
-        <w:t>dataItemId</w:t>
-      </w:r>
-      <w:proofErr w:type="spellEnd"/>
-      <w:r>
-        <w:t>="22" sequence="38148753" timestamp="2008-07-10T12:35:00.615"&gt;</w:t>
+        <w:t xml:space="preserve">          &lt;Execution name="execution" dataItemId="22" sequence="38148753" timestamp="2008-07-10T12:35:00.615"&gt;</w:t>
       </w:r>
       <w:r>
         <w:t xml:space="preserve">EXECUTING </w:t>
@@ -16696,15 +15738,7 @@
         <w:ind w:left="648" w:hanging="648"/>
       </w:pPr>
       <w:r>
-        <w:t xml:space="preserve">      &lt;/</w:t>
-      </w:r>
-      <w:proofErr w:type="spellStart"/>
-      <w:r>
-        <w:t>ComponentStream</w:t>
-      </w:r>
-      <w:proofErr w:type="spellEnd"/>
-      <w:r>
-        <w:t>&gt;</w:t>
+        <w:t xml:space="preserve">      &lt;/ComponentStream&gt;</w:t>
       </w:r>
     </w:p>
     <w:p>
@@ -16717,15 +15751,7 @@
         <w:ind w:left="648" w:hanging="648"/>
       </w:pPr>
       <w:r>
-        <w:t xml:space="preserve">    &lt;/</w:t>
-      </w:r>
-      <w:proofErr w:type="spellStart"/>
-      <w:r>
-        <w:t>DeviceStream</w:t>
-      </w:r>
-      <w:proofErr w:type="spellEnd"/>
-      <w:r>
-        <w:t>&gt;</w:t>
+        <w:t xml:space="preserve">    &lt;/DeviceStream&gt;</w:t>
       </w:r>
     </w:p>
     <w:p>
@@ -16751,15 +15777,7 @@
         <w:ind w:left="648" w:hanging="648"/>
       </w:pPr>
       <w:r>
-        <w:t>&lt;/</w:t>
-      </w:r>
-      <w:proofErr w:type="spellStart"/>
-      <w:r>
-        <w:t>MTConnectStreams</w:t>
-      </w:r>
-      <w:proofErr w:type="spellEnd"/>
-      <w:r>
-        <w:t>&gt;</w:t>
+        <w:t>&lt;/MTConnectStreams&gt;</w:t>
       </w:r>
     </w:p>
     <w:p>
@@ -16840,15 +15858,7 @@
         <w:t>ISO/DIS 10303-238</w:t>
       </w:r>
       <w:r>
-        <w:t xml:space="preserve">: Industrial automation systems and </w:t>
-      </w:r>
-      <w:proofErr w:type="gramStart"/>
-      <w:r>
-        <w:t>integration  Product</w:t>
-      </w:r>
-      <w:proofErr w:type="gramEnd"/>
-      <w:r>
-        <w:t xml:space="preserve"> data representation and exchange  Part 238: Application Protocols: Application interpreted model for computerized numerical controllers. Geneva, Switzerland, 2004.</w:t>
+        <w:t>: Industrial automation systems and integration  Product data representation and exchange  Part 238: Application Protocols: Application interpreted model for computerized numerical controllers. Geneva, Switzerland, 2004.</w:t>
       </w:r>
     </w:p>
     <w:p>
@@ -17013,15 +16023,7 @@
         <w:t>ISO 10303-11</w:t>
       </w:r>
       <w:r>
-        <w:t xml:space="preserve">: 1994, Industrial automation systems and </w:t>
-      </w:r>
-      <w:proofErr w:type="gramStart"/>
-      <w:r>
-        <w:t>integration  Product</w:t>
-      </w:r>
-      <w:proofErr w:type="gramEnd"/>
-      <w:r>
-        <w:t xml:space="preserve"> data representation and exchange  Part 11: Description methods: The EXPRESS language reference manual. Geneva, Switzerland, 1994.</w:t>
+        <w:t>: 1994, Industrial automation systems and integration  Product data representation and exchange  Part 11: Description methods: The EXPRESS language reference manual. Geneva, Switzerland, 1994.</w:t>
       </w:r>
     </w:p>
     <w:p>
@@ -17310,11 +16312,9 @@
     <w:r>
       <w:fldChar w:fldCharType="separate"/>
     </w:r>
-    <w:proofErr w:type="spellStart"/>
     <w:r>
       <w:t>i</w:t>
     </w:r>
-    <w:proofErr w:type="spellEnd"/>
     <w:r>
       <w:fldChar w:fldCharType="end"/>
     </w:r>
@@ -17639,7 +16639,7 @@
       <w:rPr>
         <w:noProof/>
       </w:rPr>
-      <w:t>4</w:t>
+      <w:t>16</w:t>
     </w:r>
     <w:r>
       <w:fldChar w:fldCharType="end"/>
@@ -20184,7 +19184,6 @@
   <w:style w:type="character" w:default="1" w:styleId="DefaultParagraphFont">
     <w:name w:val="Default Paragraph Font"/>
     <w:uiPriority w:val="1"/>
-    <w:semiHidden/>
     <w:unhideWhenUsed/>
   </w:style>
   <w:style w:type="table" w:default="1" w:styleId="TableNormal">
@@ -21199,7 +20198,7 @@
 </file>
 
 <file path=customXml/itemProps1.xml><?xml version="1.0" encoding="utf-8"?>
-<ds:datastoreItem xmlns:ds="http://schemas.openxmlformats.org/officeDocument/2006/customXml" ds:itemID="{FF85B3E6-7E23-47EF-A394-23E2B4D1FA9C}">
+<ds:datastoreItem xmlns:ds="http://schemas.openxmlformats.org/officeDocument/2006/customXml" ds:itemID="{E1F91AC1-C7C2-4E13-AE5B-B63D8393EB11}">
   <ds:schemaRefs>
     <ds:schemaRef ds:uri="http://schemas.openxmlformats.org/officeDocument/2006/bibliography"/>
   </ds:schemaRefs>

</xml_diff>

<commit_message>
Added conditon to component/data item mapping. Added examples for UNAVAILABLE.
</commit_message>
<xml_diff>
--- a/MTC_Part_3_Streams.docx
+++ b/MTC_Part_3_Streams.docx
@@ -20485,6 +20485,32 @@
     </w:p>
     <w:p>
       <w:pPr>
+        <w:pStyle w:val="BodyA"/>
+      </w:pPr>
+      <w:r>
+        <w:t xml:space="preserve">A </w:t>
+      </w:r>
+      <w:r>
+        <w:rPr>
+          <w:rStyle w:val="ImbeddedCode"/>
+        </w:rPr>
+        <w:t>sample</w:t>
+      </w:r>
+      <w:r>
+        <w:t xml:space="preserve"> </w:t>
+      </w:r>
+      <w:r>
+        <w:rPr>
+          <w:b/>
+        </w:rPr>
+        <w:t>MUST</w:t>
+      </w:r>
+      <w:r>
+        <w:t xml:space="preserve"> treat condition items the same way it does events and samples and only return those that are in the current select window. </w:t>
+      </w:r>
+    </w:p>
+    <w:p>
+      <w:pPr>
         <w:pStyle w:val="Heading2"/>
         <w:ind w:hanging="648"/>
         <w:rPr>
@@ -21086,6 +21112,7 @@
                 <w:rFonts w:ascii="Courier" w:hAnsi="Courier"/>
                 <w:strike/>
               </w:rPr>
+              <w:lastRenderedPageBreak/>
               <w:t>state</w:t>
             </w:r>
           </w:p>
@@ -21272,7 +21299,6 @@
                 <w:rFonts w:ascii="Courier" w:hAnsi="Courier"/>
                 <w:strike/>
               </w:rPr>
-              <w:lastRenderedPageBreak/>
               <w:t>lang</w:t>
             </w:r>
           </w:p>
@@ -23498,7 +23524,7 @@
         <w:rPr>
           <w:noProof/>
         </w:rPr>
-        <w:t>20</w:t>
+        <w:t>22</w:t>
       </w:r>
     </w:fldSimple>
   </w:p>
@@ -27131,7 +27157,7 @@
 </file>
 
 <file path=customXml/itemProps1.xml><?xml version="1.0" encoding="utf-8"?>
-<ds:datastoreItem xmlns:ds="http://schemas.openxmlformats.org/officeDocument/2006/customXml" ds:itemID="{65F0E43F-E0D9-401C-9B10-0A360315E1EF}">
+<ds:datastoreItem xmlns:ds="http://schemas.openxmlformats.org/officeDocument/2006/customXml" ds:itemID="{7FC16FB2-B243-4586-8FCE-A6CC3F5B79E3}">
   <ds:schemaRefs>
     <ds:schemaRef ds:uri="http://schemas.openxmlformats.org/officeDocument/2006/bibliography"/>
   </ds:schemaRefs>

</xml_diff>

<commit_message>
Added duration computation: Issue #716
</commit_message>
<xml_diff>
--- a/MTC_Part_3_Streams.docx
+++ b/MTC_Part_3_Streams.docx
@@ -16636,7 +16636,7 @@
                 <w:sz w:val="22"/>
                 <w:shd w:val="clear" w:color="auto" w:fill="FFFFFF"/>
               </w:rPr>
-              <w:t>TRIGGERED</w:t>
+              <w:t>ENGAGED</w:t>
             </w:r>
           </w:p>
         </w:tc>
@@ -37785,7 +37785,7 @@
         <w:rFonts w:ascii="Times New Roman" w:hAnsi="Times New Roman"/>
         <w:noProof/>
       </w:rPr>
-      <w:t>15</w:t>
+      <w:t>16</w:t>
     </w:r>
     <w:r>
       <w:rPr>
@@ -41673,7 +41673,7 @@
 </file>
 
 <file path=customXml/itemProps1.xml><?xml version="1.0" encoding="utf-8"?>
-<ds:datastoreItem xmlns:ds="http://schemas.openxmlformats.org/officeDocument/2006/customXml" ds:itemID="{7A2194C4-19F3-40F0-A251-4EDDB05046F2}">
+<ds:datastoreItem xmlns:ds="http://schemas.openxmlformats.org/officeDocument/2006/customXml" ds:itemID="{56007751-1118-45A6-A90B-AC543ED9E075}">
   <ds:schemaRefs>
     <ds:schemaRef ds:uri="http://schemas.openxmlformats.org/officeDocument/2006/bibliography"/>
   </ds:schemaRefs>

</xml_diff>